<commit_message>
Definição RF, RNF + início da RN
</commit_message>
<xml_diff>
--- a/Documentos/2- Requisitos do Sistema - My Nail Salon.docx
+++ b/Documentos/2- Requisitos do Sistema - My Nail Salon.docx
@@ -53,6 +53,7 @@
         <w:rPr>
           <w:rFonts w:eastAsiaTheme="majorEastAsia" w:cstheme="majorBidi"/>
           <w:b/>
+          <w:noProof/>
           <w:spacing w:val="-10"/>
           <w:kern w:val="28"/>
           <w:sz w:val="36"/>
@@ -232,7 +233,7 @@
           <w:r>
             <w:fldChar w:fldCharType="separate"/>
           </w:r>
-          <w:hyperlink w:anchor="_Toc189540653" w:history="1">
+          <w:hyperlink w:anchor="_Toc189672394" w:history="1">
             <w:r>
               <w:rPr>
                 <w:rStyle w:val="Hyperlink"/>
@@ -275,7 +276,7 @@
                 <w:noProof/>
                 <w:webHidden/>
               </w:rPr>
-              <w:instrText xml:space="preserve"> PAGEREF _Toc189540653 \h </w:instrText>
+              <w:instrText xml:space="preserve"> PAGEREF _Toc189672394 \h </w:instrText>
             </w:r>
             <w:r>
               <w:rPr>
@@ -295,7 +296,7 @@
                 <w:noProof/>
                 <w:webHidden/>
               </w:rPr>
-              <w:t>3</w:t>
+              <w:t>4</w:t>
             </w:r>
             <w:r>
               <w:rPr>
@@ -320,7 +321,7 @@
               <w:lang w:eastAsia="pt-BR"/>
             </w:rPr>
           </w:pPr>
-          <w:hyperlink w:anchor="_Toc189540654" w:history="1">
+          <w:hyperlink w:anchor="_Toc189672395" w:history="1">
             <w:r>
               <w:rPr>
                 <w:rStyle w:val="Hyperlink"/>
@@ -363,7 +364,7 @@
                 <w:noProof/>
                 <w:webHidden/>
               </w:rPr>
-              <w:instrText xml:space="preserve"> PAGEREF _Toc189540654 \h </w:instrText>
+              <w:instrText xml:space="preserve"> PAGEREF _Toc189672395 \h </w:instrText>
             </w:r>
             <w:r>
               <w:rPr>
@@ -383,7 +384,7 @@
                 <w:noProof/>
                 <w:webHidden/>
               </w:rPr>
-              <w:t>3</w:t>
+              <w:t>4</w:t>
             </w:r>
             <w:r>
               <w:rPr>
@@ -408,7 +409,7 @@
               <w:lang w:eastAsia="pt-BR"/>
             </w:rPr>
           </w:pPr>
-          <w:hyperlink w:anchor="_Toc189540655" w:history="1">
+          <w:hyperlink w:anchor="_Toc189672396" w:history="1">
             <w:r>
               <w:rPr>
                 <w:rStyle w:val="Hyperlink"/>
@@ -451,7 +452,7 @@
                 <w:noProof/>
                 <w:webHidden/>
               </w:rPr>
-              <w:instrText xml:space="preserve"> PAGEREF _Toc189540655 \h </w:instrText>
+              <w:instrText xml:space="preserve"> PAGEREF _Toc189672396 \h </w:instrText>
             </w:r>
             <w:r>
               <w:rPr>
@@ -471,7 +472,7 @@
                 <w:noProof/>
                 <w:webHidden/>
               </w:rPr>
-              <w:t>3</w:t>
+              <w:t>4</w:t>
             </w:r>
             <w:r>
               <w:rPr>
@@ -495,7 +496,7 @@
               <w:lang w:eastAsia="pt-BR"/>
             </w:rPr>
           </w:pPr>
-          <w:hyperlink w:anchor="_Toc189540656" w:history="1">
+          <w:hyperlink w:anchor="_Toc189672397" w:history="1">
             <w:r>
               <w:rPr>
                 <w:rStyle w:val="Hyperlink"/>
@@ -522,7 +523,7 @@
                 <w:noProof/>
                 <w:webHidden/>
               </w:rPr>
-              <w:instrText xml:space="preserve"> PAGEREF _Toc189540656 \h </w:instrText>
+              <w:instrText xml:space="preserve"> PAGEREF _Toc189672397 \h </w:instrText>
             </w:r>
             <w:r>
               <w:rPr>
@@ -542,7 +543,7 @@
                 <w:noProof/>
                 <w:webHidden/>
               </w:rPr>
-              <w:t>3</w:t>
+              <w:t>4</w:t>
             </w:r>
             <w:r>
               <w:rPr>
@@ -560,10 +561,13 @@
               <w:tab w:val="right" w:leader="dot" w:pos="8494"/>
             </w:tabs>
             <w:rPr>
+              <w:rFonts w:asciiTheme="minorHAnsi" w:eastAsiaTheme="minorEastAsia" w:hAnsiTheme="minorHAnsi"/>
               <w:noProof/>
+              <w:szCs w:val="24"/>
+              <w:lang w:eastAsia="pt-BR"/>
             </w:rPr>
           </w:pPr>
-          <w:hyperlink w:anchor="_Toc189540657" w:history="1">
+          <w:hyperlink w:anchor="_Toc189672398" w:history="1">
             <w:r>
               <w:rPr>
                 <w:rStyle w:val="Hyperlink"/>
@@ -590,7 +594,7 @@
                 <w:noProof/>
                 <w:webHidden/>
               </w:rPr>
-              <w:instrText xml:space="preserve"> PAGEREF _Toc189540657 \h </w:instrText>
+              <w:instrText xml:space="preserve"> PAGEREF _Toc189672398 \h </w:instrText>
             </w:r>
             <w:r>
               <w:rPr>
@@ -610,7 +614,7 @@
                 <w:noProof/>
                 <w:webHidden/>
               </w:rPr>
-              <w:t>3</w:t>
+              <w:t>4</w:t>
             </w:r>
             <w:r>
               <w:rPr>
@@ -628,10 +632,13 @@
               <w:tab w:val="right" w:leader="dot" w:pos="8494"/>
             </w:tabs>
             <w:rPr>
+              <w:rFonts w:asciiTheme="minorHAnsi" w:eastAsiaTheme="minorEastAsia" w:hAnsiTheme="minorHAnsi"/>
               <w:noProof/>
+              <w:szCs w:val="24"/>
+              <w:lang w:eastAsia="pt-BR"/>
             </w:rPr>
           </w:pPr>
-          <w:hyperlink w:anchor="_Toc189540658" w:history="1">
+          <w:hyperlink w:anchor="_Toc189672399" w:history="1">
             <w:r>
               <w:rPr>
                 <w:rStyle w:val="Hyperlink"/>
@@ -658,7 +665,7 @@
                 <w:noProof/>
                 <w:webHidden/>
               </w:rPr>
-              <w:instrText xml:space="preserve"> PAGEREF _Toc189540658 \h </w:instrText>
+              <w:instrText xml:space="preserve"> PAGEREF _Toc189672399 \h </w:instrText>
             </w:r>
             <w:r>
               <w:rPr>
@@ -678,7 +685,7 @@
                 <w:noProof/>
                 <w:webHidden/>
               </w:rPr>
-              <w:t>3</w:t>
+              <w:t>4</w:t>
             </w:r>
             <w:r>
               <w:rPr>
@@ -702,7 +709,7 @@
               <w:lang w:eastAsia="pt-BR"/>
             </w:rPr>
           </w:pPr>
-          <w:hyperlink w:anchor="_Toc189540659" w:history="1">
+          <w:hyperlink w:anchor="_Toc189672400" w:history="1">
             <w:r>
               <w:rPr>
                 <w:rStyle w:val="Hyperlink"/>
@@ -729,7 +736,7 @@
                 <w:noProof/>
                 <w:webHidden/>
               </w:rPr>
-              <w:instrText xml:space="preserve"> PAGEREF _Toc189540659 \h </w:instrText>
+              <w:instrText xml:space="preserve"> PAGEREF _Toc189672400 \h </w:instrText>
             </w:r>
             <w:r>
               <w:rPr>
@@ -749,7 +756,7 @@
                 <w:noProof/>
                 <w:webHidden/>
               </w:rPr>
-              <w:t>3</w:t>
+              <w:t>4</w:t>
             </w:r>
             <w:r>
               <w:rPr>
@@ -767,10 +774,13 @@
               <w:tab w:val="right" w:leader="dot" w:pos="8494"/>
             </w:tabs>
             <w:rPr>
+              <w:rFonts w:asciiTheme="minorHAnsi" w:eastAsiaTheme="minorEastAsia" w:hAnsiTheme="minorHAnsi"/>
               <w:noProof/>
+              <w:szCs w:val="24"/>
+              <w:lang w:eastAsia="pt-BR"/>
             </w:rPr>
           </w:pPr>
-          <w:hyperlink w:anchor="_Toc189540660" w:history="1">
+          <w:hyperlink w:anchor="_Toc189672401" w:history="1">
             <w:r>
               <w:rPr>
                 <w:rStyle w:val="Hyperlink"/>
@@ -797,7 +807,7 @@
                 <w:noProof/>
                 <w:webHidden/>
               </w:rPr>
-              <w:instrText xml:space="preserve"> PAGEREF _Toc189540660 \h </w:instrText>
+              <w:instrText xml:space="preserve"> PAGEREF _Toc189672401 \h </w:instrText>
             </w:r>
             <w:r>
               <w:rPr>
@@ -817,7 +827,7 @@
                 <w:noProof/>
                 <w:webHidden/>
               </w:rPr>
-              <w:t>3</w:t>
+              <w:t>4</w:t>
             </w:r>
             <w:r>
               <w:rPr>
@@ -835,16 +845,19 @@
               <w:tab w:val="right" w:leader="dot" w:pos="8494"/>
             </w:tabs>
             <w:rPr>
+              <w:rFonts w:asciiTheme="minorHAnsi" w:eastAsiaTheme="minorEastAsia" w:hAnsiTheme="minorHAnsi"/>
               <w:noProof/>
+              <w:szCs w:val="24"/>
+              <w:lang w:eastAsia="pt-BR"/>
             </w:rPr>
           </w:pPr>
-          <w:hyperlink w:anchor="_Toc189540661" w:history="1">
+          <w:hyperlink w:anchor="_Toc189672402" w:history="1">
             <w:r>
               <w:rPr>
                 <w:rStyle w:val="Hyperlink"/>
                 <w:noProof/>
               </w:rPr>
-              <w:t>Editar profissional</w:t>
+              <w:t>Editar cadastro de profissional</w:t>
             </w:r>
             <w:r>
               <w:rPr>
@@ -865,7 +878,7 @@
                 <w:noProof/>
                 <w:webHidden/>
               </w:rPr>
-              <w:instrText xml:space="preserve"> PAGEREF _Toc189540661 \h </w:instrText>
+              <w:instrText xml:space="preserve"> PAGEREF _Toc189672402 \h </w:instrText>
             </w:r>
             <w:r>
               <w:rPr>
@@ -885,7 +898,7 @@
                 <w:noProof/>
                 <w:webHidden/>
               </w:rPr>
-              <w:t>3</w:t>
+              <w:t>4</w:t>
             </w:r>
             <w:r>
               <w:rPr>
@@ -903,16 +916,19 @@
               <w:tab w:val="right" w:leader="dot" w:pos="8494"/>
             </w:tabs>
             <w:rPr>
+              <w:rFonts w:asciiTheme="minorHAnsi" w:eastAsiaTheme="minorEastAsia" w:hAnsiTheme="minorHAnsi"/>
               <w:noProof/>
+              <w:szCs w:val="24"/>
+              <w:lang w:eastAsia="pt-BR"/>
             </w:rPr>
           </w:pPr>
-          <w:hyperlink w:anchor="_Toc189540662" w:history="1">
+          <w:hyperlink w:anchor="_Toc189672403" w:history="1">
             <w:r>
               <w:rPr>
                 <w:rStyle w:val="Hyperlink"/>
                 <w:noProof/>
               </w:rPr>
-              <w:t>Excluir profissional</w:t>
+              <w:t>Excluir cadastro de profissional</w:t>
             </w:r>
             <w:r>
               <w:rPr>
@@ -933,7 +949,7 @@
                 <w:noProof/>
                 <w:webHidden/>
               </w:rPr>
-              <w:instrText xml:space="preserve"> PAGEREF _Toc189540662 \h </w:instrText>
+              <w:instrText xml:space="preserve"> PAGEREF _Toc189672403 \h </w:instrText>
             </w:r>
             <w:r>
               <w:rPr>
@@ -953,7 +969,7 @@
                 <w:noProof/>
                 <w:webHidden/>
               </w:rPr>
-              <w:t>3</w:t>
+              <w:t>4</w:t>
             </w:r>
             <w:r>
               <w:rPr>
@@ -977,7 +993,7 @@
               <w:lang w:eastAsia="pt-BR"/>
             </w:rPr>
           </w:pPr>
-          <w:hyperlink w:anchor="_Toc189540663" w:history="1">
+          <w:hyperlink w:anchor="_Toc189672404" w:history="1">
             <w:r>
               <w:rPr>
                 <w:rStyle w:val="Hyperlink"/>
@@ -1004,7 +1020,7 @@
                 <w:noProof/>
                 <w:webHidden/>
               </w:rPr>
-              <w:instrText xml:space="preserve"> PAGEREF _Toc189540663 \h </w:instrText>
+              <w:instrText xml:space="preserve"> PAGEREF _Toc189672404 \h </w:instrText>
             </w:r>
             <w:r>
               <w:rPr>
@@ -1024,7 +1040,7 @@
                 <w:noProof/>
                 <w:webHidden/>
               </w:rPr>
-              <w:t>4</w:t>
+              <w:t>5</w:t>
             </w:r>
             <w:r>
               <w:rPr>
@@ -1042,10 +1058,13 @@
               <w:tab w:val="right" w:leader="dot" w:pos="8494"/>
             </w:tabs>
             <w:rPr>
+              <w:rFonts w:asciiTheme="minorHAnsi" w:eastAsiaTheme="minorEastAsia" w:hAnsiTheme="minorHAnsi"/>
               <w:noProof/>
+              <w:szCs w:val="24"/>
+              <w:lang w:eastAsia="pt-BR"/>
             </w:rPr>
           </w:pPr>
-          <w:hyperlink w:anchor="_Toc189540664" w:history="1">
+          <w:hyperlink w:anchor="_Toc189672405" w:history="1">
             <w:r>
               <w:rPr>
                 <w:rStyle w:val="Hyperlink"/>
@@ -1072,7 +1091,7 @@
                 <w:noProof/>
                 <w:webHidden/>
               </w:rPr>
-              <w:instrText xml:space="preserve"> PAGEREF _Toc189540664 \h </w:instrText>
+              <w:instrText xml:space="preserve"> PAGEREF _Toc189672405 \h </w:instrText>
             </w:r>
             <w:r>
               <w:rPr>
@@ -1092,7 +1111,7 @@
                 <w:noProof/>
                 <w:webHidden/>
               </w:rPr>
-              <w:t>4</w:t>
+              <w:t>5</w:t>
             </w:r>
             <w:r>
               <w:rPr>
@@ -1110,16 +1129,19 @@
               <w:tab w:val="right" w:leader="dot" w:pos="8494"/>
             </w:tabs>
             <w:rPr>
+              <w:rFonts w:asciiTheme="minorHAnsi" w:eastAsiaTheme="minorEastAsia" w:hAnsiTheme="minorHAnsi"/>
               <w:noProof/>
+              <w:szCs w:val="24"/>
+              <w:lang w:eastAsia="pt-BR"/>
             </w:rPr>
           </w:pPr>
-          <w:hyperlink w:anchor="_Toc189540665" w:history="1">
+          <w:hyperlink w:anchor="_Toc189672406" w:history="1">
             <w:r>
               <w:rPr>
                 <w:rStyle w:val="Hyperlink"/>
                 <w:noProof/>
               </w:rPr>
-              <w:t>Editar procedimento</w:t>
+              <w:t>Editar cadastro de procedimento</w:t>
             </w:r>
             <w:r>
               <w:rPr>
@@ -1140,7 +1162,7 @@
                 <w:noProof/>
                 <w:webHidden/>
               </w:rPr>
-              <w:instrText xml:space="preserve"> PAGEREF _Toc189540665 \h </w:instrText>
+              <w:instrText xml:space="preserve"> PAGEREF _Toc189672406 \h </w:instrText>
             </w:r>
             <w:r>
               <w:rPr>
@@ -1160,7 +1182,7 @@
                 <w:noProof/>
                 <w:webHidden/>
               </w:rPr>
-              <w:t>4</w:t>
+              <w:t>5</w:t>
             </w:r>
             <w:r>
               <w:rPr>
@@ -1178,16 +1200,19 @@
               <w:tab w:val="right" w:leader="dot" w:pos="8494"/>
             </w:tabs>
             <w:rPr>
+              <w:rFonts w:asciiTheme="minorHAnsi" w:eastAsiaTheme="minorEastAsia" w:hAnsiTheme="minorHAnsi"/>
               <w:noProof/>
+              <w:szCs w:val="24"/>
+              <w:lang w:eastAsia="pt-BR"/>
             </w:rPr>
           </w:pPr>
-          <w:hyperlink w:anchor="_Toc189540666" w:history="1">
+          <w:hyperlink w:anchor="_Toc189672407" w:history="1">
             <w:r>
               <w:rPr>
                 <w:rStyle w:val="Hyperlink"/>
                 <w:noProof/>
               </w:rPr>
-              <w:t>Excluir procedimento</w:t>
+              <w:t>Excluir cadastro de procedimento</w:t>
             </w:r>
             <w:r>
               <w:rPr>
@@ -1208,7 +1233,7 @@
                 <w:noProof/>
                 <w:webHidden/>
               </w:rPr>
-              <w:instrText xml:space="preserve"> PAGEREF _Toc189540666 \h </w:instrText>
+              <w:instrText xml:space="preserve"> PAGEREF _Toc189672407 \h </w:instrText>
             </w:r>
             <w:r>
               <w:rPr>
@@ -1228,7 +1253,7 @@
                 <w:noProof/>
                 <w:webHidden/>
               </w:rPr>
-              <w:t>4</w:t>
+              <w:t>5</w:t>
             </w:r>
             <w:r>
               <w:rPr>
@@ -1252,7 +1277,7 @@
               <w:lang w:eastAsia="pt-BR"/>
             </w:rPr>
           </w:pPr>
-          <w:hyperlink w:anchor="_Toc189540667" w:history="1">
+          <w:hyperlink w:anchor="_Toc189672408" w:history="1">
             <w:r>
               <w:rPr>
                 <w:rStyle w:val="Hyperlink"/>
@@ -1279,7 +1304,7 @@
                 <w:noProof/>
                 <w:webHidden/>
               </w:rPr>
-              <w:instrText xml:space="preserve"> PAGEREF _Toc189540667 \h </w:instrText>
+              <w:instrText xml:space="preserve"> PAGEREF _Toc189672408 \h </w:instrText>
             </w:r>
             <w:r>
               <w:rPr>
@@ -1299,7 +1324,1887 @@
                 <w:noProof/>
                 <w:webHidden/>
               </w:rPr>
+              <w:t>5</w:t>
+            </w:r>
+            <w:r>
+              <w:rPr>
+                <w:noProof/>
+                <w:webHidden/>
+              </w:rPr>
+              <w:fldChar w:fldCharType="end"/>
+            </w:r>
+          </w:hyperlink>
+        </w:p>
+        <w:p>
+          <w:pPr>
+            <w:pStyle w:val="Sumrio3"/>
+            <w:tabs>
+              <w:tab w:val="right" w:leader="dot" w:pos="8494"/>
+            </w:tabs>
+            <w:rPr>
+              <w:rFonts w:asciiTheme="minorHAnsi" w:eastAsiaTheme="minorEastAsia" w:hAnsiTheme="minorHAnsi"/>
+              <w:noProof/>
+              <w:szCs w:val="24"/>
+              <w:lang w:eastAsia="pt-BR"/>
+            </w:rPr>
+          </w:pPr>
+          <w:hyperlink w:anchor="_Toc189672409" w:history="1">
+            <w:r>
+              <w:rPr>
+                <w:rStyle w:val="Hyperlink"/>
+                <w:noProof/>
+              </w:rPr>
+              <w:t>Cadastrar cliente</w:t>
+            </w:r>
+            <w:r>
+              <w:rPr>
+                <w:noProof/>
+                <w:webHidden/>
+              </w:rPr>
+              <w:tab/>
+            </w:r>
+            <w:r>
+              <w:rPr>
+                <w:noProof/>
+                <w:webHidden/>
+              </w:rPr>
+              <w:fldChar w:fldCharType="begin"/>
+            </w:r>
+            <w:r>
+              <w:rPr>
+                <w:noProof/>
+                <w:webHidden/>
+              </w:rPr>
+              <w:instrText xml:space="preserve"> PAGEREF _Toc189672409 \h </w:instrText>
+            </w:r>
+            <w:r>
+              <w:rPr>
+                <w:noProof/>
+                <w:webHidden/>
+              </w:rPr>
+            </w:r>
+            <w:r>
+              <w:rPr>
+                <w:noProof/>
+                <w:webHidden/>
+              </w:rPr>
+              <w:fldChar w:fldCharType="separate"/>
+            </w:r>
+            <w:r>
+              <w:rPr>
+                <w:noProof/>
+                <w:webHidden/>
+              </w:rPr>
+              <w:t>5</w:t>
+            </w:r>
+            <w:r>
+              <w:rPr>
+                <w:noProof/>
+                <w:webHidden/>
+              </w:rPr>
+              <w:fldChar w:fldCharType="end"/>
+            </w:r>
+          </w:hyperlink>
+        </w:p>
+        <w:p>
+          <w:pPr>
+            <w:pStyle w:val="Sumrio3"/>
+            <w:tabs>
+              <w:tab w:val="right" w:leader="dot" w:pos="8494"/>
+            </w:tabs>
+            <w:rPr>
+              <w:rFonts w:asciiTheme="minorHAnsi" w:eastAsiaTheme="minorEastAsia" w:hAnsiTheme="minorHAnsi"/>
+              <w:noProof/>
+              <w:szCs w:val="24"/>
+              <w:lang w:eastAsia="pt-BR"/>
+            </w:rPr>
+          </w:pPr>
+          <w:hyperlink w:anchor="_Toc189672410" w:history="1">
+            <w:r>
+              <w:rPr>
+                <w:rStyle w:val="Hyperlink"/>
+                <w:noProof/>
+              </w:rPr>
+              <w:t>Editar cadastro de cliente</w:t>
+            </w:r>
+            <w:r>
+              <w:rPr>
+                <w:noProof/>
+                <w:webHidden/>
+              </w:rPr>
+              <w:tab/>
+            </w:r>
+            <w:r>
+              <w:rPr>
+                <w:noProof/>
+                <w:webHidden/>
+              </w:rPr>
+              <w:fldChar w:fldCharType="begin"/>
+            </w:r>
+            <w:r>
+              <w:rPr>
+                <w:noProof/>
+                <w:webHidden/>
+              </w:rPr>
+              <w:instrText xml:space="preserve"> PAGEREF _Toc189672410 \h </w:instrText>
+            </w:r>
+            <w:r>
+              <w:rPr>
+                <w:noProof/>
+                <w:webHidden/>
+              </w:rPr>
+            </w:r>
+            <w:r>
+              <w:rPr>
+                <w:noProof/>
+                <w:webHidden/>
+              </w:rPr>
+              <w:fldChar w:fldCharType="separate"/>
+            </w:r>
+            <w:r>
+              <w:rPr>
+                <w:noProof/>
+                <w:webHidden/>
+              </w:rPr>
+              <w:t>5</w:t>
+            </w:r>
+            <w:r>
+              <w:rPr>
+                <w:noProof/>
+                <w:webHidden/>
+              </w:rPr>
+              <w:fldChar w:fldCharType="end"/>
+            </w:r>
+          </w:hyperlink>
+        </w:p>
+        <w:p>
+          <w:pPr>
+            <w:pStyle w:val="Sumrio3"/>
+            <w:tabs>
+              <w:tab w:val="right" w:leader="dot" w:pos="8494"/>
+            </w:tabs>
+            <w:rPr>
+              <w:rFonts w:asciiTheme="minorHAnsi" w:eastAsiaTheme="minorEastAsia" w:hAnsiTheme="minorHAnsi"/>
+              <w:noProof/>
+              <w:szCs w:val="24"/>
+              <w:lang w:eastAsia="pt-BR"/>
+            </w:rPr>
+          </w:pPr>
+          <w:hyperlink w:anchor="_Toc189672411" w:history="1">
+            <w:r>
+              <w:rPr>
+                <w:rStyle w:val="Hyperlink"/>
+                <w:noProof/>
+              </w:rPr>
+              <w:t>Excluir cadastro de cliente</w:t>
+            </w:r>
+            <w:r>
+              <w:rPr>
+                <w:noProof/>
+                <w:webHidden/>
+              </w:rPr>
+              <w:tab/>
+            </w:r>
+            <w:r>
+              <w:rPr>
+                <w:noProof/>
+                <w:webHidden/>
+              </w:rPr>
+              <w:fldChar w:fldCharType="begin"/>
+            </w:r>
+            <w:r>
+              <w:rPr>
+                <w:noProof/>
+                <w:webHidden/>
+              </w:rPr>
+              <w:instrText xml:space="preserve"> PAGEREF _Toc189672411 \h </w:instrText>
+            </w:r>
+            <w:r>
+              <w:rPr>
+                <w:noProof/>
+                <w:webHidden/>
+              </w:rPr>
+            </w:r>
+            <w:r>
+              <w:rPr>
+                <w:noProof/>
+                <w:webHidden/>
+              </w:rPr>
+              <w:fldChar w:fldCharType="separate"/>
+            </w:r>
+            <w:r>
+              <w:rPr>
+                <w:noProof/>
+                <w:webHidden/>
+              </w:rPr>
+              <w:t>5</w:t>
+            </w:r>
+            <w:r>
+              <w:rPr>
+                <w:noProof/>
+                <w:webHidden/>
+              </w:rPr>
+              <w:fldChar w:fldCharType="end"/>
+            </w:r>
+          </w:hyperlink>
+        </w:p>
+        <w:p>
+          <w:pPr>
+            <w:pStyle w:val="Sumrio2"/>
+            <w:tabs>
+              <w:tab w:val="right" w:leader="dot" w:pos="8494"/>
+            </w:tabs>
+            <w:rPr>
+              <w:rFonts w:asciiTheme="minorHAnsi" w:eastAsiaTheme="minorEastAsia" w:hAnsiTheme="minorHAnsi"/>
+              <w:noProof/>
+              <w:szCs w:val="24"/>
+              <w:lang w:eastAsia="pt-BR"/>
+            </w:rPr>
+          </w:pPr>
+          <w:hyperlink w:anchor="_Toc189672412" w:history="1">
+            <w:r>
+              <w:rPr>
+                <w:rStyle w:val="Hyperlink"/>
+                <w:noProof/>
+              </w:rPr>
+              <w:t>[RF05] Manter agendamentos</w:t>
+            </w:r>
+            <w:r>
+              <w:rPr>
+                <w:noProof/>
+                <w:webHidden/>
+              </w:rPr>
+              <w:tab/>
+            </w:r>
+            <w:r>
+              <w:rPr>
+                <w:noProof/>
+                <w:webHidden/>
+              </w:rPr>
+              <w:fldChar w:fldCharType="begin"/>
+            </w:r>
+            <w:r>
+              <w:rPr>
+                <w:noProof/>
+                <w:webHidden/>
+              </w:rPr>
+              <w:instrText xml:space="preserve"> PAGEREF _Toc189672412 \h </w:instrText>
+            </w:r>
+            <w:r>
+              <w:rPr>
+                <w:noProof/>
+                <w:webHidden/>
+              </w:rPr>
+            </w:r>
+            <w:r>
+              <w:rPr>
+                <w:noProof/>
+                <w:webHidden/>
+              </w:rPr>
+              <w:fldChar w:fldCharType="separate"/>
+            </w:r>
+            <w:r>
+              <w:rPr>
+                <w:noProof/>
+                <w:webHidden/>
+              </w:rPr>
+              <w:t>5</w:t>
+            </w:r>
+            <w:r>
+              <w:rPr>
+                <w:noProof/>
+                <w:webHidden/>
+              </w:rPr>
+              <w:fldChar w:fldCharType="end"/>
+            </w:r>
+          </w:hyperlink>
+        </w:p>
+        <w:p>
+          <w:pPr>
+            <w:pStyle w:val="Sumrio3"/>
+            <w:tabs>
+              <w:tab w:val="right" w:leader="dot" w:pos="8494"/>
+            </w:tabs>
+            <w:rPr>
+              <w:rFonts w:asciiTheme="minorHAnsi" w:eastAsiaTheme="minorEastAsia" w:hAnsiTheme="minorHAnsi"/>
+              <w:noProof/>
+              <w:szCs w:val="24"/>
+              <w:lang w:eastAsia="pt-BR"/>
+            </w:rPr>
+          </w:pPr>
+          <w:hyperlink w:anchor="_Toc189672413" w:history="1">
+            <w:r>
+              <w:rPr>
+                <w:rStyle w:val="Hyperlink"/>
+                <w:noProof/>
+              </w:rPr>
+              <w:t>Cadastrar agendamento</w:t>
+            </w:r>
+            <w:r>
+              <w:rPr>
+                <w:noProof/>
+                <w:webHidden/>
+              </w:rPr>
+              <w:tab/>
+            </w:r>
+            <w:r>
+              <w:rPr>
+                <w:noProof/>
+                <w:webHidden/>
+              </w:rPr>
+              <w:fldChar w:fldCharType="begin"/>
+            </w:r>
+            <w:r>
+              <w:rPr>
+                <w:noProof/>
+                <w:webHidden/>
+              </w:rPr>
+              <w:instrText xml:space="preserve"> PAGEREF _Toc189672413 \h </w:instrText>
+            </w:r>
+            <w:r>
+              <w:rPr>
+                <w:noProof/>
+                <w:webHidden/>
+              </w:rPr>
+            </w:r>
+            <w:r>
+              <w:rPr>
+                <w:noProof/>
+                <w:webHidden/>
+              </w:rPr>
+              <w:fldChar w:fldCharType="separate"/>
+            </w:r>
+            <w:r>
+              <w:rPr>
+                <w:noProof/>
+                <w:webHidden/>
+              </w:rPr>
+              <w:t>5</w:t>
+            </w:r>
+            <w:r>
+              <w:rPr>
+                <w:noProof/>
+                <w:webHidden/>
+              </w:rPr>
+              <w:fldChar w:fldCharType="end"/>
+            </w:r>
+          </w:hyperlink>
+        </w:p>
+        <w:p>
+          <w:pPr>
+            <w:pStyle w:val="Sumrio3"/>
+            <w:tabs>
+              <w:tab w:val="right" w:leader="dot" w:pos="8494"/>
+            </w:tabs>
+            <w:rPr>
+              <w:rFonts w:asciiTheme="minorHAnsi" w:eastAsiaTheme="minorEastAsia" w:hAnsiTheme="minorHAnsi"/>
+              <w:noProof/>
+              <w:szCs w:val="24"/>
+              <w:lang w:eastAsia="pt-BR"/>
+            </w:rPr>
+          </w:pPr>
+          <w:hyperlink w:anchor="_Toc189672414" w:history="1">
+            <w:r>
+              <w:rPr>
+                <w:rStyle w:val="Hyperlink"/>
+                <w:noProof/>
+              </w:rPr>
+              <w:t>Editar cadastro de agendamento</w:t>
+            </w:r>
+            <w:r>
+              <w:rPr>
+                <w:noProof/>
+                <w:webHidden/>
+              </w:rPr>
+              <w:tab/>
+            </w:r>
+            <w:r>
+              <w:rPr>
+                <w:noProof/>
+                <w:webHidden/>
+              </w:rPr>
+              <w:fldChar w:fldCharType="begin"/>
+            </w:r>
+            <w:r>
+              <w:rPr>
+                <w:noProof/>
+                <w:webHidden/>
+              </w:rPr>
+              <w:instrText xml:space="preserve"> PAGEREF _Toc189672414 \h </w:instrText>
+            </w:r>
+            <w:r>
+              <w:rPr>
+                <w:noProof/>
+                <w:webHidden/>
+              </w:rPr>
+            </w:r>
+            <w:r>
+              <w:rPr>
+                <w:noProof/>
+                <w:webHidden/>
+              </w:rPr>
+              <w:fldChar w:fldCharType="separate"/>
+            </w:r>
+            <w:r>
+              <w:rPr>
+                <w:noProof/>
+                <w:webHidden/>
+              </w:rPr>
+              <w:t>5</w:t>
+            </w:r>
+            <w:r>
+              <w:rPr>
+                <w:noProof/>
+                <w:webHidden/>
+              </w:rPr>
+              <w:fldChar w:fldCharType="end"/>
+            </w:r>
+          </w:hyperlink>
+        </w:p>
+        <w:p>
+          <w:pPr>
+            <w:pStyle w:val="Sumrio3"/>
+            <w:tabs>
+              <w:tab w:val="right" w:leader="dot" w:pos="8494"/>
+            </w:tabs>
+            <w:rPr>
+              <w:rFonts w:asciiTheme="minorHAnsi" w:eastAsiaTheme="minorEastAsia" w:hAnsiTheme="minorHAnsi"/>
+              <w:noProof/>
+              <w:szCs w:val="24"/>
+              <w:lang w:eastAsia="pt-BR"/>
+            </w:rPr>
+          </w:pPr>
+          <w:hyperlink w:anchor="_Toc189672415" w:history="1">
+            <w:r>
+              <w:rPr>
+                <w:rStyle w:val="Hyperlink"/>
+                <w:noProof/>
+              </w:rPr>
+              <w:t>Excluir cadastro de agendamento</w:t>
+            </w:r>
+            <w:r>
+              <w:rPr>
+                <w:noProof/>
+                <w:webHidden/>
+              </w:rPr>
+              <w:tab/>
+            </w:r>
+            <w:r>
+              <w:rPr>
+                <w:noProof/>
+                <w:webHidden/>
+              </w:rPr>
+              <w:fldChar w:fldCharType="begin"/>
+            </w:r>
+            <w:r>
+              <w:rPr>
+                <w:noProof/>
+                <w:webHidden/>
+              </w:rPr>
+              <w:instrText xml:space="preserve"> PAGEREF _Toc189672415 \h </w:instrText>
+            </w:r>
+            <w:r>
+              <w:rPr>
+                <w:noProof/>
+                <w:webHidden/>
+              </w:rPr>
+            </w:r>
+            <w:r>
+              <w:rPr>
+                <w:noProof/>
+                <w:webHidden/>
+              </w:rPr>
+              <w:fldChar w:fldCharType="separate"/>
+            </w:r>
+            <w:r>
+              <w:rPr>
+                <w:noProof/>
+                <w:webHidden/>
+              </w:rPr>
+              <w:t>5</w:t>
+            </w:r>
+            <w:r>
+              <w:rPr>
+                <w:noProof/>
+                <w:webHidden/>
+              </w:rPr>
+              <w:fldChar w:fldCharType="end"/>
+            </w:r>
+          </w:hyperlink>
+        </w:p>
+        <w:p>
+          <w:pPr>
+            <w:pStyle w:val="Sumrio2"/>
+            <w:tabs>
+              <w:tab w:val="right" w:leader="dot" w:pos="8494"/>
+            </w:tabs>
+            <w:rPr>
+              <w:rFonts w:asciiTheme="minorHAnsi" w:eastAsiaTheme="minorEastAsia" w:hAnsiTheme="minorHAnsi"/>
+              <w:noProof/>
+              <w:szCs w:val="24"/>
+              <w:lang w:eastAsia="pt-BR"/>
+            </w:rPr>
+          </w:pPr>
+          <w:hyperlink w:anchor="_Toc189672416" w:history="1">
+            <w:r>
+              <w:rPr>
+                <w:rStyle w:val="Hyperlink"/>
+                <w:noProof/>
+              </w:rPr>
+              <w:t>[RF06] Gerar relatório de agendamentos realizados</w:t>
+            </w:r>
+            <w:r>
+              <w:rPr>
+                <w:noProof/>
+                <w:webHidden/>
+              </w:rPr>
+              <w:tab/>
+            </w:r>
+            <w:r>
+              <w:rPr>
+                <w:noProof/>
+                <w:webHidden/>
+              </w:rPr>
+              <w:fldChar w:fldCharType="begin"/>
+            </w:r>
+            <w:r>
+              <w:rPr>
+                <w:noProof/>
+                <w:webHidden/>
+              </w:rPr>
+              <w:instrText xml:space="preserve"> PAGEREF _Toc189672416 \h </w:instrText>
+            </w:r>
+            <w:r>
+              <w:rPr>
+                <w:noProof/>
+                <w:webHidden/>
+              </w:rPr>
+            </w:r>
+            <w:r>
+              <w:rPr>
+                <w:noProof/>
+                <w:webHidden/>
+              </w:rPr>
+              <w:fldChar w:fldCharType="separate"/>
+            </w:r>
+            <w:r>
+              <w:rPr>
+                <w:noProof/>
+                <w:webHidden/>
+              </w:rPr>
+              <w:t>5</w:t>
+            </w:r>
+            <w:r>
+              <w:rPr>
+                <w:noProof/>
+                <w:webHidden/>
+              </w:rPr>
+              <w:fldChar w:fldCharType="end"/>
+            </w:r>
+          </w:hyperlink>
+        </w:p>
+        <w:p>
+          <w:pPr>
+            <w:pStyle w:val="Sumrio2"/>
+            <w:tabs>
+              <w:tab w:val="right" w:leader="dot" w:pos="8494"/>
+            </w:tabs>
+            <w:rPr>
+              <w:rFonts w:asciiTheme="minorHAnsi" w:eastAsiaTheme="minorEastAsia" w:hAnsiTheme="minorHAnsi"/>
+              <w:noProof/>
+              <w:szCs w:val="24"/>
+              <w:lang w:eastAsia="pt-BR"/>
+            </w:rPr>
+          </w:pPr>
+          <w:hyperlink w:anchor="_Toc189672417" w:history="1">
+            <w:r>
+              <w:rPr>
+                <w:rStyle w:val="Hyperlink"/>
+                <w:noProof/>
+              </w:rPr>
+              <w:t>[RF07] Realizar logout</w:t>
+            </w:r>
+            <w:r>
+              <w:rPr>
+                <w:noProof/>
+                <w:webHidden/>
+              </w:rPr>
+              <w:tab/>
+            </w:r>
+            <w:r>
+              <w:rPr>
+                <w:noProof/>
+                <w:webHidden/>
+              </w:rPr>
+              <w:fldChar w:fldCharType="begin"/>
+            </w:r>
+            <w:r>
+              <w:rPr>
+                <w:noProof/>
+                <w:webHidden/>
+              </w:rPr>
+              <w:instrText xml:space="preserve"> PAGEREF _Toc189672417 \h </w:instrText>
+            </w:r>
+            <w:r>
+              <w:rPr>
+                <w:noProof/>
+                <w:webHidden/>
+              </w:rPr>
+            </w:r>
+            <w:r>
+              <w:rPr>
+                <w:noProof/>
+                <w:webHidden/>
+              </w:rPr>
+              <w:fldChar w:fldCharType="separate"/>
+            </w:r>
+            <w:r>
+              <w:rPr>
+                <w:noProof/>
+                <w:webHidden/>
+              </w:rPr>
+              <w:t>6</w:t>
+            </w:r>
+            <w:r>
+              <w:rPr>
+                <w:noProof/>
+                <w:webHidden/>
+              </w:rPr>
+              <w:fldChar w:fldCharType="end"/>
+            </w:r>
+          </w:hyperlink>
+        </w:p>
+        <w:p>
+          <w:pPr>
+            <w:pStyle w:val="Sumrio2"/>
+            <w:tabs>
+              <w:tab w:val="right" w:leader="dot" w:pos="8494"/>
+            </w:tabs>
+            <w:rPr>
+              <w:rFonts w:asciiTheme="minorHAnsi" w:eastAsiaTheme="minorEastAsia" w:hAnsiTheme="minorHAnsi"/>
+              <w:noProof/>
+              <w:szCs w:val="24"/>
+              <w:lang w:eastAsia="pt-BR"/>
+            </w:rPr>
+          </w:pPr>
+          <w:hyperlink w:anchor="_Toc189672418" w:history="1">
+            <w:r>
+              <w:rPr>
+                <w:rStyle w:val="Hyperlink"/>
+                <w:noProof/>
+              </w:rPr>
+              <w:t>[RF08] Confirmar agendamentos</w:t>
+            </w:r>
+            <w:r>
+              <w:rPr>
+                <w:noProof/>
+                <w:webHidden/>
+              </w:rPr>
+              <w:tab/>
+            </w:r>
+            <w:r>
+              <w:rPr>
+                <w:noProof/>
+                <w:webHidden/>
+              </w:rPr>
+              <w:fldChar w:fldCharType="begin"/>
+            </w:r>
+            <w:r>
+              <w:rPr>
+                <w:noProof/>
+                <w:webHidden/>
+              </w:rPr>
+              <w:instrText xml:space="preserve"> PAGEREF _Toc189672418 \h </w:instrText>
+            </w:r>
+            <w:r>
+              <w:rPr>
+                <w:noProof/>
+                <w:webHidden/>
+              </w:rPr>
+            </w:r>
+            <w:r>
+              <w:rPr>
+                <w:noProof/>
+                <w:webHidden/>
+              </w:rPr>
+              <w:fldChar w:fldCharType="separate"/>
+            </w:r>
+            <w:r>
+              <w:rPr>
+                <w:noProof/>
+                <w:webHidden/>
+              </w:rPr>
+              <w:t>6</w:t>
+            </w:r>
+            <w:r>
+              <w:rPr>
+                <w:noProof/>
+                <w:webHidden/>
+              </w:rPr>
+              <w:fldChar w:fldCharType="end"/>
+            </w:r>
+          </w:hyperlink>
+        </w:p>
+        <w:p>
+          <w:pPr>
+            <w:pStyle w:val="Sumrio2"/>
+            <w:tabs>
+              <w:tab w:val="right" w:leader="dot" w:pos="8494"/>
+            </w:tabs>
+            <w:rPr>
+              <w:rFonts w:asciiTheme="minorHAnsi" w:eastAsiaTheme="minorEastAsia" w:hAnsiTheme="minorHAnsi"/>
+              <w:noProof/>
+              <w:szCs w:val="24"/>
+              <w:lang w:eastAsia="pt-BR"/>
+            </w:rPr>
+          </w:pPr>
+          <w:hyperlink w:anchor="_Toc189672419" w:history="1">
+            <w:r>
+              <w:rPr>
+                <w:rStyle w:val="Hyperlink"/>
+                <w:noProof/>
+              </w:rPr>
+              <w:t>[RF09] Recuperar senha de acesso</w:t>
+            </w:r>
+            <w:r>
+              <w:rPr>
+                <w:noProof/>
+                <w:webHidden/>
+              </w:rPr>
+              <w:tab/>
+            </w:r>
+            <w:r>
+              <w:rPr>
+                <w:noProof/>
+                <w:webHidden/>
+              </w:rPr>
+              <w:fldChar w:fldCharType="begin"/>
+            </w:r>
+            <w:r>
+              <w:rPr>
+                <w:noProof/>
+                <w:webHidden/>
+              </w:rPr>
+              <w:instrText xml:space="preserve"> PAGEREF _Toc189672419 \h </w:instrText>
+            </w:r>
+            <w:r>
+              <w:rPr>
+                <w:noProof/>
+                <w:webHidden/>
+              </w:rPr>
+            </w:r>
+            <w:r>
+              <w:rPr>
+                <w:noProof/>
+                <w:webHidden/>
+              </w:rPr>
+              <w:fldChar w:fldCharType="separate"/>
+            </w:r>
+            <w:r>
+              <w:rPr>
+                <w:noProof/>
+                <w:webHidden/>
+              </w:rPr>
+              <w:t>6</w:t>
+            </w:r>
+            <w:r>
+              <w:rPr>
+                <w:noProof/>
+                <w:webHidden/>
+              </w:rPr>
+              <w:fldChar w:fldCharType="end"/>
+            </w:r>
+          </w:hyperlink>
+        </w:p>
+        <w:p>
+          <w:pPr>
+            <w:pStyle w:val="Sumrio1"/>
+            <w:tabs>
+              <w:tab w:val="left" w:pos="480"/>
+              <w:tab w:val="right" w:leader="dot" w:pos="8494"/>
+            </w:tabs>
+            <w:rPr>
+              <w:rFonts w:asciiTheme="minorHAnsi" w:eastAsiaTheme="minorEastAsia" w:hAnsiTheme="minorHAnsi"/>
+              <w:noProof/>
+              <w:szCs w:val="24"/>
+              <w:lang w:eastAsia="pt-BR"/>
+            </w:rPr>
+          </w:pPr>
+          <w:hyperlink w:anchor="_Toc189672420" w:history="1">
+            <w:r>
+              <w:rPr>
+                <w:rStyle w:val="Hyperlink"/>
+                <w:noProof/>
+              </w:rPr>
               <w:t>4</w:t>
+            </w:r>
+            <w:r>
+              <w:rPr>
+                <w:rFonts w:asciiTheme="minorHAnsi" w:eastAsiaTheme="minorEastAsia" w:hAnsiTheme="minorHAnsi"/>
+                <w:noProof/>
+                <w:szCs w:val="24"/>
+                <w:lang w:eastAsia="pt-BR"/>
+              </w:rPr>
+              <w:tab/>
+            </w:r>
+            <w:r>
+              <w:rPr>
+                <w:rStyle w:val="Hyperlink"/>
+                <w:noProof/>
+              </w:rPr>
+              <w:t>Requisitos Não Funcionais</w:t>
+            </w:r>
+            <w:r>
+              <w:rPr>
+                <w:noProof/>
+                <w:webHidden/>
+              </w:rPr>
+              <w:tab/>
+            </w:r>
+            <w:r>
+              <w:rPr>
+                <w:noProof/>
+                <w:webHidden/>
+              </w:rPr>
+              <w:fldChar w:fldCharType="begin"/>
+            </w:r>
+            <w:r>
+              <w:rPr>
+                <w:noProof/>
+                <w:webHidden/>
+              </w:rPr>
+              <w:instrText xml:space="preserve"> PAGEREF _Toc189672420 \h </w:instrText>
+            </w:r>
+            <w:r>
+              <w:rPr>
+                <w:noProof/>
+                <w:webHidden/>
+              </w:rPr>
+            </w:r>
+            <w:r>
+              <w:rPr>
+                <w:noProof/>
+                <w:webHidden/>
+              </w:rPr>
+              <w:fldChar w:fldCharType="separate"/>
+            </w:r>
+            <w:r>
+              <w:rPr>
+                <w:noProof/>
+                <w:webHidden/>
+              </w:rPr>
+              <w:t>6</w:t>
+            </w:r>
+            <w:r>
+              <w:rPr>
+                <w:noProof/>
+                <w:webHidden/>
+              </w:rPr>
+              <w:fldChar w:fldCharType="end"/>
+            </w:r>
+          </w:hyperlink>
+        </w:p>
+        <w:p>
+          <w:pPr>
+            <w:pStyle w:val="Sumrio2"/>
+            <w:tabs>
+              <w:tab w:val="right" w:leader="dot" w:pos="8494"/>
+            </w:tabs>
+            <w:rPr>
+              <w:rFonts w:asciiTheme="minorHAnsi" w:eastAsiaTheme="minorEastAsia" w:hAnsiTheme="minorHAnsi"/>
+              <w:noProof/>
+              <w:szCs w:val="24"/>
+              <w:lang w:eastAsia="pt-BR"/>
+            </w:rPr>
+          </w:pPr>
+          <w:hyperlink w:anchor="_Toc189672421" w:history="1">
+            <w:r>
+              <w:rPr>
+                <w:rStyle w:val="Hyperlink"/>
+                <w:noProof/>
+              </w:rPr>
+              <w:t>[RNF01] Desenvolvimento</w:t>
+            </w:r>
+            <w:r>
+              <w:rPr>
+                <w:noProof/>
+                <w:webHidden/>
+              </w:rPr>
+              <w:tab/>
+            </w:r>
+            <w:r>
+              <w:rPr>
+                <w:noProof/>
+                <w:webHidden/>
+              </w:rPr>
+              <w:fldChar w:fldCharType="begin"/>
+            </w:r>
+            <w:r>
+              <w:rPr>
+                <w:noProof/>
+                <w:webHidden/>
+              </w:rPr>
+              <w:instrText xml:space="preserve"> PAGEREF _Toc189672421 \h </w:instrText>
+            </w:r>
+            <w:r>
+              <w:rPr>
+                <w:noProof/>
+                <w:webHidden/>
+              </w:rPr>
+            </w:r>
+            <w:r>
+              <w:rPr>
+                <w:noProof/>
+                <w:webHidden/>
+              </w:rPr>
+              <w:fldChar w:fldCharType="separate"/>
+            </w:r>
+            <w:r>
+              <w:rPr>
+                <w:noProof/>
+                <w:webHidden/>
+              </w:rPr>
+              <w:t>6</w:t>
+            </w:r>
+            <w:r>
+              <w:rPr>
+                <w:noProof/>
+                <w:webHidden/>
+              </w:rPr>
+              <w:fldChar w:fldCharType="end"/>
+            </w:r>
+          </w:hyperlink>
+        </w:p>
+        <w:p>
+          <w:pPr>
+            <w:pStyle w:val="Sumrio2"/>
+            <w:tabs>
+              <w:tab w:val="right" w:leader="dot" w:pos="8494"/>
+            </w:tabs>
+            <w:rPr>
+              <w:rFonts w:asciiTheme="minorHAnsi" w:eastAsiaTheme="minorEastAsia" w:hAnsiTheme="minorHAnsi"/>
+              <w:noProof/>
+              <w:szCs w:val="24"/>
+              <w:lang w:eastAsia="pt-BR"/>
+            </w:rPr>
+          </w:pPr>
+          <w:hyperlink w:anchor="_Toc189672422" w:history="1">
+            <w:r>
+              <w:rPr>
+                <w:rStyle w:val="Hyperlink"/>
+                <w:noProof/>
+              </w:rPr>
+              <w:t>[RNF02] Desempenho</w:t>
+            </w:r>
+            <w:r>
+              <w:rPr>
+                <w:noProof/>
+                <w:webHidden/>
+              </w:rPr>
+              <w:tab/>
+            </w:r>
+            <w:r>
+              <w:rPr>
+                <w:noProof/>
+                <w:webHidden/>
+              </w:rPr>
+              <w:fldChar w:fldCharType="begin"/>
+            </w:r>
+            <w:r>
+              <w:rPr>
+                <w:noProof/>
+                <w:webHidden/>
+              </w:rPr>
+              <w:instrText xml:space="preserve"> PAGEREF _Toc189672422 \h </w:instrText>
+            </w:r>
+            <w:r>
+              <w:rPr>
+                <w:noProof/>
+                <w:webHidden/>
+              </w:rPr>
+            </w:r>
+            <w:r>
+              <w:rPr>
+                <w:noProof/>
+                <w:webHidden/>
+              </w:rPr>
+              <w:fldChar w:fldCharType="separate"/>
+            </w:r>
+            <w:r>
+              <w:rPr>
+                <w:noProof/>
+                <w:webHidden/>
+              </w:rPr>
+              <w:t>6</w:t>
+            </w:r>
+            <w:r>
+              <w:rPr>
+                <w:noProof/>
+                <w:webHidden/>
+              </w:rPr>
+              <w:fldChar w:fldCharType="end"/>
+            </w:r>
+          </w:hyperlink>
+        </w:p>
+        <w:p>
+          <w:pPr>
+            <w:pStyle w:val="Sumrio2"/>
+            <w:tabs>
+              <w:tab w:val="right" w:leader="dot" w:pos="8494"/>
+            </w:tabs>
+            <w:rPr>
+              <w:rFonts w:asciiTheme="minorHAnsi" w:eastAsiaTheme="minorEastAsia" w:hAnsiTheme="minorHAnsi"/>
+              <w:noProof/>
+              <w:szCs w:val="24"/>
+              <w:lang w:eastAsia="pt-BR"/>
+            </w:rPr>
+          </w:pPr>
+          <w:hyperlink w:anchor="_Toc189672423" w:history="1">
+            <w:r>
+              <w:rPr>
+                <w:rStyle w:val="Hyperlink"/>
+                <w:noProof/>
+              </w:rPr>
+              <w:t>[RNF03] Usabilidade</w:t>
+            </w:r>
+            <w:r>
+              <w:rPr>
+                <w:noProof/>
+                <w:webHidden/>
+              </w:rPr>
+              <w:tab/>
+            </w:r>
+            <w:r>
+              <w:rPr>
+                <w:noProof/>
+                <w:webHidden/>
+              </w:rPr>
+              <w:fldChar w:fldCharType="begin"/>
+            </w:r>
+            <w:r>
+              <w:rPr>
+                <w:noProof/>
+                <w:webHidden/>
+              </w:rPr>
+              <w:instrText xml:space="preserve"> PAGEREF _Toc189672423 \h </w:instrText>
+            </w:r>
+            <w:r>
+              <w:rPr>
+                <w:noProof/>
+                <w:webHidden/>
+              </w:rPr>
+            </w:r>
+            <w:r>
+              <w:rPr>
+                <w:noProof/>
+                <w:webHidden/>
+              </w:rPr>
+              <w:fldChar w:fldCharType="separate"/>
+            </w:r>
+            <w:r>
+              <w:rPr>
+                <w:noProof/>
+                <w:webHidden/>
+              </w:rPr>
+              <w:t>6</w:t>
+            </w:r>
+            <w:r>
+              <w:rPr>
+                <w:noProof/>
+                <w:webHidden/>
+              </w:rPr>
+              <w:fldChar w:fldCharType="end"/>
+            </w:r>
+          </w:hyperlink>
+        </w:p>
+        <w:p>
+          <w:pPr>
+            <w:pStyle w:val="Sumrio2"/>
+            <w:tabs>
+              <w:tab w:val="right" w:leader="dot" w:pos="8494"/>
+            </w:tabs>
+            <w:rPr>
+              <w:rFonts w:asciiTheme="minorHAnsi" w:eastAsiaTheme="minorEastAsia" w:hAnsiTheme="minorHAnsi"/>
+              <w:noProof/>
+              <w:szCs w:val="24"/>
+              <w:lang w:eastAsia="pt-BR"/>
+            </w:rPr>
+          </w:pPr>
+          <w:hyperlink w:anchor="_Toc189672424" w:history="1">
+            <w:r>
+              <w:rPr>
+                <w:rStyle w:val="Hyperlink"/>
+                <w:noProof/>
+              </w:rPr>
+              <w:t>[RNF04] Manutenibilidade</w:t>
+            </w:r>
+            <w:r>
+              <w:rPr>
+                <w:noProof/>
+                <w:webHidden/>
+              </w:rPr>
+              <w:tab/>
+            </w:r>
+            <w:r>
+              <w:rPr>
+                <w:noProof/>
+                <w:webHidden/>
+              </w:rPr>
+              <w:fldChar w:fldCharType="begin"/>
+            </w:r>
+            <w:r>
+              <w:rPr>
+                <w:noProof/>
+                <w:webHidden/>
+              </w:rPr>
+              <w:instrText xml:space="preserve"> PAGEREF _Toc189672424 \h </w:instrText>
+            </w:r>
+            <w:r>
+              <w:rPr>
+                <w:noProof/>
+                <w:webHidden/>
+              </w:rPr>
+            </w:r>
+            <w:r>
+              <w:rPr>
+                <w:noProof/>
+                <w:webHidden/>
+              </w:rPr>
+              <w:fldChar w:fldCharType="separate"/>
+            </w:r>
+            <w:r>
+              <w:rPr>
+                <w:noProof/>
+                <w:webHidden/>
+              </w:rPr>
+              <w:t>6</w:t>
+            </w:r>
+            <w:r>
+              <w:rPr>
+                <w:noProof/>
+                <w:webHidden/>
+              </w:rPr>
+              <w:fldChar w:fldCharType="end"/>
+            </w:r>
+          </w:hyperlink>
+        </w:p>
+        <w:p>
+          <w:pPr>
+            <w:pStyle w:val="Sumrio2"/>
+            <w:tabs>
+              <w:tab w:val="right" w:leader="dot" w:pos="8494"/>
+            </w:tabs>
+            <w:rPr>
+              <w:rFonts w:asciiTheme="minorHAnsi" w:eastAsiaTheme="minorEastAsia" w:hAnsiTheme="minorHAnsi"/>
+              <w:noProof/>
+              <w:szCs w:val="24"/>
+              <w:lang w:eastAsia="pt-BR"/>
+            </w:rPr>
+          </w:pPr>
+          <w:hyperlink w:anchor="_Toc189672425" w:history="1">
+            <w:r>
+              <w:rPr>
+                <w:rStyle w:val="Hyperlink"/>
+                <w:noProof/>
+              </w:rPr>
+              <w:t>[RNF05] Compatibilidade</w:t>
+            </w:r>
+            <w:r>
+              <w:rPr>
+                <w:noProof/>
+                <w:webHidden/>
+              </w:rPr>
+              <w:tab/>
+            </w:r>
+            <w:r>
+              <w:rPr>
+                <w:noProof/>
+                <w:webHidden/>
+              </w:rPr>
+              <w:fldChar w:fldCharType="begin"/>
+            </w:r>
+            <w:r>
+              <w:rPr>
+                <w:noProof/>
+                <w:webHidden/>
+              </w:rPr>
+              <w:instrText xml:space="preserve"> PAGEREF _Toc189672425 \h </w:instrText>
+            </w:r>
+            <w:r>
+              <w:rPr>
+                <w:noProof/>
+                <w:webHidden/>
+              </w:rPr>
+            </w:r>
+            <w:r>
+              <w:rPr>
+                <w:noProof/>
+                <w:webHidden/>
+              </w:rPr>
+              <w:fldChar w:fldCharType="separate"/>
+            </w:r>
+            <w:r>
+              <w:rPr>
+                <w:noProof/>
+                <w:webHidden/>
+              </w:rPr>
+              <w:t>7</w:t>
+            </w:r>
+            <w:r>
+              <w:rPr>
+                <w:noProof/>
+                <w:webHidden/>
+              </w:rPr>
+              <w:fldChar w:fldCharType="end"/>
+            </w:r>
+          </w:hyperlink>
+        </w:p>
+        <w:p>
+          <w:pPr>
+            <w:pStyle w:val="Sumrio2"/>
+            <w:tabs>
+              <w:tab w:val="right" w:leader="dot" w:pos="8494"/>
+            </w:tabs>
+            <w:rPr>
+              <w:rFonts w:asciiTheme="minorHAnsi" w:eastAsiaTheme="minorEastAsia" w:hAnsiTheme="minorHAnsi"/>
+              <w:noProof/>
+              <w:szCs w:val="24"/>
+              <w:lang w:eastAsia="pt-BR"/>
+            </w:rPr>
+          </w:pPr>
+          <w:hyperlink w:anchor="_Toc189672426" w:history="1">
+            <w:r>
+              <w:rPr>
+                <w:rStyle w:val="Hyperlink"/>
+                <w:noProof/>
+              </w:rPr>
+              <w:t>[RNF06] Legalidade e Conformidade</w:t>
+            </w:r>
+            <w:r>
+              <w:rPr>
+                <w:noProof/>
+                <w:webHidden/>
+              </w:rPr>
+              <w:tab/>
+            </w:r>
+            <w:r>
+              <w:rPr>
+                <w:noProof/>
+                <w:webHidden/>
+              </w:rPr>
+              <w:fldChar w:fldCharType="begin"/>
+            </w:r>
+            <w:r>
+              <w:rPr>
+                <w:noProof/>
+                <w:webHidden/>
+              </w:rPr>
+              <w:instrText xml:space="preserve"> PAGEREF _Toc189672426 \h </w:instrText>
+            </w:r>
+            <w:r>
+              <w:rPr>
+                <w:noProof/>
+                <w:webHidden/>
+              </w:rPr>
+            </w:r>
+            <w:r>
+              <w:rPr>
+                <w:noProof/>
+                <w:webHidden/>
+              </w:rPr>
+              <w:fldChar w:fldCharType="separate"/>
+            </w:r>
+            <w:r>
+              <w:rPr>
+                <w:noProof/>
+                <w:webHidden/>
+              </w:rPr>
+              <w:t>7</w:t>
+            </w:r>
+            <w:r>
+              <w:rPr>
+                <w:noProof/>
+                <w:webHidden/>
+              </w:rPr>
+              <w:fldChar w:fldCharType="end"/>
+            </w:r>
+          </w:hyperlink>
+        </w:p>
+        <w:p>
+          <w:pPr>
+            <w:pStyle w:val="Sumrio1"/>
+            <w:tabs>
+              <w:tab w:val="left" w:pos="480"/>
+              <w:tab w:val="right" w:leader="dot" w:pos="8494"/>
+            </w:tabs>
+            <w:rPr>
+              <w:rFonts w:asciiTheme="minorHAnsi" w:eastAsiaTheme="minorEastAsia" w:hAnsiTheme="minorHAnsi"/>
+              <w:noProof/>
+              <w:szCs w:val="24"/>
+              <w:lang w:eastAsia="pt-BR"/>
+            </w:rPr>
+          </w:pPr>
+          <w:hyperlink w:anchor="_Toc189672427" w:history="1">
+            <w:r>
+              <w:rPr>
+                <w:rStyle w:val="Hyperlink"/>
+                <w:noProof/>
+              </w:rPr>
+              <w:t>5</w:t>
+            </w:r>
+            <w:r>
+              <w:rPr>
+                <w:rFonts w:asciiTheme="minorHAnsi" w:eastAsiaTheme="minorEastAsia" w:hAnsiTheme="minorHAnsi"/>
+                <w:noProof/>
+                <w:szCs w:val="24"/>
+                <w:lang w:eastAsia="pt-BR"/>
+              </w:rPr>
+              <w:tab/>
+            </w:r>
+            <w:r>
+              <w:rPr>
+                <w:rStyle w:val="Hyperlink"/>
+                <w:noProof/>
+              </w:rPr>
+              <w:t>Regras de Negócio</w:t>
+            </w:r>
+            <w:r>
+              <w:rPr>
+                <w:noProof/>
+                <w:webHidden/>
+              </w:rPr>
+              <w:tab/>
+            </w:r>
+            <w:r>
+              <w:rPr>
+                <w:noProof/>
+                <w:webHidden/>
+              </w:rPr>
+              <w:fldChar w:fldCharType="begin"/>
+            </w:r>
+            <w:r>
+              <w:rPr>
+                <w:noProof/>
+                <w:webHidden/>
+              </w:rPr>
+              <w:instrText xml:space="preserve"> PAGEREF _Toc189672427 \h </w:instrText>
+            </w:r>
+            <w:r>
+              <w:rPr>
+                <w:noProof/>
+                <w:webHidden/>
+              </w:rPr>
+            </w:r>
+            <w:r>
+              <w:rPr>
+                <w:noProof/>
+                <w:webHidden/>
+              </w:rPr>
+              <w:fldChar w:fldCharType="separate"/>
+            </w:r>
+            <w:r>
+              <w:rPr>
+                <w:noProof/>
+                <w:webHidden/>
+              </w:rPr>
+              <w:t>7</w:t>
+            </w:r>
+            <w:r>
+              <w:rPr>
+                <w:noProof/>
+                <w:webHidden/>
+              </w:rPr>
+              <w:fldChar w:fldCharType="end"/>
+            </w:r>
+          </w:hyperlink>
+        </w:p>
+        <w:p>
+          <w:pPr>
+            <w:pStyle w:val="Sumrio2"/>
+            <w:tabs>
+              <w:tab w:val="right" w:leader="dot" w:pos="8494"/>
+            </w:tabs>
+            <w:rPr>
+              <w:rFonts w:asciiTheme="minorHAnsi" w:eastAsiaTheme="minorEastAsia" w:hAnsiTheme="minorHAnsi"/>
+              <w:noProof/>
+              <w:szCs w:val="24"/>
+              <w:lang w:eastAsia="pt-BR"/>
+            </w:rPr>
+          </w:pPr>
+          <w:hyperlink w:anchor="_Toc189672428" w:history="1">
+            <w:r>
+              <w:rPr>
+                <w:rStyle w:val="Hyperlink"/>
+                <w:noProof/>
+              </w:rPr>
+              <w:t>[RN01] Cadastro de perfis</w:t>
+            </w:r>
+            <w:r>
+              <w:rPr>
+                <w:noProof/>
+                <w:webHidden/>
+              </w:rPr>
+              <w:tab/>
+            </w:r>
+            <w:r>
+              <w:rPr>
+                <w:noProof/>
+                <w:webHidden/>
+              </w:rPr>
+              <w:fldChar w:fldCharType="begin"/>
+            </w:r>
+            <w:r>
+              <w:rPr>
+                <w:noProof/>
+                <w:webHidden/>
+              </w:rPr>
+              <w:instrText xml:space="preserve"> PAGEREF _Toc189672428 \h </w:instrText>
+            </w:r>
+            <w:r>
+              <w:rPr>
+                <w:noProof/>
+                <w:webHidden/>
+              </w:rPr>
+            </w:r>
+            <w:r>
+              <w:rPr>
+                <w:noProof/>
+                <w:webHidden/>
+              </w:rPr>
+              <w:fldChar w:fldCharType="separate"/>
+            </w:r>
+            <w:r>
+              <w:rPr>
+                <w:noProof/>
+                <w:webHidden/>
+              </w:rPr>
+              <w:t>7</w:t>
+            </w:r>
+            <w:r>
+              <w:rPr>
+                <w:noProof/>
+                <w:webHidden/>
+              </w:rPr>
+              <w:fldChar w:fldCharType="end"/>
+            </w:r>
+          </w:hyperlink>
+        </w:p>
+        <w:p>
+          <w:pPr>
+            <w:pStyle w:val="Sumrio2"/>
+            <w:tabs>
+              <w:tab w:val="right" w:leader="dot" w:pos="8494"/>
+            </w:tabs>
+            <w:rPr>
+              <w:rFonts w:asciiTheme="minorHAnsi" w:eastAsiaTheme="minorEastAsia" w:hAnsiTheme="minorHAnsi"/>
+              <w:noProof/>
+              <w:szCs w:val="24"/>
+              <w:lang w:eastAsia="pt-BR"/>
+            </w:rPr>
+          </w:pPr>
+          <w:hyperlink w:anchor="_Toc189672429" w:history="1">
+            <w:r>
+              <w:rPr>
+                <w:rStyle w:val="Hyperlink"/>
+                <w:noProof/>
+              </w:rPr>
+              <w:t>[RN02] Cadastro de profissionais</w:t>
+            </w:r>
+            <w:r>
+              <w:rPr>
+                <w:noProof/>
+                <w:webHidden/>
+              </w:rPr>
+              <w:tab/>
+            </w:r>
+            <w:r>
+              <w:rPr>
+                <w:noProof/>
+                <w:webHidden/>
+              </w:rPr>
+              <w:fldChar w:fldCharType="begin"/>
+            </w:r>
+            <w:r>
+              <w:rPr>
+                <w:noProof/>
+                <w:webHidden/>
+              </w:rPr>
+              <w:instrText xml:space="preserve"> PAGEREF _Toc189672429 \h </w:instrText>
+            </w:r>
+            <w:r>
+              <w:rPr>
+                <w:noProof/>
+                <w:webHidden/>
+              </w:rPr>
+            </w:r>
+            <w:r>
+              <w:rPr>
+                <w:noProof/>
+                <w:webHidden/>
+              </w:rPr>
+              <w:fldChar w:fldCharType="separate"/>
+            </w:r>
+            <w:r>
+              <w:rPr>
+                <w:noProof/>
+                <w:webHidden/>
+              </w:rPr>
+              <w:t>7</w:t>
+            </w:r>
+            <w:r>
+              <w:rPr>
+                <w:noProof/>
+                <w:webHidden/>
+              </w:rPr>
+              <w:fldChar w:fldCharType="end"/>
+            </w:r>
+          </w:hyperlink>
+        </w:p>
+        <w:p>
+          <w:pPr>
+            <w:pStyle w:val="Sumrio2"/>
+            <w:tabs>
+              <w:tab w:val="right" w:leader="dot" w:pos="8494"/>
+            </w:tabs>
+            <w:rPr>
+              <w:rFonts w:asciiTheme="minorHAnsi" w:eastAsiaTheme="minorEastAsia" w:hAnsiTheme="minorHAnsi"/>
+              <w:noProof/>
+              <w:szCs w:val="24"/>
+              <w:lang w:eastAsia="pt-BR"/>
+            </w:rPr>
+          </w:pPr>
+          <w:hyperlink w:anchor="_Toc189672430" w:history="1">
+            <w:r>
+              <w:rPr>
+                <w:rStyle w:val="Hyperlink"/>
+                <w:noProof/>
+              </w:rPr>
+              <w:t>[RN03] Cadastro de procedimentos</w:t>
+            </w:r>
+            <w:r>
+              <w:rPr>
+                <w:noProof/>
+                <w:webHidden/>
+              </w:rPr>
+              <w:tab/>
+            </w:r>
+            <w:r>
+              <w:rPr>
+                <w:noProof/>
+                <w:webHidden/>
+              </w:rPr>
+              <w:fldChar w:fldCharType="begin"/>
+            </w:r>
+            <w:r>
+              <w:rPr>
+                <w:noProof/>
+                <w:webHidden/>
+              </w:rPr>
+              <w:instrText xml:space="preserve"> PAGEREF _Toc189672430 \h </w:instrText>
+            </w:r>
+            <w:r>
+              <w:rPr>
+                <w:noProof/>
+                <w:webHidden/>
+              </w:rPr>
+            </w:r>
+            <w:r>
+              <w:rPr>
+                <w:noProof/>
+                <w:webHidden/>
+              </w:rPr>
+              <w:fldChar w:fldCharType="separate"/>
+            </w:r>
+            <w:r>
+              <w:rPr>
+                <w:noProof/>
+                <w:webHidden/>
+              </w:rPr>
+              <w:t>8</w:t>
+            </w:r>
+            <w:r>
+              <w:rPr>
+                <w:noProof/>
+                <w:webHidden/>
+              </w:rPr>
+              <w:fldChar w:fldCharType="end"/>
+            </w:r>
+          </w:hyperlink>
+        </w:p>
+        <w:p>
+          <w:pPr>
+            <w:pStyle w:val="Sumrio2"/>
+            <w:tabs>
+              <w:tab w:val="right" w:leader="dot" w:pos="8494"/>
+            </w:tabs>
+            <w:rPr>
+              <w:rFonts w:asciiTheme="minorHAnsi" w:eastAsiaTheme="minorEastAsia" w:hAnsiTheme="minorHAnsi"/>
+              <w:noProof/>
+              <w:szCs w:val="24"/>
+              <w:lang w:eastAsia="pt-BR"/>
+            </w:rPr>
+          </w:pPr>
+          <w:hyperlink w:anchor="_Toc189672431" w:history="1">
+            <w:r>
+              <w:rPr>
+                <w:rStyle w:val="Hyperlink"/>
+                <w:noProof/>
+              </w:rPr>
+              <w:t>[RN04] Cadastro de clientes</w:t>
+            </w:r>
+            <w:r>
+              <w:rPr>
+                <w:noProof/>
+                <w:webHidden/>
+              </w:rPr>
+              <w:tab/>
+            </w:r>
+            <w:r>
+              <w:rPr>
+                <w:noProof/>
+                <w:webHidden/>
+              </w:rPr>
+              <w:fldChar w:fldCharType="begin"/>
+            </w:r>
+            <w:r>
+              <w:rPr>
+                <w:noProof/>
+                <w:webHidden/>
+              </w:rPr>
+              <w:instrText xml:space="preserve"> PAGEREF _Toc189672431 \h </w:instrText>
+            </w:r>
+            <w:r>
+              <w:rPr>
+                <w:noProof/>
+                <w:webHidden/>
+              </w:rPr>
+            </w:r>
+            <w:r>
+              <w:rPr>
+                <w:noProof/>
+                <w:webHidden/>
+              </w:rPr>
+              <w:fldChar w:fldCharType="separate"/>
+            </w:r>
+            <w:r>
+              <w:rPr>
+                <w:noProof/>
+                <w:webHidden/>
+              </w:rPr>
+              <w:t>8</w:t>
+            </w:r>
+            <w:r>
+              <w:rPr>
+                <w:noProof/>
+                <w:webHidden/>
+              </w:rPr>
+              <w:fldChar w:fldCharType="end"/>
+            </w:r>
+          </w:hyperlink>
+        </w:p>
+        <w:p>
+          <w:pPr>
+            <w:pStyle w:val="Sumrio2"/>
+            <w:tabs>
+              <w:tab w:val="right" w:leader="dot" w:pos="8494"/>
+            </w:tabs>
+            <w:rPr>
+              <w:rFonts w:asciiTheme="minorHAnsi" w:eastAsiaTheme="minorEastAsia" w:hAnsiTheme="minorHAnsi"/>
+              <w:noProof/>
+              <w:szCs w:val="24"/>
+              <w:lang w:eastAsia="pt-BR"/>
+            </w:rPr>
+          </w:pPr>
+          <w:hyperlink w:anchor="_Toc189672432" w:history="1">
+            <w:r>
+              <w:rPr>
+                <w:rStyle w:val="Hyperlink"/>
+                <w:noProof/>
+              </w:rPr>
+              <w:t>[RN05] Cadastro de agendamentos</w:t>
+            </w:r>
+            <w:r>
+              <w:rPr>
+                <w:noProof/>
+                <w:webHidden/>
+              </w:rPr>
+              <w:tab/>
+            </w:r>
+            <w:r>
+              <w:rPr>
+                <w:noProof/>
+                <w:webHidden/>
+              </w:rPr>
+              <w:fldChar w:fldCharType="begin"/>
+            </w:r>
+            <w:r>
+              <w:rPr>
+                <w:noProof/>
+                <w:webHidden/>
+              </w:rPr>
+              <w:instrText xml:space="preserve"> PAGEREF _Toc189672432 \h </w:instrText>
+            </w:r>
+            <w:r>
+              <w:rPr>
+                <w:noProof/>
+                <w:webHidden/>
+              </w:rPr>
+            </w:r>
+            <w:r>
+              <w:rPr>
+                <w:noProof/>
+                <w:webHidden/>
+              </w:rPr>
+              <w:fldChar w:fldCharType="separate"/>
+            </w:r>
+            <w:r>
+              <w:rPr>
+                <w:noProof/>
+                <w:webHidden/>
+              </w:rPr>
+              <w:t>8</w:t>
+            </w:r>
+            <w:r>
+              <w:rPr>
+                <w:noProof/>
+                <w:webHidden/>
+              </w:rPr>
+              <w:fldChar w:fldCharType="end"/>
+            </w:r>
+          </w:hyperlink>
+        </w:p>
+        <w:p>
+          <w:pPr>
+            <w:pStyle w:val="Sumrio2"/>
+            <w:tabs>
+              <w:tab w:val="right" w:leader="dot" w:pos="8494"/>
+            </w:tabs>
+            <w:rPr>
+              <w:rFonts w:asciiTheme="minorHAnsi" w:eastAsiaTheme="minorEastAsia" w:hAnsiTheme="minorHAnsi"/>
+              <w:noProof/>
+              <w:szCs w:val="24"/>
+              <w:lang w:eastAsia="pt-BR"/>
+            </w:rPr>
+          </w:pPr>
+          <w:hyperlink w:anchor="_Toc189672433" w:history="1">
+            <w:r>
+              <w:rPr>
+                <w:rStyle w:val="Hyperlink"/>
+                <w:noProof/>
+              </w:rPr>
+              <w:t>[RN06] Relatório de agendamentos</w:t>
+            </w:r>
+            <w:r>
+              <w:rPr>
+                <w:noProof/>
+                <w:webHidden/>
+              </w:rPr>
+              <w:tab/>
+            </w:r>
+            <w:r>
+              <w:rPr>
+                <w:noProof/>
+                <w:webHidden/>
+              </w:rPr>
+              <w:fldChar w:fldCharType="begin"/>
+            </w:r>
+            <w:r>
+              <w:rPr>
+                <w:noProof/>
+                <w:webHidden/>
+              </w:rPr>
+              <w:instrText xml:space="preserve"> PAGEREF _Toc189672433 \h </w:instrText>
+            </w:r>
+            <w:r>
+              <w:rPr>
+                <w:noProof/>
+                <w:webHidden/>
+              </w:rPr>
+            </w:r>
+            <w:r>
+              <w:rPr>
+                <w:noProof/>
+                <w:webHidden/>
+              </w:rPr>
+              <w:fldChar w:fldCharType="separate"/>
+            </w:r>
+            <w:r>
+              <w:rPr>
+                <w:noProof/>
+                <w:webHidden/>
+              </w:rPr>
+              <w:t>9</w:t>
+            </w:r>
+            <w:r>
+              <w:rPr>
+                <w:noProof/>
+                <w:webHidden/>
+              </w:rPr>
+              <w:fldChar w:fldCharType="end"/>
+            </w:r>
+          </w:hyperlink>
+        </w:p>
+        <w:p>
+          <w:pPr>
+            <w:pStyle w:val="Sumrio2"/>
+            <w:tabs>
+              <w:tab w:val="right" w:leader="dot" w:pos="8494"/>
+            </w:tabs>
+            <w:rPr>
+              <w:rFonts w:asciiTheme="minorHAnsi" w:eastAsiaTheme="minorEastAsia" w:hAnsiTheme="minorHAnsi"/>
+              <w:noProof/>
+              <w:szCs w:val="24"/>
+              <w:lang w:eastAsia="pt-BR"/>
+            </w:rPr>
+          </w:pPr>
+          <w:hyperlink w:anchor="_Toc189672434" w:history="1">
+            <w:r>
+              <w:rPr>
+                <w:rStyle w:val="Hyperlink"/>
+                <w:noProof/>
+              </w:rPr>
+              <w:t>[RN07] Logout do sistema</w:t>
+            </w:r>
+            <w:r>
+              <w:rPr>
+                <w:noProof/>
+                <w:webHidden/>
+              </w:rPr>
+              <w:tab/>
+            </w:r>
+            <w:r>
+              <w:rPr>
+                <w:noProof/>
+                <w:webHidden/>
+              </w:rPr>
+              <w:fldChar w:fldCharType="begin"/>
+            </w:r>
+            <w:r>
+              <w:rPr>
+                <w:noProof/>
+                <w:webHidden/>
+              </w:rPr>
+              <w:instrText xml:space="preserve"> PAGEREF _Toc189672434 \h </w:instrText>
+            </w:r>
+            <w:r>
+              <w:rPr>
+                <w:noProof/>
+                <w:webHidden/>
+              </w:rPr>
+            </w:r>
+            <w:r>
+              <w:rPr>
+                <w:noProof/>
+                <w:webHidden/>
+              </w:rPr>
+              <w:fldChar w:fldCharType="separate"/>
+            </w:r>
+            <w:r>
+              <w:rPr>
+                <w:noProof/>
+                <w:webHidden/>
+              </w:rPr>
+              <w:t>9</w:t>
             </w:r>
             <w:r>
               <w:rPr>
@@ -1338,7 +3243,7 @@
       <w:pPr>
         <w:pStyle w:val="Ttulo1"/>
       </w:pPr>
-      <w:bookmarkStart w:id="0" w:name="_Toc189540653"/>
+      <w:bookmarkStart w:id="0" w:name="_Toc189672394"/>
       <w:r>
         <w:lastRenderedPageBreak/>
         <w:t>Objetivo</w:t>
@@ -1351,23 +3256,7 @@
         <w:t xml:space="preserve">Este documento tem como objetivo descrever os requisitos funcionais, não funcionais e as regras de negócio do </w:t>
       </w:r>
       <w:r>
-        <w:t xml:space="preserve">sistema web </w:t>
-      </w:r>
-      <w:proofErr w:type="spellStart"/>
-      <w:r>
-        <w:t>My</w:t>
-      </w:r>
-      <w:proofErr w:type="spellEnd"/>
-      <w:r>
-        <w:t xml:space="preserve"> </w:t>
-      </w:r>
-      <w:proofErr w:type="spellStart"/>
-      <w:r>
-        <w:t>Nail</w:t>
-      </w:r>
-      <w:proofErr w:type="spellEnd"/>
-      <w:r>
-        <w:t xml:space="preserve"> Salon.</w:t>
+        <w:t>sistema web My Nail Salon.</w:t>
       </w:r>
     </w:p>
     <w:p/>
@@ -1376,7 +3265,7 @@
       <w:pPr>
         <w:pStyle w:val="Ttulo1"/>
       </w:pPr>
-      <w:bookmarkStart w:id="1" w:name="_Toc189540654"/>
+      <w:bookmarkStart w:id="1" w:name="_Toc189672395"/>
       <w:r>
         <w:t>Técnicas utilizadas na elucidação de requisitos</w:t>
       </w:r>
@@ -1407,7 +3296,7 @@
       <w:pPr>
         <w:pStyle w:val="Ttulo1"/>
       </w:pPr>
-      <w:bookmarkStart w:id="2" w:name="_Toc189540655"/>
+      <w:bookmarkStart w:id="2" w:name="_Toc189672396"/>
       <w:r>
         <w:t>Requisitos Funcionais</w:t>
       </w:r>
@@ -1418,30 +3307,28 @@
       <w:pPr>
         <w:pStyle w:val="Ttulo2"/>
       </w:pPr>
-      <w:bookmarkStart w:id="3" w:name="_Toc189540656"/>
-      <w:r>
-        <w:t>[RF01</w:t>
-      </w:r>
-      <w:proofErr w:type="gramStart"/>
-      <w:r>
-        <w:t>] Manter</w:t>
-      </w:r>
-      <w:proofErr w:type="gramEnd"/>
-      <w:r>
-        <w:t xml:space="preserve"> perfis de acesso</w:t>
+      <w:bookmarkStart w:id="3" w:name="_Toc189672397"/>
+      <w:r>
+        <w:t>[RF01] Manter perfis de acesso</w:t>
       </w:r>
       <w:bookmarkEnd w:id="3"/>
     </w:p>
     <w:p>
       <w:r>
-        <w:t>O sistema deverá permitir o gerenciamento de perfis de acesso ao mesmo.</w:t>
+        <w:t>O sistema deverá permitir o gerenciamento de perfis de acesso</w:t>
+      </w:r>
+      <w:r>
+        <w:t xml:space="preserve"> à plataforma</w:t>
+      </w:r>
+      <w:r>
+        <w:t>.</w:t>
       </w:r>
     </w:p>
     <w:p>
       <w:pPr>
         <w:pStyle w:val="Ttulo3"/>
       </w:pPr>
-      <w:bookmarkStart w:id="4" w:name="_Toc189540657"/>
+      <w:bookmarkStart w:id="4" w:name="_Toc189672398"/>
       <w:r>
         <w:t>Cadastrar perfil</w:t>
       </w:r>
@@ -1456,7 +3343,7 @@
       <w:pPr>
         <w:pStyle w:val="Ttulo3"/>
       </w:pPr>
-      <w:bookmarkStart w:id="5" w:name="_Toc189540658"/>
+      <w:bookmarkStart w:id="5" w:name="_Toc189672399"/>
       <w:r>
         <w:t>Excluir perfil</w:t>
       </w:r>
@@ -1464,7 +3351,13 @@
     </w:p>
     <w:p>
       <w:r>
-        <w:t>O sistema deverá permitir a exclusão de um perfil cadastrado.</w:t>
+        <w:t xml:space="preserve">O sistema deverá permitir </w:t>
+      </w:r>
+      <w:r>
+        <w:t xml:space="preserve">excluir </w:t>
+      </w:r>
+      <w:r>
+        <w:t>um perfil cadastrado.</w:t>
       </w:r>
     </w:p>
     <w:p/>
@@ -1472,17 +3365,9 @@
       <w:pPr>
         <w:pStyle w:val="Ttulo2"/>
       </w:pPr>
-      <w:bookmarkStart w:id="6" w:name="_Toc189540659"/>
-      <w:r>
-        <w:t>[RF02</w:t>
-      </w:r>
-      <w:proofErr w:type="gramStart"/>
-      <w:r>
-        <w:t>] Manter</w:t>
-      </w:r>
-      <w:proofErr w:type="gramEnd"/>
-      <w:r>
-        <w:t xml:space="preserve"> profissionais</w:t>
+      <w:bookmarkStart w:id="6" w:name="_Toc189672400"/>
+      <w:r>
+        <w:t>[RF02] Manter profissionais</w:t>
       </w:r>
       <w:bookmarkEnd w:id="6"/>
     </w:p>
@@ -1495,7 +3380,7 @@
       <w:pPr>
         <w:pStyle w:val="Ttulo3"/>
       </w:pPr>
-      <w:bookmarkStart w:id="7" w:name="_Toc189540660"/>
+      <w:bookmarkStart w:id="7" w:name="_Toc189672401"/>
       <w:r>
         <w:t>Cadastrar profissional</w:t>
       </w:r>
@@ -1510,9 +3395,15 @@
       <w:pPr>
         <w:pStyle w:val="Ttulo3"/>
       </w:pPr>
-      <w:bookmarkStart w:id="8" w:name="_Toc189540661"/>
-      <w:r>
-        <w:t>Editar profissional</w:t>
+      <w:bookmarkStart w:id="8" w:name="_Toc189672402"/>
+      <w:r>
+        <w:t xml:space="preserve">Editar </w:t>
+      </w:r>
+      <w:r>
+        <w:t xml:space="preserve">cadastro de </w:t>
+      </w:r>
+      <w:r>
+        <w:t>profissional</w:t>
       </w:r>
       <w:bookmarkEnd w:id="8"/>
     </w:p>
@@ -1525,9 +3416,15 @@
       <w:pPr>
         <w:pStyle w:val="Ttulo3"/>
       </w:pPr>
-      <w:bookmarkStart w:id="9" w:name="_Toc189540662"/>
-      <w:r>
-        <w:t>Excluir profissional</w:t>
+      <w:bookmarkStart w:id="9" w:name="_Toc189672403"/>
+      <w:r>
+        <w:t>Excluir</w:t>
+      </w:r>
+      <w:r>
+        <w:t xml:space="preserve"> cadastro de</w:t>
+      </w:r>
+      <w:r>
+        <w:t xml:space="preserve"> profissional</w:t>
       </w:r>
       <w:bookmarkEnd w:id="9"/>
     </w:p>
@@ -1541,18 +3438,10 @@
       <w:pPr>
         <w:pStyle w:val="Ttulo2"/>
       </w:pPr>
-      <w:bookmarkStart w:id="10" w:name="_Toc189540663"/>
+      <w:bookmarkStart w:id="10" w:name="_Toc189672404"/>
       <w:r>
         <w:lastRenderedPageBreak/>
-        <w:t>[RF03</w:t>
-      </w:r>
-      <w:proofErr w:type="gramStart"/>
-      <w:r>
-        <w:t>] Manter</w:t>
-      </w:r>
-      <w:proofErr w:type="gramEnd"/>
-      <w:r>
-        <w:t xml:space="preserve"> procedimentos</w:t>
+        <w:t>[RF03] Manter procedimentos</w:t>
       </w:r>
       <w:bookmarkEnd w:id="10"/>
     </w:p>
@@ -1565,7 +3454,7 @@
       <w:pPr>
         <w:pStyle w:val="Ttulo3"/>
       </w:pPr>
-      <w:bookmarkStart w:id="11" w:name="_Toc189540664"/>
+      <w:bookmarkStart w:id="11" w:name="_Toc189672405"/>
       <w:r>
         <w:t>Cadastrar procedimento</w:t>
       </w:r>
@@ -1580,9 +3469,15 @@
       <w:pPr>
         <w:pStyle w:val="Ttulo3"/>
       </w:pPr>
-      <w:bookmarkStart w:id="12" w:name="_Toc189540665"/>
-      <w:r>
-        <w:t>Editar procedimento</w:t>
+      <w:bookmarkStart w:id="12" w:name="_Toc189672406"/>
+      <w:r>
+        <w:t xml:space="preserve">Editar </w:t>
+      </w:r>
+      <w:r>
+        <w:t xml:space="preserve">cadastro de </w:t>
+      </w:r>
+      <w:r>
+        <w:t>procedimento</w:t>
       </w:r>
       <w:bookmarkEnd w:id="12"/>
     </w:p>
@@ -1595,9 +3490,15 @@
       <w:pPr>
         <w:pStyle w:val="Ttulo3"/>
       </w:pPr>
-      <w:bookmarkStart w:id="13" w:name="_Toc189540666"/>
-      <w:r>
-        <w:t>Excluir procedimento</w:t>
+      <w:bookmarkStart w:id="13" w:name="_Toc189672407"/>
+      <w:r>
+        <w:t>Excluir</w:t>
+      </w:r>
+      <w:r>
+        <w:t xml:space="preserve"> cadastro de</w:t>
+      </w:r>
+      <w:r>
+        <w:t xml:space="preserve"> procedimento</w:t>
       </w:r>
       <w:bookmarkEnd w:id="13"/>
     </w:p>
@@ -1611,38 +3512,1053 @@
       <w:pPr>
         <w:pStyle w:val="Ttulo2"/>
       </w:pPr>
-      <w:bookmarkStart w:id="14" w:name="_Toc189540667"/>
-      <w:r>
-        <w:t>[RF04</w:t>
-      </w:r>
-      <w:proofErr w:type="gramStart"/>
-      <w:r>
-        <w:t>] Manter</w:t>
-      </w:r>
-      <w:proofErr w:type="gramEnd"/>
-      <w:r>
-        <w:t xml:space="preserve"> clientes</w:t>
+      <w:bookmarkStart w:id="14" w:name="_Toc189672408"/>
+      <w:r>
+        <w:t>[RF04] Manter clientes</w:t>
       </w:r>
       <w:bookmarkEnd w:id="14"/>
     </w:p>
     <w:p>
       <w:r>
-        <w:t xml:space="preserve">O sistema deverá permitir o gerenciamento de clientes cadastrados na </w:t>
-      </w:r>
-      <w:commentRangeStart w:id="15"/>
-      <w:r>
-        <w:t>plataforma</w:t>
-      </w:r>
-      <w:commentRangeEnd w:id="15"/>
+        <w:t>O sistema deverá permitir o gerenciamento de clientes cadastrados na plataforma.</w:t>
+      </w:r>
+    </w:p>
+    <w:p>
+      <w:pPr>
+        <w:pStyle w:val="Ttulo3"/>
+      </w:pPr>
+      <w:bookmarkStart w:id="15" w:name="_Toc189672409"/>
+      <w:r>
+        <w:t>Cadastrar cliente</w:t>
+      </w:r>
+      <w:bookmarkEnd w:id="15"/>
+    </w:p>
+    <w:p>
+      <w:r>
+        <w:t>O sistema deverá permitir cadastrar um cliente.</w:t>
+      </w:r>
+    </w:p>
+    <w:p>
+      <w:pPr>
+        <w:pStyle w:val="Ttulo3"/>
+      </w:pPr>
+      <w:bookmarkStart w:id="16" w:name="_Toc189672410"/>
+      <w:r>
+        <w:t>Editar cadastro de cliente</w:t>
+      </w:r>
+      <w:bookmarkEnd w:id="16"/>
+    </w:p>
+    <w:p>
+      <w:r>
+        <w:t>O sistema deverá permitir editar o cadastro de um cliente.</w:t>
+      </w:r>
+    </w:p>
+    <w:p>
+      <w:pPr>
+        <w:pStyle w:val="Ttulo3"/>
+      </w:pPr>
+      <w:bookmarkStart w:id="17" w:name="_Toc189672411"/>
+      <w:r>
+        <w:t>Excluir cadastro de cliente</w:t>
+      </w:r>
+      <w:bookmarkEnd w:id="17"/>
+    </w:p>
+    <w:p>
+      <w:r>
+        <w:t>O sistema deverá permitir excluir o cadastro de um cliente.</w:t>
+      </w:r>
+    </w:p>
+    <w:p/>
+    <w:p>
+      <w:pPr>
+        <w:pStyle w:val="Ttulo2"/>
+      </w:pPr>
+      <w:bookmarkStart w:id="18" w:name="_Toc189672412"/>
+      <w:r>
+        <w:t>[RF05] Manter agendamentos</w:t>
+      </w:r>
+      <w:bookmarkEnd w:id="18"/>
+    </w:p>
+    <w:p>
+      <w:r>
+        <w:t>O sistema deverá permitir o gerenciamento de agendamentos cadastrados na plataforma.</w:t>
+      </w:r>
+    </w:p>
+    <w:p>
+      <w:pPr>
+        <w:pStyle w:val="Ttulo3"/>
+      </w:pPr>
+      <w:bookmarkStart w:id="19" w:name="_Toc189672413"/>
+      <w:r>
+        <w:t>Cadastrar agendamento</w:t>
+      </w:r>
+      <w:bookmarkEnd w:id="19"/>
+    </w:p>
+    <w:p>
+      <w:r>
+        <w:t>O sistema deverá permitir cadastrar um agendamento.</w:t>
+      </w:r>
+    </w:p>
+    <w:p>
+      <w:pPr>
+        <w:pStyle w:val="Ttulo3"/>
+      </w:pPr>
+      <w:bookmarkStart w:id="20" w:name="_Toc189672414"/>
+      <w:r>
+        <w:t>Editar cadastro de agendamento</w:t>
+      </w:r>
+      <w:bookmarkEnd w:id="20"/>
+    </w:p>
+    <w:p>
+      <w:r>
+        <w:t>O sistema deverá permitir editar o cadastro de um agendamento.</w:t>
+      </w:r>
+    </w:p>
+    <w:p>
+      <w:pPr>
+        <w:pStyle w:val="Ttulo3"/>
+      </w:pPr>
+      <w:bookmarkStart w:id="21" w:name="_Toc189672415"/>
+      <w:r>
+        <w:t>Excluir cadastro de ag</w:t>
+      </w:r>
+      <w:r>
+        <w:t>endamento</w:t>
+      </w:r>
+      <w:bookmarkEnd w:id="21"/>
+    </w:p>
+    <w:p>
+      <w:r>
+        <w:t>O sistema deverá permitir excluir o cadastro de um agendamento.</w:t>
+      </w:r>
+    </w:p>
+    <w:p/>
+    <w:p>
+      <w:pPr>
+        <w:pStyle w:val="Ttulo2"/>
+      </w:pPr>
+      <w:bookmarkStart w:id="22" w:name="_Toc189672416"/>
+      <w:r>
+        <w:t>[RF06] Gerar relatório de agendamentos realizados</w:t>
+      </w:r>
+      <w:bookmarkEnd w:id="22"/>
+    </w:p>
+    <w:p>
+      <w:r>
+        <w:t xml:space="preserve">O sistema deverá permitir gerar </w:t>
+      </w:r>
+      <w:r>
+        <w:t>relatório de agendamentos realizados.</w:t>
+      </w:r>
+    </w:p>
+    <w:p/>
+    <w:p>
+      <w:pPr>
+        <w:pStyle w:val="Ttulo2"/>
+      </w:pPr>
+      <w:bookmarkStart w:id="23" w:name="_Toc189672417"/>
+      <w:r>
+        <w:lastRenderedPageBreak/>
+        <w:t>[RF07] Realizar logout</w:t>
+      </w:r>
+      <w:bookmarkEnd w:id="23"/>
+    </w:p>
+    <w:p>
+      <w:r>
+        <w:t>O sistema deverá permitir que usuários logados na aplicação possam se desconectar realizando logout.</w:t>
+      </w:r>
+    </w:p>
+    <w:p/>
+    <w:p>
+      <w:pPr>
+        <w:pStyle w:val="Ttulo2"/>
+      </w:pPr>
+      <w:bookmarkStart w:id="24" w:name="_Toc189672418"/>
+      <w:r>
+        <w:t>[RF08] Confirmar agendamentos</w:t>
+      </w:r>
+      <w:bookmarkEnd w:id="24"/>
+    </w:p>
+    <w:p>
+      <w:r>
+        <w:t>O sistema deverá permitir que agendamentos cadastrados sejam confirmados com o(a) cliente relacionado(a).</w:t>
+      </w:r>
+    </w:p>
+    <w:p/>
+    <w:p>
+      <w:pPr>
+        <w:pStyle w:val="Ttulo2"/>
+      </w:pPr>
+      <w:bookmarkStart w:id="25" w:name="_Toc189672419"/>
+      <w:r>
+        <w:t>[RF09] Recuperar senha de acesso</w:t>
+      </w:r>
+      <w:bookmarkEnd w:id="25"/>
+    </w:p>
+    <w:p>
+      <w:r>
+        <w:t>O sistema deverá permitir que o usuário recupere sua senha de acesso à plataforma.</w:t>
+      </w:r>
+    </w:p>
+    <w:p/>
+    <w:p/>
+    <w:p>
+      <w:pPr>
+        <w:pStyle w:val="Ttulo1"/>
+      </w:pPr>
+      <w:bookmarkStart w:id="26" w:name="_Toc189672420"/>
+      <w:r>
+        <w:t>Requisitos Não Funcionais</w:t>
+      </w:r>
+      <w:bookmarkEnd w:id="26"/>
+    </w:p>
+    <w:p/>
+    <w:p>
+      <w:pPr>
+        <w:pStyle w:val="Ttulo2"/>
+      </w:pPr>
+      <w:bookmarkStart w:id="27" w:name="_Toc189672421"/>
+      <w:r>
+        <w:t>[RNF</w:t>
+      </w:r>
+      <w:r>
+        <w:t>01</w:t>
+      </w:r>
+      <w:r>
+        <w:t>] Desenvolvimento</w:t>
+      </w:r>
+      <w:bookmarkEnd w:id="27"/>
+    </w:p>
+    <w:p>
+      <w:r>
+        <w:t>O sistema deverá ser desenvolvido usando as linguagens de marcação HTML5, de estilo CSS3 e de programação JavaScript. O banco de dados para registro das informações deverá ser o MySQL</w:t>
+      </w:r>
+      <w:r>
+        <w:t xml:space="preserve"> e o framework a ser utilizado para testes unitários deverá ser o Jest.</w:t>
+      </w:r>
+    </w:p>
+    <w:p/>
+    <w:p>
+      <w:pPr>
+        <w:pStyle w:val="Ttulo2"/>
+      </w:pPr>
+      <w:bookmarkStart w:id="28" w:name="_Toc189672422"/>
+      <w:r>
+        <w:t>[R</w:t>
+      </w:r>
+      <w:r>
+        <w:t>NF</w:t>
+      </w:r>
+      <w:r>
+        <w:t>02] Desempenho</w:t>
+      </w:r>
+      <w:bookmarkEnd w:id="28"/>
+    </w:p>
+    <w:p>
+      <w:r>
+        <w:t>O temo de resposta do sistema não deverá ultrapassar 15 segundos em qualquer operação.</w:t>
+      </w:r>
+    </w:p>
+    <w:p/>
+    <w:p>
+      <w:pPr>
+        <w:pStyle w:val="Ttulo2"/>
+      </w:pPr>
+      <w:bookmarkStart w:id="29" w:name="_Toc189672423"/>
+      <w:r>
+        <w:t>[RNF03] Usabilidade</w:t>
+      </w:r>
+      <w:bookmarkEnd w:id="29"/>
+    </w:p>
+    <w:p>
+      <w:r>
+        <w:t>O design da interface deve ser intuitivo e permitir a navegação sem a necessidade de treinamento.</w:t>
+      </w:r>
+    </w:p>
+    <w:p>
+      <w:r>
+        <w:t>Os elementos devem estar bem diagramados e categorizados corretamente.</w:t>
+      </w:r>
+    </w:p>
+    <w:p/>
+    <w:p>
+      <w:pPr>
+        <w:pStyle w:val="Ttulo2"/>
+      </w:pPr>
+      <w:bookmarkStart w:id="30" w:name="_Toc189672424"/>
+      <w:r>
+        <w:t>[RN</w:t>
+      </w:r>
+      <w:r>
+        <w:t>F</w:t>
+      </w:r>
+      <w:r>
+        <w:t>04] Manutenibilidade</w:t>
+      </w:r>
+      <w:bookmarkEnd w:id="30"/>
+    </w:p>
+    <w:p>
+      <w:r>
+        <w:t>O código do sistema deve ser documentado, facilitando a manutenção e atualizações.</w:t>
+      </w:r>
+    </w:p>
+    <w:p/>
+    <w:p>
+      <w:pPr>
+        <w:pStyle w:val="Ttulo2"/>
+      </w:pPr>
+      <w:bookmarkStart w:id="31" w:name="_Toc189672425"/>
+      <w:r>
+        <w:t>[R</w:t>
+      </w:r>
+      <w:r>
+        <w:t>NF</w:t>
+      </w:r>
+      <w:r>
+        <w:t>05] Compatibilidade</w:t>
+      </w:r>
+      <w:bookmarkEnd w:id="31"/>
+    </w:p>
+    <w:p>
+      <w:r>
+        <w:t>O sistema deverá ser compatível com as versões mais recentes dos navegadores Chrome, Firefox e Edge.</w:t>
+      </w:r>
+    </w:p>
+    <w:p/>
+    <w:p>
+      <w:pPr>
+        <w:pStyle w:val="Ttulo2"/>
+      </w:pPr>
+      <w:bookmarkStart w:id="32" w:name="_Toc189672426"/>
+      <w:r>
+        <w:t>[RNF06] Legalidade e Conformidade</w:t>
+      </w:r>
+      <w:bookmarkEnd w:id="32"/>
+    </w:p>
+    <w:p>
+      <w:r>
+        <w:t>O sistema deve estar em conformidade com a LGPD (Lei Geral de Proteção de Dados) para tratamento de dados pessoais.</w:t>
+      </w:r>
+    </w:p>
+    <w:p/>
+    <w:p/>
+    <w:p/>
+    <w:p>
+      <w:pPr>
+        <w:pStyle w:val="Ttulo1"/>
+      </w:pPr>
+      <w:bookmarkStart w:id="33" w:name="_Toc189672427"/>
+      <w:r>
+        <w:t>Regras de Negócio</w:t>
+      </w:r>
+      <w:bookmarkEnd w:id="33"/>
+    </w:p>
+    <w:p/>
+    <w:p>
+      <w:pPr>
+        <w:pStyle w:val="Ttulo2"/>
+      </w:pPr>
+      <w:bookmarkStart w:id="34" w:name="_Toc189672428"/>
+      <w:r>
+        <w:t>[RN</w:t>
+      </w:r>
+      <w:r>
+        <w:t>0</w:t>
+      </w:r>
+      <w:r>
+        <w:t>1] Cadastro de perfis</w:t>
+      </w:r>
+      <w:bookmarkEnd w:id="34"/>
+    </w:p>
+    <w:p>
+      <w:r>
+        <w:t>O cadastro de perfis da aplicação deverá ser feito diretamente no banco de dados. Os perfis a serem cadastrados serão somente estes:</w:t>
+      </w:r>
+    </w:p>
+    <w:p>
+      <w:pPr>
+        <w:pStyle w:val="PargrafodaLista"/>
+        <w:numPr>
+          <w:ilvl w:val="0"/>
+          <w:numId w:val="3"/>
+        </w:numPr>
+      </w:pPr>
+      <w:r>
+        <w:t>Administrador</w:t>
+      </w:r>
+      <w:r>
+        <w:t>: tem controle total sobre todas as funcionalidades do sistema;</w:t>
+      </w:r>
+    </w:p>
+    <w:p>
+      <w:pPr>
+        <w:pStyle w:val="PargrafodaLista"/>
+        <w:numPr>
+          <w:ilvl w:val="0"/>
+          <w:numId w:val="3"/>
+        </w:numPr>
+      </w:pPr>
+      <w:r>
+        <w:t>Funcionário</w:t>
+      </w:r>
+      <w:r>
+        <w:t>: tem acesso restrito a algumas funcionalidades do sistema.</w:t>
+      </w:r>
+    </w:p>
+    <w:p>
+      <w:r>
+        <w:t>Para o cadastro de perfis, atribuir:</w:t>
+      </w:r>
+    </w:p>
+    <w:p>
+      <w:pPr>
+        <w:pStyle w:val="PargrafodaLista"/>
+        <w:numPr>
+          <w:ilvl w:val="0"/>
+          <w:numId w:val="3"/>
+        </w:numPr>
+      </w:pPr>
+      <w:r>
+        <w:t>Código do perfil;</w:t>
+      </w:r>
+    </w:p>
+    <w:p>
+      <w:pPr>
+        <w:pStyle w:val="PargrafodaLista"/>
+        <w:numPr>
+          <w:ilvl w:val="0"/>
+          <w:numId w:val="3"/>
+        </w:numPr>
+      </w:pPr>
+      <w:r>
+        <w:t>Nome do perfil;</w:t>
+      </w:r>
+    </w:p>
+    <w:p>
+      <w:pPr>
+        <w:pStyle w:val="PargrafodaLista"/>
+        <w:numPr>
+          <w:ilvl w:val="0"/>
+          <w:numId w:val="3"/>
+        </w:numPr>
+      </w:pPr>
+      <w:r>
+        <w:t>Descrição do perfil (quais controles o mesmo tem).</w:t>
+      </w:r>
+    </w:p>
+    <w:p/>
+    <w:p>
+      <w:pPr>
+        <w:pStyle w:val="Ttulo2"/>
+      </w:pPr>
+      <w:bookmarkStart w:id="35" w:name="_Toc189672429"/>
+      <w:r>
+        <w:t>[RN02] Cadastro de profissionais</w:t>
+      </w:r>
+      <w:bookmarkEnd w:id="35"/>
+    </w:p>
+    <w:p>
+      <w:r>
+        <w:t>Para cadastrar profissionais, as seguintes informações precisarão ser passadas:</w:t>
+      </w:r>
+    </w:p>
+    <w:p>
+      <w:pPr>
+        <w:pStyle w:val="PargrafodaLista"/>
+        <w:numPr>
+          <w:ilvl w:val="0"/>
+          <w:numId w:val="3"/>
+        </w:numPr>
+      </w:pPr>
+      <w:r>
+        <w:t>Nome;</w:t>
+      </w:r>
+    </w:p>
+    <w:p>
+      <w:pPr>
+        <w:pStyle w:val="PargrafodaLista"/>
+        <w:numPr>
+          <w:ilvl w:val="0"/>
+          <w:numId w:val="3"/>
+        </w:numPr>
+      </w:pPr>
+      <w:r>
+        <w:t xml:space="preserve">CPF; </w:t>
+      </w:r>
+    </w:p>
+    <w:p>
+      <w:pPr>
+        <w:pStyle w:val="PargrafodaLista"/>
+        <w:numPr>
+          <w:ilvl w:val="0"/>
+          <w:numId w:val="3"/>
+        </w:numPr>
+      </w:pPr>
+      <w:r>
+        <w:t>Data de nascimento;</w:t>
+      </w:r>
+    </w:p>
+    <w:p>
+      <w:pPr>
+        <w:pStyle w:val="PargrafodaLista"/>
+        <w:numPr>
+          <w:ilvl w:val="0"/>
+          <w:numId w:val="3"/>
+        </w:numPr>
+      </w:pPr>
+      <w:r>
+        <w:t>Sexo;</w:t>
+      </w:r>
+    </w:p>
+    <w:p>
+      <w:pPr>
+        <w:pStyle w:val="PargrafodaLista"/>
+        <w:numPr>
+          <w:ilvl w:val="0"/>
+          <w:numId w:val="3"/>
+        </w:numPr>
+      </w:pPr>
+      <w:r>
+        <w:t>Celular;</w:t>
+      </w:r>
+    </w:p>
+    <w:p>
+      <w:pPr>
+        <w:pStyle w:val="PargrafodaLista"/>
+        <w:numPr>
+          <w:ilvl w:val="0"/>
+          <w:numId w:val="3"/>
+        </w:numPr>
+      </w:pPr>
+      <w:r>
+        <w:t>E-mail;</w:t>
+      </w:r>
+    </w:p>
+    <w:p>
+      <w:pPr>
+        <w:pStyle w:val="PargrafodaLista"/>
+        <w:numPr>
+          <w:ilvl w:val="0"/>
+          <w:numId w:val="3"/>
+        </w:numPr>
+      </w:pPr>
+      <w:r>
+        <w:t>Data de contratação;</w:t>
+      </w:r>
+    </w:p>
+    <w:p>
+      <w:pPr>
+        <w:pStyle w:val="PargrafodaLista"/>
+        <w:numPr>
+          <w:ilvl w:val="0"/>
+          <w:numId w:val="3"/>
+        </w:numPr>
+      </w:pPr>
+      <w:r>
+        <w:t>Tipo de perfil vinculado.</w:t>
+      </w:r>
+    </w:p>
+    <w:p>
+      <w:r>
+        <w:lastRenderedPageBreak/>
+        <w:t xml:space="preserve">Somente o Administrador poderá cadastrar, editar ou excluir um profissional. Usuários com o perfil Funcionário poderão </w:t>
+      </w:r>
+      <w:r>
+        <w:t>somente consultar os profissionais cadastrados.</w:t>
+      </w:r>
+    </w:p>
+    <w:p/>
+    <w:p>
+      <w:pPr>
+        <w:pStyle w:val="Ttulo2"/>
+      </w:pPr>
+      <w:bookmarkStart w:id="36" w:name="_Toc189672430"/>
+      <w:r>
+        <w:t>[RN03] Cadastro de procedimentos</w:t>
+      </w:r>
+      <w:bookmarkEnd w:id="36"/>
+    </w:p>
+    <w:p>
+      <w:r>
+        <w:t>Para cadastrar procedimentos, as seguintes informações deverão ser passadas:</w:t>
+      </w:r>
+    </w:p>
+    <w:p>
+      <w:pPr>
+        <w:pStyle w:val="PargrafodaLista"/>
+        <w:numPr>
+          <w:ilvl w:val="0"/>
+          <w:numId w:val="3"/>
+        </w:numPr>
+      </w:pPr>
+      <w:r>
+        <w:t>Nome do procedimento;</w:t>
+      </w:r>
+    </w:p>
+    <w:p>
+      <w:pPr>
+        <w:pStyle w:val="PargrafodaLista"/>
+        <w:numPr>
+          <w:ilvl w:val="0"/>
+          <w:numId w:val="3"/>
+        </w:numPr>
+      </w:pPr>
+      <w:r>
+        <w:t>Valor do procedimento.</w:t>
+      </w:r>
+    </w:p>
+    <w:p>
+      <w:r>
+        <w:t xml:space="preserve">Somente o Administrador poderá cadastrar, editar ou excluir um procedimento. Usuários com o perfil Funcionário </w:t>
+      </w:r>
+      <w:r>
+        <w:t xml:space="preserve">somente </w:t>
+      </w:r>
+      <w:r>
+        <w:t>poderão consultar os procedimentos cadastrados.</w:t>
+      </w:r>
+    </w:p>
+    <w:p/>
+    <w:p>
+      <w:pPr>
+        <w:pStyle w:val="Ttulo2"/>
+      </w:pPr>
+      <w:bookmarkStart w:id="37" w:name="_Toc189672431"/>
+      <w:r>
+        <w:t>[RN04] Cadastro de clientes</w:t>
+      </w:r>
+      <w:bookmarkEnd w:id="37"/>
+    </w:p>
+    <w:p>
+      <w:r>
+        <w:t>Para cadastrar clientes, as seguintes informações deverão ser passadas:</w:t>
+      </w:r>
+    </w:p>
+    <w:p>
+      <w:pPr>
+        <w:pStyle w:val="PargrafodaLista"/>
+        <w:numPr>
+          <w:ilvl w:val="0"/>
+          <w:numId w:val="3"/>
+        </w:numPr>
+      </w:pPr>
+      <w:r>
+        <w:t>Nome do cliente;</w:t>
+      </w:r>
+    </w:p>
+    <w:p>
+      <w:pPr>
+        <w:pStyle w:val="PargrafodaLista"/>
+        <w:numPr>
+          <w:ilvl w:val="0"/>
+          <w:numId w:val="3"/>
+        </w:numPr>
+      </w:pPr>
+      <w:r>
+        <w:t>CPF;</w:t>
+      </w:r>
+    </w:p>
+    <w:p>
+      <w:pPr>
+        <w:pStyle w:val="PargrafodaLista"/>
+        <w:numPr>
+          <w:ilvl w:val="0"/>
+          <w:numId w:val="3"/>
+        </w:numPr>
+      </w:pPr>
+      <w:r>
+        <w:t>Celular;</w:t>
+      </w:r>
+    </w:p>
+    <w:p>
+      <w:pPr>
+        <w:pStyle w:val="PargrafodaLista"/>
+        <w:numPr>
+          <w:ilvl w:val="0"/>
+          <w:numId w:val="3"/>
+        </w:numPr>
+      </w:pPr>
+      <w:r>
+        <w:t>E-mail.</w:t>
+      </w:r>
+    </w:p>
+    <w:p>
+      <w:r>
+        <w:t>Controle de funções:</w:t>
+      </w:r>
+    </w:p>
+    <w:p>
+      <w:pPr>
+        <w:pStyle w:val="PargrafodaLista"/>
+        <w:numPr>
+          <w:ilvl w:val="0"/>
+          <w:numId w:val="3"/>
+        </w:numPr>
+      </w:pPr>
+      <w:r>
+        <w:t>Administrador: Cadastra, edita e exclui registros de clientes cadastrados.</w:t>
+      </w:r>
+    </w:p>
+    <w:p>
+      <w:pPr>
+        <w:pStyle w:val="PargrafodaLista"/>
+        <w:numPr>
+          <w:ilvl w:val="0"/>
+          <w:numId w:val="3"/>
+        </w:numPr>
+      </w:pPr>
+      <w:r>
+        <w:t>Funcionário: Cadastra e edita registros de clientes cadastrados.</w:t>
+      </w:r>
+    </w:p>
+    <w:p/>
+    <w:p>
+      <w:pPr>
+        <w:pStyle w:val="Ttulo2"/>
+      </w:pPr>
+      <w:bookmarkStart w:id="38" w:name="_Toc189672432"/>
+      <w:r>
+        <w:t>[RN05] Cadastro de agendamentos</w:t>
+      </w:r>
+      <w:bookmarkEnd w:id="38"/>
+    </w:p>
+    <w:p>
+      <w:r>
+        <w:t>Para cadastrar agendamentos, as seguintes informações deverão ser passadas:</w:t>
+      </w:r>
+    </w:p>
+    <w:p>
+      <w:pPr>
+        <w:pStyle w:val="PargrafodaLista"/>
+        <w:numPr>
+          <w:ilvl w:val="0"/>
+          <w:numId w:val="3"/>
+        </w:numPr>
+      </w:pPr>
+      <w:r>
+        <w:t>Tipo de procedimento a ser realizado.</w:t>
+      </w:r>
+    </w:p>
+    <w:p>
+      <w:pPr>
+        <w:pStyle w:val="PargrafodaLista"/>
+        <w:numPr>
+          <w:ilvl w:val="0"/>
+          <w:numId w:val="3"/>
+        </w:numPr>
+      </w:pPr>
+      <w:r>
+        <w:t>O cliente que realizará o procedimento;</w:t>
+      </w:r>
+    </w:p>
+    <w:p>
+      <w:pPr>
+        <w:pStyle w:val="PargrafodaLista"/>
+        <w:numPr>
+          <w:ilvl w:val="0"/>
+          <w:numId w:val="3"/>
+        </w:numPr>
+      </w:pPr>
+      <w:r>
+        <w:t>Data do procedimento;</w:t>
+      </w:r>
+    </w:p>
+    <w:p>
+      <w:pPr>
+        <w:pStyle w:val="PargrafodaLista"/>
+        <w:numPr>
+          <w:ilvl w:val="0"/>
+          <w:numId w:val="3"/>
+        </w:numPr>
+      </w:pPr>
+      <w:r>
+        <w:t>Horário do procedimento;</w:t>
+      </w:r>
+    </w:p>
+    <w:p>
+      <w:pPr>
+        <w:pStyle w:val="PargrafodaLista"/>
+        <w:numPr>
+          <w:ilvl w:val="0"/>
+          <w:numId w:val="3"/>
+        </w:numPr>
+      </w:pPr>
+      <w:r>
+        <w:t>O profissional que realizará o procedimento.</w:t>
+      </w:r>
+    </w:p>
+    <w:p>
+      <w:r>
+        <w:t>Controle de funções:</w:t>
+      </w:r>
+    </w:p>
+    <w:p>
+      <w:pPr>
+        <w:pStyle w:val="PargrafodaLista"/>
+        <w:numPr>
+          <w:ilvl w:val="0"/>
+          <w:numId w:val="3"/>
+        </w:numPr>
+      </w:pPr>
+      <w:r>
+        <w:t xml:space="preserve">Administrador: Cadastra, edita e exclui registros de </w:t>
+      </w:r>
+      <w:r>
+        <w:t>agendamentos</w:t>
+      </w:r>
+      <w:r>
+        <w:t xml:space="preserve"> cadastrados.</w:t>
+      </w:r>
+    </w:p>
+    <w:p>
+      <w:pPr>
+        <w:pStyle w:val="PargrafodaLista"/>
+        <w:numPr>
+          <w:ilvl w:val="0"/>
+          <w:numId w:val="3"/>
+        </w:numPr>
+      </w:pPr>
+      <w:r>
+        <w:t xml:space="preserve">Funcionário: Cadastra e edita registros de </w:t>
+      </w:r>
+      <w:r>
+        <w:t xml:space="preserve">agendamentos </w:t>
+      </w:r>
+      <w:r>
+        <w:t>cadastrados.</w:t>
+      </w:r>
+    </w:p>
+    <w:p/>
+    <w:p>
+      <w:pPr>
+        <w:pStyle w:val="Ttulo2"/>
+      </w:pPr>
+      <w:bookmarkStart w:id="39" w:name="_Toc189672433"/>
+      <w:r>
+        <w:lastRenderedPageBreak/>
+        <w:t>[RN06] Relatório de agendamentos</w:t>
+      </w:r>
+      <w:bookmarkEnd w:id="39"/>
+    </w:p>
+    <w:p>
+      <w:r>
+        <w:t>Somente o Administrador do sistema poderá gerar o relatório</w:t>
+      </w:r>
+      <w:r>
+        <w:t xml:space="preserve"> de agendamentos</w:t>
+      </w:r>
+      <w:r>
+        <w:t xml:space="preserve">. </w:t>
+      </w:r>
+      <w:r>
+        <w:t xml:space="preserve">Para </w:t>
+      </w:r>
+      <w:r>
+        <w:t>gerá-lo</w:t>
+      </w:r>
+      <w:r>
+        <w:t xml:space="preserve">, será preciso definir </w:t>
+      </w:r>
+      <w:r>
+        <w:t>um intervalo de tempo. Os intervalos de tempo disponíveis serão:</w:t>
+      </w:r>
+    </w:p>
+    <w:p>
+      <w:pPr>
+        <w:pStyle w:val="PargrafodaLista"/>
+        <w:numPr>
+          <w:ilvl w:val="0"/>
+          <w:numId w:val="3"/>
+        </w:numPr>
+      </w:pPr>
+      <w:r>
+        <w:t>Última semana;</w:t>
+      </w:r>
+    </w:p>
+    <w:p>
+      <w:pPr>
+        <w:pStyle w:val="PargrafodaLista"/>
+        <w:numPr>
+          <w:ilvl w:val="0"/>
+          <w:numId w:val="3"/>
+        </w:numPr>
+      </w:pPr>
+      <w:r>
+        <w:t>Últimos 15 dias;</w:t>
+      </w:r>
+    </w:p>
+    <w:p>
+      <w:pPr>
+        <w:pStyle w:val="PargrafodaLista"/>
+        <w:numPr>
+          <w:ilvl w:val="0"/>
+          <w:numId w:val="3"/>
+        </w:numPr>
+      </w:pPr>
+      <w:r>
+        <w:t>1 mês;</w:t>
+      </w:r>
+    </w:p>
+    <w:p>
+      <w:pPr>
+        <w:pStyle w:val="PargrafodaLista"/>
+        <w:numPr>
+          <w:ilvl w:val="0"/>
+          <w:numId w:val="3"/>
+        </w:numPr>
+      </w:pPr>
+      <w:r>
+        <w:t>6 meses;</w:t>
+      </w:r>
+    </w:p>
+    <w:p>
+      <w:pPr>
+        <w:pStyle w:val="PargrafodaLista"/>
+        <w:numPr>
+          <w:ilvl w:val="0"/>
+          <w:numId w:val="3"/>
+        </w:numPr>
+      </w:pPr>
+      <w:r>
+        <w:t>1 ano.</w:t>
+      </w:r>
+    </w:p>
+    <w:p>
+      <w:r>
+        <w:t>No relatório gerado, as seguintes informações deverão ser apresentadas:</w:t>
+      </w:r>
+    </w:p>
+    <w:p>
+      <w:pPr>
+        <w:pStyle w:val="PargrafodaLista"/>
+        <w:numPr>
+          <w:ilvl w:val="0"/>
+          <w:numId w:val="3"/>
+        </w:numPr>
+      </w:pPr>
+      <w:r>
+        <w:t>Nome do procedimento;</w:t>
+      </w:r>
+    </w:p>
+    <w:p>
+      <w:pPr>
+        <w:pStyle w:val="PargrafodaLista"/>
+        <w:numPr>
+          <w:ilvl w:val="0"/>
+          <w:numId w:val="3"/>
+        </w:numPr>
+      </w:pPr>
+      <w:r>
+        <w:t>Data do procedimento;</w:t>
+      </w:r>
+    </w:p>
+    <w:p>
+      <w:pPr>
+        <w:pStyle w:val="PargrafodaLista"/>
+        <w:numPr>
+          <w:ilvl w:val="0"/>
+          <w:numId w:val="3"/>
+        </w:numPr>
+      </w:pPr>
+      <w:r>
+        <w:t>Nome do cliente que realizou o procedimento;</w:t>
+      </w:r>
+    </w:p>
+    <w:p>
+      <w:pPr>
+        <w:pStyle w:val="PargrafodaLista"/>
+        <w:numPr>
+          <w:ilvl w:val="0"/>
+          <w:numId w:val="3"/>
+        </w:numPr>
+      </w:pPr>
+      <w:r>
+        <w:t>Profissional que realizou o procedimento;</w:t>
+      </w:r>
+    </w:p>
+    <w:p>
+      <w:pPr>
+        <w:pStyle w:val="PargrafodaLista"/>
+        <w:numPr>
+          <w:ilvl w:val="0"/>
+          <w:numId w:val="3"/>
+        </w:numPr>
+      </w:pPr>
+      <w:r>
+        <w:t>Valor do procedimento;</w:t>
+      </w:r>
+    </w:p>
+    <w:p>
+      <w:pPr>
+        <w:pStyle w:val="PargrafodaLista"/>
+        <w:numPr>
+          <w:ilvl w:val="0"/>
+          <w:numId w:val="3"/>
+        </w:numPr>
+      </w:pPr>
+      <w:r>
+        <w:t>Quantidade total de registros exportados;</w:t>
+      </w:r>
+    </w:p>
+    <w:p>
+      <w:pPr>
+        <w:pStyle w:val="PargrafodaLista"/>
+        <w:numPr>
+          <w:ilvl w:val="0"/>
+          <w:numId w:val="3"/>
+        </w:numPr>
+      </w:pPr>
+      <w:r>
+        <w:t>Soma do valor total dos procedimentos realizados e exibidos no relatório;</w:t>
+      </w:r>
+    </w:p>
+    <w:p>
+      <w:pPr>
+        <w:pStyle w:val="PargrafodaLista"/>
+        <w:numPr>
+          <w:ilvl w:val="0"/>
+          <w:numId w:val="3"/>
+        </w:numPr>
+      </w:pPr>
+      <w:r>
+        <w:t>Data de geração do relatório;</w:t>
+      </w:r>
+    </w:p>
+    <w:p>
+      <w:pPr>
+        <w:pStyle w:val="PargrafodaLista"/>
+        <w:numPr>
+          <w:ilvl w:val="0"/>
+          <w:numId w:val="3"/>
+        </w:numPr>
+      </w:pPr>
+      <w:r>
+        <w:t>Identificação da pessoa (Administrador) que gerou o relatório.</w:t>
+      </w:r>
+    </w:p>
+    <w:p/>
+    <w:p>
+      <w:pPr>
+        <w:pStyle w:val="Ttulo2"/>
+      </w:pPr>
+      <w:bookmarkStart w:id="40" w:name="_Toc189672434"/>
+      <w:r>
+        <w:t xml:space="preserve">[RN07] Logout do </w:t>
+      </w:r>
+      <w:commentRangeStart w:id="41"/>
+      <w:r>
+        <w:t>sistema</w:t>
+      </w:r>
+      <w:commentRangeEnd w:id="41"/>
       <w:r>
         <w:rPr>
           <w:rStyle w:val="Refdecomentrio"/>
+          <w:rFonts w:eastAsiaTheme="minorHAnsi" w:cstheme="minorBidi"/>
+          <w:b w:val="0"/>
         </w:rPr>
-        <w:commentReference w:id="15"/>
-      </w:r>
-      <w:r>
-        <w:t>.</w:t>
-      </w:r>
+        <w:commentReference w:id="41"/>
+      </w:r>
+      <w:bookmarkEnd w:id="40"/>
     </w:p>
     <w:sectPr>
       <w:headerReference w:type="default" r:id="rId13"/>
@@ -1658,7 +4574,7 @@
 
 <file path=word/comments.xml><?xml version="1.0" encoding="utf-8"?>
 <w:comments xmlns:wpc="http://schemas.microsoft.com/office/word/2010/wordprocessingCanvas" xmlns:cx="http://schemas.microsoft.com/office/drawing/2014/chartex" xmlns:cx1="http://schemas.microsoft.com/office/drawing/2015/9/8/chartex" xmlns:cx2="http://schemas.microsoft.com/office/drawing/2015/10/21/chartex" xmlns:cx3="http://schemas.microsoft.com/office/drawing/2016/5/9/chartex" xmlns:cx4="http://schemas.microsoft.com/office/drawing/2016/5/10/chartex" xmlns:cx5="http://schemas.microsoft.com/office/drawing/2016/5/11/chartex" xmlns:cx6="http://schemas.microsoft.com/office/drawing/2016/5/12/chartex" xmlns:cx7="http://schemas.microsoft.com/office/drawing/2016/5/13/chartex" xmlns:cx8="http://schemas.microsoft.com/office/drawing/2016/5/14/chartex" xmlns:mc="http://schemas.openxmlformats.org/markup-compatibility/2006" xmlns:aink="http://schemas.microsoft.com/office/drawing/2016/ink" xmlns:am3d="http://schemas.microsoft.com/office/drawing/2017/model3d" xmlns:o="urn:schemas-microsoft-com:office:office" xmlns:oel="http://schemas.microsoft.com/office/2019/extlst" xmlns:r="http://schemas.openxmlformats.org/officeDocument/2006/relationships" xmlns:m="http://schemas.openxmlformats.org/officeDocument/2006/math" xmlns:v="urn:schemas-microsoft-com:vml" xmlns:wp14="http://schemas.microsoft.com/office/word/2010/wordprocessingDrawing" xmlns:wp="http://schemas.openxmlformats.org/drawingml/2006/wordprocessingDrawing" xmlns:w10="urn:schemas-microsoft-com:office:word" xmlns:w="http://schemas.openxmlformats.org/wordprocessingml/2006/main" xmlns:w14="http://schemas.microsoft.com/office/word/2010/wordml" xmlns:w15="http://schemas.microsoft.com/office/word/2012/wordml" xmlns:w16cex="http://schemas.microsoft.com/office/word/2018/wordml/cex" xmlns:w16cid="http://schemas.microsoft.com/office/word/2016/wordml/cid" xmlns:w16="http://schemas.microsoft.com/office/word/2018/wordml" xmlns:w16du="http://schemas.microsoft.com/office/word/2023/wordml/word16du" xmlns:w16sdtdh="http://schemas.microsoft.com/office/word/2020/wordml/sdtdatahash" xmlns:w16sdtfl="http://schemas.microsoft.com/office/word/2024/wordml/sdtformatlock" xmlns:w16se="http://schemas.microsoft.com/office/word/2015/wordml/symex" xmlns:wpg="http://schemas.microsoft.com/office/word/2010/wordprocessingGroup" xmlns:wpi="http://schemas.microsoft.com/office/word/2010/wordprocessingInk" xmlns:wne="http://schemas.microsoft.com/office/word/2006/wordml" xmlns:wps="http://schemas.microsoft.com/office/word/2010/wordprocessingShape" mc:Ignorable="w14 w15 w16se w16cid w16 w16cex w16sdtdh w16sdtfl w16du wp14">
-  <w:comment w:id="15" w:author="Gabriella Xavier" w:date="2025-02-03T02:35:00Z" w:initials="GX">
+  <w:comment w:id="41" w:author="Gabriella Xavier" w:date="2025-02-05T18:26:00Z" w:initials="GX">
     <w:p>
       <w:pPr>
         <w:pStyle w:val="Textodecomentrio"/>
@@ -1671,7 +4587,7 @@
         <w:annotationRef/>
       </w:r>
       <w:r>
-        <w:t>Continuar!</w:t>
+        <w:t>Continuar daqui</w:t>
       </w:r>
     </w:p>
   </w:comment>
@@ -1680,19 +4596,19 @@
 
 <file path=word/commentsExtended.xml><?xml version="1.0" encoding="utf-8"?>
 <w15:commentsEx xmlns:wpc="http://schemas.microsoft.com/office/word/2010/wordprocessingCanvas" xmlns:cx="http://schemas.microsoft.com/office/drawing/2014/chartex" xmlns:cx1="http://schemas.microsoft.com/office/drawing/2015/9/8/chartex" xmlns:cx2="http://schemas.microsoft.com/office/drawing/2015/10/21/chartex" xmlns:cx3="http://schemas.microsoft.com/office/drawing/2016/5/9/chartex" xmlns:cx4="http://schemas.microsoft.com/office/drawing/2016/5/10/chartex" xmlns:cx5="http://schemas.microsoft.com/office/drawing/2016/5/11/chartex" xmlns:cx6="http://schemas.microsoft.com/office/drawing/2016/5/12/chartex" xmlns:cx7="http://schemas.microsoft.com/office/drawing/2016/5/13/chartex" xmlns:cx8="http://schemas.microsoft.com/office/drawing/2016/5/14/chartex" xmlns:mc="http://schemas.openxmlformats.org/markup-compatibility/2006" xmlns:aink="http://schemas.microsoft.com/office/drawing/2016/ink" xmlns:am3d="http://schemas.microsoft.com/office/drawing/2017/model3d" xmlns:o="urn:schemas-microsoft-com:office:office" xmlns:oel="http://schemas.microsoft.com/office/2019/extlst" xmlns:r="http://schemas.openxmlformats.org/officeDocument/2006/relationships" xmlns:m="http://schemas.openxmlformats.org/officeDocument/2006/math" xmlns:v="urn:schemas-microsoft-com:vml" xmlns:wp14="http://schemas.microsoft.com/office/word/2010/wordprocessingDrawing" xmlns:wp="http://schemas.openxmlformats.org/drawingml/2006/wordprocessingDrawing" xmlns:w10="urn:schemas-microsoft-com:office:word" xmlns:w="http://schemas.openxmlformats.org/wordprocessingml/2006/main" xmlns:w14="http://schemas.microsoft.com/office/word/2010/wordml" xmlns:w15="http://schemas.microsoft.com/office/word/2012/wordml" xmlns:w16cex="http://schemas.microsoft.com/office/word/2018/wordml/cex" xmlns:w16cid="http://schemas.microsoft.com/office/word/2016/wordml/cid" xmlns:w16="http://schemas.microsoft.com/office/word/2018/wordml" xmlns:w16du="http://schemas.microsoft.com/office/word/2023/wordml/word16du" xmlns:w16sdtdh="http://schemas.microsoft.com/office/word/2020/wordml/sdtdatahash" xmlns:w16sdtfl="http://schemas.microsoft.com/office/word/2024/wordml/sdtformatlock" xmlns:w16se="http://schemas.microsoft.com/office/word/2015/wordml/symex" xmlns:wpg="http://schemas.microsoft.com/office/word/2010/wordprocessingGroup" xmlns:wpi="http://schemas.microsoft.com/office/word/2010/wordprocessingInk" xmlns:wne="http://schemas.microsoft.com/office/word/2006/wordml" xmlns:wps="http://schemas.microsoft.com/office/word/2010/wordprocessingShape" mc:Ignorable="w14 w15 w16se w16cid w16 w16cex w16sdtdh w16sdtfl w16du wp14">
-  <w15:commentEx w15:paraId="73A70963" w15:done="0"/>
+  <w15:commentEx w15:paraId="7B64E3A1" w15:done="0"/>
 </w15:commentsEx>
 </file>
 
 <file path=word/commentsExtensible.xml><?xml version="1.0" encoding="utf-8"?>
 <w16cex:commentsExtensible xmlns:wpc="http://schemas.microsoft.com/office/word/2010/wordprocessingCanvas" xmlns:cx="http://schemas.microsoft.com/office/drawing/2014/chartex" xmlns:cx1="http://schemas.microsoft.com/office/drawing/2015/9/8/chartex" xmlns:cx2="http://schemas.microsoft.com/office/drawing/2015/10/21/chartex" xmlns:cx3="http://schemas.microsoft.com/office/drawing/2016/5/9/chartex" xmlns:cx4="http://schemas.microsoft.com/office/drawing/2016/5/10/chartex" xmlns:cx5="http://schemas.microsoft.com/office/drawing/2016/5/11/chartex" xmlns:cx6="http://schemas.microsoft.com/office/drawing/2016/5/12/chartex" xmlns:cx7="http://schemas.microsoft.com/office/drawing/2016/5/13/chartex" xmlns:cx8="http://schemas.microsoft.com/office/drawing/2016/5/14/chartex" xmlns:cr="http://schemas.microsoft.com/office/comments/2020/reactions" xmlns:mc="http://schemas.openxmlformats.org/markup-compatibility/2006" xmlns:aink="http://schemas.microsoft.com/office/drawing/2016/ink" xmlns:am3d="http://schemas.microsoft.com/office/drawing/2017/model3d" xmlns:o="urn:schemas-microsoft-com:office:office" xmlns:oel="http://schemas.microsoft.com/office/2019/extlst" xmlns:r="http://schemas.openxmlformats.org/officeDocument/2006/relationships" xmlns:m="http://schemas.openxmlformats.org/officeDocument/2006/math" xmlns:v="urn:schemas-microsoft-com:vml" xmlns:wp14="http://schemas.microsoft.com/office/word/2010/wordprocessingDrawing" xmlns:wp="http://schemas.openxmlformats.org/drawingml/2006/wordprocessingDrawing" xmlns:w10="urn:schemas-microsoft-com:office:word" xmlns:w="http://schemas.openxmlformats.org/wordprocessingml/2006/main" xmlns:w14="http://schemas.microsoft.com/office/word/2010/wordml" xmlns:w15="http://schemas.microsoft.com/office/word/2012/wordml" xmlns:w16cex="http://schemas.microsoft.com/office/word/2018/wordml/cex" xmlns:w16cid="http://schemas.microsoft.com/office/word/2016/wordml/cid" xmlns:w16="http://schemas.microsoft.com/office/word/2018/wordml" xmlns:w16du="http://schemas.microsoft.com/office/word/2023/wordml/word16du" xmlns:w16sdtdh="http://schemas.microsoft.com/office/word/2020/wordml/sdtdatahash" xmlns:w16sdtfl="http://schemas.microsoft.com/office/word/2024/wordml/sdtformatlock" xmlns:w16se="http://schemas.microsoft.com/office/word/2015/wordml/symex" xmlns:wpg="http://schemas.microsoft.com/office/word/2010/wordprocessingGroup" xmlns:wpi="http://schemas.microsoft.com/office/word/2010/wordprocessingInk" xmlns:wne="http://schemas.microsoft.com/office/word/2006/wordml" xmlns:wps="http://schemas.microsoft.com/office/word/2010/wordprocessingShape" mc:Ignorable="w14 w15 w16se w16cid w16 w16cex w16sdtdh w16sdtfl cr w16du wp14">
-  <w16cex:commentExtensible w16cex:durableId="4D95FADD" w16cex:dateUtc="2025-02-03T05:35:00Z"/>
+  <w16cex:commentExtensible w16cex:durableId="79E7FEB2" w16cex:dateUtc="2025-02-05T21:26:00Z"/>
 </w16cex:commentsExtensible>
 </file>
 
 <file path=word/commentsIds.xml><?xml version="1.0" encoding="utf-8"?>
 <w16cid:commentsIds xmlns:wpc="http://schemas.microsoft.com/office/word/2010/wordprocessingCanvas" xmlns:cx="http://schemas.microsoft.com/office/drawing/2014/chartex" xmlns:cx1="http://schemas.microsoft.com/office/drawing/2015/9/8/chartex" xmlns:cx2="http://schemas.microsoft.com/office/drawing/2015/10/21/chartex" xmlns:cx3="http://schemas.microsoft.com/office/drawing/2016/5/9/chartex" xmlns:cx4="http://schemas.microsoft.com/office/drawing/2016/5/10/chartex" xmlns:cx5="http://schemas.microsoft.com/office/drawing/2016/5/11/chartex" xmlns:cx6="http://schemas.microsoft.com/office/drawing/2016/5/12/chartex" xmlns:cx7="http://schemas.microsoft.com/office/drawing/2016/5/13/chartex" xmlns:cx8="http://schemas.microsoft.com/office/drawing/2016/5/14/chartex" xmlns:mc="http://schemas.openxmlformats.org/markup-compatibility/2006" xmlns:aink="http://schemas.microsoft.com/office/drawing/2016/ink" xmlns:am3d="http://schemas.microsoft.com/office/drawing/2017/model3d" xmlns:o="urn:schemas-microsoft-com:office:office" xmlns:oel="http://schemas.microsoft.com/office/2019/extlst" xmlns:r="http://schemas.openxmlformats.org/officeDocument/2006/relationships" xmlns:m="http://schemas.openxmlformats.org/officeDocument/2006/math" xmlns:v="urn:schemas-microsoft-com:vml" xmlns:wp14="http://schemas.microsoft.com/office/word/2010/wordprocessingDrawing" xmlns:wp="http://schemas.openxmlformats.org/drawingml/2006/wordprocessingDrawing" xmlns:w10="urn:schemas-microsoft-com:office:word" xmlns:w="http://schemas.openxmlformats.org/wordprocessingml/2006/main" xmlns:w14="http://schemas.microsoft.com/office/word/2010/wordml" xmlns:w15="http://schemas.microsoft.com/office/word/2012/wordml" xmlns:w16cex="http://schemas.microsoft.com/office/word/2018/wordml/cex" xmlns:w16cid="http://schemas.microsoft.com/office/word/2016/wordml/cid" xmlns:w16="http://schemas.microsoft.com/office/word/2018/wordml" xmlns:w16du="http://schemas.microsoft.com/office/word/2023/wordml/word16du" xmlns:w16sdtdh="http://schemas.microsoft.com/office/word/2020/wordml/sdtdatahash" xmlns:w16sdtfl="http://schemas.microsoft.com/office/word/2024/wordml/sdtformatlock" xmlns:w16se="http://schemas.microsoft.com/office/word/2015/wordml/symex" xmlns:wpg="http://schemas.microsoft.com/office/word/2010/wordprocessingGroup" xmlns:wpi="http://schemas.microsoft.com/office/word/2010/wordprocessingInk" xmlns:wne="http://schemas.microsoft.com/office/word/2006/wordml" xmlns:wps="http://schemas.microsoft.com/office/word/2010/wordprocessingShape" mc:Ignorable="w14 w15 w16se w16cid w16 w16cex w16sdtdh w16sdtfl w16du wp14">
-  <w16cid:commentId w16cid:paraId="73A70963" w16cid:durableId="4D95FADD"/>
+  <w16cid:commentId w16cid:paraId="7B64E3A1" w16cid:durableId="79E7FEB2"/>
 </w16cid:commentsIds>
 </file>
 
@@ -1907,6 +4823,7 @@
     </w:pPr>
     <w:r>
       <w:rPr>
+        <w:noProof/>
         <w:sz w:val="20"/>
         <w:szCs w:val="18"/>
       </w:rPr>
@@ -2738,7 +5655,7 @@
   <w:style w:type="paragraph" w:default="1" w:styleId="Normal">
     <w:name w:val="Normal"/>
     <w:qFormat/>
-    <w:rsid w:val="00DE11CB"/>
+    <w:rsid w:val="001402CE"/>
     <w:pPr>
       <w:jc w:val="both"/>
     </w:pPr>
@@ -2974,6 +5891,7 @@
   <w:style w:type="character" w:default="1" w:styleId="Fontepargpadro">
     <w:name w:val="Default Paragraph Font"/>
     <w:uiPriority w:val="1"/>
+    <w:semiHidden/>
     <w:unhideWhenUsed/>
   </w:style>
   <w:style w:type="table" w:default="1" w:styleId="Tabelanormal">

</xml_diff>

<commit_message>
Definição da Regra de Negócio 08/02/25
</commit_message>
<xml_diff>
--- a/Documentos/2- Requisitos do Sistema - My Nail Salon.docx
+++ b/Documentos/2- Requisitos do Sistema - My Nail Salon.docx
@@ -3256,7 +3256,23 @@
         <w:t xml:space="preserve">Este documento tem como objetivo descrever os requisitos funcionais, não funcionais e as regras de negócio do </w:t>
       </w:r>
       <w:r>
-        <w:t>sistema web My Nail Salon.</w:t>
+        <w:t xml:space="preserve">sistema web </w:t>
+      </w:r>
+      <w:proofErr w:type="spellStart"/>
+      <w:r>
+        <w:t>My</w:t>
+      </w:r>
+      <w:proofErr w:type="spellEnd"/>
+      <w:r>
+        <w:t xml:space="preserve"> </w:t>
+      </w:r>
+      <w:proofErr w:type="spellStart"/>
+      <w:r>
+        <w:t>Nail</w:t>
+      </w:r>
+      <w:proofErr w:type="spellEnd"/>
+      <w:r>
+        <w:t xml:space="preserve"> Salon.</w:t>
       </w:r>
     </w:p>
     <w:p/>
@@ -3309,7 +3325,15 @@
       </w:pPr>
       <w:bookmarkStart w:id="3" w:name="_Toc189672397"/>
       <w:r>
-        <w:t>[RF01] Manter perfis de acesso</w:t>
+        <w:t>[RF01</w:t>
+      </w:r>
+      <w:proofErr w:type="gramStart"/>
+      <w:r>
+        <w:t>] Manter</w:t>
+      </w:r>
+      <w:proofErr w:type="gramEnd"/>
+      <w:r>
+        <w:t xml:space="preserve"> perfis de acesso</w:t>
       </w:r>
       <w:bookmarkEnd w:id="3"/>
     </w:p>
@@ -3367,7 +3391,15 @@
       </w:pPr>
       <w:bookmarkStart w:id="6" w:name="_Toc189672400"/>
       <w:r>
-        <w:t>[RF02] Manter profissionais</w:t>
+        <w:t>[RF02</w:t>
+      </w:r>
+      <w:proofErr w:type="gramStart"/>
+      <w:r>
+        <w:t>] Manter</w:t>
+      </w:r>
+      <w:proofErr w:type="gramEnd"/>
+      <w:r>
+        <w:t xml:space="preserve"> profissionais</w:t>
       </w:r>
       <w:bookmarkEnd w:id="6"/>
     </w:p>
@@ -3441,7 +3473,15 @@
       <w:bookmarkStart w:id="10" w:name="_Toc189672404"/>
       <w:r>
         <w:lastRenderedPageBreak/>
-        <w:t>[RF03] Manter procedimentos</w:t>
+        <w:t>[RF03</w:t>
+      </w:r>
+      <w:proofErr w:type="gramStart"/>
+      <w:r>
+        <w:t>] Manter</w:t>
+      </w:r>
+      <w:proofErr w:type="gramEnd"/>
+      <w:r>
+        <w:t xml:space="preserve"> procedimentos</w:t>
       </w:r>
       <w:bookmarkEnd w:id="10"/>
     </w:p>
@@ -3514,7 +3554,15 @@
       </w:pPr>
       <w:bookmarkStart w:id="14" w:name="_Toc189672408"/>
       <w:r>
-        <w:t>[RF04] Manter clientes</w:t>
+        <w:t>[RF04</w:t>
+      </w:r>
+      <w:proofErr w:type="gramStart"/>
+      <w:r>
+        <w:t>] Manter</w:t>
+      </w:r>
+      <w:proofErr w:type="gramEnd"/>
+      <w:r>
+        <w:t xml:space="preserve"> clientes</w:t>
       </w:r>
       <w:bookmarkEnd w:id="14"/>
     </w:p>
@@ -3575,7 +3623,15 @@
       </w:pPr>
       <w:bookmarkStart w:id="18" w:name="_Toc189672412"/>
       <w:r>
-        <w:t>[RF05] Manter agendamentos</w:t>
+        <w:t>[RF05</w:t>
+      </w:r>
+      <w:proofErr w:type="gramStart"/>
+      <w:r>
+        <w:t>] Manter</w:t>
+      </w:r>
+      <w:proofErr w:type="gramEnd"/>
+      <w:r>
+        <w:t xml:space="preserve"> agendamentos</w:t>
       </w:r>
       <w:bookmarkEnd w:id="18"/>
     </w:p>
@@ -3639,7 +3695,15 @@
       </w:pPr>
       <w:bookmarkStart w:id="22" w:name="_Toc189672416"/>
       <w:r>
-        <w:t>[RF06] Gerar relatório de agendamentos realizados</w:t>
+        <w:t>[RF06</w:t>
+      </w:r>
+      <w:proofErr w:type="gramStart"/>
+      <w:r>
+        <w:t>] Gerar</w:t>
+      </w:r>
+      <w:proofErr w:type="gramEnd"/>
+      <w:r>
+        <w:t xml:space="preserve"> relatório de agendamentos realizados</w:t>
       </w:r>
       <w:bookmarkEnd w:id="22"/>
     </w:p>
@@ -3659,7 +3723,15 @@
       <w:bookmarkStart w:id="23" w:name="_Toc189672417"/>
       <w:r>
         <w:lastRenderedPageBreak/>
-        <w:t>[RF07] Realizar logout</w:t>
+        <w:t>[RF07</w:t>
+      </w:r>
+      <w:proofErr w:type="gramStart"/>
+      <w:r>
+        <w:t>] Realizar</w:t>
+      </w:r>
+      <w:proofErr w:type="gramEnd"/>
+      <w:r>
+        <w:t xml:space="preserve"> logout</w:t>
       </w:r>
       <w:bookmarkEnd w:id="23"/>
     </w:p>
@@ -3675,7 +3747,15 @@
       </w:pPr>
       <w:bookmarkStart w:id="24" w:name="_Toc189672418"/>
       <w:r>
-        <w:t>[RF08] Confirmar agendamentos</w:t>
+        <w:t>[RF08</w:t>
+      </w:r>
+      <w:proofErr w:type="gramStart"/>
+      <w:r>
+        <w:t>] Confirmar</w:t>
+      </w:r>
+      <w:proofErr w:type="gramEnd"/>
+      <w:r>
+        <w:t xml:space="preserve"> agendamentos</w:t>
       </w:r>
       <w:bookmarkEnd w:id="24"/>
     </w:p>
@@ -3691,7 +3771,15 @@
       </w:pPr>
       <w:bookmarkStart w:id="25" w:name="_Toc189672419"/>
       <w:r>
-        <w:t>[RF09] Recuperar senha de acesso</w:t>
+        <w:t>[RF09</w:t>
+      </w:r>
+      <w:proofErr w:type="gramStart"/>
+      <w:r>
+        <w:t>] Recuperar</w:t>
+      </w:r>
+      <w:proofErr w:type="gramEnd"/>
+      <w:r>
+        <w:t xml:space="preserve"> senha de acesso</w:t>
       </w:r>
       <w:bookmarkEnd w:id="25"/>
     </w:p>
@@ -3701,9 +3789,52 @@
       </w:r>
     </w:p>
     <w:p/>
+    <w:p>
+      <w:pPr>
+        <w:pStyle w:val="Ttulo2"/>
+      </w:pPr>
+      <w:r>
+        <w:t>[RF10</w:t>
+      </w:r>
+      <w:proofErr w:type="gramStart"/>
+      <w:r>
+        <w:t>] Trocar</w:t>
+      </w:r>
+      <w:proofErr w:type="gramEnd"/>
+      <w:r>
+        <w:t xml:space="preserve"> senha</w:t>
+      </w:r>
+    </w:p>
+    <w:p>
+      <w:r>
+        <w:t>O sistema deverá permitir que o usuário troque sua senha de acesso à plataforma.</w:t>
+      </w:r>
+    </w:p>
     <w:p/>
     <w:p>
       <w:pPr>
+        <w:pStyle w:val="Ttulo2"/>
+      </w:pPr>
+      <w:r>
+        <w:t>[RF11</w:t>
+      </w:r>
+      <w:proofErr w:type="gramStart"/>
+      <w:r>
+        <w:t>] Trocar</w:t>
+      </w:r>
+      <w:proofErr w:type="gramEnd"/>
+      <w:r>
+        <w:t xml:space="preserve"> e-mail</w:t>
+      </w:r>
+    </w:p>
+    <w:p>
+      <w:r>
+        <w:t>O sistema deverá permitir que o usuário troque seu e-mail de cadastro.</w:t>
+      </w:r>
+    </w:p>
+    <w:p/>
+    <w:p>
+      <w:pPr>
         <w:pStyle w:val="Ttulo1"/>
       </w:pPr>
       <w:bookmarkStart w:id="26" w:name="_Toc189672420"/>
@@ -3731,10 +3862,26 @@
     </w:p>
     <w:p>
       <w:r>
-        <w:t>O sistema deverá ser desenvolvido usando as linguagens de marcação HTML5, de estilo CSS3 e de programação JavaScript. O banco de dados para registro das informações deverá ser o MySQL</w:t>
-      </w:r>
-      <w:r>
-        <w:t xml:space="preserve"> e o framework a ser utilizado para testes unitários deverá ser o Jest.</w:t>
+        <w:t xml:space="preserve">O sistema deverá ser desenvolvido usando as linguagens de marcação HTML5, de estilo CSS3 e de programação </w:t>
+      </w:r>
+      <w:proofErr w:type="spellStart"/>
+      <w:r>
+        <w:t>JavaScript</w:t>
+      </w:r>
+      <w:proofErr w:type="spellEnd"/>
+      <w:r>
+        <w:t>. O banco de dados para registro das informações deverá ser o MySQL</w:t>
+      </w:r>
+      <w:r>
+        <w:t xml:space="preserve"> e o framework a ser utilizado para testes unitários deverá ser o </w:t>
+      </w:r>
+      <w:proofErr w:type="spellStart"/>
+      <w:r>
+        <w:t>Jest</w:t>
+      </w:r>
+      <w:proofErr w:type="spellEnd"/>
+      <w:r>
+        <w:t>.</w:t>
       </w:r>
     </w:p>
     <w:p/>
@@ -3777,6 +3924,7 @@
     </w:p>
     <w:p>
       <w:r>
+        <w:lastRenderedPageBreak/>
         <w:t>Os elementos devem estar bem diagramados e categorizados corretamente.</w:t>
       </w:r>
     </w:p>
@@ -3943,7 +4091,21 @@
         </w:numPr>
       </w:pPr>
       <w:r>
-        <w:t>Descrição do perfil (quais controles o mesmo tem).</w:t>
+        <w:t xml:space="preserve">Descrição do perfil (quais controles </w:t>
+      </w:r>
+      <w:proofErr w:type="gramStart"/>
+      <w:r>
+        <w:t>o mesmo</w:t>
+      </w:r>
+      <w:proofErr w:type="gramEnd"/>
+      <w:r>
+        <w:t xml:space="preserve"> </w:t>
+      </w:r>
+      <w:r>
+        <w:t>terá</w:t>
+      </w:r>
+      <w:r>
+        <w:t>).</w:t>
       </w:r>
     </w:p>
     <w:p/>
@@ -3995,6 +4157,7 @@
         </w:numPr>
       </w:pPr>
       <w:r>
+        <w:lastRenderedPageBreak/>
         <w:t>Data de nascimento;</w:t>
       </w:r>
     </w:p>
@@ -4060,11 +4223,15 @@
     </w:p>
     <w:p>
       <w:r>
-        <w:lastRenderedPageBreak/>
         <w:t xml:space="preserve">Somente o Administrador poderá cadastrar, editar ou excluir um profissional. Usuários com o perfil Funcionário poderão </w:t>
       </w:r>
       <w:r>
         <w:t>somente consultar os profissionais cadastrados.</w:t>
+      </w:r>
+    </w:p>
+    <w:p>
+      <w:r>
+        <w:t>Ao cadastrar um profissional, um código de usuário deverá ser gerado para o usuário acessar o sistema.</w:t>
       </w:r>
     </w:p>
     <w:p/>
@@ -4272,6 +4439,7 @@
         </w:numPr>
       </w:pPr>
       <w:r>
+        <w:lastRenderedPageBreak/>
         <w:t>Horário do procedimento;</w:t>
       </w:r>
     </w:p>
@@ -4301,13 +4469,7 @@
         </w:numPr>
       </w:pPr>
       <w:r>
-        <w:t xml:space="preserve">Administrador: Cadastra, edita e exclui registros de </w:t>
-      </w:r>
-      <w:r>
-        <w:t>agendamentos</w:t>
-      </w:r>
-      <w:r>
-        <w:t xml:space="preserve"> cadastrados.</w:t>
+        <w:t>Administrador: Cadastra, edita e exclui registros de agendamentos cadastrados.</w:t>
       </w:r>
     </w:p>
     <w:p>
@@ -4319,13 +4481,7 @@
         </w:numPr>
       </w:pPr>
       <w:r>
-        <w:t xml:space="preserve">Funcionário: Cadastra e edita registros de </w:t>
-      </w:r>
-      <w:r>
-        <w:t xml:space="preserve">agendamentos </w:t>
-      </w:r>
-      <w:r>
-        <w:t>cadastrados.</w:t>
+        <w:t>Funcionário: Cadastra e edita registros de agendamentos cadastrados.</w:t>
       </w:r>
     </w:p>
     <w:p/>
@@ -4335,20 +4491,13 @@
       </w:pPr>
       <w:bookmarkStart w:id="39" w:name="_Toc189672433"/>
       <w:r>
-        <w:lastRenderedPageBreak/>
         <w:t>[RN06] Relatório de agendamentos</w:t>
       </w:r>
       <w:bookmarkEnd w:id="39"/>
     </w:p>
     <w:p>
       <w:r>
-        <w:t>Somente o Administrador do sistema poderá gerar o relatório</w:t>
-      </w:r>
-      <w:r>
-        <w:t xml:space="preserve"> de agendamentos</w:t>
-      </w:r>
-      <w:r>
-        <w:t xml:space="preserve">. </w:t>
+        <w:t xml:space="preserve">Somente o Administrador do sistema poderá gerar o relatório de agendamentos. </w:t>
       </w:r>
       <w:r>
         <w:t xml:space="preserve">Para </w:t>
@@ -4543,26 +4692,389 @@
       </w:pPr>
       <w:bookmarkStart w:id="40" w:name="_Toc189672434"/>
       <w:r>
-        <w:t xml:space="preserve">[RN07] Logout do </w:t>
-      </w:r>
-      <w:commentRangeStart w:id="41"/>
-      <w:r>
-        <w:t>sistema</w:t>
-      </w:r>
-      <w:commentRangeEnd w:id="41"/>
-      <w:r>
+        <w:t>[RN07] Logout do sistema</w:t>
+      </w:r>
+      <w:bookmarkEnd w:id="40"/>
+    </w:p>
+    <w:p>
+      <w:r>
+        <w:t>Para se desconectarem do sistema, os usuários precisarão clicar em um botão específico. Após clique no mesmo, deverão ser questionados acerca de sua decisão.</w:t>
+      </w:r>
+    </w:p>
+    <w:p/>
+    <w:p>
+      <w:pPr>
+        <w:pStyle w:val="Ttulo2"/>
+      </w:pPr>
+      <w:r>
+        <w:t>[RN08] Recuperação de senha</w:t>
+      </w:r>
+    </w:p>
+    <w:p>
+      <w:r>
+        <w:t xml:space="preserve">Caso o usuário tenha perdido ou esquecido sua senha, poderá recuperá-la através da opção “Esqueci minha senha” exibida na tela de login do sistema. Ao clicá-la, deverá ser direcionado para uma tela onde informará seu endereço de e-mail e, inserindo-o, receberá um link para </w:t>
+      </w:r>
+      <w:proofErr w:type="gramStart"/>
+      <w:r>
+        <w:t>criar uma nova</w:t>
+      </w:r>
+      <w:proofErr w:type="gramEnd"/>
+      <w:r>
+        <w:t xml:space="preserve"> senha.</w:t>
+      </w:r>
+    </w:p>
+    <w:p/>
+    <w:p>
+      <w:pPr>
+        <w:pStyle w:val="Ttulo2"/>
+      </w:pPr>
+      <w:r>
+        <w:t>[RN09] Critérios de criação de senha</w:t>
+      </w:r>
+    </w:p>
+    <w:p>
+      <w:r>
+        <w:t>Por questões de segurança, para o usuário criar uma senha, deverá obedecer aos seguintes critérios:</w:t>
+      </w:r>
+    </w:p>
+    <w:p>
+      <w:pPr>
+        <w:pStyle w:val="PargrafodaLista"/>
+        <w:numPr>
+          <w:ilvl w:val="0"/>
+          <w:numId w:val="3"/>
+        </w:numPr>
+      </w:pPr>
+      <w:r>
+        <w:t>Ter no mínimo 6 caracteres;</w:t>
+      </w:r>
+    </w:p>
+    <w:p>
+      <w:pPr>
+        <w:pStyle w:val="PargrafodaLista"/>
+        <w:numPr>
+          <w:ilvl w:val="0"/>
+          <w:numId w:val="3"/>
+        </w:numPr>
+      </w:pPr>
+      <w:r>
+        <w:t>Ter pelo menos 1 letra em maiúsculo;</w:t>
+      </w:r>
+    </w:p>
+    <w:p>
+      <w:pPr>
+        <w:pStyle w:val="PargrafodaLista"/>
+        <w:numPr>
+          <w:ilvl w:val="0"/>
+          <w:numId w:val="3"/>
+        </w:numPr>
+      </w:pPr>
+      <w:r>
+        <w:t>Ter algum caractere especial;</w:t>
+      </w:r>
+    </w:p>
+    <w:p>
+      <w:pPr>
+        <w:pStyle w:val="PargrafodaLista"/>
+        <w:numPr>
+          <w:ilvl w:val="0"/>
+          <w:numId w:val="3"/>
+        </w:numPr>
+      </w:pPr>
+      <w:r>
+        <w:t>Ter algum número incluso.</w:t>
+      </w:r>
+    </w:p>
+    <w:p/>
+    <w:p>
+      <w:pPr>
+        <w:pStyle w:val="Ttulo2"/>
+      </w:pPr>
+      <w:r>
+        <w:t>[RN10] Confirmação</w:t>
+      </w:r>
+      <w:r>
+        <w:t xml:space="preserve"> ou cancelamento</w:t>
+      </w:r>
+      <w:r>
+        <w:t xml:space="preserve"> de agendamentos</w:t>
+      </w:r>
+    </w:p>
+    <w:p>
+      <w:r>
+        <w:t xml:space="preserve">Os agendamentos deverão ser confirmados </w:t>
+      </w:r>
+      <w:r>
+        <w:t xml:space="preserve">ou cancelados </w:t>
+      </w:r>
+      <w:r>
+        <w:t xml:space="preserve">com os(as) clientes via WhatsApp, por meio de uma API. </w:t>
+      </w:r>
+    </w:p>
+    <w:p>
+      <w:r>
+        <w:t>Mensagem a ser enviada para o(a) cliente confirmar</w:t>
+      </w:r>
+      <w:r>
+        <w:t xml:space="preserve"> ou cancelar o procedimento</w:t>
+      </w:r>
+      <w:r>
+        <w:t>:</w:t>
+      </w:r>
+    </w:p>
+    <w:p>
+      <w:pPr>
         <w:rPr>
-          <w:rStyle w:val="Refdecomentrio"/>
-          <w:rFonts w:eastAsiaTheme="minorHAnsi" w:cstheme="minorBidi"/>
-          <w:b w:val="0"/>
+          <w:i/>
+          <w:iCs/>
         </w:rPr>
-        <w:commentReference w:id="41"/>
-      </w:r>
-      <w:bookmarkEnd w:id="40"/>
-    </w:p>
+      </w:pPr>
+      <w:r>
+        <w:rPr>
+          <w:i/>
+          <w:iCs/>
+        </w:rPr>
+        <w:t xml:space="preserve">“Olá, </w:t>
+      </w:r>
+      <w:r>
+        <w:rPr>
+          <w:i/>
+          <w:iCs/>
+        </w:rPr>
+        <w:t>NOME_DO_CLIENTE</w:t>
+      </w:r>
+      <w:r>
+        <w:rPr>
+          <w:i/>
+          <w:iCs/>
+        </w:rPr>
+        <w:t xml:space="preserve">! </w:t>
+      </w:r>
+    </w:p>
+    <w:p>
+      <w:pPr>
+        <w:rPr>
+          <w:i/>
+          <w:iCs/>
+        </w:rPr>
+      </w:pPr>
+      <w:r>
+        <w:rPr>
+          <w:i/>
+          <w:iCs/>
+        </w:rPr>
+        <w:t>Você tem um procedimento marcado</w:t>
+      </w:r>
+      <w:r>
+        <w:rPr>
+          <w:i/>
+          <w:iCs/>
+        </w:rPr>
+        <w:t xml:space="preserve"> com o(a) profissional NOME_PROFISSIONAL no salão NOME_SALÃO em DATA, às HORÁRIO.</w:t>
+      </w:r>
+    </w:p>
+    <w:p>
+      <w:pPr>
+        <w:rPr>
+          <w:i/>
+          <w:iCs/>
+        </w:rPr>
+      </w:pPr>
+      <w:r>
+        <w:rPr>
+          <w:i/>
+          <w:iCs/>
+        </w:rPr>
+        <w:t>Por favor, digite:</w:t>
+      </w:r>
+    </w:p>
+    <w:p>
+      <w:pPr>
+        <w:rPr>
+          <w:i/>
+          <w:iCs/>
+        </w:rPr>
+      </w:pPr>
+      <w:r>
+        <w:rPr>
+          <w:i/>
+          <w:iCs/>
+        </w:rPr>
+        <w:t>1- Para CONFIRMAR;</w:t>
+      </w:r>
+    </w:p>
+    <w:p>
+      <w:pPr>
+        <w:rPr>
+          <w:i/>
+          <w:iCs/>
+        </w:rPr>
+      </w:pPr>
+      <w:r>
+        <w:rPr>
+          <w:i/>
+          <w:iCs/>
+        </w:rPr>
+        <w:t>2- Para CANCELAR.”</w:t>
+      </w:r>
+    </w:p>
+    <w:p>
+      <w:r>
+        <w:t>Conforme especificação feita acima, se o(a) cliente digitar 1, o sistema deverá confirmar o procedimento. Se o(a) cliente digitar 2, então o sistema cancelará o procedimento.</w:t>
+      </w:r>
+    </w:p>
+    <w:p/>
+    <w:p>
+      <w:pPr>
+        <w:pStyle w:val="Ttulo2"/>
+      </w:pPr>
+      <w:r>
+        <w:t>[RN11] Páginas a serem criadas</w:t>
+      </w:r>
+    </w:p>
+    <w:p>
+      <w:r>
+        <w:t>O sistema deverá contar com as seguintes páginas</w:t>
+      </w:r>
+      <w:r>
+        <w:t>:</w:t>
+      </w:r>
+    </w:p>
+    <w:p>
+      <w:pPr>
+        <w:pStyle w:val="PargrafodaLista"/>
+        <w:numPr>
+          <w:ilvl w:val="0"/>
+          <w:numId w:val="3"/>
+        </w:numPr>
+      </w:pPr>
+      <w:r>
+        <w:t>Login</w:t>
+      </w:r>
+      <w:r>
+        <w:t>;</w:t>
+      </w:r>
+    </w:p>
+    <w:p>
+      <w:pPr>
+        <w:pStyle w:val="PargrafodaLista"/>
+        <w:numPr>
+          <w:ilvl w:val="0"/>
+          <w:numId w:val="3"/>
+        </w:numPr>
+      </w:pPr>
+      <w:r>
+        <w:t>Index (página pós-login);</w:t>
+      </w:r>
+    </w:p>
+    <w:p>
+      <w:pPr>
+        <w:pStyle w:val="PargrafodaLista"/>
+        <w:numPr>
+          <w:ilvl w:val="0"/>
+          <w:numId w:val="3"/>
+        </w:numPr>
+      </w:pPr>
+      <w:r>
+        <w:t>Profissionais;</w:t>
+      </w:r>
+    </w:p>
+    <w:p>
+      <w:pPr>
+        <w:pStyle w:val="PargrafodaLista"/>
+        <w:numPr>
+          <w:ilvl w:val="0"/>
+          <w:numId w:val="3"/>
+        </w:numPr>
+      </w:pPr>
+      <w:r>
+        <w:t>Procedimentos;</w:t>
+      </w:r>
+    </w:p>
+    <w:p>
+      <w:pPr>
+        <w:pStyle w:val="PargrafodaLista"/>
+        <w:numPr>
+          <w:ilvl w:val="0"/>
+          <w:numId w:val="3"/>
+        </w:numPr>
+      </w:pPr>
+      <w:r>
+        <w:t>Clientes;</w:t>
+      </w:r>
+    </w:p>
+    <w:p>
+      <w:pPr>
+        <w:pStyle w:val="PargrafodaLista"/>
+        <w:numPr>
+          <w:ilvl w:val="0"/>
+          <w:numId w:val="3"/>
+        </w:numPr>
+      </w:pPr>
+      <w:r>
+        <w:t>Agendamentos;</w:t>
+      </w:r>
+    </w:p>
+    <w:p>
+      <w:pPr>
+        <w:pStyle w:val="PargrafodaLista"/>
+        <w:numPr>
+          <w:ilvl w:val="0"/>
+          <w:numId w:val="3"/>
+        </w:numPr>
+      </w:pPr>
+      <w:r>
+        <w:t>Configurações.</w:t>
+      </w:r>
+    </w:p>
+    <w:p/>
+    <w:p>
+      <w:pPr>
+        <w:pStyle w:val="Ttulo2"/>
+      </w:pPr>
+      <w:r>
+        <w:lastRenderedPageBreak/>
+        <w:t>[RN12] Troca de senha</w:t>
+      </w:r>
+    </w:p>
+    <w:p>
+      <w:r>
+        <w:t>O usuário poderá trocar sua senha de acesso ao sistema pela página “Configurações”. Os critérios de redefinição de senha deverão ser os mesmos seguidos da RN08.</w:t>
+      </w:r>
+    </w:p>
+    <w:p/>
+    <w:p>
+      <w:pPr>
+        <w:pStyle w:val="Ttulo2"/>
+      </w:pPr>
+      <w:r>
+        <w:t>[RN13] Troca de e-mail</w:t>
+      </w:r>
+    </w:p>
+    <w:p>
+      <w:r>
+        <w:t>O usuário poderá trocar seu e-mail cadastrado pela tela “Configurações”.</w:t>
+      </w:r>
+    </w:p>
+    <w:p/>
+    <w:p>
+      <w:pPr>
+        <w:pStyle w:val="Ttulo2"/>
+      </w:pPr>
+      <w:r>
+        <w:t>[RN14] Acesso ao sistema</w:t>
+      </w:r>
+    </w:p>
+    <w:p>
+      <w:r>
+        <w:t>Para acessar o sistema, o usuário precisará informar o seu código de usuário e sua senha.</w:t>
+      </w:r>
+    </w:p>
+    <w:p/>
+    <w:p/>
     <w:sectPr>
-      <w:headerReference w:type="default" r:id="rId13"/>
-      <w:footerReference w:type="default" r:id="rId14"/>
+      <w:headerReference w:type="default" r:id="rId9"/>
+      <w:footerReference w:type="default" r:id="rId10"/>
       <w:pgSz w:w="11906" w:h="16838"/>
       <w:pgMar w:top="1417" w:right="1701" w:bottom="1417" w:left="1701" w:header="708" w:footer="708" w:gutter="0"/>
       <w:cols w:space="708"/>
@@ -4570,46 +5082,6 @@
     </w:sectPr>
   </w:body>
 </w:document>
-</file>
-
-<file path=word/comments.xml><?xml version="1.0" encoding="utf-8"?>
-<w:comments xmlns:wpc="http://schemas.microsoft.com/office/word/2010/wordprocessingCanvas" xmlns:cx="http://schemas.microsoft.com/office/drawing/2014/chartex" xmlns:cx1="http://schemas.microsoft.com/office/drawing/2015/9/8/chartex" xmlns:cx2="http://schemas.microsoft.com/office/drawing/2015/10/21/chartex" xmlns:cx3="http://schemas.microsoft.com/office/drawing/2016/5/9/chartex" xmlns:cx4="http://schemas.microsoft.com/office/drawing/2016/5/10/chartex" xmlns:cx5="http://schemas.microsoft.com/office/drawing/2016/5/11/chartex" xmlns:cx6="http://schemas.microsoft.com/office/drawing/2016/5/12/chartex" xmlns:cx7="http://schemas.microsoft.com/office/drawing/2016/5/13/chartex" xmlns:cx8="http://schemas.microsoft.com/office/drawing/2016/5/14/chartex" xmlns:mc="http://schemas.openxmlformats.org/markup-compatibility/2006" xmlns:aink="http://schemas.microsoft.com/office/drawing/2016/ink" xmlns:am3d="http://schemas.microsoft.com/office/drawing/2017/model3d" xmlns:o="urn:schemas-microsoft-com:office:office" xmlns:oel="http://schemas.microsoft.com/office/2019/extlst" xmlns:r="http://schemas.openxmlformats.org/officeDocument/2006/relationships" xmlns:m="http://schemas.openxmlformats.org/officeDocument/2006/math" xmlns:v="urn:schemas-microsoft-com:vml" xmlns:wp14="http://schemas.microsoft.com/office/word/2010/wordprocessingDrawing" xmlns:wp="http://schemas.openxmlformats.org/drawingml/2006/wordprocessingDrawing" xmlns:w10="urn:schemas-microsoft-com:office:word" xmlns:w="http://schemas.openxmlformats.org/wordprocessingml/2006/main" xmlns:w14="http://schemas.microsoft.com/office/word/2010/wordml" xmlns:w15="http://schemas.microsoft.com/office/word/2012/wordml" xmlns:w16cex="http://schemas.microsoft.com/office/word/2018/wordml/cex" xmlns:w16cid="http://schemas.microsoft.com/office/word/2016/wordml/cid" xmlns:w16="http://schemas.microsoft.com/office/word/2018/wordml" xmlns:w16du="http://schemas.microsoft.com/office/word/2023/wordml/word16du" xmlns:w16sdtdh="http://schemas.microsoft.com/office/word/2020/wordml/sdtdatahash" xmlns:w16sdtfl="http://schemas.microsoft.com/office/word/2024/wordml/sdtformatlock" xmlns:w16se="http://schemas.microsoft.com/office/word/2015/wordml/symex" xmlns:wpg="http://schemas.microsoft.com/office/word/2010/wordprocessingGroup" xmlns:wpi="http://schemas.microsoft.com/office/word/2010/wordprocessingInk" xmlns:wne="http://schemas.microsoft.com/office/word/2006/wordml" xmlns:wps="http://schemas.microsoft.com/office/word/2010/wordprocessingShape" mc:Ignorable="w14 w15 w16se w16cid w16 w16cex w16sdtdh w16sdtfl w16du wp14">
-  <w:comment w:id="41" w:author="Gabriella Xavier" w:date="2025-02-05T18:26:00Z" w:initials="GX">
-    <w:p>
-      <w:pPr>
-        <w:pStyle w:val="Textodecomentrio"/>
-        <w:jc w:val="left"/>
-      </w:pPr>
-      <w:r>
-        <w:rPr>
-          <w:rStyle w:val="Refdecomentrio"/>
-        </w:rPr>
-        <w:annotationRef/>
-      </w:r>
-      <w:r>
-        <w:t>Continuar daqui</w:t>
-      </w:r>
-    </w:p>
-  </w:comment>
-</w:comments>
-</file>
-
-<file path=word/commentsExtended.xml><?xml version="1.0" encoding="utf-8"?>
-<w15:commentsEx xmlns:wpc="http://schemas.microsoft.com/office/word/2010/wordprocessingCanvas" xmlns:cx="http://schemas.microsoft.com/office/drawing/2014/chartex" xmlns:cx1="http://schemas.microsoft.com/office/drawing/2015/9/8/chartex" xmlns:cx2="http://schemas.microsoft.com/office/drawing/2015/10/21/chartex" xmlns:cx3="http://schemas.microsoft.com/office/drawing/2016/5/9/chartex" xmlns:cx4="http://schemas.microsoft.com/office/drawing/2016/5/10/chartex" xmlns:cx5="http://schemas.microsoft.com/office/drawing/2016/5/11/chartex" xmlns:cx6="http://schemas.microsoft.com/office/drawing/2016/5/12/chartex" xmlns:cx7="http://schemas.microsoft.com/office/drawing/2016/5/13/chartex" xmlns:cx8="http://schemas.microsoft.com/office/drawing/2016/5/14/chartex" xmlns:mc="http://schemas.openxmlformats.org/markup-compatibility/2006" xmlns:aink="http://schemas.microsoft.com/office/drawing/2016/ink" xmlns:am3d="http://schemas.microsoft.com/office/drawing/2017/model3d" xmlns:o="urn:schemas-microsoft-com:office:office" xmlns:oel="http://schemas.microsoft.com/office/2019/extlst" xmlns:r="http://schemas.openxmlformats.org/officeDocument/2006/relationships" xmlns:m="http://schemas.openxmlformats.org/officeDocument/2006/math" xmlns:v="urn:schemas-microsoft-com:vml" xmlns:wp14="http://schemas.microsoft.com/office/word/2010/wordprocessingDrawing" xmlns:wp="http://schemas.openxmlformats.org/drawingml/2006/wordprocessingDrawing" xmlns:w10="urn:schemas-microsoft-com:office:word" xmlns:w="http://schemas.openxmlformats.org/wordprocessingml/2006/main" xmlns:w14="http://schemas.microsoft.com/office/word/2010/wordml" xmlns:w15="http://schemas.microsoft.com/office/word/2012/wordml" xmlns:w16cex="http://schemas.microsoft.com/office/word/2018/wordml/cex" xmlns:w16cid="http://schemas.microsoft.com/office/word/2016/wordml/cid" xmlns:w16="http://schemas.microsoft.com/office/word/2018/wordml" xmlns:w16du="http://schemas.microsoft.com/office/word/2023/wordml/word16du" xmlns:w16sdtdh="http://schemas.microsoft.com/office/word/2020/wordml/sdtdatahash" xmlns:w16sdtfl="http://schemas.microsoft.com/office/word/2024/wordml/sdtformatlock" xmlns:w16se="http://schemas.microsoft.com/office/word/2015/wordml/symex" xmlns:wpg="http://schemas.microsoft.com/office/word/2010/wordprocessingGroup" xmlns:wpi="http://schemas.microsoft.com/office/word/2010/wordprocessingInk" xmlns:wne="http://schemas.microsoft.com/office/word/2006/wordml" xmlns:wps="http://schemas.microsoft.com/office/word/2010/wordprocessingShape" mc:Ignorable="w14 w15 w16se w16cid w16 w16cex w16sdtdh w16sdtfl w16du wp14">
-  <w15:commentEx w15:paraId="7B64E3A1" w15:done="0"/>
-</w15:commentsEx>
-</file>
-
-<file path=word/commentsExtensible.xml><?xml version="1.0" encoding="utf-8"?>
-<w16cex:commentsExtensible xmlns:wpc="http://schemas.microsoft.com/office/word/2010/wordprocessingCanvas" xmlns:cx="http://schemas.microsoft.com/office/drawing/2014/chartex" xmlns:cx1="http://schemas.microsoft.com/office/drawing/2015/9/8/chartex" xmlns:cx2="http://schemas.microsoft.com/office/drawing/2015/10/21/chartex" xmlns:cx3="http://schemas.microsoft.com/office/drawing/2016/5/9/chartex" xmlns:cx4="http://schemas.microsoft.com/office/drawing/2016/5/10/chartex" xmlns:cx5="http://schemas.microsoft.com/office/drawing/2016/5/11/chartex" xmlns:cx6="http://schemas.microsoft.com/office/drawing/2016/5/12/chartex" xmlns:cx7="http://schemas.microsoft.com/office/drawing/2016/5/13/chartex" xmlns:cx8="http://schemas.microsoft.com/office/drawing/2016/5/14/chartex" xmlns:cr="http://schemas.microsoft.com/office/comments/2020/reactions" xmlns:mc="http://schemas.openxmlformats.org/markup-compatibility/2006" xmlns:aink="http://schemas.microsoft.com/office/drawing/2016/ink" xmlns:am3d="http://schemas.microsoft.com/office/drawing/2017/model3d" xmlns:o="urn:schemas-microsoft-com:office:office" xmlns:oel="http://schemas.microsoft.com/office/2019/extlst" xmlns:r="http://schemas.openxmlformats.org/officeDocument/2006/relationships" xmlns:m="http://schemas.openxmlformats.org/officeDocument/2006/math" xmlns:v="urn:schemas-microsoft-com:vml" xmlns:wp14="http://schemas.microsoft.com/office/word/2010/wordprocessingDrawing" xmlns:wp="http://schemas.openxmlformats.org/drawingml/2006/wordprocessingDrawing" xmlns:w10="urn:schemas-microsoft-com:office:word" xmlns:w="http://schemas.openxmlformats.org/wordprocessingml/2006/main" xmlns:w14="http://schemas.microsoft.com/office/word/2010/wordml" xmlns:w15="http://schemas.microsoft.com/office/word/2012/wordml" xmlns:w16cex="http://schemas.microsoft.com/office/word/2018/wordml/cex" xmlns:w16cid="http://schemas.microsoft.com/office/word/2016/wordml/cid" xmlns:w16="http://schemas.microsoft.com/office/word/2018/wordml" xmlns:w16du="http://schemas.microsoft.com/office/word/2023/wordml/word16du" xmlns:w16sdtdh="http://schemas.microsoft.com/office/word/2020/wordml/sdtdatahash" xmlns:w16sdtfl="http://schemas.microsoft.com/office/word/2024/wordml/sdtformatlock" xmlns:w16se="http://schemas.microsoft.com/office/word/2015/wordml/symex" xmlns:wpg="http://schemas.microsoft.com/office/word/2010/wordprocessingGroup" xmlns:wpi="http://schemas.microsoft.com/office/word/2010/wordprocessingInk" xmlns:wne="http://schemas.microsoft.com/office/word/2006/wordml" xmlns:wps="http://schemas.microsoft.com/office/word/2010/wordprocessingShape" mc:Ignorable="w14 w15 w16se w16cid w16 w16cex w16sdtdh w16sdtfl cr w16du wp14">
-  <w16cex:commentExtensible w16cex:durableId="79E7FEB2" w16cex:dateUtc="2025-02-05T21:26:00Z"/>
-</w16cex:commentsExtensible>
-</file>
-
-<file path=word/commentsIds.xml><?xml version="1.0" encoding="utf-8"?>
-<w16cid:commentsIds xmlns:wpc="http://schemas.microsoft.com/office/word/2010/wordprocessingCanvas" xmlns:cx="http://schemas.microsoft.com/office/drawing/2014/chartex" xmlns:cx1="http://schemas.microsoft.com/office/drawing/2015/9/8/chartex" xmlns:cx2="http://schemas.microsoft.com/office/drawing/2015/10/21/chartex" xmlns:cx3="http://schemas.microsoft.com/office/drawing/2016/5/9/chartex" xmlns:cx4="http://schemas.microsoft.com/office/drawing/2016/5/10/chartex" xmlns:cx5="http://schemas.microsoft.com/office/drawing/2016/5/11/chartex" xmlns:cx6="http://schemas.microsoft.com/office/drawing/2016/5/12/chartex" xmlns:cx7="http://schemas.microsoft.com/office/drawing/2016/5/13/chartex" xmlns:cx8="http://schemas.microsoft.com/office/drawing/2016/5/14/chartex" xmlns:mc="http://schemas.openxmlformats.org/markup-compatibility/2006" xmlns:aink="http://schemas.microsoft.com/office/drawing/2016/ink" xmlns:am3d="http://schemas.microsoft.com/office/drawing/2017/model3d" xmlns:o="urn:schemas-microsoft-com:office:office" xmlns:oel="http://schemas.microsoft.com/office/2019/extlst" xmlns:r="http://schemas.openxmlformats.org/officeDocument/2006/relationships" xmlns:m="http://schemas.openxmlformats.org/officeDocument/2006/math" xmlns:v="urn:schemas-microsoft-com:vml" xmlns:wp14="http://schemas.microsoft.com/office/word/2010/wordprocessingDrawing" xmlns:wp="http://schemas.openxmlformats.org/drawingml/2006/wordprocessingDrawing" xmlns:w10="urn:schemas-microsoft-com:office:word" xmlns:w="http://schemas.openxmlformats.org/wordprocessingml/2006/main" xmlns:w14="http://schemas.microsoft.com/office/word/2010/wordml" xmlns:w15="http://schemas.microsoft.com/office/word/2012/wordml" xmlns:w16cex="http://schemas.microsoft.com/office/word/2018/wordml/cex" xmlns:w16cid="http://schemas.microsoft.com/office/word/2016/wordml/cid" xmlns:w16="http://schemas.microsoft.com/office/word/2018/wordml" xmlns:w16du="http://schemas.microsoft.com/office/word/2023/wordml/word16du" xmlns:w16sdtdh="http://schemas.microsoft.com/office/word/2020/wordml/sdtdatahash" xmlns:w16sdtfl="http://schemas.microsoft.com/office/word/2024/wordml/sdtformatlock" xmlns:w16se="http://schemas.microsoft.com/office/word/2015/wordml/symex" xmlns:wpg="http://schemas.microsoft.com/office/word/2010/wordprocessingGroup" xmlns:wpi="http://schemas.microsoft.com/office/word/2010/wordprocessingInk" xmlns:wne="http://schemas.microsoft.com/office/word/2006/wordml" xmlns:wps="http://schemas.microsoft.com/office/word/2010/wordprocessingShape" mc:Ignorable="w14 w15 w16se w16cid w16 w16cex w16sdtdh w16sdtfl w16du wp14">
-  <w16cid:commentId w16cid:paraId="7B64E3A1" w16cid:durableId="79E7FEB2"/>
-</w16cid:commentsIds>
 </file>
 
 <file path=word/endnotes.xml><?xml version="1.0" encoding="utf-8"?>
@@ -5245,14 +5717,6 @@
     <w:abstractNumId w:val="1"/>
   </w:num>
 </w:numbering>
-</file>
-
-<file path=word/people.xml><?xml version="1.0" encoding="utf-8"?>
-<w15:people xmlns:wpc="http://schemas.microsoft.com/office/word/2010/wordprocessingCanvas" xmlns:cx="http://schemas.microsoft.com/office/drawing/2014/chartex" xmlns:cx1="http://schemas.microsoft.com/office/drawing/2015/9/8/chartex" xmlns:cx2="http://schemas.microsoft.com/office/drawing/2015/10/21/chartex" xmlns:cx3="http://schemas.microsoft.com/office/drawing/2016/5/9/chartex" xmlns:cx4="http://schemas.microsoft.com/office/drawing/2016/5/10/chartex" xmlns:cx5="http://schemas.microsoft.com/office/drawing/2016/5/11/chartex" xmlns:cx6="http://schemas.microsoft.com/office/drawing/2016/5/12/chartex" xmlns:cx7="http://schemas.microsoft.com/office/drawing/2016/5/13/chartex" xmlns:cx8="http://schemas.microsoft.com/office/drawing/2016/5/14/chartex" xmlns:mc="http://schemas.openxmlformats.org/markup-compatibility/2006" xmlns:aink="http://schemas.microsoft.com/office/drawing/2016/ink" xmlns:am3d="http://schemas.microsoft.com/office/drawing/2017/model3d" xmlns:o="urn:schemas-microsoft-com:office:office" xmlns:oel="http://schemas.microsoft.com/office/2019/extlst" xmlns:r="http://schemas.openxmlformats.org/officeDocument/2006/relationships" xmlns:m="http://schemas.openxmlformats.org/officeDocument/2006/math" xmlns:v="urn:schemas-microsoft-com:vml" xmlns:wp14="http://schemas.microsoft.com/office/word/2010/wordprocessingDrawing" xmlns:wp="http://schemas.openxmlformats.org/drawingml/2006/wordprocessingDrawing" xmlns:w10="urn:schemas-microsoft-com:office:word" xmlns:w="http://schemas.openxmlformats.org/wordprocessingml/2006/main" xmlns:w14="http://schemas.microsoft.com/office/word/2010/wordml" xmlns:w15="http://schemas.microsoft.com/office/word/2012/wordml" xmlns:w16cex="http://schemas.microsoft.com/office/word/2018/wordml/cex" xmlns:w16cid="http://schemas.microsoft.com/office/word/2016/wordml/cid" xmlns:w16="http://schemas.microsoft.com/office/word/2018/wordml" xmlns:w16du="http://schemas.microsoft.com/office/word/2023/wordml/word16du" xmlns:w16sdtdh="http://schemas.microsoft.com/office/word/2020/wordml/sdtdatahash" xmlns:w16sdtfl="http://schemas.microsoft.com/office/word/2024/wordml/sdtformatlock" xmlns:w16se="http://schemas.microsoft.com/office/word/2015/wordml/symex" xmlns:wpg="http://schemas.microsoft.com/office/word/2010/wordprocessingGroup" xmlns:wpi="http://schemas.microsoft.com/office/word/2010/wordprocessingInk" xmlns:wne="http://schemas.microsoft.com/office/word/2006/wordml" xmlns:wps="http://schemas.microsoft.com/office/word/2010/wordprocessingShape" mc:Ignorable="w14 w15 w16se w16cid w16 w16cex w16sdtdh w16sdtfl w16du wp14">
-  <w15:person w15:author="Gabriella Xavier">
-    <w15:presenceInfo w15:providerId="None" w15:userId="Gabriella Xavier"/>
-  </w15:person>
-</w15:people>
 </file>
 
 <file path=word/styles.xml><?xml version="1.0" encoding="utf-8"?>

</xml_diff>

<commit_message>
Inclusão de nova RN
</commit_message>
<xml_diff>
--- a/Documentos/2- Requisitos do Sistema - My Nail Salon.docx
+++ b/Documentos/2- Requisitos do Sistema - My Nail Salon.docx
@@ -5068,6 +5068,20 @@
     <w:p>
       <w:r>
         <w:t>Para acessar o sistema, o usuário precisará informar o seu código de usuário e sua senha.</w:t>
+      </w:r>
+    </w:p>
+    <w:p/>
+    <w:p>
+      <w:pPr>
+        <w:pStyle w:val="Ttulo2"/>
+      </w:pPr>
+      <w:r>
+        <w:t>[RN15] Exclusão de cadastros</w:t>
+      </w:r>
+    </w:p>
+    <w:p>
+      <w:r>
+        <w:t>Uma vez que um cadastro for excluído (seja de um profissional, procedimento, cliente ou agendamento), não será possível recuperá-lo.</w:t>
       </w:r>
     </w:p>
     <w:p/>

</xml_diff>

<commit_message>
Associação dos requisitos às RNs
</commit_message>
<xml_diff>
--- a/Documentos/2- Requisitos do Sistema - My Nail Salon.docx
+++ b/Documentos/2- Requisitos do Sistema - My Nail Salon.docx
@@ -233,7 +233,7 @@
           <w:r>
             <w:fldChar w:fldCharType="separate"/>
           </w:r>
-          <w:hyperlink w:anchor="_Toc189672394" w:history="1">
+          <w:hyperlink w:anchor="_Toc189923686" w:history="1">
             <w:r>
               <w:rPr>
                 <w:rStyle w:val="Hyperlink"/>
@@ -276,7 +276,7 @@
                 <w:noProof/>
                 <w:webHidden/>
               </w:rPr>
-              <w:instrText xml:space="preserve"> PAGEREF _Toc189672394 \h </w:instrText>
+              <w:instrText xml:space="preserve"> PAGEREF _Toc189923686 \h </w:instrText>
             </w:r>
             <w:r>
               <w:rPr>
@@ -321,7 +321,7 @@
               <w:lang w:eastAsia="pt-BR"/>
             </w:rPr>
           </w:pPr>
-          <w:hyperlink w:anchor="_Toc189672395" w:history="1">
+          <w:hyperlink w:anchor="_Toc189923687" w:history="1">
             <w:r>
               <w:rPr>
                 <w:rStyle w:val="Hyperlink"/>
@@ -364,7 +364,7 @@
                 <w:noProof/>
                 <w:webHidden/>
               </w:rPr>
-              <w:instrText xml:space="preserve"> PAGEREF _Toc189672395 \h </w:instrText>
+              <w:instrText xml:space="preserve"> PAGEREF _Toc189923687 \h </w:instrText>
             </w:r>
             <w:r>
               <w:rPr>
@@ -409,7 +409,7 @@
               <w:lang w:eastAsia="pt-BR"/>
             </w:rPr>
           </w:pPr>
-          <w:hyperlink w:anchor="_Toc189672396" w:history="1">
+          <w:hyperlink w:anchor="_Toc189923688" w:history="1">
             <w:r>
               <w:rPr>
                 <w:rStyle w:val="Hyperlink"/>
@@ -452,7 +452,7 @@
                 <w:noProof/>
                 <w:webHidden/>
               </w:rPr>
-              <w:instrText xml:space="preserve"> PAGEREF _Toc189672396 \h </w:instrText>
+              <w:instrText xml:space="preserve"> PAGEREF _Toc189923688 \h </w:instrText>
             </w:r>
             <w:r>
               <w:rPr>
@@ -496,7 +496,7 @@
               <w:lang w:eastAsia="pt-BR"/>
             </w:rPr>
           </w:pPr>
-          <w:hyperlink w:anchor="_Toc189672397" w:history="1">
+          <w:hyperlink w:anchor="_Toc189923689" w:history="1">
             <w:r>
               <w:rPr>
                 <w:rStyle w:val="Hyperlink"/>
@@ -523,7 +523,7 @@
                 <w:noProof/>
                 <w:webHidden/>
               </w:rPr>
-              <w:instrText xml:space="preserve"> PAGEREF _Toc189672397 \h </w:instrText>
+              <w:instrText xml:space="preserve"> PAGEREF _Toc189923689 \h </w:instrText>
             </w:r>
             <w:r>
               <w:rPr>
@@ -567,7 +567,7 @@
               <w:lang w:eastAsia="pt-BR"/>
             </w:rPr>
           </w:pPr>
-          <w:hyperlink w:anchor="_Toc189672398" w:history="1">
+          <w:hyperlink w:anchor="_Toc189923690" w:history="1">
             <w:r>
               <w:rPr>
                 <w:rStyle w:val="Hyperlink"/>
@@ -594,7 +594,7 @@
                 <w:noProof/>
                 <w:webHidden/>
               </w:rPr>
-              <w:instrText xml:space="preserve"> PAGEREF _Toc189672398 \h </w:instrText>
+              <w:instrText xml:space="preserve"> PAGEREF _Toc189923690 \h </w:instrText>
             </w:r>
             <w:r>
               <w:rPr>
@@ -638,7 +638,7 @@
               <w:lang w:eastAsia="pt-BR"/>
             </w:rPr>
           </w:pPr>
-          <w:hyperlink w:anchor="_Toc189672399" w:history="1">
+          <w:hyperlink w:anchor="_Toc189923691" w:history="1">
             <w:r>
               <w:rPr>
                 <w:rStyle w:val="Hyperlink"/>
@@ -665,7 +665,7 @@
                 <w:noProof/>
                 <w:webHidden/>
               </w:rPr>
-              <w:instrText xml:space="preserve"> PAGEREF _Toc189672399 \h </w:instrText>
+              <w:instrText xml:space="preserve"> PAGEREF _Toc189923691 \h </w:instrText>
             </w:r>
             <w:r>
               <w:rPr>
@@ -709,7 +709,7 @@
               <w:lang w:eastAsia="pt-BR"/>
             </w:rPr>
           </w:pPr>
-          <w:hyperlink w:anchor="_Toc189672400" w:history="1">
+          <w:hyperlink w:anchor="_Toc189923692" w:history="1">
             <w:r>
               <w:rPr>
                 <w:rStyle w:val="Hyperlink"/>
@@ -736,7 +736,7 @@
                 <w:noProof/>
                 <w:webHidden/>
               </w:rPr>
-              <w:instrText xml:space="preserve"> PAGEREF _Toc189672400 \h </w:instrText>
+              <w:instrText xml:space="preserve"> PAGEREF _Toc189923692 \h </w:instrText>
             </w:r>
             <w:r>
               <w:rPr>
@@ -780,7 +780,7 @@
               <w:lang w:eastAsia="pt-BR"/>
             </w:rPr>
           </w:pPr>
-          <w:hyperlink w:anchor="_Toc189672401" w:history="1">
+          <w:hyperlink w:anchor="_Toc189923693" w:history="1">
             <w:r>
               <w:rPr>
                 <w:rStyle w:val="Hyperlink"/>
@@ -807,7 +807,7 @@
                 <w:noProof/>
                 <w:webHidden/>
               </w:rPr>
-              <w:instrText xml:space="preserve"> PAGEREF _Toc189672401 \h </w:instrText>
+              <w:instrText xml:space="preserve"> PAGEREF _Toc189923693 \h </w:instrText>
             </w:r>
             <w:r>
               <w:rPr>
@@ -851,7 +851,7 @@
               <w:lang w:eastAsia="pt-BR"/>
             </w:rPr>
           </w:pPr>
-          <w:hyperlink w:anchor="_Toc189672402" w:history="1">
+          <w:hyperlink w:anchor="_Toc189923694" w:history="1">
             <w:r>
               <w:rPr>
                 <w:rStyle w:val="Hyperlink"/>
@@ -878,7 +878,7 @@
                 <w:noProof/>
                 <w:webHidden/>
               </w:rPr>
-              <w:instrText xml:space="preserve"> PAGEREF _Toc189672402 \h </w:instrText>
+              <w:instrText xml:space="preserve"> PAGEREF _Toc189923694 \h </w:instrText>
             </w:r>
             <w:r>
               <w:rPr>
@@ -922,7 +922,7 @@
               <w:lang w:eastAsia="pt-BR"/>
             </w:rPr>
           </w:pPr>
-          <w:hyperlink w:anchor="_Toc189672403" w:history="1">
+          <w:hyperlink w:anchor="_Toc189923695" w:history="1">
             <w:r>
               <w:rPr>
                 <w:rStyle w:val="Hyperlink"/>
@@ -949,7 +949,7 @@
                 <w:noProof/>
                 <w:webHidden/>
               </w:rPr>
-              <w:instrText xml:space="preserve"> PAGEREF _Toc189672403 \h </w:instrText>
+              <w:instrText xml:space="preserve"> PAGEREF _Toc189923695 \h </w:instrText>
             </w:r>
             <w:r>
               <w:rPr>
@@ -993,7 +993,7 @@
               <w:lang w:eastAsia="pt-BR"/>
             </w:rPr>
           </w:pPr>
-          <w:hyperlink w:anchor="_Toc189672404" w:history="1">
+          <w:hyperlink w:anchor="_Toc189923696" w:history="1">
             <w:r>
               <w:rPr>
                 <w:rStyle w:val="Hyperlink"/>
@@ -1020,7 +1020,7 @@
                 <w:noProof/>
                 <w:webHidden/>
               </w:rPr>
-              <w:instrText xml:space="preserve"> PAGEREF _Toc189672404 \h </w:instrText>
+              <w:instrText xml:space="preserve"> PAGEREF _Toc189923696 \h </w:instrText>
             </w:r>
             <w:r>
               <w:rPr>
@@ -1064,7 +1064,7 @@
               <w:lang w:eastAsia="pt-BR"/>
             </w:rPr>
           </w:pPr>
-          <w:hyperlink w:anchor="_Toc189672405" w:history="1">
+          <w:hyperlink w:anchor="_Toc189923697" w:history="1">
             <w:r>
               <w:rPr>
                 <w:rStyle w:val="Hyperlink"/>
@@ -1091,7 +1091,7 @@
                 <w:noProof/>
                 <w:webHidden/>
               </w:rPr>
-              <w:instrText xml:space="preserve"> PAGEREF _Toc189672405 \h </w:instrText>
+              <w:instrText xml:space="preserve"> PAGEREF _Toc189923697 \h </w:instrText>
             </w:r>
             <w:r>
               <w:rPr>
@@ -1135,7 +1135,7 @@
               <w:lang w:eastAsia="pt-BR"/>
             </w:rPr>
           </w:pPr>
-          <w:hyperlink w:anchor="_Toc189672406" w:history="1">
+          <w:hyperlink w:anchor="_Toc189923698" w:history="1">
             <w:r>
               <w:rPr>
                 <w:rStyle w:val="Hyperlink"/>
@@ -1162,7 +1162,7 @@
                 <w:noProof/>
                 <w:webHidden/>
               </w:rPr>
-              <w:instrText xml:space="preserve"> PAGEREF _Toc189672406 \h </w:instrText>
+              <w:instrText xml:space="preserve"> PAGEREF _Toc189923698 \h </w:instrText>
             </w:r>
             <w:r>
               <w:rPr>
@@ -1206,7 +1206,7 @@
               <w:lang w:eastAsia="pt-BR"/>
             </w:rPr>
           </w:pPr>
-          <w:hyperlink w:anchor="_Toc189672407" w:history="1">
+          <w:hyperlink w:anchor="_Toc189923699" w:history="1">
             <w:r>
               <w:rPr>
                 <w:rStyle w:val="Hyperlink"/>
@@ -1233,7 +1233,7 @@
                 <w:noProof/>
                 <w:webHidden/>
               </w:rPr>
-              <w:instrText xml:space="preserve"> PAGEREF _Toc189672407 \h </w:instrText>
+              <w:instrText xml:space="preserve"> PAGEREF _Toc189923699 \h </w:instrText>
             </w:r>
             <w:r>
               <w:rPr>
@@ -1277,7 +1277,7 @@
               <w:lang w:eastAsia="pt-BR"/>
             </w:rPr>
           </w:pPr>
-          <w:hyperlink w:anchor="_Toc189672408" w:history="1">
+          <w:hyperlink w:anchor="_Toc189923700" w:history="1">
             <w:r>
               <w:rPr>
                 <w:rStyle w:val="Hyperlink"/>
@@ -1304,7 +1304,7 @@
                 <w:noProof/>
                 <w:webHidden/>
               </w:rPr>
-              <w:instrText xml:space="preserve"> PAGEREF _Toc189672408 \h </w:instrText>
+              <w:instrText xml:space="preserve"> PAGEREF _Toc189923700 \h </w:instrText>
             </w:r>
             <w:r>
               <w:rPr>
@@ -1348,7 +1348,7 @@
               <w:lang w:eastAsia="pt-BR"/>
             </w:rPr>
           </w:pPr>
-          <w:hyperlink w:anchor="_Toc189672409" w:history="1">
+          <w:hyperlink w:anchor="_Toc189923701" w:history="1">
             <w:r>
               <w:rPr>
                 <w:rStyle w:val="Hyperlink"/>
@@ -1375,7 +1375,7 @@
                 <w:noProof/>
                 <w:webHidden/>
               </w:rPr>
-              <w:instrText xml:space="preserve"> PAGEREF _Toc189672409 \h </w:instrText>
+              <w:instrText xml:space="preserve"> PAGEREF _Toc189923701 \h </w:instrText>
             </w:r>
             <w:r>
               <w:rPr>
@@ -1419,7 +1419,7 @@
               <w:lang w:eastAsia="pt-BR"/>
             </w:rPr>
           </w:pPr>
-          <w:hyperlink w:anchor="_Toc189672410" w:history="1">
+          <w:hyperlink w:anchor="_Toc189923702" w:history="1">
             <w:r>
               <w:rPr>
                 <w:rStyle w:val="Hyperlink"/>
@@ -1446,7 +1446,7 @@
                 <w:noProof/>
                 <w:webHidden/>
               </w:rPr>
-              <w:instrText xml:space="preserve"> PAGEREF _Toc189672410 \h </w:instrText>
+              <w:instrText xml:space="preserve"> PAGEREF _Toc189923702 \h </w:instrText>
             </w:r>
             <w:r>
               <w:rPr>
@@ -1490,7 +1490,7 @@
               <w:lang w:eastAsia="pt-BR"/>
             </w:rPr>
           </w:pPr>
-          <w:hyperlink w:anchor="_Toc189672411" w:history="1">
+          <w:hyperlink w:anchor="_Toc189923703" w:history="1">
             <w:r>
               <w:rPr>
                 <w:rStyle w:val="Hyperlink"/>
@@ -1517,7 +1517,7 @@
                 <w:noProof/>
                 <w:webHidden/>
               </w:rPr>
-              <w:instrText xml:space="preserve"> PAGEREF _Toc189672411 \h </w:instrText>
+              <w:instrText xml:space="preserve"> PAGEREF _Toc189923703 \h </w:instrText>
             </w:r>
             <w:r>
               <w:rPr>
@@ -1561,7 +1561,7 @@
               <w:lang w:eastAsia="pt-BR"/>
             </w:rPr>
           </w:pPr>
-          <w:hyperlink w:anchor="_Toc189672412" w:history="1">
+          <w:hyperlink w:anchor="_Toc189923704" w:history="1">
             <w:r>
               <w:rPr>
                 <w:rStyle w:val="Hyperlink"/>
@@ -1588,7 +1588,7 @@
                 <w:noProof/>
                 <w:webHidden/>
               </w:rPr>
-              <w:instrText xml:space="preserve"> PAGEREF _Toc189672412 \h </w:instrText>
+              <w:instrText xml:space="preserve"> PAGEREF _Toc189923704 \h </w:instrText>
             </w:r>
             <w:r>
               <w:rPr>
@@ -1632,7 +1632,7 @@
               <w:lang w:eastAsia="pt-BR"/>
             </w:rPr>
           </w:pPr>
-          <w:hyperlink w:anchor="_Toc189672413" w:history="1">
+          <w:hyperlink w:anchor="_Toc189923705" w:history="1">
             <w:r>
               <w:rPr>
                 <w:rStyle w:val="Hyperlink"/>
@@ -1659,7 +1659,7 @@
                 <w:noProof/>
                 <w:webHidden/>
               </w:rPr>
-              <w:instrText xml:space="preserve"> PAGEREF _Toc189672413 \h </w:instrText>
+              <w:instrText xml:space="preserve"> PAGEREF _Toc189923705 \h </w:instrText>
             </w:r>
             <w:r>
               <w:rPr>
@@ -1703,7 +1703,7 @@
               <w:lang w:eastAsia="pt-BR"/>
             </w:rPr>
           </w:pPr>
-          <w:hyperlink w:anchor="_Toc189672414" w:history="1">
+          <w:hyperlink w:anchor="_Toc189923706" w:history="1">
             <w:r>
               <w:rPr>
                 <w:rStyle w:val="Hyperlink"/>
@@ -1730,7 +1730,7 @@
                 <w:noProof/>
                 <w:webHidden/>
               </w:rPr>
-              <w:instrText xml:space="preserve"> PAGEREF _Toc189672414 \h </w:instrText>
+              <w:instrText xml:space="preserve"> PAGEREF _Toc189923706 \h </w:instrText>
             </w:r>
             <w:r>
               <w:rPr>
@@ -1774,7 +1774,7 @@
               <w:lang w:eastAsia="pt-BR"/>
             </w:rPr>
           </w:pPr>
-          <w:hyperlink w:anchor="_Toc189672415" w:history="1">
+          <w:hyperlink w:anchor="_Toc189923707" w:history="1">
             <w:r>
               <w:rPr>
                 <w:rStyle w:val="Hyperlink"/>
@@ -1801,7 +1801,7 @@
                 <w:noProof/>
                 <w:webHidden/>
               </w:rPr>
-              <w:instrText xml:space="preserve"> PAGEREF _Toc189672415 \h </w:instrText>
+              <w:instrText xml:space="preserve"> PAGEREF _Toc189923707 \h </w:instrText>
             </w:r>
             <w:r>
               <w:rPr>
@@ -1845,7 +1845,7 @@
               <w:lang w:eastAsia="pt-BR"/>
             </w:rPr>
           </w:pPr>
-          <w:hyperlink w:anchor="_Toc189672416" w:history="1">
+          <w:hyperlink w:anchor="_Toc189923708" w:history="1">
             <w:r>
               <w:rPr>
                 <w:rStyle w:val="Hyperlink"/>
@@ -1872,7 +1872,7 @@
                 <w:noProof/>
                 <w:webHidden/>
               </w:rPr>
-              <w:instrText xml:space="preserve"> PAGEREF _Toc189672416 \h </w:instrText>
+              <w:instrText xml:space="preserve"> PAGEREF _Toc189923708 \h </w:instrText>
             </w:r>
             <w:r>
               <w:rPr>
@@ -1916,7 +1916,7 @@
               <w:lang w:eastAsia="pt-BR"/>
             </w:rPr>
           </w:pPr>
-          <w:hyperlink w:anchor="_Toc189672417" w:history="1">
+          <w:hyperlink w:anchor="_Toc189923709" w:history="1">
             <w:r>
               <w:rPr>
                 <w:rStyle w:val="Hyperlink"/>
@@ -1943,7 +1943,7 @@
                 <w:noProof/>
                 <w:webHidden/>
               </w:rPr>
-              <w:instrText xml:space="preserve"> PAGEREF _Toc189672417 \h </w:instrText>
+              <w:instrText xml:space="preserve"> PAGEREF _Toc189923709 \h </w:instrText>
             </w:r>
             <w:r>
               <w:rPr>
@@ -1987,13 +1987,13 @@
               <w:lang w:eastAsia="pt-BR"/>
             </w:rPr>
           </w:pPr>
-          <w:hyperlink w:anchor="_Toc189672418" w:history="1">
+          <w:hyperlink w:anchor="_Toc189923710" w:history="1">
             <w:r>
               <w:rPr>
                 <w:rStyle w:val="Hyperlink"/>
                 <w:noProof/>
               </w:rPr>
-              <w:t>[RF08] Confirmar agendamentos</w:t>
+              <w:t>[RF08] Confirmar ou cancelar agendamentos</w:t>
             </w:r>
             <w:r>
               <w:rPr>
@@ -2014,7 +2014,7 @@
                 <w:noProof/>
                 <w:webHidden/>
               </w:rPr>
-              <w:instrText xml:space="preserve"> PAGEREF _Toc189672418 \h </w:instrText>
+              <w:instrText xml:space="preserve"> PAGEREF _Toc189923710 \h </w:instrText>
             </w:r>
             <w:r>
               <w:rPr>
@@ -2058,7 +2058,7 @@
               <w:lang w:eastAsia="pt-BR"/>
             </w:rPr>
           </w:pPr>
-          <w:hyperlink w:anchor="_Toc189672419" w:history="1">
+          <w:hyperlink w:anchor="_Toc189923711" w:history="1">
             <w:r>
               <w:rPr>
                 <w:rStyle w:val="Hyperlink"/>
@@ -2085,7 +2085,220 @@
                 <w:noProof/>
                 <w:webHidden/>
               </w:rPr>
-              <w:instrText xml:space="preserve"> PAGEREF _Toc189672419 \h </w:instrText>
+              <w:instrText xml:space="preserve"> PAGEREF _Toc189923711 \h </w:instrText>
+            </w:r>
+            <w:r>
+              <w:rPr>
+                <w:noProof/>
+                <w:webHidden/>
+              </w:rPr>
+            </w:r>
+            <w:r>
+              <w:rPr>
+                <w:noProof/>
+                <w:webHidden/>
+              </w:rPr>
+              <w:fldChar w:fldCharType="separate"/>
+            </w:r>
+            <w:r>
+              <w:rPr>
+                <w:noProof/>
+                <w:webHidden/>
+              </w:rPr>
+              <w:t>6</w:t>
+            </w:r>
+            <w:r>
+              <w:rPr>
+                <w:noProof/>
+                <w:webHidden/>
+              </w:rPr>
+              <w:fldChar w:fldCharType="end"/>
+            </w:r>
+          </w:hyperlink>
+        </w:p>
+        <w:p>
+          <w:pPr>
+            <w:pStyle w:val="Sumrio2"/>
+            <w:tabs>
+              <w:tab w:val="right" w:leader="dot" w:pos="8494"/>
+            </w:tabs>
+            <w:rPr>
+              <w:rFonts w:asciiTheme="minorHAnsi" w:eastAsiaTheme="minorEastAsia" w:hAnsiTheme="minorHAnsi"/>
+              <w:noProof/>
+              <w:szCs w:val="24"/>
+              <w:lang w:eastAsia="pt-BR"/>
+            </w:rPr>
+          </w:pPr>
+          <w:hyperlink w:anchor="_Toc189923712" w:history="1">
+            <w:r>
+              <w:rPr>
+                <w:rStyle w:val="Hyperlink"/>
+                <w:noProof/>
+              </w:rPr>
+              <w:t>[RF10] Trocar senha</w:t>
+            </w:r>
+            <w:r>
+              <w:rPr>
+                <w:noProof/>
+                <w:webHidden/>
+              </w:rPr>
+              <w:tab/>
+            </w:r>
+            <w:r>
+              <w:rPr>
+                <w:noProof/>
+                <w:webHidden/>
+              </w:rPr>
+              <w:fldChar w:fldCharType="begin"/>
+            </w:r>
+            <w:r>
+              <w:rPr>
+                <w:noProof/>
+                <w:webHidden/>
+              </w:rPr>
+              <w:instrText xml:space="preserve"> PAGEREF _Toc189923712 \h </w:instrText>
+            </w:r>
+            <w:r>
+              <w:rPr>
+                <w:noProof/>
+                <w:webHidden/>
+              </w:rPr>
+            </w:r>
+            <w:r>
+              <w:rPr>
+                <w:noProof/>
+                <w:webHidden/>
+              </w:rPr>
+              <w:fldChar w:fldCharType="separate"/>
+            </w:r>
+            <w:r>
+              <w:rPr>
+                <w:noProof/>
+                <w:webHidden/>
+              </w:rPr>
+              <w:t>6</w:t>
+            </w:r>
+            <w:r>
+              <w:rPr>
+                <w:noProof/>
+                <w:webHidden/>
+              </w:rPr>
+              <w:fldChar w:fldCharType="end"/>
+            </w:r>
+          </w:hyperlink>
+        </w:p>
+        <w:p>
+          <w:pPr>
+            <w:pStyle w:val="Sumrio2"/>
+            <w:tabs>
+              <w:tab w:val="right" w:leader="dot" w:pos="8494"/>
+            </w:tabs>
+            <w:rPr>
+              <w:rFonts w:asciiTheme="minorHAnsi" w:eastAsiaTheme="minorEastAsia" w:hAnsiTheme="minorHAnsi"/>
+              <w:noProof/>
+              <w:szCs w:val="24"/>
+              <w:lang w:eastAsia="pt-BR"/>
+            </w:rPr>
+          </w:pPr>
+          <w:hyperlink w:anchor="_Toc189923713" w:history="1">
+            <w:r>
+              <w:rPr>
+                <w:rStyle w:val="Hyperlink"/>
+                <w:noProof/>
+              </w:rPr>
+              <w:t>[RF11] Trocar e-mail</w:t>
+            </w:r>
+            <w:r>
+              <w:rPr>
+                <w:noProof/>
+                <w:webHidden/>
+              </w:rPr>
+              <w:tab/>
+            </w:r>
+            <w:r>
+              <w:rPr>
+                <w:noProof/>
+                <w:webHidden/>
+              </w:rPr>
+              <w:fldChar w:fldCharType="begin"/>
+            </w:r>
+            <w:r>
+              <w:rPr>
+                <w:noProof/>
+                <w:webHidden/>
+              </w:rPr>
+              <w:instrText xml:space="preserve"> PAGEREF _Toc189923713 \h </w:instrText>
+            </w:r>
+            <w:r>
+              <w:rPr>
+                <w:noProof/>
+                <w:webHidden/>
+              </w:rPr>
+            </w:r>
+            <w:r>
+              <w:rPr>
+                <w:noProof/>
+                <w:webHidden/>
+              </w:rPr>
+              <w:fldChar w:fldCharType="separate"/>
+            </w:r>
+            <w:r>
+              <w:rPr>
+                <w:noProof/>
+                <w:webHidden/>
+              </w:rPr>
+              <w:t>6</w:t>
+            </w:r>
+            <w:r>
+              <w:rPr>
+                <w:noProof/>
+                <w:webHidden/>
+              </w:rPr>
+              <w:fldChar w:fldCharType="end"/>
+            </w:r>
+          </w:hyperlink>
+        </w:p>
+        <w:p>
+          <w:pPr>
+            <w:pStyle w:val="Sumrio2"/>
+            <w:tabs>
+              <w:tab w:val="right" w:leader="dot" w:pos="8494"/>
+            </w:tabs>
+            <w:rPr>
+              <w:rFonts w:asciiTheme="minorHAnsi" w:eastAsiaTheme="minorEastAsia" w:hAnsiTheme="minorHAnsi"/>
+              <w:noProof/>
+              <w:szCs w:val="24"/>
+              <w:lang w:eastAsia="pt-BR"/>
+            </w:rPr>
+          </w:pPr>
+          <w:hyperlink w:anchor="_Toc189923714" w:history="1">
+            <w:r>
+              <w:rPr>
+                <w:rStyle w:val="Hyperlink"/>
+                <w:noProof/>
+              </w:rPr>
+              <w:t>[RF12] Acessar o sistema</w:t>
+            </w:r>
+            <w:r>
+              <w:rPr>
+                <w:noProof/>
+                <w:webHidden/>
+              </w:rPr>
+              <w:tab/>
+            </w:r>
+            <w:r>
+              <w:rPr>
+                <w:noProof/>
+                <w:webHidden/>
+              </w:rPr>
+              <w:fldChar w:fldCharType="begin"/>
+            </w:r>
+            <w:r>
+              <w:rPr>
+                <w:noProof/>
+                <w:webHidden/>
+              </w:rPr>
+              <w:instrText xml:space="preserve"> PAGEREF _Toc189923714 \h </w:instrText>
             </w:r>
             <w:r>
               <w:rPr>
@@ -2130,7 +2343,7 @@
               <w:lang w:eastAsia="pt-BR"/>
             </w:rPr>
           </w:pPr>
-          <w:hyperlink w:anchor="_Toc189672420" w:history="1">
+          <w:hyperlink w:anchor="_Toc189923715" w:history="1">
             <w:r>
               <w:rPr>
                 <w:rStyle w:val="Hyperlink"/>
@@ -2173,7 +2386,7 @@
                 <w:noProof/>
                 <w:webHidden/>
               </w:rPr>
-              <w:instrText xml:space="preserve"> PAGEREF _Toc189672420 \h </w:instrText>
+              <w:instrText xml:space="preserve"> PAGEREF _Toc189923715 \h </w:instrText>
             </w:r>
             <w:r>
               <w:rPr>
@@ -2217,7 +2430,7 @@
               <w:lang w:eastAsia="pt-BR"/>
             </w:rPr>
           </w:pPr>
-          <w:hyperlink w:anchor="_Toc189672421" w:history="1">
+          <w:hyperlink w:anchor="_Toc189923716" w:history="1">
             <w:r>
               <w:rPr>
                 <w:rStyle w:val="Hyperlink"/>
@@ -2244,7 +2457,7 @@
                 <w:noProof/>
                 <w:webHidden/>
               </w:rPr>
-              <w:instrText xml:space="preserve"> PAGEREF _Toc189672421 \h </w:instrText>
+              <w:instrText xml:space="preserve"> PAGEREF _Toc189923716 \h </w:instrText>
             </w:r>
             <w:r>
               <w:rPr>
@@ -2288,7 +2501,7 @@
               <w:lang w:eastAsia="pt-BR"/>
             </w:rPr>
           </w:pPr>
-          <w:hyperlink w:anchor="_Toc189672422" w:history="1">
+          <w:hyperlink w:anchor="_Toc189923717" w:history="1">
             <w:r>
               <w:rPr>
                 <w:rStyle w:val="Hyperlink"/>
@@ -2315,7 +2528,7 @@
                 <w:noProof/>
                 <w:webHidden/>
               </w:rPr>
-              <w:instrText xml:space="preserve"> PAGEREF _Toc189672422 \h </w:instrText>
+              <w:instrText xml:space="preserve"> PAGEREF _Toc189923717 \h </w:instrText>
             </w:r>
             <w:r>
               <w:rPr>
@@ -2335,7 +2548,7 @@
                 <w:noProof/>
                 <w:webHidden/>
               </w:rPr>
-              <w:t>6</w:t>
+              <w:t>7</w:t>
             </w:r>
             <w:r>
               <w:rPr>
@@ -2359,7 +2572,7 @@
               <w:lang w:eastAsia="pt-BR"/>
             </w:rPr>
           </w:pPr>
-          <w:hyperlink w:anchor="_Toc189672423" w:history="1">
+          <w:hyperlink w:anchor="_Toc189923718" w:history="1">
             <w:r>
               <w:rPr>
                 <w:rStyle w:val="Hyperlink"/>
@@ -2386,7 +2599,7 @@
                 <w:noProof/>
                 <w:webHidden/>
               </w:rPr>
-              <w:instrText xml:space="preserve"> PAGEREF _Toc189672423 \h </w:instrText>
+              <w:instrText xml:space="preserve"> PAGEREF _Toc189923718 \h </w:instrText>
             </w:r>
             <w:r>
               <w:rPr>
@@ -2406,7 +2619,7 @@
                 <w:noProof/>
                 <w:webHidden/>
               </w:rPr>
-              <w:t>6</w:t>
+              <w:t>7</w:t>
             </w:r>
             <w:r>
               <w:rPr>
@@ -2430,7 +2643,7 @@
               <w:lang w:eastAsia="pt-BR"/>
             </w:rPr>
           </w:pPr>
-          <w:hyperlink w:anchor="_Toc189672424" w:history="1">
+          <w:hyperlink w:anchor="_Toc189923719" w:history="1">
             <w:r>
               <w:rPr>
                 <w:rStyle w:val="Hyperlink"/>
@@ -2457,7 +2670,7 @@
                 <w:noProof/>
                 <w:webHidden/>
               </w:rPr>
-              <w:instrText xml:space="preserve"> PAGEREF _Toc189672424 \h </w:instrText>
+              <w:instrText xml:space="preserve"> PAGEREF _Toc189923719 \h </w:instrText>
             </w:r>
             <w:r>
               <w:rPr>
@@ -2477,7 +2690,7 @@
                 <w:noProof/>
                 <w:webHidden/>
               </w:rPr>
-              <w:t>6</w:t>
+              <w:t>7</w:t>
             </w:r>
             <w:r>
               <w:rPr>
@@ -2501,7 +2714,7 @@
               <w:lang w:eastAsia="pt-BR"/>
             </w:rPr>
           </w:pPr>
-          <w:hyperlink w:anchor="_Toc189672425" w:history="1">
+          <w:hyperlink w:anchor="_Toc189923720" w:history="1">
             <w:r>
               <w:rPr>
                 <w:rStyle w:val="Hyperlink"/>
@@ -2528,7 +2741,7 @@
                 <w:noProof/>
                 <w:webHidden/>
               </w:rPr>
-              <w:instrText xml:space="preserve"> PAGEREF _Toc189672425 \h </w:instrText>
+              <w:instrText xml:space="preserve"> PAGEREF _Toc189923720 \h </w:instrText>
             </w:r>
             <w:r>
               <w:rPr>
@@ -2572,7 +2785,7 @@
               <w:lang w:eastAsia="pt-BR"/>
             </w:rPr>
           </w:pPr>
-          <w:hyperlink w:anchor="_Toc189672426" w:history="1">
+          <w:hyperlink w:anchor="_Toc189923721" w:history="1">
             <w:r>
               <w:rPr>
                 <w:rStyle w:val="Hyperlink"/>
@@ -2599,7 +2812,7 @@
                 <w:noProof/>
                 <w:webHidden/>
               </w:rPr>
-              <w:instrText xml:space="preserve"> PAGEREF _Toc189672426 \h </w:instrText>
+              <w:instrText xml:space="preserve"> PAGEREF _Toc189923721 \h </w:instrText>
             </w:r>
             <w:r>
               <w:rPr>
@@ -2644,7 +2857,7 @@
               <w:lang w:eastAsia="pt-BR"/>
             </w:rPr>
           </w:pPr>
-          <w:hyperlink w:anchor="_Toc189672427" w:history="1">
+          <w:hyperlink w:anchor="_Toc189923722" w:history="1">
             <w:r>
               <w:rPr>
                 <w:rStyle w:val="Hyperlink"/>
@@ -2687,7 +2900,7 @@
                 <w:noProof/>
                 <w:webHidden/>
               </w:rPr>
-              <w:instrText xml:space="preserve"> PAGEREF _Toc189672427 \h </w:instrText>
+              <w:instrText xml:space="preserve"> PAGEREF _Toc189923722 \h </w:instrText>
             </w:r>
             <w:r>
               <w:rPr>
@@ -2731,7 +2944,7 @@
               <w:lang w:eastAsia="pt-BR"/>
             </w:rPr>
           </w:pPr>
-          <w:hyperlink w:anchor="_Toc189672428" w:history="1">
+          <w:hyperlink w:anchor="_Toc189923723" w:history="1">
             <w:r>
               <w:rPr>
                 <w:rStyle w:val="Hyperlink"/>
@@ -2758,7 +2971,7 @@
                 <w:noProof/>
                 <w:webHidden/>
               </w:rPr>
-              <w:instrText xml:space="preserve"> PAGEREF _Toc189672428 \h </w:instrText>
+              <w:instrText xml:space="preserve"> PAGEREF _Toc189923723 \h </w:instrText>
             </w:r>
             <w:r>
               <w:rPr>
@@ -2802,7 +3015,7 @@
               <w:lang w:eastAsia="pt-BR"/>
             </w:rPr>
           </w:pPr>
-          <w:hyperlink w:anchor="_Toc189672429" w:history="1">
+          <w:hyperlink w:anchor="_Toc189923724" w:history="1">
             <w:r>
               <w:rPr>
                 <w:rStyle w:val="Hyperlink"/>
@@ -2829,7 +3042,7 @@
                 <w:noProof/>
                 <w:webHidden/>
               </w:rPr>
-              <w:instrText xml:space="preserve"> PAGEREF _Toc189672429 \h </w:instrText>
+              <w:instrText xml:space="preserve"> PAGEREF _Toc189923724 \h </w:instrText>
             </w:r>
             <w:r>
               <w:rPr>
@@ -2849,7 +3062,7 @@
                 <w:noProof/>
                 <w:webHidden/>
               </w:rPr>
-              <w:t>7</w:t>
+              <w:t>8</w:t>
             </w:r>
             <w:r>
               <w:rPr>
@@ -2873,7 +3086,7 @@
               <w:lang w:eastAsia="pt-BR"/>
             </w:rPr>
           </w:pPr>
-          <w:hyperlink w:anchor="_Toc189672430" w:history="1">
+          <w:hyperlink w:anchor="_Toc189923725" w:history="1">
             <w:r>
               <w:rPr>
                 <w:rStyle w:val="Hyperlink"/>
@@ -2900,7 +3113,7 @@
                 <w:noProof/>
                 <w:webHidden/>
               </w:rPr>
-              <w:instrText xml:space="preserve"> PAGEREF _Toc189672430 \h </w:instrText>
+              <w:instrText xml:space="preserve"> PAGEREF _Toc189923725 \h </w:instrText>
             </w:r>
             <w:r>
               <w:rPr>
@@ -2944,7 +3157,7 @@
               <w:lang w:eastAsia="pt-BR"/>
             </w:rPr>
           </w:pPr>
-          <w:hyperlink w:anchor="_Toc189672431" w:history="1">
+          <w:hyperlink w:anchor="_Toc189923726" w:history="1">
             <w:r>
               <w:rPr>
                 <w:rStyle w:val="Hyperlink"/>
@@ -2971,7 +3184,7 @@
                 <w:noProof/>
                 <w:webHidden/>
               </w:rPr>
-              <w:instrText xml:space="preserve"> PAGEREF _Toc189672431 \h </w:instrText>
+              <w:instrText xml:space="preserve"> PAGEREF _Toc189923726 \h </w:instrText>
             </w:r>
             <w:r>
               <w:rPr>
@@ -3015,7 +3228,7 @@
               <w:lang w:eastAsia="pt-BR"/>
             </w:rPr>
           </w:pPr>
-          <w:hyperlink w:anchor="_Toc189672432" w:history="1">
+          <w:hyperlink w:anchor="_Toc189923727" w:history="1">
             <w:r>
               <w:rPr>
                 <w:rStyle w:val="Hyperlink"/>
@@ -3042,7 +3255,7 @@
                 <w:noProof/>
                 <w:webHidden/>
               </w:rPr>
-              <w:instrText xml:space="preserve"> PAGEREF _Toc189672432 \h </w:instrText>
+              <w:instrText xml:space="preserve"> PAGEREF _Toc189923727 \h </w:instrText>
             </w:r>
             <w:r>
               <w:rPr>
@@ -3062,7 +3275,7 @@
                 <w:noProof/>
                 <w:webHidden/>
               </w:rPr>
-              <w:t>8</w:t>
+              <w:t>9</w:t>
             </w:r>
             <w:r>
               <w:rPr>
@@ -3086,7 +3299,7 @@
               <w:lang w:eastAsia="pt-BR"/>
             </w:rPr>
           </w:pPr>
-          <w:hyperlink w:anchor="_Toc189672433" w:history="1">
+          <w:hyperlink w:anchor="_Toc189923728" w:history="1">
             <w:r>
               <w:rPr>
                 <w:rStyle w:val="Hyperlink"/>
@@ -3113,7 +3326,7 @@
                 <w:noProof/>
                 <w:webHidden/>
               </w:rPr>
-              <w:instrText xml:space="preserve"> PAGEREF _Toc189672433 \h </w:instrText>
+              <w:instrText xml:space="preserve"> PAGEREF _Toc189923728 \h </w:instrText>
             </w:r>
             <w:r>
               <w:rPr>
@@ -3157,7 +3370,7 @@
               <w:lang w:eastAsia="pt-BR"/>
             </w:rPr>
           </w:pPr>
-          <w:hyperlink w:anchor="_Toc189672434" w:history="1">
+          <w:hyperlink w:anchor="_Toc189923729" w:history="1">
             <w:r>
               <w:rPr>
                 <w:rStyle w:val="Hyperlink"/>
@@ -3184,7 +3397,7 @@
                 <w:noProof/>
                 <w:webHidden/>
               </w:rPr>
-              <w:instrText xml:space="preserve"> PAGEREF _Toc189672434 \h </w:instrText>
+              <w:instrText xml:space="preserve"> PAGEREF _Toc189923729 \h </w:instrText>
             </w:r>
             <w:r>
               <w:rPr>
@@ -3205,6 +3418,574 @@
                 <w:webHidden/>
               </w:rPr>
               <w:t>9</w:t>
+            </w:r>
+            <w:r>
+              <w:rPr>
+                <w:noProof/>
+                <w:webHidden/>
+              </w:rPr>
+              <w:fldChar w:fldCharType="end"/>
+            </w:r>
+          </w:hyperlink>
+        </w:p>
+        <w:p>
+          <w:pPr>
+            <w:pStyle w:val="Sumrio2"/>
+            <w:tabs>
+              <w:tab w:val="right" w:leader="dot" w:pos="8494"/>
+            </w:tabs>
+            <w:rPr>
+              <w:rFonts w:asciiTheme="minorHAnsi" w:eastAsiaTheme="minorEastAsia" w:hAnsiTheme="minorHAnsi"/>
+              <w:noProof/>
+              <w:szCs w:val="24"/>
+              <w:lang w:eastAsia="pt-BR"/>
+            </w:rPr>
+          </w:pPr>
+          <w:hyperlink w:anchor="_Toc189923730" w:history="1">
+            <w:r>
+              <w:rPr>
+                <w:rStyle w:val="Hyperlink"/>
+                <w:noProof/>
+              </w:rPr>
+              <w:t>[RN08] Recuperação de senha</w:t>
+            </w:r>
+            <w:r>
+              <w:rPr>
+                <w:noProof/>
+                <w:webHidden/>
+              </w:rPr>
+              <w:tab/>
+            </w:r>
+            <w:r>
+              <w:rPr>
+                <w:noProof/>
+                <w:webHidden/>
+              </w:rPr>
+              <w:fldChar w:fldCharType="begin"/>
+            </w:r>
+            <w:r>
+              <w:rPr>
+                <w:noProof/>
+                <w:webHidden/>
+              </w:rPr>
+              <w:instrText xml:space="preserve"> PAGEREF _Toc189923730 \h </w:instrText>
+            </w:r>
+            <w:r>
+              <w:rPr>
+                <w:noProof/>
+                <w:webHidden/>
+              </w:rPr>
+            </w:r>
+            <w:r>
+              <w:rPr>
+                <w:noProof/>
+                <w:webHidden/>
+              </w:rPr>
+              <w:fldChar w:fldCharType="separate"/>
+            </w:r>
+            <w:r>
+              <w:rPr>
+                <w:noProof/>
+                <w:webHidden/>
+              </w:rPr>
+              <w:t>10</w:t>
+            </w:r>
+            <w:r>
+              <w:rPr>
+                <w:noProof/>
+                <w:webHidden/>
+              </w:rPr>
+              <w:fldChar w:fldCharType="end"/>
+            </w:r>
+          </w:hyperlink>
+        </w:p>
+        <w:p>
+          <w:pPr>
+            <w:pStyle w:val="Sumrio2"/>
+            <w:tabs>
+              <w:tab w:val="right" w:leader="dot" w:pos="8494"/>
+            </w:tabs>
+            <w:rPr>
+              <w:rFonts w:asciiTheme="minorHAnsi" w:eastAsiaTheme="minorEastAsia" w:hAnsiTheme="minorHAnsi"/>
+              <w:noProof/>
+              <w:szCs w:val="24"/>
+              <w:lang w:eastAsia="pt-BR"/>
+            </w:rPr>
+          </w:pPr>
+          <w:hyperlink w:anchor="_Toc189923731" w:history="1">
+            <w:r>
+              <w:rPr>
+                <w:rStyle w:val="Hyperlink"/>
+                <w:noProof/>
+              </w:rPr>
+              <w:t>[RN09] Critérios de criação de senha</w:t>
+            </w:r>
+            <w:r>
+              <w:rPr>
+                <w:noProof/>
+                <w:webHidden/>
+              </w:rPr>
+              <w:tab/>
+            </w:r>
+            <w:r>
+              <w:rPr>
+                <w:noProof/>
+                <w:webHidden/>
+              </w:rPr>
+              <w:fldChar w:fldCharType="begin"/>
+            </w:r>
+            <w:r>
+              <w:rPr>
+                <w:noProof/>
+                <w:webHidden/>
+              </w:rPr>
+              <w:instrText xml:space="preserve"> PAGEREF _Toc189923731 \h </w:instrText>
+            </w:r>
+            <w:r>
+              <w:rPr>
+                <w:noProof/>
+                <w:webHidden/>
+              </w:rPr>
+            </w:r>
+            <w:r>
+              <w:rPr>
+                <w:noProof/>
+                <w:webHidden/>
+              </w:rPr>
+              <w:fldChar w:fldCharType="separate"/>
+            </w:r>
+            <w:r>
+              <w:rPr>
+                <w:noProof/>
+                <w:webHidden/>
+              </w:rPr>
+              <w:t>10</w:t>
+            </w:r>
+            <w:r>
+              <w:rPr>
+                <w:noProof/>
+                <w:webHidden/>
+              </w:rPr>
+              <w:fldChar w:fldCharType="end"/>
+            </w:r>
+          </w:hyperlink>
+        </w:p>
+        <w:p>
+          <w:pPr>
+            <w:pStyle w:val="Sumrio2"/>
+            <w:tabs>
+              <w:tab w:val="right" w:leader="dot" w:pos="8494"/>
+            </w:tabs>
+            <w:rPr>
+              <w:rFonts w:asciiTheme="minorHAnsi" w:eastAsiaTheme="minorEastAsia" w:hAnsiTheme="minorHAnsi"/>
+              <w:noProof/>
+              <w:szCs w:val="24"/>
+              <w:lang w:eastAsia="pt-BR"/>
+            </w:rPr>
+          </w:pPr>
+          <w:hyperlink w:anchor="_Toc189923732" w:history="1">
+            <w:r>
+              <w:rPr>
+                <w:rStyle w:val="Hyperlink"/>
+                <w:noProof/>
+              </w:rPr>
+              <w:t>[RN10] Confirmação ou cancelamento de agendamentos</w:t>
+            </w:r>
+            <w:r>
+              <w:rPr>
+                <w:noProof/>
+                <w:webHidden/>
+              </w:rPr>
+              <w:tab/>
+            </w:r>
+            <w:r>
+              <w:rPr>
+                <w:noProof/>
+                <w:webHidden/>
+              </w:rPr>
+              <w:fldChar w:fldCharType="begin"/>
+            </w:r>
+            <w:r>
+              <w:rPr>
+                <w:noProof/>
+                <w:webHidden/>
+              </w:rPr>
+              <w:instrText xml:space="preserve"> PAGEREF _Toc189923732 \h </w:instrText>
+            </w:r>
+            <w:r>
+              <w:rPr>
+                <w:noProof/>
+                <w:webHidden/>
+              </w:rPr>
+            </w:r>
+            <w:r>
+              <w:rPr>
+                <w:noProof/>
+                <w:webHidden/>
+              </w:rPr>
+              <w:fldChar w:fldCharType="separate"/>
+            </w:r>
+            <w:r>
+              <w:rPr>
+                <w:noProof/>
+                <w:webHidden/>
+              </w:rPr>
+              <w:t>10</w:t>
+            </w:r>
+            <w:r>
+              <w:rPr>
+                <w:noProof/>
+                <w:webHidden/>
+              </w:rPr>
+              <w:fldChar w:fldCharType="end"/>
+            </w:r>
+          </w:hyperlink>
+        </w:p>
+        <w:p>
+          <w:pPr>
+            <w:pStyle w:val="Sumrio2"/>
+            <w:tabs>
+              <w:tab w:val="right" w:leader="dot" w:pos="8494"/>
+            </w:tabs>
+            <w:rPr>
+              <w:rFonts w:asciiTheme="minorHAnsi" w:eastAsiaTheme="minorEastAsia" w:hAnsiTheme="minorHAnsi"/>
+              <w:noProof/>
+              <w:szCs w:val="24"/>
+              <w:lang w:eastAsia="pt-BR"/>
+            </w:rPr>
+          </w:pPr>
+          <w:hyperlink w:anchor="_Toc189923733" w:history="1">
+            <w:r>
+              <w:rPr>
+                <w:rStyle w:val="Hyperlink"/>
+                <w:noProof/>
+              </w:rPr>
+              <w:t>[RN11] Páginas a serem criadas</w:t>
+            </w:r>
+            <w:r>
+              <w:rPr>
+                <w:noProof/>
+                <w:webHidden/>
+              </w:rPr>
+              <w:tab/>
+            </w:r>
+            <w:r>
+              <w:rPr>
+                <w:noProof/>
+                <w:webHidden/>
+              </w:rPr>
+              <w:fldChar w:fldCharType="begin"/>
+            </w:r>
+            <w:r>
+              <w:rPr>
+                <w:noProof/>
+                <w:webHidden/>
+              </w:rPr>
+              <w:instrText xml:space="preserve"> PAGEREF _Toc189923733 \h </w:instrText>
+            </w:r>
+            <w:r>
+              <w:rPr>
+                <w:noProof/>
+                <w:webHidden/>
+              </w:rPr>
+            </w:r>
+            <w:r>
+              <w:rPr>
+                <w:noProof/>
+                <w:webHidden/>
+              </w:rPr>
+              <w:fldChar w:fldCharType="separate"/>
+            </w:r>
+            <w:r>
+              <w:rPr>
+                <w:noProof/>
+                <w:webHidden/>
+              </w:rPr>
+              <w:t>10</w:t>
+            </w:r>
+            <w:r>
+              <w:rPr>
+                <w:noProof/>
+                <w:webHidden/>
+              </w:rPr>
+              <w:fldChar w:fldCharType="end"/>
+            </w:r>
+          </w:hyperlink>
+        </w:p>
+        <w:p>
+          <w:pPr>
+            <w:pStyle w:val="Sumrio2"/>
+            <w:tabs>
+              <w:tab w:val="right" w:leader="dot" w:pos="8494"/>
+            </w:tabs>
+            <w:rPr>
+              <w:rFonts w:asciiTheme="minorHAnsi" w:eastAsiaTheme="minorEastAsia" w:hAnsiTheme="minorHAnsi"/>
+              <w:noProof/>
+              <w:szCs w:val="24"/>
+              <w:lang w:eastAsia="pt-BR"/>
+            </w:rPr>
+          </w:pPr>
+          <w:hyperlink w:anchor="_Toc189923734" w:history="1">
+            <w:r>
+              <w:rPr>
+                <w:rStyle w:val="Hyperlink"/>
+                <w:noProof/>
+              </w:rPr>
+              <w:t>[RN12] Troca de senha</w:t>
+            </w:r>
+            <w:r>
+              <w:rPr>
+                <w:noProof/>
+                <w:webHidden/>
+              </w:rPr>
+              <w:tab/>
+            </w:r>
+            <w:r>
+              <w:rPr>
+                <w:noProof/>
+                <w:webHidden/>
+              </w:rPr>
+              <w:fldChar w:fldCharType="begin"/>
+            </w:r>
+            <w:r>
+              <w:rPr>
+                <w:noProof/>
+                <w:webHidden/>
+              </w:rPr>
+              <w:instrText xml:space="preserve"> PAGEREF _Toc189923734 \h </w:instrText>
+            </w:r>
+            <w:r>
+              <w:rPr>
+                <w:noProof/>
+                <w:webHidden/>
+              </w:rPr>
+            </w:r>
+            <w:r>
+              <w:rPr>
+                <w:noProof/>
+                <w:webHidden/>
+              </w:rPr>
+              <w:fldChar w:fldCharType="separate"/>
+            </w:r>
+            <w:r>
+              <w:rPr>
+                <w:noProof/>
+                <w:webHidden/>
+              </w:rPr>
+              <w:t>11</w:t>
+            </w:r>
+            <w:r>
+              <w:rPr>
+                <w:noProof/>
+                <w:webHidden/>
+              </w:rPr>
+              <w:fldChar w:fldCharType="end"/>
+            </w:r>
+          </w:hyperlink>
+        </w:p>
+        <w:p>
+          <w:pPr>
+            <w:pStyle w:val="Sumrio2"/>
+            <w:tabs>
+              <w:tab w:val="right" w:leader="dot" w:pos="8494"/>
+            </w:tabs>
+            <w:rPr>
+              <w:rFonts w:asciiTheme="minorHAnsi" w:eastAsiaTheme="minorEastAsia" w:hAnsiTheme="minorHAnsi"/>
+              <w:noProof/>
+              <w:szCs w:val="24"/>
+              <w:lang w:eastAsia="pt-BR"/>
+            </w:rPr>
+          </w:pPr>
+          <w:hyperlink w:anchor="_Toc189923735" w:history="1">
+            <w:r>
+              <w:rPr>
+                <w:rStyle w:val="Hyperlink"/>
+                <w:noProof/>
+              </w:rPr>
+              <w:t>[RN13] Troca de e-mail</w:t>
+            </w:r>
+            <w:r>
+              <w:rPr>
+                <w:noProof/>
+                <w:webHidden/>
+              </w:rPr>
+              <w:tab/>
+            </w:r>
+            <w:r>
+              <w:rPr>
+                <w:noProof/>
+                <w:webHidden/>
+              </w:rPr>
+              <w:fldChar w:fldCharType="begin"/>
+            </w:r>
+            <w:r>
+              <w:rPr>
+                <w:noProof/>
+                <w:webHidden/>
+              </w:rPr>
+              <w:instrText xml:space="preserve"> PAGEREF _Toc189923735 \h </w:instrText>
+            </w:r>
+            <w:r>
+              <w:rPr>
+                <w:noProof/>
+                <w:webHidden/>
+              </w:rPr>
+            </w:r>
+            <w:r>
+              <w:rPr>
+                <w:noProof/>
+                <w:webHidden/>
+              </w:rPr>
+              <w:fldChar w:fldCharType="separate"/>
+            </w:r>
+            <w:r>
+              <w:rPr>
+                <w:noProof/>
+                <w:webHidden/>
+              </w:rPr>
+              <w:t>11</w:t>
+            </w:r>
+            <w:r>
+              <w:rPr>
+                <w:noProof/>
+                <w:webHidden/>
+              </w:rPr>
+              <w:fldChar w:fldCharType="end"/>
+            </w:r>
+          </w:hyperlink>
+        </w:p>
+        <w:p>
+          <w:pPr>
+            <w:pStyle w:val="Sumrio2"/>
+            <w:tabs>
+              <w:tab w:val="right" w:leader="dot" w:pos="8494"/>
+            </w:tabs>
+            <w:rPr>
+              <w:rFonts w:asciiTheme="minorHAnsi" w:eastAsiaTheme="minorEastAsia" w:hAnsiTheme="minorHAnsi"/>
+              <w:noProof/>
+              <w:szCs w:val="24"/>
+              <w:lang w:eastAsia="pt-BR"/>
+            </w:rPr>
+          </w:pPr>
+          <w:hyperlink w:anchor="_Toc189923736" w:history="1">
+            <w:r>
+              <w:rPr>
+                <w:rStyle w:val="Hyperlink"/>
+                <w:noProof/>
+              </w:rPr>
+              <w:t>[RN14] Acesso ao sistema</w:t>
+            </w:r>
+            <w:r>
+              <w:rPr>
+                <w:noProof/>
+                <w:webHidden/>
+              </w:rPr>
+              <w:tab/>
+            </w:r>
+            <w:r>
+              <w:rPr>
+                <w:noProof/>
+                <w:webHidden/>
+              </w:rPr>
+              <w:fldChar w:fldCharType="begin"/>
+            </w:r>
+            <w:r>
+              <w:rPr>
+                <w:noProof/>
+                <w:webHidden/>
+              </w:rPr>
+              <w:instrText xml:space="preserve"> PAGEREF _Toc189923736 \h </w:instrText>
+            </w:r>
+            <w:r>
+              <w:rPr>
+                <w:noProof/>
+                <w:webHidden/>
+              </w:rPr>
+            </w:r>
+            <w:r>
+              <w:rPr>
+                <w:noProof/>
+                <w:webHidden/>
+              </w:rPr>
+              <w:fldChar w:fldCharType="separate"/>
+            </w:r>
+            <w:r>
+              <w:rPr>
+                <w:noProof/>
+                <w:webHidden/>
+              </w:rPr>
+              <w:t>11</w:t>
+            </w:r>
+            <w:r>
+              <w:rPr>
+                <w:noProof/>
+                <w:webHidden/>
+              </w:rPr>
+              <w:fldChar w:fldCharType="end"/>
+            </w:r>
+          </w:hyperlink>
+        </w:p>
+        <w:p>
+          <w:pPr>
+            <w:pStyle w:val="Sumrio2"/>
+            <w:tabs>
+              <w:tab w:val="right" w:leader="dot" w:pos="8494"/>
+            </w:tabs>
+            <w:rPr>
+              <w:rFonts w:asciiTheme="minorHAnsi" w:eastAsiaTheme="minorEastAsia" w:hAnsiTheme="minorHAnsi"/>
+              <w:noProof/>
+              <w:szCs w:val="24"/>
+              <w:lang w:eastAsia="pt-BR"/>
+            </w:rPr>
+          </w:pPr>
+          <w:hyperlink w:anchor="_Toc189923737" w:history="1">
+            <w:r>
+              <w:rPr>
+                <w:rStyle w:val="Hyperlink"/>
+                <w:noProof/>
+              </w:rPr>
+              <w:t>[RN15] Exclusão de cadastros</w:t>
+            </w:r>
+            <w:r>
+              <w:rPr>
+                <w:noProof/>
+                <w:webHidden/>
+              </w:rPr>
+              <w:tab/>
+            </w:r>
+            <w:r>
+              <w:rPr>
+                <w:noProof/>
+                <w:webHidden/>
+              </w:rPr>
+              <w:fldChar w:fldCharType="begin"/>
+            </w:r>
+            <w:r>
+              <w:rPr>
+                <w:noProof/>
+                <w:webHidden/>
+              </w:rPr>
+              <w:instrText xml:space="preserve"> PAGEREF _Toc189923737 \h </w:instrText>
+            </w:r>
+            <w:r>
+              <w:rPr>
+                <w:noProof/>
+                <w:webHidden/>
+              </w:rPr>
+            </w:r>
+            <w:r>
+              <w:rPr>
+                <w:noProof/>
+                <w:webHidden/>
+              </w:rPr>
+              <w:fldChar w:fldCharType="separate"/>
+            </w:r>
+            <w:r>
+              <w:rPr>
+                <w:noProof/>
+                <w:webHidden/>
+              </w:rPr>
+              <w:t>11</w:t>
             </w:r>
             <w:r>
               <w:rPr>
@@ -3243,7 +4024,7 @@
       <w:pPr>
         <w:pStyle w:val="Ttulo1"/>
       </w:pPr>
-      <w:bookmarkStart w:id="0" w:name="_Toc189672394"/>
+      <w:bookmarkStart w:id="0" w:name="_Toc189923686"/>
       <w:r>
         <w:lastRenderedPageBreak/>
         <w:t>Objetivo</w:t>
@@ -3256,23 +4037,7 @@
         <w:t xml:space="preserve">Este documento tem como objetivo descrever os requisitos funcionais, não funcionais e as regras de negócio do </w:t>
       </w:r>
       <w:r>
-        <w:t xml:space="preserve">sistema web </w:t>
-      </w:r>
-      <w:proofErr w:type="spellStart"/>
-      <w:r>
-        <w:t>My</w:t>
-      </w:r>
-      <w:proofErr w:type="spellEnd"/>
-      <w:r>
-        <w:t xml:space="preserve"> </w:t>
-      </w:r>
-      <w:proofErr w:type="spellStart"/>
-      <w:r>
-        <w:t>Nail</w:t>
-      </w:r>
-      <w:proofErr w:type="spellEnd"/>
-      <w:r>
-        <w:t xml:space="preserve"> Salon.</w:t>
+        <w:t>sistema web My Nail Salon.</w:t>
       </w:r>
     </w:p>
     <w:p/>
@@ -3281,7 +4046,7 @@
       <w:pPr>
         <w:pStyle w:val="Ttulo1"/>
       </w:pPr>
-      <w:bookmarkStart w:id="1" w:name="_Toc189672395"/>
+      <w:bookmarkStart w:id="1" w:name="_Toc189923687"/>
       <w:r>
         <w:t>Técnicas utilizadas na elucidação de requisitos</w:t>
       </w:r>
@@ -3312,7 +4077,7 @@
       <w:pPr>
         <w:pStyle w:val="Ttulo1"/>
       </w:pPr>
-      <w:bookmarkStart w:id="2" w:name="_Toc189672396"/>
+      <w:bookmarkStart w:id="2" w:name="_Toc189923688"/>
       <w:r>
         <w:t>Requisitos Funcionais</w:t>
       </w:r>
@@ -3323,17 +4088,9 @@
       <w:pPr>
         <w:pStyle w:val="Ttulo2"/>
       </w:pPr>
-      <w:bookmarkStart w:id="3" w:name="_Toc189672397"/>
-      <w:r>
-        <w:t>[RF01</w:t>
-      </w:r>
-      <w:proofErr w:type="gramStart"/>
-      <w:r>
-        <w:t>] Manter</w:t>
-      </w:r>
-      <w:proofErr w:type="gramEnd"/>
-      <w:r>
-        <w:t xml:space="preserve"> perfis de acesso</w:t>
+      <w:bookmarkStart w:id="3" w:name="_Toc189923689"/>
+      <w:r>
+        <w:t>[RF01] Manter perfis de acesso</w:t>
       </w:r>
       <w:bookmarkEnd w:id="3"/>
     </w:p>
@@ -3347,12 +4104,15 @@
       <w:r>
         <w:t>.</w:t>
       </w:r>
+      <w:r>
+        <w:t xml:space="preserve"> (RN01, RN11, RN15)</w:t>
+      </w:r>
     </w:p>
     <w:p>
       <w:pPr>
         <w:pStyle w:val="Ttulo3"/>
       </w:pPr>
-      <w:bookmarkStart w:id="4" w:name="_Toc189672398"/>
+      <w:bookmarkStart w:id="4" w:name="_Toc189923690"/>
       <w:r>
         <w:t>Cadastrar perfil</w:t>
       </w:r>
@@ -3367,7 +4127,7 @@
       <w:pPr>
         <w:pStyle w:val="Ttulo3"/>
       </w:pPr>
-      <w:bookmarkStart w:id="5" w:name="_Toc189672399"/>
+      <w:bookmarkStart w:id="5" w:name="_Toc189923691"/>
       <w:r>
         <w:t>Excluir perfil</w:t>
       </w:r>
@@ -3389,17 +4149,9 @@
       <w:pPr>
         <w:pStyle w:val="Ttulo2"/>
       </w:pPr>
-      <w:bookmarkStart w:id="6" w:name="_Toc189672400"/>
-      <w:r>
-        <w:t>[RF02</w:t>
-      </w:r>
-      <w:proofErr w:type="gramStart"/>
-      <w:r>
-        <w:t>] Manter</w:t>
-      </w:r>
-      <w:proofErr w:type="gramEnd"/>
-      <w:r>
-        <w:t xml:space="preserve"> profissionais</w:t>
+      <w:bookmarkStart w:id="6" w:name="_Toc189923692"/>
+      <w:r>
+        <w:t>[RF02] Manter profissionais</w:t>
       </w:r>
       <w:bookmarkEnd w:id="6"/>
     </w:p>
@@ -3407,12 +4159,15 @@
       <w:r>
         <w:t>O sistema deverá permitir o gerenciamento de profissionais cadastrados.</w:t>
       </w:r>
+      <w:r>
+        <w:t xml:space="preserve"> (RN02, RN11, RN15)</w:t>
+      </w:r>
     </w:p>
     <w:p>
       <w:pPr>
         <w:pStyle w:val="Ttulo3"/>
       </w:pPr>
-      <w:bookmarkStart w:id="7" w:name="_Toc189672401"/>
+      <w:bookmarkStart w:id="7" w:name="_Toc189923693"/>
       <w:r>
         <w:t>Cadastrar profissional</w:t>
       </w:r>
@@ -3427,7 +4182,7 @@
       <w:pPr>
         <w:pStyle w:val="Ttulo3"/>
       </w:pPr>
-      <w:bookmarkStart w:id="8" w:name="_Toc189672402"/>
+      <w:bookmarkStart w:id="8" w:name="_Toc189923694"/>
       <w:r>
         <w:t xml:space="preserve">Editar </w:t>
       </w:r>
@@ -3448,7 +4203,7 @@
       <w:pPr>
         <w:pStyle w:val="Ttulo3"/>
       </w:pPr>
-      <w:bookmarkStart w:id="9" w:name="_Toc189672403"/>
+      <w:bookmarkStart w:id="9" w:name="_Toc189923695"/>
       <w:r>
         <w:t>Excluir</w:t>
       </w:r>
@@ -3470,18 +4225,9 @@
       <w:pPr>
         <w:pStyle w:val="Ttulo2"/>
       </w:pPr>
-      <w:bookmarkStart w:id="10" w:name="_Toc189672404"/>
-      <w:r>
-        <w:lastRenderedPageBreak/>
-        <w:t>[RF03</w:t>
-      </w:r>
-      <w:proofErr w:type="gramStart"/>
-      <w:r>
-        <w:t>] Manter</w:t>
-      </w:r>
-      <w:proofErr w:type="gramEnd"/>
-      <w:r>
-        <w:t xml:space="preserve"> procedimentos</w:t>
+      <w:bookmarkStart w:id="10" w:name="_Toc189923696"/>
+      <w:r>
+        <w:t>[RF03] Manter procedimentos</w:t>
       </w:r>
       <w:bookmarkEnd w:id="10"/>
     </w:p>
@@ -3489,12 +4235,15 @@
       <w:r>
         <w:t>O sistema deverá permitir o gerenciamento de procedimentos cadastrados na plataforma.</w:t>
       </w:r>
+      <w:r>
+        <w:t xml:space="preserve"> (RN03, RN11, RN15)</w:t>
+      </w:r>
     </w:p>
     <w:p>
       <w:pPr>
         <w:pStyle w:val="Ttulo3"/>
       </w:pPr>
-      <w:bookmarkStart w:id="11" w:name="_Toc189672405"/>
+      <w:bookmarkStart w:id="11" w:name="_Toc189923697"/>
       <w:r>
         <w:t>Cadastrar procedimento</w:t>
       </w:r>
@@ -3509,7 +4258,7 @@
       <w:pPr>
         <w:pStyle w:val="Ttulo3"/>
       </w:pPr>
-      <w:bookmarkStart w:id="12" w:name="_Toc189672406"/>
+      <w:bookmarkStart w:id="12" w:name="_Toc189923698"/>
       <w:r>
         <w:t xml:space="preserve">Editar </w:t>
       </w:r>
@@ -3530,7 +4279,7 @@
       <w:pPr>
         <w:pStyle w:val="Ttulo3"/>
       </w:pPr>
-      <w:bookmarkStart w:id="13" w:name="_Toc189672407"/>
+      <w:bookmarkStart w:id="13" w:name="_Toc189923699"/>
       <w:r>
         <w:t>Excluir</w:t>
       </w:r>
@@ -3552,17 +4301,9 @@
       <w:pPr>
         <w:pStyle w:val="Ttulo2"/>
       </w:pPr>
-      <w:bookmarkStart w:id="14" w:name="_Toc189672408"/>
-      <w:r>
-        <w:t>[RF04</w:t>
-      </w:r>
-      <w:proofErr w:type="gramStart"/>
-      <w:r>
-        <w:t>] Manter</w:t>
-      </w:r>
-      <w:proofErr w:type="gramEnd"/>
-      <w:r>
-        <w:t xml:space="preserve"> clientes</w:t>
+      <w:bookmarkStart w:id="14" w:name="_Toc189923700"/>
+      <w:r>
+        <w:t>[RF04] Manter clientes</w:t>
       </w:r>
       <w:bookmarkEnd w:id="14"/>
     </w:p>
@@ -3570,12 +4311,15 @@
       <w:r>
         <w:t>O sistema deverá permitir o gerenciamento de clientes cadastrados na plataforma.</w:t>
       </w:r>
+      <w:r>
+        <w:t xml:space="preserve"> (RN04, RN11, RN15)</w:t>
+      </w:r>
     </w:p>
     <w:p>
       <w:pPr>
         <w:pStyle w:val="Ttulo3"/>
       </w:pPr>
-      <w:bookmarkStart w:id="15" w:name="_Toc189672409"/>
+      <w:bookmarkStart w:id="15" w:name="_Toc189923701"/>
       <w:r>
         <w:t>Cadastrar cliente</w:t>
       </w:r>
@@ -3590,7 +4334,7 @@
       <w:pPr>
         <w:pStyle w:val="Ttulo3"/>
       </w:pPr>
-      <w:bookmarkStart w:id="16" w:name="_Toc189672410"/>
+      <w:bookmarkStart w:id="16" w:name="_Toc189923702"/>
       <w:r>
         <w:t>Editar cadastro de cliente</w:t>
       </w:r>
@@ -3605,7 +4349,7 @@
       <w:pPr>
         <w:pStyle w:val="Ttulo3"/>
       </w:pPr>
-      <w:bookmarkStart w:id="17" w:name="_Toc189672411"/>
+      <w:bookmarkStart w:id="17" w:name="_Toc189923703"/>
       <w:r>
         <w:t>Excluir cadastro de cliente</w:t>
       </w:r>
@@ -3621,71 +4365,138 @@
       <w:pPr>
         <w:pStyle w:val="Ttulo2"/>
       </w:pPr>
-      <w:bookmarkStart w:id="18" w:name="_Toc189672412"/>
-      <w:r>
-        <w:t>[RF05</w:t>
-      </w:r>
-      <w:proofErr w:type="gramStart"/>
-      <w:r>
-        <w:t>] Manter</w:t>
-      </w:r>
-      <w:proofErr w:type="gramEnd"/>
+      <w:bookmarkStart w:id="18" w:name="_Toc189923704"/>
+      <w:r>
+        <w:t>[RF05] Manter agendamentos</w:t>
+      </w:r>
+      <w:bookmarkEnd w:id="18"/>
+    </w:p>
+    <w:p>
+      <w:r>
+        <w:t>O sistema deverá permitir o gerenciamento de agendamentos cadastrados na plataforma.</w:t>
+      </w:r>
+      <w:r>
+        <w:t xml:space="preserve"> (RN15, RN11, RN15))</w:t>
+      </w:r>
+    </w:p>
+    <w:p>
+      <w:pPr>
+        <w:pStyle w:val="Ttulo3"/>
+      </w:pPr>
+      <w:bookmarkStart w:id="19" w:name="_Toc189923705"/>
+      <w:r>
+        <w:t>Cadastrar agendamento</w:t>
+      </w:r>
+      <w:bookmarkEnd w:id="19"/>
+    </w:p>
+    <w:p>
+      <w:r>
+        <w:t>O sistema deverá permitir cadastrar um agendamento.</w:t>
+      </w:r>
+    </w:p>
+    <w:p>
+      <w:pPr>
+        <w:pStyle w:val="Ttulo3"/>
+      </w:pPr>
+      <w:bookmarkStart w:id="20" w:name="_Toc189923706"/>
+      <w:r>
+        <w:t>Editar cadastro de agendamento</w:t>
+      </w:r>
+      <w:bookmarkEnd w:id="20"/>
+    </w:p>
+    <w:p>
+      <w:r>
+        <w:t>O sistema deverá permitir editar o cadastro de um agendamento.</w:t>
+      </w:r>
+    </w:p>
+    <w:p>
+      <w:pPr>
+        <w:pStyle w:val="Ttulo3"/>
+      </w:pPr>
+      <w:bookmarkStart w:id="21" w:name="_Toc189923707"/>
+      <w:r>
+        <w:t>Excluir cadastro de ag</w:t>
+      </w:r>
+      <w:r>
+        <w:t>endamento</w:t>
+      </w:r>
+      <w:bookmarkEnd w:id="21"/>
+    </w:p>
+    <w:p>
+      <w:r>
+        <w:t>O sistema deverá permitir excluir o cadastro de um agendamento.</w:t>
+      </w:r>
+    </w:p>
+    <w:p/>
+    <w:p>
+      <w:pPr>
+        <w:pStyle w:val="Ttulo2"/>
+      </w:pPr>
+      <w:bookmarkStart w:id="22" w:name="_Toc189923708"/>
+      <w:r>
+        <w:t>[RF06] Gerar relatório de agendamentos realizados</w:t>
+      </w:r>
+      <w:bookmarkEnd w:id="22"/>
+    </w:p>
+    <w:p>
+      <w:r>
+        <w:t xml:space="preserve">O sistema deverá permitir gerar </w:t>
+      </w:r>
+      <w:r>
+        <w:t>relatório de agendamentos realizados.</w:t>
+      </w:r>
+      <w:r>
+        <w:t xml:space="preserve"> (RN06)</w:t>
+      </w:r>
+    </w:p>
+    <w:p/>
+    <w:p>
+      <w:pPr>
+        <w:pStyle w:val="Ttulo2"/>
+      </w:pPr>
+      <w:bookmarkStart w:id="23" w:name="_Toc189923709"/>
+      <w:r>
+        <w:t>[RF07] Realizar logout</w:t>
+      </w:r>
+      <w:bookmarkEnd w:id="23"/>
+    </w:p>
+    <w:p>
+      <w:r>
+        <w:t>O sistema deverá permitir que usuários logados na aplicação possam se desconectar realizando logout.</w:t>
+      </w:r>
+      <w:r>
+        <w:t xml:space="preserve"> (RN07)</w:t>
+      </w:r>
+    </w:p>
+    <w:p/>
+    <w:p>
+      <w:pPr>
+        <w:pStyle w:val="Ttulo2"/>
+      </w:pPr>
+      <w:bookmarkStart w:id="24" w:name="_Toc189923710"/>
+      <w:r>
+        <w:t>[RF08] Confirmar</w:t>
+      </w:r>
+      <w:r>
+        <w:t xml:space="preserve"> ou cancelar</w:t>
+      </w:r>
       <w:r>
         <w:t xml:space="preserve"> agendamentos</w:t>
       </w:r>
-      <w:bookmarkEnd w:id="18"/>
-    </w:p>
-    <w:p>
-      <w:r>
-        <w:t>O sistema deverá permitir o gerenciamento de agendamentos cadastrados na plataforma.</w:t>
-      </w:r>
-    </w:p>
-    <w:p>
-      <w:pPr>
-        <w:pStyle w:val="Ttulo3"/>
-      </w:pPr>
-      <w:bookmarkStart w:id="19" w:name="_Toc189672413"/>
-      <w:r>
-        <w:t>Cadastrar agendamento</w:t>
-      </w:r>
-      <w:bookmarkEnd w:id="19"/>
-    </w:p>
-    <w:p>
-      <w:r>
-        <w:t>O sistema deverá permitir cadastrar um agendamento.</w:t>
-      </w:r>
-    </w:p>
-    <w:p>
-      <w:pPr>
-        <w:pStyle w:val="Ttulo3"/>
-      </w:pPr>
-      <w:bookmarkStart w:id="20" w:name="_Toc189672414"/>
-      <w:r>
-        <w:t>Editar cadastro de agendamento</w:t>
-      </w:r>
-      <w:bookmarkEnd w:id="20"/>
-    </w:p>
-    <w:p>
-      <w:r>
-        <w:t>O sistema deverá permitir editar o cadastro de um agendamento.</w:t>
-      </w:r>
-    </w:p>
-    <w:p>
-      <w:pPr>
-        <w:pStyle w:val="Ttulo3"/>
-      </w:pPr>
-      <w:bookmarkStart w:id="21" w:name="_Toc189672415"/>
-      <w:r>
-        <w:t>Excluir cadastro de ag</w:t>
-      </w:r>
-      <w:r>
-        <w:t>endamento</w:t>
-      </w:r>
-      <w:bookmarkEnd w:id="21"/>
-    </w:p>
-    <w:p>
-      <w:r>
-        <w:t>O sistema deverá permitir excluir o cadastro de um agendamento.</w:t>
+      <w:bookmarkEnd w:id="24"/>
+    </w:p>
+    <w:p>
+      <w:r>
+        <w:t xml:space="preserve">O sistema deverá permitir que agendamentos cadastrados sejam confirmados </w:t>
+      </w:r>
+      <w:r>
+        <w:t xml:space="preserve">ou cancelados </w:t>
+      </w:r>
+      <w:r>
+        <w:t>com o(a) cliente relacionado(a).</w:t>
+      </w:r>
+      <w:r>
+        <w:t xml:space="preserve"> (RN10)</w:t>
       </w:r>
     </w:p>
     <w:p/>
@@ -3693,26 +4504,18 @@
       <w:pPr>
         <w:pStyle w:val="Ttulo2"/>
       </w:pPr>
-      <w:bookmarkStart w:id="22" w:name="_Toc189672416"/>
-      <w:r>
-        <w:t>[RF06</w:t>
-      </w:r>
-      <w:proofErr w:type="gramStart"/>
-      <w:r>
-        <w:t>] Gerar</w:t>
-      </w:r>
-      <w:proofErr w:type="gramEnd"/>
-      <w:r>
-        <w:t xml:space="preserve"> relatório de agendamentos realizados</w:t>
-      </w:r>
-      <w:bookmarkEnd w:id="22"/>
-    </w:p>
-    <w:p>
-      <w:r>
-        <w:t xml:space="preserve">O sistema deverá permitir gerar </w:t>
-      </w:r>
-      <w:r>
-        <w:t>relatório de agendamentos realizados.</w:t>
+      <w:bookmarkStart w:id="25" w:name="_Toc189923711"/>
+      <w:r>
+        <w:t>[RF09] Recuperar senha de acesso</w:t>
+      </w:r>
+      <w:bookmarkEnd w:id="25"/>
+    </w:p>
+    <w:p>
+      <w:r>
+        <w:t>O sistema deverá permitir que o usuário recupere sua senha de acesso à plataforma.</w:t>
+      </w:r>
+      <w:r>
+        <w:t xml:space="preserve"> (RN08, RN09)</w:t>
       </w:r>
     </w:p>
     <w:p/>
@@ -3720,24 +4523,18 @@
       <w:pPr>
         <w:pStyle w:val="Ttulo2"/>
       </w:pPr>
-      <w:bookmarkStart w:id="23" w:name="_Toc189672417"/>
-      <w:r>
-        <w:lastRenderedPageBreak/>
-        <w:t>[RF07</w:t>
-      </w:r>
-      <w:proofErr w:type="gramStart"/>
-      <w:r>
-        <w:t>] Realizar</w:t>
-      </w:r>
-      <w:proofErr w:type="gramEnd"/>
-      <w:r>
-        <w:t xml:space="preserve"> logout</w:t>
-      </w:r>
-      <w:bookmarkEnd w:id="23"/>
-    </w:p>
-    <w:p>
-      <w:r>
-        <w:t>O sistema deverá permitir que usuários logados na aplicação possam se desconectar realizando logout.</w:t>
+      <w:bookmarkStart w:id="26" w:name="_Toc189923712"/>
+      <w:r>
+        <w:t>[RF10] Trocar senha</w:t>
+      </w:r>
+      <w:bookmarkEnd w:id="26"/>
+    </w:p>
+    <w:p>
+      <w:r>
+        <w:t>O sistema deverá permitir que o usuário troque sua senha de acesso à plataforma.</w:t>
+      </w:r>
+      <w:r>
+        <w:t xml:space="preserve"> (RN09, RN12)</w:t>
       </w:r>
     </w:p>
     <w:p/>
@@ -3745,23 +4542,18 @@
       <w:pPr>
         <w:pStyle w:val="Ttulo2"/>
       </w:pPr>
-      <w:bookmarkStart w:id="24" w:name="_Toc189672418"/>
-      <w:r>
-        <w:t>[RF08</w:t>
-      </w:r>
-      <w:proofErr w:type="gramStart"/>
-      <w:r>
-        <w:t>] Confirmar</w:t>
-      </w:r>
-      <w:proofErr w:type="gramEnd"/>
-      <w:r>
-        <w:t xml:space="preserve"> agendamentos</w:t>
-      </w:r>
-      <w:bookmarkEnd w:id="24"/>
-    </w:p>
-    <w:p>
-      <w:r>
-        <w:t>O sistema deverá permitir que agendamentos cadastrados sejam confirmados com o(a) cliente relacionado(a).</w:t>
+      <w:bookmarkStart w:id="27" w:name="_Toc189923713"/>
+      <w:r>
+        <w:t>[RF11] Trocar e-mail</w:t>
+      </w:r>
+      <w:bookmarkEnd w:id="27"/>
+    </w:p>
+    <w:p>
+      <w:r>
+        <w:t>O sistema deverá permitir que o usuário troque seu e-mail de cadastro.</w:t>
+      </w:r>
+      <w:r>
+        <w:t xml:space="preserve"> (RN13)</w:t>
       </w:r>
     </w:p>
     <w:p/>
@@ -3769,244 +4561,179 @@
       <w:pPr>
         <w:pStyle w:val="Ttulo2"/>
       </w:pPr>
-      <w:bookmarkStart w:id="25" w:name="_Toc189672419"/>
-      <w:r>
-        <w:t>[RF09</w:t>
-      </w:r>
-      <w:proofErr w:type="gramStart"/>
-      <w:r>
-        <w:t>] Recuperar</w:t>
-      </w:r>
-      <w:proofErr w:type="gramEnd"/>
-      <w:r>
-        <w:t xml:space="preserve"> senha de acesso</w:t>
-      </w:r>
-      <w:bookmarkEnd w:id="25"/>
-    </w:p>
-    <w:p>
-      <w:r>
-        <w:t>O sistema deverá permitir que o usuário recupere sua senha de acesso à plataforma.</w:t>
-      </w:r>
-    </w:p>
-    <w:p/>
-    <w:p>
-      <w:pPr>
-        <w:pStyle w:val="Ttulo2"/>
-      </w:pPr>
-      <w:r>
-        <w:t>[RF10</w:t>
-      </w:r>
-      <w:proofErr w:type="gramStart"/>
-      <w:r>
-        <w:t>] Trocar</w:t>
-      </w:r>
-      <w:proofErr w:type="gramEnd"/>
-      <w:r>
-        <w:t xml:space="preserve"> senha</w:t>
-      </w:r>
-    </w:p>
-    <w:p>
-      <w:r>
-        <w:t>O sistema deverá permitir que o usuário troque sua senha de acesso à plataforma.</w:t>
-      </w:r>
-    </w:p>
-    <w:p/>
-    <w:p>
-      <w:pPr>
-        <w:pStyle w:val="Ttulo2"/>
-      </w:pPr>
-      <w:r>
-        <w:t>[RF11</w:t>
-      </w:r>
-      <w:proofErr w:type="gramStart"/>
-      <w:r>
-        <w:t>] Trocar</w:t>
-      </w:r>
-      <w:proofErr w:type="gramEnd"/>
-      <w:r>
-        <w:t xml:space="preserve"> e-mail</w:t>
-      </w:r>
-    </w:p>
-    <w:p>
-      <w:r>
-        <w:t>O sistema deverá permitir que o usuário troque seu e-mail de cadastro.</w:t>
-      </w:r>
-    </w:p>
-    <w:p/>
-    <w:p>
-      <w:pPr>
-        <w:pStyle w:val="Ttulo1"/>
-      </w:pPr>
-      <w:bookmarkStart w:id="26" w:name="_Toc189672420"/>
-      <w:r>
-        <w:t>Requisitos Não Funcionais</w:t>
-      </w:r>
-      <w:bookmarkEnd w:id="26"/>
-    </w:p>
-    <w:p/>
-    <w:p>
-      <w:pPr>
-        <w:pStyle w:val="Ttulo2"/>
-      </w:pPr>
-      <w:bookmarkStart w:id="27" w:name="_Toc189672421"/>
-      <w:r>
-        <w:t>[RNF</w:t>
-      </w:r>
-      <w:r>
-        <w:t>01</w:t>
-      </w:r>
-      <w:r>
-        <w:t>] Desenvolvimento</w:t>
-      </w:r>
-      <w:bookmarkEnd w:id="27"/>
-    </w:p>
-    <w:p>
-      <w:r>
-        <w:t xml:space="preserve">O sistema deverá ser desenvolvido usando as linguagens de marcação HTML5, de estilo CSS3 e de programação </w:t>
-      </w:r>
-      <w:proofErr w:type="spellStart"/>
-      <w:r>
-        <w:t>JavaScript</w:t>
-      </w:r>
-      <w:proofErr w:type="spellEnd"/>
-      <w:r>
-        <w:t>. O banco de dados para registro das informações deverá ser o MySQL</w:t>
-      </w:r>
-      <w:r>
-        <w:t xml:space="preserve"> e o framework a ser utilizado para testes unitários deverá ser o </w:t>
-      </w:r>
-      <w:proofErr w:type="spellStart"/>
-      <w:r>
-        <w:t>Jest</w:t>
-      </w:r>
-      <w:proofErr w:type="spellEnd"/>
-      <w:r>
-        <w:t>.</w:t>
-      </w:r>
-    </w:p>
-    <w:p/>
-    <w:p>
-      <w:pPr>
-        <w:pStyle w:val="Ttulo2"/>
-      </w:pPr>
-      <w:bookmarkStart w:id="28" w:name="_Toc189672422"/>
-      <w:r>
-        <w:t>[R</w:t>
-      </w:r>
-      <w:r>
-        <w:t>NF</w:t>
-      </w:r>
-      <w:r>
-        <w:t>02] Desempenho</w:t>
+      <w:bookmarkStart w:id="28" w:name="_Toc189923714"/>
+      <w:r>
+        <w:t>[RF12] Acessar o sistema</w:t>
       </w:r>
       <w:bookmarkEnd w:id="28"/>
     </w:p>
     <w:p>
       <w:r>
-        <w:t>O temo de resposta do sistema não deverá ultrapassar 15 segundos em qualquer operação.</w:t>
-      </w:r>
-    </w:p>
-    <w:p/>
-    <w:p>
-      <w:pPr>
-        <w:pStyle w:val="Ttulo2"/>
-      </w:pPr>
-      <w:bookmarkStart w:id="29" w:name="_Toc189672423"/>
-      <w:r>
-        <w:t>[RNF03] Usabilidade</w:t>
-      </w:r>
-      <w:bookmarkEnd w:id="29"/>
-    </w:p>
-    <w:p>
-      <w:r>
-        <w:t>O design da interface deve ser intuitivo e permitir a navegação sem a necessidade de treinamento.</w:t>
-      </w:r>
-    </w:p>
-    <w:p>
-      <w:r>
-        <w:lastRenderedPageBreak/>
-        <w:t>Os elementos devem estar bem diagramados e categorizados corretamente.</w:t>
-      </w:r>
-    </w:p>
-    <w:p/>
-    <w:p>
-      <w:pPr>
-        <w:pStyle w:val="Ttulo2"/>
-      </w:pPr>
-      <w:bookmarkStart w:id="30" w:name="_Toc189672424"/>
-      <w:r>
-        <w:t>[RN</w:t>
-      </w:r>
-      <w:r>
-        <w:t>F</w:t>
-      </w:r>
-      <w:r>
-        <w:t>04] Manutenibilidade</w:t>
-      </w:r>
-      <w:bookmarkEnd w:id="30"/>
-    </w:p>
-    <w:p>
-      <w:r>
-        <w:t>O código do sistema deve ser documentado, facilitando a manutenção e atualizações.</w:t>
-      </w:r>
-    </w:p>
-    <w:p/>
-    <w:p>
-      <w:pPr>
-        <w:pStyle w:val="Ttulo2"/>
-      </w:pPr>
-      <w:bookmarkStart w:id="31" w:name="_Toc189672425"/>
-      <w:r>
-        <w:t>[R</w:t>
-      </w:r>
-      <w:r>
-        <w:t>NF</w:t>
-      </w:r>
-      <w:r>
-        <w:t>05] Compatibilidade</w:t>
-      </w:r>
-      <w:bookmarkEnd w:id="31"/>
-    </w:p>
-    <w:p>
-      <w:r>
-        <w:t>O sistema deverá ser compatível com as versões mais recentes dos navegadores Chrome, Firefox e Edge.</w:t>
-      </w:r>
-    </w:p>
-    <w:p/>
-    <w:p>
-      <w:pPr>
-        <w:pStyle w:val="Ttulo2"/>
-      </w:pPr>
-      <w:bookmarkStart w:id="32" w:name="_Toc189672426"/>
-      <w:r>
-        <w:t>[RNF06] Legalidade e Conformidade</w:t>
-      </w:r>
-      <w:bookmarkEnd w:id="32"/>
-    </w:p>
-    <w:p>
-      <w:r>
-        <w:t>O sistema deve estar em conformidade com a LGPD (Lei Geral de Proteção de Dados) para tratamento de dados pessoais.</w:t>
+        <w:t>O sistema deverá permitir que profissionais cadastrados vinculados a um tipo de perfil o acessem. (RN14)</w:t>
       </w:r>
     </w:p>
     <w:p/>
     <w:p/>
+    <w:p>
+      <w:pPr>
+        <w:pStyle w:val="Ttulo1"/>
+      </w:pPr>
+      <w:bookmarkStart w:id="29" w:name="_Toc189923715"/>
+      <w:r>
+        <w:t>Requisitos Não Funcionais</w:t>
+      </w:r>
+      <w:bookmarkEnd w:id="29"/>
+    </w:p>
     <w:p/>
     <w:p>
       <w:pPr>
+        <w:pStyle w:val="Ttulo2"/>
+      </w:pPr>
+      <w:bookmarkStart w:id="30" w:name="_Toc189923716"/>
+      <w:r>
+        <w:t>[RNF</w:t>
+      </w:r>
+      <w:r>
+        <w:t>01</w:t>
+      </w:r>
+      <w:r>
+        <w:t>] Desenvolvimento</w:t>
+      </w:r>
+      <w:bookmarkEnd w:id="30"/>
+    </w:p>
+    <w:p>
+      <w:r>
+        <w:t>O sistema deverá ser desenvolvido usando as linguagens de marcação HTML5, de estilo CSS3 e de programação JavaScript. O banco de dados para registro das informações deverá ser o MySQL</w:t>
+      </w:r>
+      <w:r>
+        <w:t xml:space="preserve"> e o framework a ser utilizado para testes unitários deverá ser o Jest.</w:t>
+      </w:r>
+      <w:r>
+        <w:t xml:space="preserve"> (RN11)</w:t>
+      </w:r>
+    </w:p>
+    <w:p/>
+    <w:p>
+      <w:pPr>
+        <w:pStyle w:val="Ttulo2"/>
+      </w:pPr>
+      <w:bookmarkStart w:id="31" w:name="_Toc189923717"/>
+      <w:r>
+        <w:lastRenderedPageBreak/>
+        <w:t>[R</w:t>
+      </w:r>
+      <w:r>
+        <w:t>NF</w:t>
+      </w:r>
+      <w:r>
+        <w:t>02] Desempenho</w:t>
+      </w:r>
+      <w:bookmarkEnd w:id="31"/>
+    </w:p>
+    <w:p>
+      <w:r>
+        <w:t>O temo de resposta do sistema não deverá ultrapassar 15 segundos em qualquer operação.</w:t>
+      </w:r>
+    </w:p>
+    <w:p/>
+    <w:p>
+      <w:pPr>
+        <w:pStyle w:val="Ttulo2"/>
+      </w:pPr>
+      <w:bookmarkStart w:id="32" w:name="_Toc189923718"/>
+      <w:r>
+        <w:t>[RNF03] Usabilidade</w:t>
+      </w:r>
+      <w:bookmarkEnd w:id="32"/>
+    </w:p>
+    <w:p>
+      <w:r>
+        <w:t>O design da interface deve ser intuitivo e permitir a navegação sem a necessidade de treinamento.</w:t>
+      </w:r>
+    </w:p>
+    <w:p>
+      <w:r>
+        <w:t>Os elementos devem estar bem diagramados e categorizados corretamente.</w:t>
+      </w:r>
+    </w:p>
+    <w:p/>
+    <w:p>
+      <w:pPr>
+        <w:pStyle w:val="Ttulo2"/>
+      </w:pPr>
+      <w:bookmarkStart w:id="33" w:name="_Toc189923719"/>
+      <w:r>
+        <w:t>[RN</w:t>
+      </w:r>
+      <w:r>
+        <w:t>F</w:t>
+      </w:r>
+      <w:r>
+        <w:t>04] Manutenibilidade</w:t>
+      </w:r>
+      <w:bookmarkEnd w:id="33"/>
+    </w:p>
+    <w:p>
+      <w:r>
+        <w:t>O código do sistema deve ser documentado, facilitando a manutenção e atualizações.</w:t>
+      </w:r>
+    </w:p>
+    <w:p/>
+    <w:p>
+      <w:pPr>
+        <w:pStyle w:val="Ttulo2"/>
+      </w:pPr>
+      <w:bookmarkStart w:id="34" w:name="_Toc189923720"/>
+      <w:r>
+        <w:t>[R</w:t>
+      </w:r>
+      <w:r>
+        <w:t>NF</w:t>
+      </w:r>
+      <w:r>
+        <w:t>05] Compatibilidade</w:t>
+      </w:r>
+      <w:bookmarkEnd w:id="34"/>
+    </w:p>
+    <w:p>
+      <w:r>
+        <w:t>O sistema deverá ser compatível com as versões mais recentes dos navegadores Chrome, Firefox e Edge.</w:t>
+      </w:r>
+    </w:p>
+    <w:p/>
+    <w:p>
+      <w:pPr>
+        <w:pStyle w:val="Ttulo2"/>
+      </w:pPr>
+      <w:bookmarkStart w:id="35" w:name="_Toc189923721"/>
+      <w:r>
+        <w:t>[RNF06] Legalidade e Conformidade</w:t>
+      </w:r>
+      <w:bookmarkEnd w:id="35"/>
+    </w:p>
+    <w:p>
+      <w:r>
+        <w:t>O sistema deve estar em conformidade com a LGPD (Lei Geral de Proteção de Dados) para tratamento de dados pessoais.</w:t>
+      </w:r>
+    </w:p>
+    <w:p/>
+    <w:p/>
+    <w:p>
+      <w:pPr>
         <w:pStyle w:val="Ttulo1"/>
       </w:pPr>
-      <w:bookmarkStart w:id="33" w:name="_Toc189672427"/>
+      <w:bookmarkStart w:id="36" w:name="_Toc189923722"/>
       <w:r>
         <w:t>Regras de Negócio</w:t>
       </w:r>
-      <w:bookmarkEnd w:id="33"/>
+      <w:bookmarkEnd w:id="36"/>
     </w:p>
     <w:p/>
     <w:p>
       <w:pPr>
         <w:pStyle w:val="Ttulo2"/>
       </w:pPr>
-      <w:bookmarkStart w:id="34" w:name="_Toc189672428"/>
+      <w:bookmarkStart w:id="37" w:name="_Toc189923723"/>
       <w:r>
         <w:t>[RN</w:t>
       </w:r>
@@ -4016,7 +4743,7 @@
       <w:r>
         <w:t>1] Cadastro de perfis</w:t>
       </w:r>
-      <w:bookmarkEnd w:id="34"/>
+      <w:bookmarkEnd w:id="37"/>
     </w:p>
     <w:p>
       <w:r>
@@ -4091,15 +4818,8 @@
         </w:numPr>
       </w:pPr>
       <w:r>
-        <w:t xml:space="preserve">Descrição do perfil (quais controles </w:t>
-      </w:r>
-      <w:proofErr w:type="gramStart"/>
-      <w:r>
-        <w:t>o mesmo</w:t>
-      </w:r>
-      <w:proofErr w:type="gramEnd"/>
-      <w:r>
-        <w:t xml:space="preserve"> </w:t>
+        <w:lastRenderedPageBreak/>
+        <w:t xml:space="preserve">Descrição do perfil (quais controles o mesmo </w:t>
       </w:r>
       <w:r>
         <w:t>terá</w:t>
@@ -4113,11 +4833,11 @@
       <w:pPr>
         <w:pStyle w:val="Ttulo2"/>
       </w:pPr>
-      <w:bookmarkStart w:id="35" w:name="_Toc189672429"/>
+      <w:bookmarkStart w:id="38" w:name="_Toc189923724"/>
       <w:r>
         <w:t>[RN02] Cadastro de profissionais</w:t>
       </w:r>
-      <w:bookmarkEnd w:id="35"/>
+      <w:bookmarkEnd w:id="38"/>
     </w:p>
     <w:p>
       <w:r>
@@ -4157,7 +4877,6 @@
         </w:numPr>
       </w:pPr>
       <w:r>
-        <w:lastRenderedPageBreak/>
         <w:t>Data de nascimento;</w:t>
       </w:r>
     </w:p>
@@ -4239,11 +4958,11 @@
       <w:pPr>
         <w:pStyle w:val="Ttulo2"/>
       </w:pPr>
-      <w:bookmarkStart w:id="36" w:name="_Toc189672430"/>
+      <w:bookmarkStart w:id="39" w:name="_Toc189923725"/>
       <w:r>
         <w:t>[RN03] Cadastro de procedimentos</w:t>
       </w:r>
-      <w:bookmarkEnd w:id="36"/>
+      <w:bookmarkEnd w:id="39"/>
     </w:p>
     <w:p>
       <w:r>
@@ -4290,11 +5009,11 @@
       <w:pPr>
         <w:pStyle w:val="Ttulo2"/>
       </w:pPr>
-      <w:bookmarkStart w:id="37" w:name="_Toc189672431"/>
+      <w:bookmarkStart w:id="40" w:name="_Toc189923726"/>
       <w:r>
         <w:t>[RN04] Cadastro de clientes</w:t>
       </w:r>
-      <w:bookmarkEnd w:id="37"/>
+      <w:bookmarkEnd w:id="40"/>
     </w:p>
     <w:p>
       <w:r>
@@ -4383,11 +5102,11 @@
       <w:pPr>
         <w:pStyle w:val="Ttulo2"/>
       </w:pPr>
-      <w:bookmarkStart w:id="38" w:name="_Toc189672432"/>
+      <w:bookmarkStart w:id="41" w:name="_Toc189923727"/>
       <w:r>
         <w:t>[RN05] Cadastro de agendamentos</w:t>
       </w:r>
-      <w:bookmarkEnd w:id="38"/>
+      <w:bookmarkEnd w:id="41"/>
     </w:p>
     <w:p>
       <w:r>
@@ -4439,7 +5158,6 @@
         </w:numPr>
       </w:pPr>
       <w:r>
-        <w:lastRenderedPageBreak/>
         <w:t>Horário do procedimento;</w:t>
       </w:r>
     </w:p>
@@ -4489,11 +5207,11 @@
       <w:pPr>
         <w:pStyle w:val="Ttulo2"/>
       </w:pPr>
-      <w:bookmarkStart w:id="39" w:name="_Toc189672433"/>
+      <w:bookmarkStart w:id="42" w:name="_Toc189923728"/>
       <w:r>
         <w:t>[RN06] Relatório de agendamentos</w:t>
       </w:r>
-      <w:bookmarkEnd w:id="39"/>
+      <w:bookmarkEnd w:id="42"/>
     </w:p>
     <w:p>
       <w:r>
@@ -4690,11 +5408,11 @@
       <w:pPr>
         <w:pStyle w:val="Ttulo2"/>
       </w:pPr>
-      <w:bookmarkStart w:id="40" w:name="_Toc189672434"/>
+      <w:bookmarkStart w:id="43" w:name="_Toc189923729"/>
       <w:r>
         <w:t>[RN07] Logout do sistema</w:t>
       </w:r>
-      <w:bookmarkEnd w:id="40"/>
+      <w:bookmarkEnd w:id="43"/>
     </w:p>
     <w:p>
       <w:r>
@@ -4706,21 +5424,15 @@
       <w:pPr>
         <w:pStyle w:val="Ttulo2"/>
       </w:pPr>
+      <w:bookmarkStart w:id="44" w:name="_Toc189923730"/>
       <w:r>
         <w:t>[RN08] Recuperação de senha</w:t>
       </w:r>
-    </w:p>
-    <w:p>
-      <w:r>
-        <w:t xml:space="preserve">Caso o usuário tenha perdido ou esquecido sua senha, poderá recuperá-la através da opção “Esqueci minha senha” exibida na tela de login do sistema. Ao clicá-la, deverá ser direcionado para uma tela onde informará seu endereço de e-mail e, inserindo-o, receberá um link para </w:t>
-      </w:r>
-      <w:proofErr w:type="gramStart"/>
-      <w:r>
-        <w:t>criar uma nova</w:t>
-      </w:r>
-      <w:proofErr w:type="gramEnd"/>
-      <w:r>
-        <w:t xml:space="preserve"> senha.</w:t>
+      <w:bookmarkEnd w:id="44"/>
+    </w:p>
+    <w:p>
+      <w:r>
+        <w:t>Caso o usuário tenha perdido ou esquecido sua senha, poderá recuperá-la através da opção “Esqueci minha senha” exibida na tela de login do sistema. Ao clicá-la, deverá ser direcionado para uma tela onde informará seu endereço de e-mail e, inserindo-o, receberá um link para criar uma nova senha.</w:t>
       </w:r>
     </w:p>
     <w:p/>
@@ -4728,9 +5440,11 @@
       <w:pPr>
         <w:pStyle w:val="Ttulo2"/>
       </w:pPr>
+      <w:bookmarkStart w:id="45" w:name="_Toc189923731"/>
       <w:r>
         <w:t>[RN09] Critérios de criação de senha</w:t>
       </w:r>
+      <w:bookmarkEnd w:id="45"/>
     </w:p>
     <w:p>
       <w:r>
@@ -4790,6 +5504,7 @@
       <w:pPr>
         <w:pStyle w:val="Ttulo2"/>
       </w:pPr>
+      <w:bookmarkStart w:id="46" w:name="_Toc189923732"/>
       <w:r>
         <w:t>[RN10] Confirmação</w:t>
       </w:r>
@@ -4799,6 +5514,7 @@
       <w:r>
         <w:t xml:space="preserve"> de agendamentos</w:t>
       </w:r>
+      <w:bookmarkEnd w:id="46"/>
     </w:p>
     <w:p>
       <w:r>
@@ -4928,9 +5644,11 @@
       <w:pPr>
         <w:pStyle w:val="Ttulo2"/>
       </w:pPr>
+      <w:bookmarkStart w:id="47" w:name="_Toc189923733"/>
       <w:r>
         <w:t>[RN11] Páginas a serem criadas</w:t>
       </w:r>
+      <w:bookmarkEnd w:id="47"/>
     </w:p>
     <w:p>
       <w:r>
@@ -5000,6 +5718,7 @@
         </w:numPr>
       </w:pPr>
       <w:r>
+        <w:lastRenderedPageBreak/>
         <w:t>Clientes;</w:t>
       </w:r>
     </w:p>
@@ -5032,10 +5751,11 @@
       <w:pPr>
         <w:pStyle w:val="Ttulo2"/>
       </w:pPr>
-      <w:r>
-        <w:lastRenderedPageBreak/>
+      <w:bookmarkStart w:id="48" w:name="_Toc189923734"/>
+      <w:r>
         <w:t>[RN12] Troca de senha</w:t>
       </w:r>
+      <w:bookmarkEnd w:id="48"/>
     </w:p>
     <w:p>
       <w:r>
@@ -5047,9 +5767,11 @@
       <w:pPr>
         <w:pStyle w:val="Ttulo2"/>
       </w:pPr>
+      <w:bookmarkStart w:id="49" w:name="_Toc189923735"/>
       <w:r>
         <w:t>[RN13] Troca de e-mail</w:t>
       </w:r>
+      <w:bookmarkEnd w:id="49"/>
     </w:p>
     <w:p>
       <w:r>
@@ -5061,9 +5783,11 @@
       <w:pPr>
         <w:pStyle w:val="Ttulo2"/>
       </w:pPr>
+      <w:bookmarkStart w:id="50" w:name="_Toc189923736"/>
       <w:r>
         <w:t>[RN14] Acesso ao sistema</w:t>
       </w:r>
+      <w:bookmarkEnd w:id="50"/>
     </w:p>
     <w:p>
       <w:r>
@@ -5075,9 +5799,11 @@
       <w:pPr>
         <w:pStyle w:val="Ttulo2"/>
       </w:pPr>
+      <w:bookmarkStart w:id="51" w:name="_Toc189923737"/>
       <w:r>
         <w:t>[RN15] Exclusão de cadastros</w:t>
       </w:r>
+      <w:bookmarkEnd w:id="51"/>
     </w:p>
     <w:p>
       <w:r>

</xml_diff>

<commit_message>
Inclusão de novos RFs e RNs 08/02/25
</commit_message>
<xml_diff>
--- a/Documentos/2- Requisitos do Sistema - My Nail Salon.docx
+++ b/Documentos/2- Requisitos do Sistema - My Nail Salon.docx
@@ -233,7 +233,7 @@
           <w:r>
             <w:fldChar w:fldCharType="separate"/>
           </w:r>
-          <w:hyperlink w:anchor="_Toc189923686" w:history="1">
+          <w:hyperlink w:anchor="_Toc189932264" w:history="1">
             <w:r>
               <w:rPr>
                 <w:rStyle w:val="Hyperlink"/>
@@ -276,7 +276,7 @@
                 <w:noProof/>
                 <w:webHidden/>
               </w:rPr>
-              <w:instrText xml:space="preserve"> PAGEREF _Toc189923686 \h </w:instrText>
+              <w:instrText xml:space="preserve"> PAGEREF _Toc189932264 \h </w:instrText>
             </w:r>
             <w:r>
               <w:rPr>
@@ -321,7 +321,7 @@
               <w:lang w:eastAsia="pt-BR"/>
             </w:rPr>
           </w:pPr>
-          <w:hyperlink w:anchor="_Toc189923687" w:history="1">
+          <w:hyperlink w:anchor="_Toc189932265" w:history="1">
             <w:r>
               <w:rPr>
                 <w:rStyle w:val="Hyperlink"/>
@@ -364,7 +364,7 @@
                 <w:noProof/>
                 <w:webHidden/>
               </w:rPr>
-              <w:instrText xml:space="preserve"> PAGEREF _Toc189923687 \h </w:instrText>
+              <w:instrText xml:space="preserve"> PAGEREF _Toc189932265 \h </w:instrText>
             </w:r>
             <w:r>
               <w:rPr>
@@ -409,7 +409,7 @@
               <w:lang w:eastAsia="pt-BR"/>
             </w:rPr>
           </w:pPr>
-          <w:hyperlink w:anchor="_Toc189923688" w:history="1">
+          <w:hyperlink w:anchor="_Toc189932266" w:history="1">
             <w:r>
               <w:rPr>
                 <w:rStyle w:val="Hyperlink"/>
@@ -452,7 +452,7 @@
                 <w:noProof/>
                 <w:webHidden/>
               </w:rPr>
-              <w:instrText xml:space="preserve"> PAGEREF _Toc189923688 \h </w:instrText>
+              <w:instrText xml:space="preserve"> PAGEREF _Toc189932266 \h </w:instrText>
             </w:r>
             <w:r>
               <w:rPr>
@@ -496,7 +496,7 @@
               <w:lang w:eastAsia="pt-BR"/>
             </w:rPr>
           </w:pPr>
-          <w:hyperlink w:anchor="_Toc189923689" w:history="1">
+          <w:hyperlink w:anchor="_Toc189932267" w:history="1">
             <w:r>
               <w:rPr>
                 <w:rStyle w:val="Hyperlink"/>
@@ -523,7 +523,7 @@
                 <w:noProof/>
                 <w:webHidden/>
               </w:rPr>
-              <w:instrText xml:space="preserve"> PAGEREF _Toc189923689 \h </w:instrText>
+              <w:instrText xml:space="preserve"> PAGEREF _Toc189932267 \h </w:instrText>
             </w:r>
             <w:r>
               <w:rPr>
@@ -567,7 +567,7 @@
               <w:lang w:eastAsia="pt-BR"/>
             </w:rPr>
           </w:pPr>
-          <w:hyperlink w:anchor="_Toc189923690" w:history="1">
+          <w:hyperlink w:anchor="_Toc189932268" w:history="1">
             <w:r>
               <w:rPr>
                 <w:rStyle w:val="Hyperlink"/>
@@ -594,7 +594,7 @@
                 <w:noProof/>
                 <w:webHidden/>
               </w:rPr>
-              <w:instrText xml:space="preserve"> PAGEREF _Toc189923690 \h </w:instrText>
+              <w:instrText xml:space="preserve"> PAGEREF _Toc189932268 \h </w:instrText>
             </w:r>
             <w:r>
               <w:rPr>
@@ -638,7 +638,7 @@
               <w:lang w:eastAsia="pt-BR"/>
             </w:rPr>
           </w:pPr>
-          <w:hyperlink w:anchor="_Toc189923691" w:history="1">
+          <w:hyperlink w:anchor="_Toc189932269" w:history="1">
             <w:r>
               <w:rPr>
                 <w:rStyle w:val="Hyperlink"/>
@@ -665,7 +665,7 @@
                 <w:noProof/>
                 <w:webHidden/>
               </w:rPr>
-              <w:instrText xml:space="preserve"> PAGEREF _Toc189923691 \h </w:instrText>
+              <w:instrText xml:space="preserve"> PAGEREF _Toc189932269 \h </w:instrText>
             </w:r>
             <w:r>
               <w:rPr>
@@ -709,7 +709,7 @@
               <w:lang w:eastAsia="pt-BR"/>
             </w:rPr>
           </w:pPr>
-          <w:hyperlink w:anchor="_Toc189923692" w:history="1">
+          <w:hyperlink w:anchor="_Toc189932270" w:history="1">
             <w:r>
               <w:rPr>
                 <w:rStyle w:val="Hyperlink"/>
@@ -736,7 +736,7 @@
                 <w:noProof/>
                 <w:webHidden/>
               </w:rPr>
-              <w:instrText xml:space="preserve"> PAGEREF _Toc189923692 \h </w:instrText>
+              <w:instrText xml:space="preserve"> PAGEREF _Toc189932270 \h </w:instrText>
             </w:r>
             <w:r>
               <w:rPr>
@@ -780,7 +780,7 @@
               <w:lang w:eastAsia="pt-BR"/>
             </w:rPr>
           </w:pPr>
-          <w:hyperlink w:anchor="_Toc189923693" w:history="1">
+          <w:hyperlink w:anchor="_Toc189932271" w:history="1">
             <w:r>
               <w:rPr>
                 <w:rStyle w:val="Hyperlink"/>
@@ -807,7 +807,7 @@
                 <w:noProof/>
                 <w:webHidden/>
               </w:rPr>
-              <w:instrText xml:space="preserve"> PAGEREF _Toc189923693 \h </w:instrText>
+              <w:instrText xml:space="preserve"> PAGEREF _Toc189932271 \h </w:instrText>
             </w:r>
             <w:r>
               <w:rPr>
@@ -851,7 +851,7 @@
               <w:lang w:eastAsia="pt-BR"/>
             </w:rPr>
           </w:pPr>
-          <w:hyperlink w:anchor="_Toc189923694" w:history="1">
+          <w:hyperlink w:anchor="_Toc189932272" w:history="1">
             <w:r>
               <w:rPr>
                 <w:rStyle w:val="Hyperlink"/>
@@ -878,7 +878,7 @@
                 <w:noProof/>
                 <w:webHidden/>
               </w:rPr>
-              <w:instrText xml:space="preserve"> PAGEREF _Toc189923694 \h </w:instrText>
+              <w:instrText xml:space="preserve"> PAGEREF _Toc189932272 \h </w:instrText>
             </w:r>
             <w:r>
               <w:rPr>
@@ -922,7 +922,7 @@
               <w:lang w:eastAsia="pt-BR"/>
             </w:rPr>
           </w:pPr>
-          <w:hyperlink w:anchor="_Toc189923695" w:history="1">
+          <w:hyperlink w:anchor="_Toc189932273" w:history="1">
             <w:r>
               <w:rPr>
                 <w:rStyle w:val="Hyperlink"/>
@@ -949,7 +949,7 @@
                 <w:noProof/>
                 <w:webHidden/>
               </w:rPr>
-              <w:instrText xml:space="preserve"> PAGEREF _Toc189923695 \h </w:instrText>
+              <w:instrText xml:space="preserve"> PAGEREF _Toc189932273 \h </w:instrText>
             </w:r>
             <w:r>
               <w:rPr>
@@ -993,7 +993,7 @@
               <w:lang w:eastAsia="pt-BR"/>
             </w:rPr>
           </w:pPr>
-          <w:hyperlink w:anchor="_Toc189923696" w:history="1">
+          <w:hyperlink w:anchor="_Toc189932274" w:history="1">
             <w:r>
               <w:rPr>
                 <w:rStyle w:val="Hyperlink"/>
@@ -1020,7 +1020,7 @@
                 <w:noProof/>
                 <w:webHidden/>
               </w:rPr>
-              <w:instrText xml:space="preserve"> PAGEREF _Toc189923696 \h </w:instrText>
+              <w:instrText xml:space="preserve"> PAGEREF _Toc189932274 \h </w:instrText>
             </w:r>
             <w:r>
               <w:rPr>
@@ -1064,7 +1064,7 @@
               <w:lang w:eastAsia="pt-BR"/>
             </w:rPr>
           </w:pPr>
-          <w:hyperlink w:anchor="_Toc189923697" w:history="1">
+          <w:hyperlink w:anchor="_Toc189932275" w:history="1">
             <w:r>
               <w:rPr>
                 <w:rStyle w:val="Hyperlink"/>
@@ -1091,7 +1091,7 @@
                 <w:noProof/>
                 <w:webHidden/>
               </w:rPr>
-              <w:instrText xml:space="preserve"> PAGEREF _Toc189923697 \h </w:instrText>
+              <w:instrText xml:space="preserve"> PAGEREF _Toc189932275 \h </w:instrText>
             </w:r>
             <w:r>
               <w:rPr>
@@ -1135,7 +1135,7 @@
               <w:lang w:eastAsia="pt-BR"/>
             </w:rPr>
           </w:pPr>
-          <w:hyperlink w:anchor="_Toc189923698" w:history="1">
+          <w:hyperlink w:anchor="_Toc189932276" w:history="1">
             <w:r>
               <w:rPr>
                 <w:rStyle w:val="Hyperlink"/>
@@ -1162,7 +1162,7 @@
                 <w:noProof/>
                 <w:webHidden/>
               </w:rPr>
-              <w:instrText xml:space="preserve"> PAGEREF _Toc189923698 \h </w:instrText>
+              <w:instrText xml:space="preserve"> PAGEREF _Toc189932276 \h </w:instrText>
             </w:r>
             <w:r>
               <w:rPr>
@@ -1206,7 +1206,7 @@
               <w:lang w:eastAsia="pt-BR"/>
             </w:rPr>
           </w:pPr>
-          <w:hyperlink w:anchor="_Toc189923699" w:history="1">
+          <w:hyperlink w:anchor="_Toc189932277" w:history="1">
             <w:r>
               <w:rPr>
                 <w:rStyle w:val="Hyperlink"/>
@@ -1233,7 +1233,7 @@
                 <w:noProof/>
                 <w:webHidden/>
               </w:rPr>
-              <w:instrText xml:space="preserve"> PAGEREF _Toc189923699 \h </w:instrText>
+              <w:instrText xml:space="preserve"> PAGEREF _Toc189932277 \h </w:instrText>
             </w:r>
             <w:r>
               <w:rPr>
@@ -1277,7 +1277,7 @@
               <w:lang w:eastAsia="pt-BR"/>
             </w:rPr>
           </w:pPr>
-          <w:hyperlink w:anchor="_Toc189923700" w:history="1">
+          <w:hyperlink w:anchor="_Toc189932278" w:history="1">
             <w:r>
               <w:rPr>
                 <w:rStyle w:val="Hyperlink"/>
@@ -1304,7 +1304,7 @@
                 <w:noProof/>
                 <w:webHidden/>
               </w:rPr>
-              <w:instrText xml:space="preserve"> PAGEREF _Toc189923700 \h </w:instrText>
+              <w:instrText xml:space="preserve"> PAGEREF _Toc189932278 \h </w:instrText>
             </w:r>
             <w:r>
               <w:rPr>
@@ -1348,7 +1348,7 @@
               <w:lang w:eastAsia="pt-BR"/>
             </w:rPr>
           </w:pPr>
-          <w:hyperlink w:anchor="_Toc189923701" w:history="1">
+          <w:hyperlink w:anchor="_Toc189932279" w:history="1">
             <w:r>
               <w:rPr>
                 <w:rStyle w:val="Hyperlink"/>
@@ -1375,7 +1375,7 @@
                 <w:noProof/>
                 <w:webHidden/>
               </w:rPr>
-              <w:instrText xml:space="preserve"> PAGEREF _Toc189923701 \h </w:instrText>
+              <w:instrText xml:space="preserve"> PAGEREF _Toc189932279 \h </w:instrText>
             </w:r>
             <w:r>
               <w:rPr>
@@ -1419,7 +1419,7 @@
               <w:lang w:eastAsia="pt-BR"/>
             </w:rPr>
           </w:pPr>
-          <w:hyperlink w:anchor="_Toc189923702" w:history="1">
+          <w:hyperlink w:anchor="_Toc189932280" w:history="1">
             <w:r>
               <w:rPr>
                 <w:rStyle w:val="Hyperlink"/>
@@ -1446,7 +1446,7 @@
                 <w:noProof/>
                 <w:webHidden/>
               </w:rPr>
-              <w:instrText xml:space="preserve"> PAGEREF _Toc189923702 \h </w:instrText>
+              <w:instrText xml:space="preserve"> PAGEREF _Toc189932280 \h </w:instrText>
             </w:r>
             <w:r>
               <w:rPr>
@@ -1490,7 +1490,7 @@
               <w:lang w:eastAsia="pt-BR"/>
             </w:rPr>
           </w:pPr>
-          <w:hyperlink w:anchor="_Toc189923703" w:history="1">
+          <w:hyperlink w:anchor="_Toc189932281" w:history="1">
             <w:r>
               <w:rPr>
                 <w:rStyle w:val="Hyperlink"/>
@@ -1517,7 +1517,7 @@
                 <w:noProof/>
                 <w:webHidden/>
               </w:rPr>
-              <w:instrText xml:space="preserve"> PAGEREF _Toc189923703 \h </w:instrText>
+              <w:instrText xml:space="preserve"> PAGEREF _Toc189932281 \h </w:instrText>
             </w:r>
             <w:r>
               <w:rPr>
@@ -1561,7 +1561,7 @@
               <w:lang w:eastAsia="pt-BR"/>
             </w:rPr>
           </w:pPr>
-          <w:hyperlink w:anchor="_Toc189923704" w:history="1">
+          <w:hyperlink w:anchor="_Toc189932282" w:history="1">
             <w:r>
               <w:rPr>
                 <w:rStyle w:val="Hyperlink"/>
@@ -1588,7 +1588,7 @@
                 <w:noProof/>
                 <w:webHidden/>
               </w:rPr>
-              <w:instrText xml:space="preserve"> PAGEREF _Toc189923704 \h </w:instrText>
+              <w:instrText xml:space="preserve"> PAGEREF _Toc189932282 \h </w:instrText>
             </w:r>
             <w:r>
               <w:rPr>
@@ -1632,7 +1632,7 @@
               <w:lang w:eastAsia="pt-BR"/>
             </w:rPr>
           </w:pPr>
-          <w:hyperlink w:anchor="_Toc189923705" w:history="1">
+          <w:hyperlink w:anchor="_Toc189932283" w:history="1">
             <w:r>
               <w:rPr>
                 <w:rStyle w:val="Hyperlink"/>
@@ -1659,7 +1659,7 @@
                 <w:noProof/>
                 <w:webHidden/>
               </w:rPr>
-              <w:instrText xml:space="preserve"> PAGEREF _Toc189923705 \h </w:instrText>
+              <w:instrText xml:space="preserve"> PAGEREF _Toc189932283 \h </w:instrText>
             </w:r>
             <w:r>
               <w:rPr>
@@ -1703,7 +1703,7 @@
               <w:lang w:eastAsia="pt-BR"/>
             </w:rPr>
           </w:pPr>
-          <w:hyperlink w:anchor="_Toc189923706" w:history="1">
+          <w:hyperlink w:anchor="_Toc189932284" w:history="1">
             <w:r>
               <w:rPr>
                 <w:rStyle w:val="Hyperlink"/>
@@ -1730,7 +1730,7 @@
                 <w:noProof/>
                 <w:webHidden/>
               </w:rPr>
-              <w:instrText xml:space="preserve"> PAGEREF _Toc189923706 \h </w:instrText>
+              <w:instrText xml:space="preserve"> PAGEREF _Toc189932284 \h </w:instrText>
             </w:r>
             <w:r>
               <w:rPr>
@@ -1774,7 +1774,7 @@
               <w:lang w:eastAsia="pt-BR"/>
             </w:rPr>
           </w:pPr>
-          <w:hyperlink w:anchor="_Toc189923707" w:history="1">
+          <w:hyperlink w:anchor="_Toc189932285" w:history="1">
             <w:r>
               <w:rPr>
                 <w:rStyle w:val="Hyperlink"/>
@@ -1801,7 +1801,7 @@
                 <w:noProof/>
                 <w:webHidden/>
               </w:rPr>
-              <w:instrText xml:space="preserve"> PAGEREF _Toc189923707 \h </w:instrText>
+              <w:instrText xml:space="preserve"> PAGEREF _Toc189932285 \h </w:instrText>
             </w:r>
             <w:r>
               <w:rPr>
@@ -1845,7 +1845,7 @@
               <w:lang w:eastAsia="pt-BR"/>
             </w:rPr>
           </w:pPr>
-          <w:hyperlink w:anchor="_Toc189923708" w:history="1">
+          <w:hyperlink w:anchor="_Toc189932286" w:history="1">
             <w:r>
               <w:rPr>
                 <w:rStyle w:val="Hyperlink"/>
@@ -1872,7 +1872,7 @@
                 <w:noProof/>
                 <w:webHidden/>
               </w:rPr>
-              <w:instrText xml:space="preserve"> PAGEREF _Toc189923708 \h </w:instrText>
+              <w:instrText xml:space="preserve"> PAGEREF _Toc189932286 \h </w:instrText>
             </w:r>
             <w:r>
               <w:rPr>
@@ -1916,7 +1916,7 @@
               <w:lang w:eastAsia="pt-BR"/>
             </w:rPr>
           </w:pPr>
-          <w:hyperlink w:anchor="_Toc189923709" w:history="1">
+          <w:hyperlink w:anchor="_Toc189932287" w:history="1">
             <w:r>
               <w:rPr>
                 <w:rStyle w:val="Hyperlink"/>
@@ -1943,7 +1943,7 @@
                 <w:noProof/>
                 <w:webHidden/>
               </w:rPr>
-              <w:instrText xml:space="preserve"> PAGEREF _Toc189923709 \h </w:instrText>
+              <w:instrText xml:space="preserve"> PAGEREF _Toc189932287 \h </w:instrText>
             </w:r>
             <w:r>
               <w:rPr>
@@ -1987,7 +1987,7 @@
               <w:lang w:eastAsia="pt-BR"/>
             </w:rPr>
           </w:pPr>
-          <w:hyperlink w:anchor="_Toc189923710" w:history="1">
+          <w:hyperlink w:anchor="_Toc189932288" w:history="1">
             <w:r>
               <w:rPr>
                 <w:rStyle w:val="Hyperlink"/>
@@ -2014,7 +2014,7 @@
                 <w:noProof/>
                 <w:webHidden/>
               </w:rPr>
-              <w:instrText xml:space="preserve"> PAGEREF _Toc189923710 \h </w:instrText>
+              <w:instrText xml:space="preserve"> PAGEREF _Toc189932288 \h </w:instrText>
             </w:r>
             <w:r>
               <w:rPr>
@@ -2058,7 +2058,7 @@
               <w:lang w:eastAsia="pt-BR"/>
             </w:rPr>
           </w:pPr>
-          <w:hyperlink w:anchor="_Toc189923711" w:history="1">
+          <w:hyperlink w:anchor="_Toc189932289" w:history="1">
             <w:r>
               <w:rPr>
                 <w:rStyle w:val="Hyperlink"/>
@@ -2085,7 +2085,7 @@
                 <w:noProof/>
                 <w:webHidden/>
               </w:rPr>
-              <w:instrText xml:space="preserve"> PAGEREF _Toc189923711 \h </w:instrText>
+              <w:instrText xml:space="preserve"> PAGEREF _Toc189932289 \h </w:instrText>
             </w:r>
             <w:r>
               <w:rPr>
@@ -2129,7 +2129,7 @@
               <w:lang w:eastAsia="pt-BR"/>
             </w:rPr>
           </w:pPr>
-          <w:hyperlink w:anchor="_Toc189923712" w:history="1">
+          <w:hyperlink w:anchor="_Toc189932290" w:history="1">
             <w:r>
               <w:rPr>
                 <w:rStyle w:val="Hyperlink"/>
@@ -2156,7 +2156,7 @@
                 <w:noProof/>
                 <w:webHidden/>
               </w:rPr>
-              <w:instrText xml:space="preserve"> PAGEREF _Toc189923712 \h </w:instrText>
+              <w:instrText xml:space="preserve"> PAGEREF _Toc189932290 \h </w:instrText>
             </w:r>
             <w:r>
               <w:rPr>
@@ -2200,7 +2200,7 @@
               <w:lang w:eastAsia="pt-BR"/>
             </w:rPr>
           </w:pPr>
-          <w:hyperlink w:anchor="_Toc189923713" w:history="1">
+          <w:hyperlink w:anchor="_Toc189932291" w:history="1">
             <w:r>
               <w:rPr>
                 <w:rStyle w:val="Hyperlink"/>
@@ -2227,7 +2227,7 @@
                 <w:noProof/>
                 <w:webHidden/>
               </w:rPr>
-              <w:instrText xml:space="preserve"> PAGEREF _Toc189923713 \h </w:instrText>
+              <w:instrText xml:space="preserve"> PAGEREF _Toc189932291 \h </w:instrText>
             </w:r>
             <w:r>
               <w:rPr>
@@ -2271,7 +2271,7 @@
               <w:lang w:eastAsia="pt-BR"/>
             </w:rPr>
           </w:pPr>
-          <w:hyperlink w:anchor="_Toc189923714" w:history="1">
+          <w:hyperlink w:anchor="_Toc189932292" w:history="1">
             <w:r>
               <w:rPr>
                 <w:rStyle w:val="Hyperlink"/>
@@ -2298,7 +2298,149 @@
                 <w:noProof/>
                 <w:webHidden/>
               </w:rPr>
-              <w:instrText xml:space="preserve"> PAGEREF _Toc189923714 \h </w:instrText>
+              <w:instrText xml:space="preserve"> PAGEREF _Toc189932292 \h </w:instrText>
+            </w:r>
+            <w:r>
+              <w:rPr>
+                <w:noProof/>
+                <w:webHidden/>
+              </w:rPr>
+            </w:r>
+            <w:r>
+              <w:rPr>
+                <w:noProof/>
+                <w:webHidden/>
+              </w:rPr>
+              <w:fldChar w:fldCharType="separate"/>
+            </w:r>
+            <w:r>
+              <w:rPr>
+                <w:noProof/>
+                <w:webHidden/>
+              </w:rPr>
+              <w:t>6</w:t>
+            </w:r>
+            <w:r>
+              <w:rPr>
+                <w:noProof/>
+                <w:webHidden/>
+              </w:rPr>
+              <w:fldChar w:fldCharType="end"/>
+            </w:r>
+          </w:hyperlink>
+        </w:p>
+        <w:p>
+          <w:pPr>
+            <w:pStyle w:val="Sumrio2"/>
+            <w:tabs>
+              <w:tab w:val="right" w:leader="dot" w:pos="8494"/>
+            </w:tabs>
+            <w:rPr>
+              <w:rFonts w:asciiTheme="minorHAnsi" w:eastAsiaTheme="minorEastAsia" w:hAnsiTheme="minorHAnsi"/>
+              <w:noProof/>
+              <w:szCs w:val="24"/>
+              <w:lang w:eastAsia="pt-BR"/>
+            </w:rPr>
+          </w:pPr>
+          <w:hyperlink w:anchor="_Toc189932293" w:history="1">
+            <w:r>
+              <w:rPr>
+                <w:rStyle w:val="Hyperlink"/>
+                <w:noProof/>
+              </w:rPr>
+              <w:t>[RF13] Notificar confirmação ou cancelamento de agendamento</w:t>
+            </w:r>
+            <w:r>
+              <w:rPr>
+                <w:noProof/>
+                <w:webHidden/>
+              </w:rPr>
+              <w:tab/>
+            </w:r>
+            <w:r>
+              <w:rPr>
+                <w:noProof/>
+                <w:webHidden/>
+              </w:rPr>
+              <w:fldChar w:fldCharType="begin"/>
+            </w:r>
+            <w:r>
+              <w:rPr>
+                <w:noProof/>
+                <w:webHidden/>
+              </w:rPr>
+              <w:instrText xml:space="preserve"> PAGEREF _Toc189932293 \h </w:instrText>
+            </w:r>
+            <w:r>
+              <w:rPr>
+                <w:noProof/>
+                <w:webHidden/>
+              </w:rPr>
+            </w:r>
+            <w:r>
+              <w:rPr>
+                <w:noProof/>
+                <w:webHidden/>
+              </w:rPr>
+              <w:fldChar w:fldCharType="separate"/>
+            </w:r>
+            <w:r>
+              <w:rPr>
+                <w:noProof/>
+                <w:webHidden/>
+              </w:rPr>
+              <w:t>6</w:t>
+            </w:r>
+            <w:r>
+              <w:rPr>
+                <w:noProof/>
+                <w:webHidden/>
+              </w:rPr>
+              <w:fldChar w:fldCharType="end"/>
+            </w:r>
+          </w:hyperlink>
+        </w:p>
+        <w:p>
+          <w:pPr>
+            <w:pStyle w:val="Sumrio2"/>
+            <w:tabs>
+              <w:tab w:val="right" w:leader="dot" w:pos="8494"/>
+            </w:tabs>
+            <w:rPr>
+              <w:rFonts w:asciiTheme="minorHAnsi" w:eastAsiaTheme="minorEastAsia" w:hAnsiTheme="minorHAnsi"/>
+              <w:noProof/>
+              <w:szCs w:val="24"/>
+              <w:lang w:eastAsia="pt-BR"/>
+            </w:rPr>
+          </w:pPr>
+          <w:hyperlink w:anchor="_Toc189932294" w:history="1">
+            <w:r>
+              <w:rPr>
+                <w:rStyle w:val="Hyperlink"/>
+                <w:noProof/>
+              </w:rPr>
+              <w:t>[RF14] Consultar dados cadastrados</w:t>
+            </w:r>
+            <w:r>
+              <w:rPr>
+                <w:noProof/>
+                <w:webHidden/>
+              </w:rPr>
+              <w:tab/>
+            </w:r>
+            <w:r>
+              <w:rPr>
+                <w:noProof/>
+                <w:webHidden/>
+              </w:rPr>
+              <w:fldChar w:fldCharType="begin"/>
+            </w:r>
+            <w:r>
+              <w:rPr>
+                <w:noProof/>
+                <w:webHidden/>
+              </w:rPr>
+              <w:instrText xml:space="preserve"> PAGEREF _Toc189932294 \h </w:instrText>
             </w:r>
             <w:r>
               <w:rPr>
@@ -2343,7 +2485,7 @@
               <w:lang w:eastAsia="pt-BR"/>
             </w:rPr>
           </w:pPr>
-          <w:hyperlink w:anchor="_Toc189923715" w:history="1">
+          <w:hyperlink w:anchor="_Toc189932295" w:history="1">
             <w:r>
               <w:rPr>
                 <w:rStyle w:val="Hyperlink"/>
@@ -2386,7 +2528,7 @@
                 <w:noProof/>
                 <w:webHidden/>
               </w:rPr>
-              <w:instrText xml:space="preserve"> PAGEREF _Toc189923715 \h </w:instrText>
+              <w:instrText xml:space="preserve"> PAGEREF _Toc189932295 \h </w:instrText>
             </w:r>
             <w:r>
               <w:rPr>
@@ -2406,7 +2548,7 @@
                 <w:noProof/>
                 <w:webHidden/>
               </w:rPr>
-              <w:t>6</w:t>
+              <w:t>7</w:t>
             </w:r>
             <w:r>
               <w:rPr>
@@ -2430,7 +2572,7 @@
               <w:lang w:eastAsia="pt-BR"/>
             </w:rPr>
           </w:pPr>
-          <w:hyperlink w:anchor="_Toc189923716" w:history="1">
+          <w:hyperlink w:anchor="_Toc189932296" w:history="1">
             <w:r>
               <w:rPr>
                 <w:rStyle w:val="Hyperlink"/>
@@ -2457,7 +2599,7 @@
                 <w:noProof/>
                 <w:webHidden/>
               </w:rPr>
-              <w:instrText xml:space="preserve"> PAGEREF _Toc189923716 \h </w:instrText>
+              <w:instrText xml:space="preserve"> PAGEREF _Toc189932296 \h </w:instrText>
             </w:r>
             <w:r>
               <w:rPr>
@@ -2477,7 +2619,7 @@
                 <w:noProof/>
                 <w:webHidden/>
               </w:rPr>
-              <w:t>6</w:t>
+              <w:t>7</w:t>
             </w:r>
             <w:r>
               <w:rPr>
@@ -2501,7 +2643,7 @@
               <w:lang w:eastAsia="pt-BR"/>
             </w:rPr>
           </w:pPr>
-          <w:hyperlink w:anchor="_Toc189923717" w:history="1">
+          <w:hyperlink w:anchor="_Toc189932297" w:history="1">
             <w:r>
               <w:rPr>
                 <w:rStyle w:val="Hyperlink"/>
@@ -2528,7 +2670,7 @@
                 <w:noProof/>
                 <w:webHidden/>
               </w:rPr>
-              <w:instrText xml:space="preserve"> PAGEREF _Toc189923717 \h </w:instrText>
+              <w:instrText xml:space="preserve"> PAGEREF _Toc189932297 \h </w:instrText>
             </w:r>
             <w:r>
               <w:rPr>
@@ -2572,7 +2714,7 @@
               <w:lang w:eastAsia="pt-BR"/>
             </w:rPr>
           </w:pPr>
-          <w:hyperlink w:anchor="_Toc189923718" w:history="1">
+          <w:hyperlink w:anchor="_Toc189932298" w:history="1">
             <w:r>
               <w:rPr>
                 <w:rStyle w:val="Hyperlink"/>
@@ -2599,7 +2741,7 @@
                 <w:noProof/>
                 <w:webHidden/>
               </w:rPr>
-              <w:instrText xml:space="preserve"> PAGEREF _Toc189923718 \h </w:instrText>
+              <w:instrText xml:space="preserve"> PAGEREF _Toc189932298 \h </w:instrText>
             </w:r>
             <w:r>
               <w:rPr>
@@ -2643,7 +2785,7 @@
               <w:lang w:eastAsia="pt-BR"/>
             </w:rPr>
           </w:pPr>
-          <w:hyperlink w:anchor="_Toc189923719" w:history="1">
+          <w:hyperlink w:anchor="_Toc189932299" w:history="1">
             <w:r>
               <w:rPr>
                 <w:rStyle w:val="Hyperlink"/>
@@ -2670,7 +2812,7 @@
                 <w:noProof/>
                 <w:webHidden/>
               </w:rPr>
-              <w:instrText xml:space="preserve"> PAGEREF _Toc189923719 \h </w:instrText>
+              <w:instrText xml:space="preserve"> PAGEREF _Toc189932299 \h </w:instrText>
             </w:r>
             <w:r>
               <w:rPr>
@@ -2714,7 +2856,7 @@
               <w:lang w:eastAsia="pt-BR"/>
             </w:rPr>
           </w:pPr>
-          <w:hyperlink w:anchor="_Toc189923720" w:history="1">
+          <w:hyperlink w:anchor="_Toc189932300" w:history="1">
             <w:r>
               <w:rPr>
                 <w:rStyle w:val="Hyperlink"/>
@@ -2741,7 +2883,7 @@
                 <w:noProof/>
                 <w:webHidden/>
               </w:rPr>
-              <w:instrText xml:space="preserve"> PAGEREF _Toc189923720 \h </w:instrText>
+              <w:instrText xml:space="preserve"> PAGEREF _Toc189932300 \h </w:instrText>
             </w:r>
             <w:r>
               <w:rPr>
@@ -2785,7 +2927,7 @@
               <w:lang w:eastAsia="pt-BR"/>
             </w:rPr>
           </w:pPr>
-          <w:hyperlink w:anchor="_Toc189923721" w:history="1">
+          <w:hyperlink w:anchor="_Toc189932301" w:history="1">
             <w:r>
               <w:rPr>
                 <w:rStyle w:val="Hyperlink"/>
@@ -2812,7 +2954,7 @@
                 <w:noProof/>
                 <w:webHidden/>
               </w:rPr>
-              <w:instrText xml:space="preserve"> PAGEREF _Toc189923721 \h </w:instrText>
+              <w:instrText xml:space="preserve"> PAGEREF _Toc189932301 \h </w:instrText>
             </w:r>
             <w:r>
               <w:rPr>
@@ -2857,7 +2999,7 @@
               <w:lang w:eastAsia="pt-BR"/>
             </w:rPr>
           </w:pPr>
-          <w:hyperlink w:anchor="_Toc189923722" w:history="1">
+          <w:hyperlink w:anchor="_Toc189932302" w:history="1">
             <w:r>
               <w:rPr>
                 <w:rStyle w:val="Hyperlink"/>
@@ -2900,7 +3042,7 @@
                 <w:noProof/>
                 <w:webHidden/>
               </w:rPr>
-              <w:instrText xml:space="preserve"> PAGEREF _Toc189923722 \h </w:instrText>
+              <w:instrText xml:space="preserve"> PAGEREF _Toc189932302 \h </w:instrText>
             </w:r>
             <w:r>
               <w:rPr>
@@ -2944,7 +3086,7 @@
               <w:lang w:eastAsia="pt-BR"/>
             </w:rPr>
           </w:pPr>
-          <w:hyperlink w:anchor="_Toc189923723" w:history="1">
+          <w:hyperlink w:anchor="_Toc189932303" w:history="1">
             <w:r>
               <w:rPr>
                 <w:rStyle w:val="Hyperlink"/>
@@ -2971,7 +3113,7 @@
                 <w:noProof/>
                 <w:webHidden/>
               </w:rPr>
-              <w:instrText xml:space="preserve"> PAGEREF _Toc189923723 \h </w:instrText>
+              <w:instrText xml:space="preserve"> PAGEREF _Toc189932303 \h </w:instrText>
             </w:r>
             <w:r>
               <w:rPr>
@@ -2991,7 +3133,7 @@
                 <w:noProof/>
                 <w:webHidden/>
               </w:rPr>
-              <w:t>7</w:t>
+              <w:t>8</w:t>
             </w:r>
             <w:r>
               <w:rPr>
@@ -3015,7 +3157,7 @@
               <w:lang w:eastAsia="pt-BR"/>
             </w:rPr>
           </w:pPr>
-          <w:hyperlink w:anchor="_Toc189923724" w:history="1">
+          <w:hyperlink w:anchor="_Toc189932304" w:history="1">
             <w:r>
               <w:rPr>
                 <w:rStyle w:val="Hyperlink"/>
@@ -3042,7 +3184,7 @@
                 <w:noProof/>
                 <w:webHidden/>
               </w:rPr>
-              <w:instrText xml:space="preserve"> PAGEREF _Toc189923724 \h </w:instrText>
+              <w:instrText xml:space="preserve"> PAGEREF _Toc189932304 \h </w:instrText>
             </w:r>
             <w:r>
               <w:rPr>
@@ -3086,7 +3228,7 @@
               <w:lang w:eastAsia="pt-BR"/>
             </w:rPr>
           </w:pPr>
-          <w:hyperlink w:anchor="_Toc189923725" w:history="1">
+          <w:hyperlink w:anchor="_Toc189932305" w:history="1">
             <w:r>
               <w:rPr>
                 <w:rStyle w:val="Hyperlink"/>
@@ -3113,7 +3255,7 @@
                 <w:noProof/>
                 <w:webHidden/>
               </w:rPr>
-              <w:instrText xml:space="preserve"> PAGEREF _Toc189923725 \h </w:instrText>
+              <w:instrText xml:space="preserve"> PAGEREF _Toc189932305 \h </w:instrText>
             </w:r>
             <w:r>
               <w:rPr>
@@ -3157,7 +3299,7 @@
               <w:lang w:eastAsia="pt-BR"/>
             </w:rPr>
           </w:pPr>
-          <w:hyperlink w:anchor="_Toc189923726" w:history="1">
+          <w:hyperlink w:anchor="_Toc189932306" w:history="1">
             <w:r>
               <w:rPr>
                 <w:rStyle w:val="Hyperlink"/>
@@ -3184,7 +3326,7 @@
                 <w:noProof/>
                 <w:webHidden/>
               </w:rPr>
-              <w:instrText xml:space="preserve"> PAGEREF _Toc189923726 \h </w:instrText>
+              <w:instrText xml:space="preserve"> PAGEREF _Toc189932306 \h </w:instrText>
             </w:r>
             <w:r>
               <w:rPr>
@@ -3204,7 +3346,7 @@
                 <w:noProof/>
                 <w:webHidden/>
               </w:rPr>
-              <w:t>8</w:t>
+              <w:t>9</w:t>
             </w:r>
             <w:r>
               <w:rPr>
@@ -3228,7 +3370,7 @@
               <w:lang w:eastAsia="pt-BR"/>
             </w:rPr>
           </w:pPr>
-          <w:hyperlink w:anchor="_Toc189923727" w:history="1">
+          <w:hyperlink w:anchor="_Toc189932307" w:history="1">
             <w:r>
               <w:rPr>
                 <w:rStyle w:val="Hyperlink"/>
@@ -3255,7 +3397,7 @@
                 <w:noProof/>
                 <w:webHidden/>
               </w:rPr>
-              <w:instrText xml:space="preserve"> PAGEREF _Toc189923727 \h </w:instrText>
+              <w:instrText xml:space="preserve"> PAGEREF _Toc189932307 \h </w:instrText>
             </w:r>
             <w:r>
               <w:rPr>
@@ -3299,7 +3441,7 @@
               <w:lang w:eastAsia="pt-BR"/>
             </w:rPr>
           </w:pPr>
-          <w:hyperlink w:anchor="_Toc189923728" w:history="1">
+          <w:hyperlink w:anchor="_Toc189932308" w:history="1">
             <w:r>
               <w:rPr>
                 <w:rStyle w:val="Hyperlink"/>
@@ -3326,7 +3468,7 @@
                 <w:noProof/>
                 <w:webHidden/>
               </w:rPr>
-              <w:instrText xml:space="preserve"> PAGEREF _Toc189923728 \h </w:instrText>
+              <w:instrText xml:space="preserve"> PAGEREF _Toc189932308 \h </w:instrText>
             </w:r>
             <w:r>
               <w:rPr>
@@ -3370,7 +3512,7 @@
               <w:lang w:eastAsia="pt-BR"/>
             </w:rPr>
           </w:pPr>
-          <w:hyperlink w:anchor="_Toc189923729" w:history="1">
+          <w:hyperlink w:anchor="_Toc189932309" w:history="1">
             <w:r>
               <w:rPr>
                 <w:rStyle w:val="Hyperlink"/>
@@ -3397,7 +3539,7 @@
                 <w:noProof/>
                 <w:webHidden/>
               </w:rPr>
-              <w:instrText xml:space="preserve"> PAGEREF _Toc189923729 \h </w:instrText>
+              <w:instrText xml:space="preserve"> PAGEREF _Toc189932309 \h </w:instrText>
             </w:r>
             <w:r>
               <w:rPr>
@@ -3417,7 +3559,7 @@
                 <w:noProof/>
                 <w:webHidden/>
               </w:rPr>
-              <w:t>9</w:t>
+              <w:t>10</w:t>
             </w:r>
             <w:r>
               <w:rPr>
@@ -3441,7 +3583,7 @@
               <w:lang w:eastAsia="pt-BR"/>
             </w:rPr>
           </w:pPr>
-          <w:hyperlink w:anchor="_Toc189923730" w:history="1">
+          <w:hyperlink w:anchor="_Toc189932310" w:history="1">
             <w:r>
               <w:rPr>
                 <w:rStyle w:val="Hyperlink"/>
@@ -3468,7 +3610,7 @@
                 <w:noProof/>
                 <w:webHidden/>
               </w:rPr>
-              <w:instrText xml:space="preserve"> PAGEREF _Toc189923730 \h </w:instrText>
+              <w:instrText xml:space="preserve"> PAGEREF _Toc189932310 \h </w:instrText>
             </w:r>
             <w:r>
               <w:rPr>
@@ -3512,7 +3654,7 @@
               <w:lang w:eastAsia="pt-BR"/>
             </w:rPr>
           </w:pPr>
-          <w:hyperlink w:anchor="_Toc189923731" w:history="1">
+          <w:hyperlink w:anchor="_Toc189932311" w:history="1">
             <w:r>
               <w:rPr>
                 <w:rStyle w:val="Hyperlink"/>
@@ -3539,7 +3681,7 @@
                 <w:noProof/>
                 <w:webHidden/>
               </w:rPr>
-              <w:instrText xml:space="preserve"> PAGEREF _Toc189923731 \h </w:instrText>
+              <w:instrText xml:space="preserve"> PAGEREF _Toc189932311 \h </w:instrText>
             </w:r>
             <w:r>
               <w:rPr>
@@ -3583,7 +3725,7 @@
               <w:lang w:eastAsia="pt-BR"/>
             </w:rPr>
           </w:pPr>
-          <w:hyperlink w:anchor="_Toc189923732" w:history="1">
+          <w:hyperlink w:anchor="_Toc189932312" w:history="1">
             <w:r>
               <w:rPr>
                 <w:rStyle w:val="Hyperlink"/>
@@ -3610,7 +3752,7 @@
                 <w:noProof/>
                 <w:webHidden/>
               </w:rPr>
-              <w:instrText xml:space="preserve"> PAGEREF _Toc189923732 \h </w:instrText>
+              <w:instrText xml:space="preserve"> PAGEREF _Toc189932312 \h </w:instrText>
             </w:r>
             <w:r>
               <w:rPr>
@@ -3654,7 +3796,7 @@
               <w:lang w:eastAsia="pt-BR"/>
             </w:rPr>
           </w:pPr>
-          <w:hyperlink w:anchor="_Toc189923733" w:history="1">
+          <w:hyperlink w:anchor="_Toc189932313" w:history="1">
             <w:r>
               <w:rPr>
                 <w:rStyle w:val="Hyperlink"/>
@@ -3681,7 +3823,7 @@
                 <w:noProof/>
                 <w:webHidden/>
               </w:rPr>
-              <w:instrText xml:space="preserve"> PAGEREF _Toc189923733 \h </w:instrText>
+              <w:instrText xml:space="preserve"> PAGEREF _Toc189932313 \h </w:instrText>
             </w:r>
             <w:r>
               <w:rPr>
@@ -3701,7 +3843,7 @@
                 <w:noProof/>
                 <w:webHidden/>
               </w:rPr>
-              <w:t>10</w:t>
+              <w:t>11</w:t>
             </w:r>
             <w:r>
               <w:rPr>
@@ -3725,7 +3867,7 @@
               <w:lang w:eastAsia="pt-BR"/>
             </w:rPr>
           </w:pPr>
-          <w:hyperlink w:anchor="_Toc189923734" w:history="1">
+          <w:hyperlink w:anchor="_Toc189932314" w:history="1">
             <w:r>
               <w:rPr>
                 <w:rStyle w:val="Hyperlink"/>
@@ -3752,7 +3894,7 @@
                 <w:noProof/>
                 <w:webHidden/>
               </w:rPr>
-              <w:instrText xml:space="preserve"> PAGEREF _Toc189923734 \h </w:instrText>
+              <w:instrText xml:space="preserve"> PAGEREF _Toc189932314 \h </w:instrText>
             </w:r>
             <w:r>
               <w:rPr>
@@ -3796,7 +3938,7 @@
               <w:lang w:eastAsia="pt-BR"/>
             </w:rPr>
           </w:pPr>
-          <w:hyperlink w:anchor="_Toc189923735" w:history="1">
+          <w:hyperlink w:anchor="_Toc189932315" w:history="1">
             <w:r>
               <w:rPr>
                 <w:rStyle w:val="Hyperlink"/>
@@ -3823,7 +3965,7 @@
                 <w:noProof/>
                 <w:webHidden/>
               </w:rPr>
-              <w:instrText xml:space="preserve"> PAGEREF _Toc189923735 \h </w:instrText>
+              <w:instrText xml:space="preserve"> PAGEREF _Toc189932315 \h </w:instrText>
             </w:r>
             <w:r>
               <w:rPr>
@@ -3867,7 +4009,7 @@
               <w:lang w:eastAsia="pt-BR"/>
             </w:rPr>
           </w:pPr>
-          <w:hyperlink w:anchor="_Toc189923736" w:history="1">
+          <w:hyperlink w:anchor="_Toc189932316" w:history="1">
             <w:r>
               <w:rPr>
                 <w:rStyle w:val="Hyperlink"/>
@@ -3894,7 +4036,7 @@
                 <w:noProof/>
                 <w:webHidden/>
               </w:rPr>
-              <w:instrText xml:space="preserve"> PAGEREF _Toc189923736 \h </w:instrText>
+              <w:instrText xml:space="preserve"> PAGEREF _Toc189932316 \h </w:instrText>
             </w:r>
             <w:r>
               <w:rPr>
@@ -3938,7 +4080,7 @@
               <w:lang w:eastAsia="pt-BR"/>
             </w:rPr>
           </w:pPr>
-          <w:hyperlink w:anchor="_Toc189923737" w:history="1">
+          <w:hyperlink w:anchor="_Toc189932317" w:history="1">
             <w:r>
               <w:rPr>
                 <w:rStyle w:val="Hyperlink"/>
@@ -3965,7 +4107,7 @@
                 <w:noProof/>
                 <w:webHidden/>
               </w:rPr>
-              <w:instrText xml:space="preserve"> PAGEREF _Toc189923737 \h </w:instrText>
+              <w:instrText xml:space="preserve"> PAGEREF _Toc189932317 \h </w:instrText>
             </w:r>
             <w:r>
               <w:rPr>
@@ -3986,6 +4128,432 @@
                 <w:webHidden/>
               </w:rPr>
               <w:t>11</w:t>
+            </w:r>
+            <w:r>
+              <w:rPr>
+                <w:noProof/>
+                <w:webHidden/>
+              </w:rPr>
+              <w:fldChar w:fldCharType="end"/>
+            </w:r>
+          </w:hyperlink>
+        </w:p>
+        <w:p>
+          <w:pPr>
+            <w:pStyle w:val="Sumrio2"/>
+            <w:tabs>
+              <w:tab w:val="right" w:leader="dot" w:pos="8494"/>
+            </w:tabs>
+            <w:rPr>
+              <w:rFonts w:asciiTheme="minorHAnsi" w:eastAsiaTheme="minorEastAsia" w:hAnsiTheme="minorHAnsi"/>
+              <w:noProof/>
+              <w:szCs w:val="24"/>
+              <w:lang w:eastAsia="pt-BR"/>
+            </w:rPr>
+          </w:pPr>
+          <w:hyperlink w:anchor="_Toc189932318" w:history="1">
+            <w:r>
+              <w:rPr>
+                <w:rStyle w:val="Hyperlink"/>
+                <w:noProof/>
+              </w:rPr>
+              <w:t>[RN16] Notificações sobre agendamentos</w:t>
+            </w:r>
+            <w:r>
+              <w:rPr>
+                <w:noProof/>
+                <w:webHidden/>
+              </w:rPr>
+              <w:tab/>
+            </w:r>
+            <w:r>
+              <w:rPr>
+                <w:noProof/>
+                <w:webHidden/>
+              </w:rPr>
+              <w:fldChar w:fldCharType="begin"/>
+            </w:r>
+            <w:r>
+              <w:rPr>
+                <w:noProof/>
+                <w:webHidden/>
+              </w:rPr>
+              <w:instrText xml:space="preserve"> PAGEREF _Toc189932318 \h </w:instrText>
+            </w:r>
+            <w:r>
+              <w:rPr>
+                <w:noProof/>
+                <w:webHidden/>
+              </w:rPr>
+            </w:r>
+            <w:r>
+              <w:rPr>
+                <w:noProof/>
+                <w:webHidden/>
+              </w:rPr>
+              <w:fldChar w:fldCharType="separate"/>
+            </w:r>
+            <w:r>
+              <w:rPr>
+                <w:noProof/>
+                <w:webHidden/>
+              </w:rPr>
+              <w:t>11</w:t>
+            </w:r>
+            <w:r>
+              <w:rPr>
+                <w:noProof/>
+                <w:webHidden/>
+              </w:rPr>
+              <w:fldChar w:fldCharType="end"/>
+            </w:r>
+          </w:hyperlink>
+        </w:p>
+        <w:p>
+          <w:pPr>
+            <w:pStyle w:val="Sumrio2"/>
+            <w:tabs>
+              <w:tab w:val="right" w:leader="dot" w:pos="8494"/>
+            </w:tabs>
+            <w:rPr>
+              <w:rFonts w:asciiTheme="minorHAnsi" w:eastAsiaTheme="minorEastAsia" w:hAnsiTheme="minorHAnsi"/>
+              <w:noProof/>
+              <w:szCs w:val="24"/>
+              <w:lang w:eastAsia="pt-BR"/>
+            </w:rPr>
+          </w:pPr>
+          <w:hyperlink w:anchor="_Toc189932319" w:history="1">
+            <w:r>
+              <w:rPr>
+                <w:rStyle w:val="Hyperlink"/>
+                <w:noProof/>
+              </w:rPr>
+              <w:t>[RN17] Filtros de pesquisa da tela “Profissionais”</w:t>
+            </w:r>
+            <w:r>
+              <w:rPr>
+                <w:noProof/>
+                <w:webHidden/>
+              </w:rPr>
+              <w:tab/>
+            </w:r>
+            <w:r>
+              <w:rPr>
+                <w:noProof/>
+                <w:webHidden/>
+              </w:rPr>
+              <w:fldChar w:fldCharType="begin"/>
+            </w:r>
+            <w:r>
+              <w:rPr>
+                <w:noProof/>
+                <w:webHidden/>
+              </w:rPr>
+              <w:instrText xml:space="preserve"> PAGEREF _Toc189932319 \h </w:instrText>
+            </w:r>
+            <w:r>
+              <w:rPr>
+                <w:noProof/>
+                <w:webHidden/>
+              </w:rPr>
+            </w:r>
+            <w:r>
+              <w:rPr>
+                <w:noProof/>
+                <w:webHidden/>
+              </w:rPr>
+              <w:fldChar w:fldCharType="separate"/>
+            </w:r>
+            <w:r>
+              <w:rPr>
+                <w:noProof/>
+                <w:webHidden/>
+              </w:rPr>
+              <w:t>12</w:t>
+            </w:r>
+            <w:r>
+              <w:rPr>
+                <w:noProof/>
+                <w:webHidden/>
+              </w:rPr>
+              <w:fldChar w:fldCharType="end"/>
+            </w:r>
+          </w:hyperlink>
+        </w:p>
+        <w:p>
+          <w:pPr>
+            <w:pStyle w:val="Sumrio2"/>
+            <w:tabs>
+              <w:tab w:val="right" w:leader="dot" w:pos="8494"/>
+            </w:tabs>
+            <w:rPr>
+              <w:rFonts w:asciiTheme="minorHAnsi" w:eastAsiaTheme="minorEastAsia" w:hAnsiTheme="minorHAnsi"/>
+              <w:noProof/>
+              <w:szCs w:val="24"/>
+              <w:lang w:eastAsia="pt-BR"/>
+            </w:rPr>
+          </w:pPr>
+          <w:hyperlink w:anchor="_Toc189932320" w:history="1">
+            <w:r>
+              <w:rPr>
+                <w:rStyle w:val="Hyperlink"/>
+                <w:noProof/>
+              </w:rPr>
+              <w:t>[RN18] Filtros de pesquisa da tela “Procedimentos”</w:t>
+            </w:r>
+            <w:r>
+              <w:rPr>
+                <w:noProof/>
+                <w:webHidden/>
+              </w:rPr>
+              <w:tab/>
+            </w:r>
+            <w:r>
+              <w:rPr>
+                <w:noProof/>
+                <w:webHidden/>
+              </w:rPr>
+              <w:fldChar w:fldCharType="begin"/>
+            </w:r>
+            <w:r>
+              <w:rPr>
+                <w:noProof/>
+                <w:webHidden/>
+              </w:rPr>
+              <w:instrText xml:space="preserve"> PAGEREF _Toc189932320 \h </w:instrText>
+            </w:r>
+            <w:r>
+              <w:rPr>
+                <w:noProof/>
+                <w:webHidden/>
+              </w:rPr>
+            </w:r>
+            <w:r>
+              <w:rPr>
+                <w:noProof/>
+                <w:webHidden/>
+              </w:rPr>
+              <w:fldChar w:fldCharType="separate"/>
+            </w:r>
+            <w:r>
+              <w:rPr>
+                <w:noProof/>
+                <w:webHidden/>
+              </w:rPr>
+              <w:t>12</w:t>
+            </w:r>
+            <w:r>
+              <w:rPr>
+                <w:noProof/>
+                <w:webHidden/>
+              </w:rPr>
+              <w:fldChar w:fldCharType="end"/>
+            </w:r>
+          </w:hyperlink>
+        </w:p>
+        <w:p>
+          <w:pPr>
+            <w:pStyle w:val="Sumrio2"/>
+            <w:tabs>
+              <w:tab w:val="right" w:leader="dot" w:pos="8494"/>
+            </w:tabs>
+            <w:rPr>
+              <w:rFonts w:asciiTheme="minorHAnsi" w:eastAsiaTheme="minorEastAsia" w:hAnsiTheme="minorHAnsi"/>
+              <w:noProof/>
+              <w:szCs w:val="24"/>
+              <w:lang w:eastAsia="pt-BR"/>
+            </w:rPr>
+          </w:pPr>
+          <w:hyperlink w:anchor="_Toc189932321" w:history="1">
+            <w:r>
+              <w:rPr>
+                <w:rStyle w:val="Hyperlink"/>
+                <w:noProof/>
+              </w:rPr>
+              <w:t>[RN19] Filtros de pesquisa da tela “Clientes”</w:t>
+            </w:r>
+            <w:r>
+              <w:rPr>
+                <w:noProof/>
+                <w:webHidden/>
+              </w:rPr>
+              <w:tab/>
+            </w:r>
+            <w:r>
+              <w:rPr>
+                <w:noProof/>
+                <w:webHidden/>
+              </w:rPr>
+              <w:fldChar w:fldCharType="begin"/>
+            </w:r>
+            <w:r>
+              <w:rPr>
+                <w:noProof/>
+                <w:webHidden/>
+              </w:rPr>
+              <w:instrText xml:space="preserve"> PAGEREF _Toc189932321 \h </w:instrText>
+            </w:r>
+            <w:r>
+              <w:rPr>
+                <w:noProof/>
+                <w:webHidden/>
+              </w:rPr>
+            </w:r>
+            <w:r>
+              <w:rPr>
+                <w:noProof/>
+                <w:webHidden/>
+              </w:rPr>
+              <w:fldChar w:fldCharType="separate"/>
+            </w:r>
+            <w:r>
+              <w:rPr>
+                <w:noProof/>
+                <w:webHidden/>
+              </w:rPr>
+              <w:t>12</w:t>
+            </w:r>
+            <w:r>
+              <w:rPr>
+                <w:noProof/>
+                <w:webHidden/>
+              </w:rPr>
+              <w:fldChar w:fldCharType="end"/>
+            </w:r>
+          </w:hyperlink>
+        </w:p>
+        <w:p>
+          <w:pPr>
+            <w:pStyle w:val="Sumrio2"/>
+            <w:tabs>
+              <w:tab w:val="right" w:leader="dot" w:pos="8494"/>
+            </w:tabs>
+            <w:rPr>
+              <w:rFonts w:asciiTheme="minorHAnsi" w:eastAsiaTheme="minorEastAsia" w:hAnsiTheme="minorHAnsi"/>
+              <w:noProof/>
+              <w:szCs w:val="24"/>
+              <w:lang w:eastAsia="pt-BR"/>
+            </w:rPr>
+          </w:pPr>
+          <w:hyperlink w:anchor="_Toc189932322" w:history="1">
+            <w:r>
+              <w:rPr>
+                <w:rStyle w:val="Hyperlink"/>
+                <w:noProof/>
+              </w:rPr>
+              <w:t>[RN20] Filtros de pesquisa de tela “Agendamentos”</w:t>
+            </w:r>
+            <w:r>
+              <w:rPr>
+                <w:noProof/>
+                <w:webHidden/>
+              </w:rPr>
+              <w:tab/>
+            </w:r>
+            <w:r>
+              <w:rPr>
+                <w:noProof/>
+                <w:webHidden/>
+              </w:rPr>
+              <w:fldChar w:fldCharType="begin"/>
+            </w:r>
+            <w:r>
+              <w:rPr>
+                <w:noProof/>
+                <w:webHidden/>
+              </w:rPr>
+              <w:instrText xml:space="preserve"> PAGEREF _Toc189932322 \h </w:instrText>
+            </w:r>
+            <w:r>
+              <w:rPr>
+                <w:noProof/>
+                <w:webHidden/>
+              </w:rPr>
+            </w:r>
+            <w:r>
+              <w:rPr>
+                <w:noProof/>
+                <w:webHidden/>
+              </w:rPr>
+              <w:fldChar w:fldCharType="separate"/>
+            </w:r>
+            <w:r>
+              <w:rPr>
+                <w:noProof/>
+                <w:webHidden/>
+              </w:rPr>
+              <w:t>12</w:t>
+            </w:r>
+            <w:r>
+              <w:rPr>
+                <w:noProof/>
+                <w:webHidden/>
+              </w:rPr>
+              <w:fldChar w:fldCharType="end"/>
+            </w:r>
+          </w:hyperlink>
+        </w:p>
+        <w:p>
+          <w:pPr>
+            <w:pStyle w:val="Sumrio2"/>
+            <w:tabs>
+              <w:tab w:val="right" w:leader="dot" w:pos="8494"/>
+            </w:tabs>
+            <w:rPr>
+              <w:rFonts w:asciiTheme="minorHAnsi" w:eastAsiaTheme="minorEastAsia" w:hAnsiTheme="minorHAnsi"/>
+              <w:noProof/>
+              <w:szCs w:val="24"/>
+              <w:lang w:eastAsia="pt-BR"/>
+            </w:rPr>
+          </w:pPr>
+          <w:hyperlink w:anchor="_Toc189932323" w:history="1">
+            <w:r>
+              <w:rPr>
+                <w:rStyle w:val="Hyperlink"/>
+                <w:noProof/>
+              </w:rPr>
+              <w:t>[RF21] Conteúdo da página “Index”</w:t>
+            </w:r>
+            <w:r>
+              <w:rPr>
+                <w:noProof/>
+                <w:webHidden/>
+              </w:rPr>
+              <w:tab/>
+            </w:r>
+            <w:r>
+              <w:rPr>
+                <w:noProof/>
+                <w:webHidden/>
+              </w:rPr>
+              <w:fldChar w:fldCharType="begin"/>
+            </w:r>
+            <w:r>
+              <w:rPr>
+                <w:noProof/>
+                <w:webHidden/>
+              </w:rPr>
+              <w:instrText xml:space="preserve"> PAGEREF _Toc189932323 \h </w:instrText>
+            </w:r>
+            <w:r>
+              <w:rPr>
+                <w:noProof/>
+                <w:webHidden/>
+              </w:rPr>
+            </w:r>
+            <w:r>
+              <w:rPr>
+                <w:noProof/>
+                <w:webHidden/>
+              </w:rPr>
+              <w:fldChar w:fldCharType="separate"/>
+            </w:r>
+            <w:r>
+              <w:rPr>
+                <w:noProof/>
+                <w:webHidden/>
+              </w:rPr>
+              <w:t>12</w:t>
             </w:r>
             <w:r>
               <w:rPr>
@@ -4024,7 +4592,7 @@
       <w:pPr>
         <w:pStyle w:val="Ttulo1"/>
       </w:pPr>
-      <w:bookmarkStart w:id="0" w:name="_Toc189923686"/>
+      <w:bookmarkStart w:id="0" w:name="_Toc189932264"/>
       <w:r>
         <w:lastRenderedPageBreak/>
         <w:t>Objetivo</w:t>
@@ -4037,7 +4605,23 @@
         <w:t xml:space="preserve">Este documento tem como objetivo descrever os requisitos funcionais, não funcionais e as regras de negócio do </w:t>
       </w:r>
       <w:r>
-        <w:t>sistema web My Nail Salon.</w:t>
+        <w:t xml:space="preserve">sistema web </w:t>
+      </w:r>
+      <w:proofErr w:type="spellStart"/>
+      <w:r>
+        <w:t>My</w:t>
+      </w:r>
+      <w:proofErr w:type="spellEnd"/>
+      <w:r>
+        <w:t xml:space="preserve"> </w:t>
+      </w:r>
+      <w:proofErr w:type="spellStart"/>
+      <w:r>
+        <w:t>Nail</w:t>
+      </w:r>
+      <w:proofErr w:type="spellEnd"/>
+      <w:r>
+        <w:t xml:space="preserve"> Salon.</w:t>
       </w:r>
     </w:p>
     <w:p/>
@@ -4046,7 +4630,7 @@
       <w:pPr>
         <w:pStyle w:val="Ttulo1"/>
       </w:pPr>
-      <w:bookmarkStart w:id="1" w:name="_Toc189923687"/>
+      <w:bookmarkStart w:id="1" w:name="_Toc189932265"/>
       <w:r>
         <w:t>Técnicas utilizadas na elucidação de requisitos</w:t>
       </w:r>
@@ -4077,7 +4661,7 @@
       <w:pPr>
         <w:pStyle w:val="Ttulo1"/>
       </w:pPr>
-      <w:bookmarkStart w:id="2" w:name="_Toc189923688"/>
+      <w:bookmarkStart w:id="2" w:name="_Toc189932266"/>
       <w:r>
         <w:t>Requisitos Funcionais</w:t>
       </w:r>
@@ -4088,9 +4672,17 @@
       <w:pPr>
         <w:pStyle w:val="Ttulo2"/>
       </w:pPr>
-      <w:bookmarkStart w:id="3" w:name="_Toc189923689"/>
-      <w:r>
-        <w:t>[RF01] Manter perfis de acesso</w:t>
+      <w:bookmarkStart w:id="3" w:name="_Toc189932267"/>
+      <w:r>
+        <w:t>[RF01</w:t>
+      </w:r>
+      <w:proofErr w:type="gramStart"/>
+      <w:r>
+        <w:t>] Manter</w:t>
+      </w:r>
+      <w:proofErr w:type="gramEnd"/>
+      <w:r>
+        <w:t xml:space="preserve"> perfis de acesso</w:t>
       </w:r>
       <w:bookmarkEnd w:id="3"/>
     </w:p>
@@ -4112,7 +4704,7 @@
       <w:pPr>
         <w:pStyle w:val="Ttulo3"/>
       </w:pPr>
-      <w:bookmarkStart w:id="4" w:name="_Toc189923690"/>
+      <w:bookmarkStart w:id="4" w:name="_Toc189932268"/>
       <w:r>
         <w:t>Cadastrar perfil</w:t>
       </w:r>
@@ -4127,7 +4719,7 @@
       <w:pPr>
         <w:pStyle w:val="Ttulo3"/>
       </w:pPr>
-      <w:bookmarkStart w:id="5" w:name="_Toc189923691"/>
+      <w:bookmarkStart w:id="5" w:name="_Toc189932269"/>
       <w:r>
         <w:t>Excluir perfil</w:t>
       </w:r>
@@ -4149,9 +4741,17 @@
       <w:pPr>
         <w:pStyle w:val="Ttulo2"/>
       </w:pPr>
-      <w:bookmarkStart w:id="6" w:name="_Toc189923692"/>
-      <w:r>
-        <w:t>[RF02] Manter profissionais</w:t>
+      <w:bookmarkStart w:id="6" w:name="_Toc189932270"/>
+      <w:r>
+        <w:t>[RF02</w:t>
+      </w:r>
+      <w:proofErr w:type="gramStart"/>
+      <w:r>
+        <w:t>] Manter</w:t>
+      </w:r>
+      <w:proofErr w:type="gramEnd"/>
+      <w:r>
+        <w:t xml:space="preserve"> profissionais</w:t>
       </w:r>
       <w:bookmarkEnd w:id="6"/>
     </w:p>
@@ -4167,7 +4767,7 @@
       <w:pPr>
         <w:pStyle w:val="Ttulo3"/>
       </w:pPr>
-      <w:bookmarkStart w:id="7" w:name="_Toc189923693"/>
+      <w:bookmarkStart w:id="7" w:name="_Toc189932271"/>
       <w:r>
         <w:t>Cadastrar profissional</w:t>
       </w:r>
@@ -4182,7 +4782,7 @@
       <w:pPr>
         <w:pStyle w:val="Ttulo3"/>
       </w:pPr>
-      <w:bookmarkStart w:id="8" w:name="_Toc189923694"/>
+      <w:bookmarkStart w:id="8" w:name="_Toc189932272"/>
       <w:r>
         <w:t xml:space="preserve">Editar </w:t>
       </w:r>
@@ -4203,7 +4803,7 @@
       <w:pPr>
         <w:pStyle w:val="Ttulo3"/>
       </w:pPr>
-      <w:bookmarkStart w:id="9" w:name="_Toc189923695"/>
+      <w:bookmarkStart w:id="9" w:name="_Toc189932273"/>
       <w:r>
         <w:t>Excluir</w:t>
       </w:r>
@@ -4225,9 +4825,17 @@
       <w:pPr>
         <w:pStyle w:val="Ttulo2"/>
       </w:pPr>
-      <w:bookmarkStart w:id="10" w:name="_Toc189923696"/>
-      <w:r>
-        <w:t>[RF03] Manter procedimentos</w:t>
+      <w:bookmarkStart w:id="10" w:name="_Toc189932274"/>
+      <w:r>
+        <w:t>[RF03</w:t>
+      </w:r>
+      <w:proofErr w:type="gramStart"/>
+      <w:r>
+        <w:t>] Manter</w:t>
+      </w:r>
+      <w:proofErr w:type="gramEnd"/>
+      <w:r>
+        <w:t xml:space="preserve"> procedimentos</w:t>
       </w:r>
       <w:bookmarkEnd w:id="10"/>
     </w:p>
@@ -4243,7 +4851,7 @@
       <w:pPr>
         <w:pStyle w:val="Ttulo3"/>
       </w:pPr>
-      <w:bookmarkStart w:id="11" w:name="_Toc189923697"/>
+      <w:bookmarkStart w:id="11" w:name="_Toc189932275"/>
       <w:r>
         <w:t>Cadastrar procedimento</w:t>
       </w:r>
@@ -4258,7 +4866,7 @@
       <w:pPr>
         <w:pStyle w:val="Ttulo3"/>
       </w:pPr>
-      <w:bookmarkStart w:id="12" w:name="_Toc189923698"/>
+      <w:bookmarkStart w:id="12" w:name="_Toc189932276"/>
       <w:r>
         <w:t xml:space="preserve">Editar </w:t>
       </w:r>
@@ -4279,7 +4887,7 @@
       <w:pPr>
         <w:pStyle w:val="Ttulo3"/>
       </w:pPr>
-      <w:bookmarkStart w:id="13" w:name="_Toc189923699"/>
+      <w:bookmarkStart w:id="13" w:name="_Toc189932277"/>
       <w:r>
         <w:t>Excluir</w:t>
       </w:r>
@@ -4301,9 +4909,17 @@
       <w:pPr>
         <w:pStyle w:val="Ttulo2"/>
       </w:pPr>
-      <w:bookmarkStart w:id="14" w:name="_Toc189923700"/>
-      <w:r>
-        <w:t>[RF04] Manter clientes</w:t>
+      <w:bookmarkStart w:id="14" w:name="_Toc189932278"/>
+      <w:r>
+        <w:t>[RF04</w:t>
+      </w:r>
+      <w:proofErr w:type="gramStart"/>
+      <w:r>
+        <w:t>] Manter</w:t>
+      </w:r>
+      <w:proofErr w:type="gramEnd"/>
+      <w:r>
+        <w:t xml:space="preserve"> clientes</w:t>
       </w:r>
       <w:bookmarkEnd w:id="14"/>
     </w:p>
@@ -4319,7 +4935,7 @@
       <w:pPr>
         <w:pStyle w:val="Ttulo3"/>
       </w:pPr>
-      <w:bookmarkStart w:id="15" w:name="_Toc189923701"/>
+      <w:bookmarkStart w:id="15" w:name="_Toc189932279"/>
       <w:r>
         <w:t>Cadastrar cliente</w:t>
       </w:r>
@@ -4334,7 +4950,7 @@
       <w:pPr>
         <w:pStyle w:val="Ttulo3"/>
       </w:pPr>
-      <w:bookmarkStart w:id="16" w:name="_Toc189923702"/>
+      <w:bookmarkStart w:id="16" w:name="_Toc189932280"/>
       <w:r>
         <w:t>Editar cadastro de cliente</w:t>
       </w:r>
@@ -4349,7 +4965,7 @@
       <w:pPr>
         <w:pStyle w:val="Ttulo3"/>
       </w:pPr>
-      <w:bookmarkStart w:id="17" w:name="_Toc189923703"/>
+      <w:bookmarkStart w:id="17" w:name="_Toc189932281"/>
       <w:r>
         <w:t>Excluir cadastro de cliente</w:t>
       </w:r>
@@ -4365,9 +4981,17 @@
       <w:pPr>
         <w:pStyle w:val="Ttulo2"/>
       </w:pPr>
-      <w:bookmarkStart w:id="18" w:name="_Toc189923704"/>
-      <w:r>
-        <w:t>[RF05] Manter agendamentos</w:t>
+      <w:bookmarkStart w:id="18" w:name="_Toc189932282"/>
+      <w:r>
+        <w:t>[RF05</w:t>
+      </w:r>
+      <w:proofErr w:type="gramStart"/>
+      <w:r>
+        <w:t>] Manter</w:t>
+      </w:r>
+      <w:proofErr w:type="gramEnd"/>
+      <w:r>
+        <w:t xml:space="preserve"> agendamentos</w:t>
       </w:r>
       <w:bookmarkEnd w:id="18"/>
     </w:p>
@@ -4383,7 +5007,7 @@
       <w:pPr>
         <w:pStyle w:val="Ttulo3"/>
       </w:pPr>
-      <w:bookmarkStart w:id="19" w:name="_Toc189923705"/>
+      <w:bookmarkStart w:id="19" w:name="_Toc189932283"/>
       <w:r>
         <w:t>Cadastrar agendamento</w:t>
       </w:r>
@@ -4398,7 +5022,7 @@
       <w:pPr>
         <w:pStyle w:val="Ttulo3"/>
       </w:pPr>
-      <w:bookmarkStart w:id="20" w:name="_Toc189923706"/>
+      <w:bookmarkStart w:id="20" w:name="_Toc189932284"/>
       <w:r>
         <w:t>Editar cadastro de agendamento</w:t>
       </w:r>
@@ -4413,7 +5037,7 @@
       <w:pPr>
         <w:pStyle w:val="Ttulo3"/>
       </w:pPr>
-      <w:bookmarkStart w:id="21" w:name="_Toc189923707"/>
+      <w:bookmarkStart w:id="21" w:name="_Toc189932285"/>
       <w:r>
         <w:t>Excluir cadastro de ag</w:t>
       </w:r>
@@ -4432,9 +5056,17 @@
       <w:pPr>
         <w:pStyle w:val="Ttulo2"/>
       </w:pPr>
-      <w:bookmarkStart w:id="22" w:name="_Toc189923708"/>
-      <w:r>
-        <w:t>[RF06] Gerar relatório de agendamentos realizados</w:t>
+      <w:bookmarkStart w:id="22" w:name="_Toc189932286"/>
+      <w:r>
+        <w:t>[RF06</w:t>
+      </w:r>
+      <w:proofErr w:type="gramStart"/>
+      <w:r>
+        <w:t>] Gerar</w:t>
+      </w:r>
+      <w:proofErr w:type="gramEnd"/>
+      <w:r>
+        <w:t xml:space="preserve"> relatório de agendamentos realizados</w:t>
       </w:r>
       <w:bookmarkEnd w:id="22"/>
     </w:p>
@@ -4454,9 +5086,17 @@
       <w:pPr>
         <w:pStyle w:val="Ttulo2"/>
       </w:pPr>
-      <w:bookmarkStart w:id="23" w:name="_Toc189923709"/>
-      <w:r>
-        <w:t>[RF07] Realizar logout</w:t>
+      <w:bookmarkStart w:id="23" w:name="_Toc189932287"/>
+      <w:r>
+        <w:t>[RF07</w:t>
+      </w:r>
+      <w:proofErr w:type="gramStart"/>
+      <w:r>
+        <w:t>] Realizar</w:t>
+      </w:r>
+      <w:proofErr w:type="gramEnd"/>
+      <w:r>
+        <w:t xml:space="preserve"> logout</w:t>
       </w:r>
       <w:bookmarkEnd w:id="23"/>
     </w:p>
@@ -4473,13 +5113,18 @@
       <w:pPr>
         <w:pStyle w:val="Ttulo2"/>
       </w:pPr>
-      <w:bookmarkStart w:id="24" w:name="_Toc189923710"/>
-      <w:r>
-        <w:t>[RF08] Confirmar</w:t>
+      <w:bookmarkStart w:id="24" w:name="_Toc189932288"/>
+      <w:r>
+        <w:t>[RF08</w:t>
+      </w:r>
+      <w:proofErr w:type="gramStart"/>
+      <w:r>
+        <w:t>] Confirmar</w:t>
       </w:r>
       <w:r>
         <w:t xml:space="preserve"> ou cancelar</w:t>
       </w:r>
+      <w:proofErr w:type="gramEnd"/>
       <w:r>
         <w:t xml:space="preserve"> agendamentos</w:t>
       </w:r>
@@ -4504,9 +5149,17 @@
       <w:pPr>
         <w:pStyle w:val="Ttulo2"/>
       </w:pPr>
-      <w:bookmarkStart w:id="25" w:name="_Toc189923711"/>
-      <w:r>
-        <w:t>[RF09] Recuperar senha de acesso</w:t>
+      <w:bookmarkStart w:id="25" w:name="_Toc189932289"/>
+      <w:r>
+        <w:t>[RF09</w:t>
+      </w:r>
+      <w:proofErr w:type="gramStart"/>
+      <w:r>
+        <w:t>] Recuperar</w:t>
+      </w:r>
+      <w:proofErr w:type="gramEnd"/>
+      <w:r>
+        <w:t xml:space="preserve"> senha de acesso</w:t>
       </w:r>
       <w:bookmarkEnd w:id="25"/>
     </w:p>
@@ -4523,9 +5176,17 @@
       <w:pPr>
         <w:pStyle w:val="Ttulo2"/>
       </w:pPr>
-      <w:bookmarkStart w:id="26" w:name="_Toc189923712"/>
-      <w:r>
-        <w:t>[RF10] Trocar senha</w:t>
+      <w:bookmarkStart w:id="26" w:name="_Toc189932290"/>
+      <w:r>
+        <w:t>[RF10</w:t>
+      </w:r>
+      <w:proofErr w:type="gramStart"/>
+      <w:r>
+        <w:t>] Trocar</w:t>
+      </w:r>
+      <w:proofErr w:type="gramEnd"/>
+      <w:r>
+        <w:t xml:space="preserve"> senha</w:t>
       </w:r>
       <w:bookmarkEnd w:id="26"/>
     </w:p>
@@ -4542,9 +5203,17 @@
       <w:pPr>
         <w:pStyle w:val="Ttulo2"/>
       </w:pPr>
-      <w:bookmarkStart w:id="27" w:name="_Toc189923713"/>
-      <w:r>
-        <w:t>[RF11] Trocar e-mail</w:t>
+      <w:bookmarkStart w:id="27" w:name="_Toc189932291"/>
+      <w:r>
+        <w:t>[RF11</w:t>
+      </w:r>
+      <w:proofErr w:type="gramStart"/>
+      <w:r>
+        <w:t>] Trocar</w:t>
+      </w:r>
+      <w:proofErr w:type="gramEnd"/>
+      <w:r>
+        <w:t xml:space="preserve"> e-mail</w:t>
       </w:r>
       <w:bookmarkEnd w:id="27"/>
     </w:p>
@@ -4561,15 +5230,74 @@
       <w:pPr>
         <w:pStyle w:val="Ttulo2"/>
       </w:pPr>
-      <w:bookmarkStart w:id="28" w:name="_Toc189923714"/>
-      <w:r>
-        <w:t>[RF12] Acessar o sistema</w:t>
+      <w:bookmarkStart w:id="28" w:name="_Toc189932292"/>
+      <w:r>
+        <w:t>[RF12</w:t>
+      </w:r>
+      <w:proofErr w:type="gramStart"/>
+      <w:r>
+        <w:t>] Acessar</w:t>
+      </w:r>
+      <w:proofErr w:type="gramEnd"/>
+      <w:r>
+        <w:t xml:space="preserve"> o sistema</w:t>
       </w:r>
       <w:bookmarkEnd w:id="28"/>
     </w:p>
     <w:p>
       <w:r>
         <w:t>O sistema deverá permitir que profissionais cadastrados vinculados a um tipo de perfil o acessem. (RN14)</w:t>
+      </w:r>
+    </w:p>
+    <w:p/>
+    <w:p>
+      <w:pPr>
+        <w:pStyle w:val="Ttulo2"/>
+      </w:pPr>
+      <w:bookmarkStart w:id="29" w:name="_Toc189932293"/>
+      <w:r>
+        <w:t>[RF13</w:t>
+      </w:r>
+      <w:proofErr w:type="gramStart"/>
+      <w:r>
+        <w:t>] Notificar</w:t>
+      </w:r>
+      <w:proofErr w:type="gramEnd"/>
+      <w:r>
+        <w:t xml:space="preserve"> confirmação ou cancelamento de agendamento</w:t>
+      </w:r>
+      <w:bookmarkEnd w:id="29"/>
+    </w:p>
+    <w:p>
+      <w:r>
+        <w:t>O sistema deve emitir uma notificação ao profissional (independente do tipo de perfil) acerca da confirmação ou cancelamento de algum procedimento.</w:t>
+      </w:r>
+    </w:p>
+    <w:p/>
+    <w:p>
+      <w:pPr>
+        <w:pStyle w:val="Ttulo2"/>
+      </w:pPr>
+      <w:bookmarkStart w:id="30" w:name="_Toc189932294"/>
+      <w:r>
+        <w:t>[RF14</w:t>
+      </w:r>
+      <w:proofErr w:type="gramStart"/>
+      <w:r>
+        <w:t>] Consultar</w:t>
+      </w:r>
+      <w:proofErr w:type="gramEnd"/>
+      <w:r>
+        <w:t xml:space="preserve"> dados cadastrados</w:t>
+      </w:r>
+      <w:bookmarkEnd w:id="30"/>
+    </w:p>
+    <w:p>
+      <w:r>
+        <w:t>O sistema deverá permitir que os perfis cadastrados consultem cadastros de profissionais, procedimentos, clientes e agendamentos por meio de filtros.</w:t>
+      </w:r>
+      <w:r>
+        <w:t xml:space="preserve"> (RN17, RN18, RN19, RN20)</w:t>
       </w:r>
     </w:p>
     <w:p/>
@@ -4578,18 +5306,19 @@
       <w:pPr>
         <w:pStyle w:val="Ttulo1"/>
       </w:pPr>
-      <w:bookmarkStart w:id="29" w:name="_Toc189923715"/>
-      <w:r>
+      <w:bookmarkStart w:id="31" w:name="_Toc189932295"/>
+      <w:r>
+        <w:lastRenderedPageBreak/>
         <w:t>Requisitos Não Funcionais</w:t>
       </w:r>
-      <w:bookmarkEnd w:id="29"/>
+      <w:bookmarkEnd w:id="31"/>
     </w:p>
     <w:p/>
     <w:p>
       <w:pPr>
         <w:pStyle w:val="Ttulo2"/>
       </w:pPr>
-      <w:bookmarkStart w:id="30" w:name="_Toc189923716"/>
+      <w:bookmarkStart w:id="32" w:name="_Toc189932296"/>
       <w:r>
         <w:t>[RNF</w:t>
       </w:r>
@@ -4599,14 +5328,30 @@
       <w:r>
         <w:t>] Desenvolvimento</w:t>
       </w:r>
-      <w:bookmarkEnd w:id="30"/>
-    </w:p>
-    <w:p>
-      <w:r>
-        <w:t>O sistema deverá ser desenvolvido usando as linguagens de marcação HTML5, de estilo CSS3 e de programação JavaScript. O banco de dados para registro das informações deverá ser o MySQL</w:t>
-      </w:r>
-      <w:r>
-        <w:t xml:space="preserve"> e o framework a ser utilizado para testes unitários deverá ser o Jest.</w:t>
+      <w:bookmarkEnd w:id="32"/>
+    </w:p>
+    <w:p>
+      <w:r>
+        <w:t xml:space="preserve">O sistema deverá ser desenvolvido usando as linguagens de marcação HTML5, de estilo CSS3 e de programação </w:t>
+      </w:r>
+      <w:proofErr w:type="spellStart"/>
+      <w:r>
+        <w:t>JavaScript</w:t>
+      </w:r>
+      <w:proofErr w:type="spellEnd"/>
+      <w:r>
+        <w:t>. O banco de dados para registro das informações deverá ser o MySQL</w:t>
+      </w:r>
+      <w:r>
+        <w:t xml:space="preserve"> e o framework a ser utilizado para testes unitários deverá ser o </w:t>
+      </w:r>
+      <w:proofErr w:type="spellStart"/>
+      <w:r>
+        <w:t>Jest</w:t>
+      </w:r>
+      <w:proofErr w:type="spellEnd"/>
+      <w:r>
+        <w:t>.</w:t>
       </w:r>
       <w:r>
         <w:t xml:space="preserve"> (RN11)</w:t>
@@ -4617,9 +5362,8 @@
       <w:pPr>
         <w:pStyle w:val="Ttulo2"/>
       </w:pPr>
-      <w:bookmarkStart w:id="31" w:name="_Toc189923717"/>
-      <w:r>
-        <w:lastRenderedPageBreak/>
+      <w:bookmarkStart w:id="33" w:name="_Toc189932297"/>
+      <w:r>
         <w:t>[R</w:t>
       </w:r>
       <w:r>
@@ -4628,7 +5372,7 @@
       <w:r>
         <w:t>02] Desempenho</w:t>
       </w:r>
-      <w:bookmarkEnd w:id="31"/>
+      <w:bookmarkEnd w:id="33"/>
     </w:p>
     <w:p>
       <w:r>
@@ -4640,11 +5384,11 @@
       <w:pPr>
         <w:pStyle w:val="Ttulo2"/>
       </w:pPr>
-      <w:bookmarkStart w:id="32" w:name="_Toc189923718"/>
+      <w:bookmarkStart w:id="34" w:name="_Toc189932298"/>
       <w:r>
         <w:t>[RNF03] Usabilidade</w:t>
       </w:r>
-      <w:bookmarkEnd w:id="32"/>
+      <w:bookmarkEnd w:id="34"/>
     </w:p>
     <w:p>
       <w:r>
@@ -4661,7 +5405,7 @@
       <w:pPr>
         <w:pStyle w:val="Ttulo2"/>
       </w:pPr>
-      <w:bookmarkStart w:id="33" w:name="_Toc189923719"/>
+      <w:bookmarkStart w:id="35" w:name="_Toc189932299"/>
       <w:r>
         <w:t>[RN</w:t>
       </w:r>
@@ -4671,7 +5415,7 @@
       <w:r>
         <w:t>04] Manutenibilidade</w:t>
       </w:r>
-      <w:bookmarkEnd w:id="33"/>
+      <w:bookmarkEnd w:id="35"/>
     </w:p>
     <w:p>
       <w:r>
@@ -4683,7 +5427,7 @@
       <w:pPr>
         <w:pStyle w:val="Ttulo2"/>
       </w:pPr>
-      <w:bookmarkStart w:id="34" w:name="_Toc189923720"/>
+      <w:bookmarkStart w:id="36" w:name="_Toc189932300"/>
       <w:r>
         <w:t>[R</w:t>
       </w:r>
@@ -4693,7 +5437,7 @@
       <w:r>
         <w:t>05] Compatibilidade</w:t>
       </w:r>
-      <w:bookmarkEnd w:id="34"/>
+      <w:bookmarkEnd w:id="36"/>
     </w:p>
     <w:p>
       <w:r>
@@ -4705,11 +5449,11 @@
       <w:pPr>
         <w:pStyle w:val="Ttulo2"/>
       </w:pPr>
-      <w:bookmarkStart w:id="35" w:name="_Toc189923721"/>
+      <w:bookmarkStart w:id="37" w:name="_Toc189932301"/>
       <w:r>
         <w:t>[RNF06] Legalidade e Conformidade</w:t>
       </w:r>
-      <w:bookmarkEnd w:id="35"/>
+      <w:bookmarkEnd w:id="37"/>
     </w:p>
     <w:p>
       <w:r>
@@ -4722,19 +5466,20 @@
       <w:pPr>
         <w:pStyle w:val="Ttulo1"/>
       </w:pPr>
-      <w:bookmarkStart w:id="36" w:name="_Toc189923722"/>
+      <w:bookmarkStart w:id="38" w:name="_Toc189932302"/>
       <w:r>
         <w:t>Regras de Negócio</w:t>
       </w:r>
-      <w:bookmarkEnd w:id="36"/>
+      <w:bookmarkEnd w:id="38"/>
     </w:p>
     <w:p/>
     <w:p>
       <w:pPr>
         <w:pStyle w:val="Ttulo2"/>
       </w:pPr>
-      <w:bookmarkStart w:id="37" w:name="_Toc189923723"/>
-      <w:r>
+      <w:bookmarkStart w:id="39" w:name="_Toc189932303"/>
+      <w:r>
+        <w:lastRenderedPageBreak/>
         <w:t>[RN</w:t>
       </w:r>
       <w:r>
@@ -4743,7 +5488,7 @@
       <w:r>
         <w:t>1] Cadastro de perfis</w:t>
       </w:r>
-      <w:bookmarkEnd w:id="37"/>
+      <w:bookmarkEnd w:id="39"/>
     </w:p>
     <w:p>
       <w:r>
@@ -4818,8 +5563,15 @@
         </w:numPr>
       </w:pPr>
       <w:r>
-        <w:lastRenderedPageBreak/>
-        <w:t xml:space="preserve">Descrição do perfil (quais controles o mesmo </w:t>
+        <w:t xml:space="preserve">Descrição do perfil (quais controles </w:t>
+      </w:r>
+      <w:proofErr w:type="gramStart"/>
+      <w:r>
+        <w:t>o mesmo</w:t>
+      </w:r>
+      <w:proofErr w:type="gramEnd"/>
+      <w:r>
+        <w:t xml:space="preserve"> </w:t>
       </w:r>
       <w:r>
         <w:t>terá</w:t>
@@ -4833,11 +5585,11 @@
       <w:pPr>
         <w:pStyle w:val="Ttulo2"/>
       </w:pPr>
-      <w:bookmarkStart w:id="38" w:name="_Toc189923724"/>
+      <w:bookmarkStart w:id="40" w:name="_Toc189932304"/>
       <w:r>
         <w:t>[RN02] Cadastro de profissionais</w:t>
       </w:r>
-      <w:bookmarkEnd w:id="38"/>
+      <w:bookmarkEnd w:id="40"/>
     </w:p>
     <w:p>
       <w:r>
@@ -4958,11 +5710,11 @@
       <w:pPr>
         <w:pStyle w:val="Ttulo2"/>
       </w:pPr>
-      <w:bookmarkStart w:id="39" w:name="_Toc189923725"/>
+      <w:bookmarkStart w:id="41" w:name="_Toc189932305"/>
       <w:r>
         <w:t>[RN03] Cadastro de procedimentos</w:t>
       </w:r>
-      <w:bookmarkEnd w:id="39"/>
+      <w:bookmarkEnd w:id="41"/>
     </w:p>
     <w:p>
       <w:r>
@@ -5009,11 +5761,12 @@
       <w:pPr>
         <w:pStyle w:val="Ttulo2"/>
       </w:pPr>
-      <w:bookmarkStart w:id="40" w:name="_Toc189923726"/>
-      <w:r>
+      <w:bookmarkStart w:id="42" w:name="_Toc189932306"/>
+      <w:r>
+        <w:lastRenderedPageBreak/>
         <w:t>[RN04] Cadastro de clientes</w:t>
       </w:r>
-      <w:bookmarkEnd w:id="40"/>
+      <w:bookmarkEnd w:id="42"/>
     </w:p>
     <w:p>
       <w:r>
@@ -5041,7 +5794,7 @@
         </w:numPr>
       </w:pPr>
       <w:r>
-        <w:t>CPF;</w:t>
+        <w:t>Celular;</w:t>
       </w:r>
     </w:p>
     <w:p>
@@ -5053,7 +5806,12 @@
         </w:numPr>
       </w:pPr>
       <w:r>
-        <w:t>Celular;</w:t>
+        <w:t>E-mail.</w:t>
+      </w:r>
+    </w:p>
+    <w:p>
+      <w:r>
+        <w:t>Controle de funções:</w:t>
       </w:r>
     </w:p>
     <w:p>
@@ -5065,12 +5823,7 @@
         </w:numPr>
       </w:pPr>
       <w:r>
-        <w:t>E-mail.</w:t>
-      </w:r>
-    </w:p>
-    <w:p>
-      <w:r>
-        <w:t>Controle de funções:</w:t>
+        <w:t>Administrador: Cadastra, edita e exclui registros de clientes cadastrados.</w:t>
       </w:r>
     </w:p>
     <w:p>
@@ -5082,7 +5835,23 @@
         </w:numPr>
       </w:pPr>
       <w:r>
-        <w:t>Administrador: Cadastra, edita e exclui registros de clientes cadastrados.</w:t>
+        <w:t>Funcionário: Cadastra e edita registros de clientes cadastrados.</w:t>
+      </w:r>
+    </w:p>
+    <w:p/>
+    <w:p>
+      <w:pPr>
+        <w:pStyle w:val="Ttulo2"/>
+      </w:pPr>
+      <w:bookmarkStart w:id="43" w:name="_Toc189932307"/>
+      <w:r>
+        <w:t>[RN05] Cadastro de agendamentos</w:t>
+      </w:r>
+      <w:bookmarkEnd w:id="43"/>
+    </w:p>
+    <w:p>
+      <w:r>
+        <w:t>Para cadastrar agendamentos, as seguintes informações deverão ser passadas:</w:t>
       </w:r>
     </w:p>
     <w:p>
@@ -5094,23 +5863,7 @@
         </w:numPr>
       </w:pPr>
       <w:r>
-        <w:t>Funcionário: Cadastra e edita registros de clientes cadastrados.</w:t>
-      </w:r>
-    </w:p>
-    <w:p/>
-    <w:p>
-      <w:pPr>
-        <w:pStyle w:val="Ttulo2"/>
-      </w:pPr>
-      <w:bookmarkStart w:id="41" w:name="_Toc189923727"/>
-      <w:r>
-        <w:t>[RN05] Cadastro de agendamentos</w:t>
-      </w:r>
-      <w:bookmarkEnd w:id="41"/>
-    </w:p>
-    <w:p>
-      <w:r>
-        <w:t>Para cadastrar agendamentos, as seguintes informações deverão ser passadas:</w:t>
+        <w:t>Tipo de procedimento a ser realizado.</w:t>
       </w:r>
     </w:p>
     <w:p>
@@ -5122,7 +5875,7 @@
         </w:numPr>
       </w:pPr>
       <w:r>
-        <w:t>Tipo de procedimento a ser realizado.</w:t>
+        <w:t>O cliente que realizará o procedimento;</w:t>
       </w:r>
     </w:p>
     <w:p>
@@ -5134,7 +5887,7 @@
         </w:numPr>
       </w:pPr>
       <w:r>
-        <w:t>O cliente que realizará o procedimento;</w:t>
+        <w:t>Data do procedimento;</w:t>
       </w:r>
     </w:p>
     <w:p>
@@ -5146,7 +5899,7 @@
         </w:numPr>
       </w:pPr>
       <w:r>
-        <w:t>Data do procedimento;</w:t>
+        <w:t>Horário do procedimento;</w:t>
       </w:r>
     </w:p>
     <w:p>
@@ -5158,7 +5911,12 @@
         </w:numPr>
       </w:pPr>
       <w:r>
-        <w:t>Horário do procedimento;</w:t>
+        <w:t>O profissional que realizará o procedimento.</w:t>
+      </w:r>
+    </w:p>
+    <w:p>
+      <w:r>
+        <w:t>Controle de funções:</w:t>
       </w:r>
     </w:p>
     <w:p>
@@ -5170,12 +5928,7 @@
         </w:numPr>
       </w:pPr>
       <w:r>
-        <w:t>O profissional que realizará o procedimento.</w:t>
-      </w:r>
-    </w:p>
-    <w:p>
-      <w:r>
-        <w:t>Controle de funções:</w:t>
+        <w:t>Administrador: Cadastra, edita e exclui registros de agendamentos cadastrados.</w:t>
       </w:r>
     </w:p>
     <w:p>
@@ -5187,7 +5940,35 @@
         </w:numPr>
       </w:pPr>
       <w:r>
-        <w:t>Administrador: Cadastra, edita e exclui registros de agendamentos cadastrados.</w:t>
+        <w:t>Funcionário: Cadastra e edita registros de agendamentos cadastrados.</w:t>
+      </w:r>
+    </w:p>
+    <w:p/>
+    <w:p>
+      <w:pPr>
+        <w:pStyle w:val="Ttulo2"/>
+      </w:pPr>
+      <w:bookmarkStart w:id="44" w:name="_Toc189932308"/>
+      <w:r>
+        <w:t>[RN06] Relatório de agendamentos</w:t>
+      </w:r>
+      <w:bookmarkEnd w:id="44"/>
+    </w:p>
+    <w:p>
+      <w:r>
+        <w:t xml:space="preserve">Somente o Administrador do sistema poderá gerar o relatório de agendamentos. </w:t>
+      </w:r>
+      <w:r>
+        <w:t xml:space="preserve">Para </w:t>
+      </w:r>
+      <w:r>
+        <w:t>gerá-lo</w:t>
+      </w:r>
+      <w:r>
+        <w:t xml:space="preserve">, será preciso definir </w:t>
+      </w:r>
+      <w:r>
+        <w:t>um intervalo de tempo. Os intervalos de tempo disponíveis serão:</w:t>
       </w:r>
     </w:p>
     <w:p>
@@ -5199,35 +5980,7 @@
         </w:numPr>
       </w:pPr>
       <w:r>
-        <w:t>Funcionário: Cadastra e edita registros de agendamentos cadastrados.</w:t>
-      </w:r>
-    </w:p>
-    <w:p/>
-    <w:p>
-      <w:pPr>
-        <w:pStyle w:val="Ttulo2"/>
-      </w:pPr>
-      <w:bookmarkStart w:id="42" w:name="_Toc189923728"/>
-      <w:r>
-        <w:t>[RN06] Relatório de agendamentos</w:t>
-      </w:r>
-      <w:bookmarkEnd w:id="42"/>
-    </w:p>
-    <w:p>
-      <w:r>
-        <w:t xml:space="preserve">Somente o Administrador do sistema poderá gerar o relatório de agendamentos. </w:t>
-      </w:r>
-      <w:r>
-        <w:t xml:space="preserve">Para </w:t>
-      </w:r>
-      <w:r>
-        <w:t>gerá-lo</w:t>
-      </w:r>
-      <w:r>
-        <w:t xml:space="preserve">, será preciso definir </w:t>
-      </w:r>
-      <w:r>
-        <w:t>um intervalo de tempo. Os intervalos de tempo disponíveis serão:</w:t>
+        <w:t>Última semana;</w:t>
       </w:r>
     </w:p>
     <w:p>
@@ -5239,7 +5992,7 @@
         </w:numPr>
       </w:pPr>
       <w:r>
-        <w:t>Última semana;</w:t>
+        <w:t>Últimos 15 dias;</w:t>
       </w:r>
     </w:p>
     <w:p>
@@ -5251,7 +6004,7 @@
         </w:numPr>
       </w:pPr>
       <w:r>
-        <w:t>Últimos 15 dias;</w:t>
+        <w:t>1 mês;</w:t>
       </w:r>
     </w:p>
     <w:p>
@@ -5263,7 +6016,7 @@
         </w:numPr>
       </w:pPr>
       <w:r>
-        <w:t>1 mês;</w:t>
+        <w:t>6 meses;</w:t>
       </w:r>
     </w:p>
     <w:p>
@@ -5275,7 +6028,12 @@
         </w:numPr>
       </w:pPr>
       <w:r>
-        <w:t>6 meses;</w:t>
+        <w:t>1 ano.</w:t>
+      </w:r>
+    </w:p>
+    <w:p>
+      <w:r>
+        <w:t>No relatório gerado, as seguintes informações deverão ser apresentadas:</w:t>
       </w:r>
     </w:p>
     <w:p>
@@ -5287,12 +6045,7 @@
         </w:numPr>
       </w:pPr>
       <w:r>
-        <w:t>1 ano.</w:t>
-      </w:r>
-    </w:p>
-    <w:p>
-      <w:r>
-        <w:t>No relatório gerado, as seguintes informações deverão ser apresentadas:</w:t>
+        <w:t>Nome do procedimento;</w:t>
       </w:r>
     </w:p>
     <w:p>
@@ -5304,7 +6057,7 @@
         </w:numPr>
       </w:pPr>
       <w:r>
-        <w:t>Nome do procedimento;</w:t>
+        <w:t>Data do procedimento;</w:t>
       </w:r>
     </w:p>
     <w:p>
@@ -5316,7 +6069,7 @@
         </w:numPr>
       </w:pPr>
       <w:r>
-        <w:t>Data do procedimento;</w:t>
+        <w:t>Nome do cliente que realizou o procedimento;</w:t>
       </w:r>
     </w:p>
     <w:p>
@@ -5328,7 +6081,7 @@
         </w:numPr>
       </w:pPr>
       <w:r>
-        <w:t>Nome do cliente que realizou o procedimento;</w:t>
+        <w:t>Profissional que realizou o procedimento;</w:t>
       </w:r>
     </w:p>
     <w:p>
@@ -5340,7 +6093,7 @@
         </w:numPr>
       </w:pPr>
       <w:r>
-        <w:t>Profissional que realizou o procedimento;</w:t>
+        <w:t>Valor do procedimento;</w:t>
       </w:r>
     </w:p>
     <w:p>
@@ -5352,7 +6105,8 @@
         </w:numPr>
       </w:pPr>
       <w:r>
-        <w:t>Valor do procedimento;</w:t>
+        <w:lastRenderedPageBreak/>
+        <w:t>Quantidade total de registros exportados;</w:t>
       </w:r>
     </w:p>
     <w:p>
@@ -5364,7 +6118,7 @@
         </w:numPr>
       </w:pPr>
       <w:r>
-        <w:t>Quantidade total de registros exportados;</w:t>
+        <w:t>Soma do valor total dos procedimentos realizados e exibidos no relatório;</w:t>
       </w:r>
     </w:p>
     <w:p>
@@ -5376,7 +6130,7 @@
         </w:numPr>
       </w:pPr>
       <w:r>
-        <w:t>Soma do valor total dos procedimentos realizados e exibidos no relatório;</w:t>
+        <w:t>Data de geração do relatório;</w:t>
       </w:r>
     </w:p>
     <w:p>
@@ -5388,7 +6142,63 @@
         </w:numPr>
       </w:pPr>
       <w:r>
-        <w:t>Data de geração do relatório;</w:t>
+        <w:t>Identificação da pessoa (Administrador) que gerou o relatório.</w:t>
+      </w:r>
+    </w:p>
+    <w:p/>
+    <w:p>
+      <w:pPr>
+        <w:pStyle w:val="Ttulo2"/>
+      </w:pPr>
+      <w:bookmarkStart w:id="45" w:name="_Toc189932309"/>
+      <w:r>
+        <w:t>[RN07] Logout do sistema</w:t>
+      </w:r>
+      <w:bookmarkEnd w:id="45"/>
+    </w:p>
+    <w:p>
+      <w:r>
+        <w:t>Para se desconectarem do sistema, os usuários precisarão clicar em um botão específico. Após clique no mesmo, deverão ser questionados acerca de sua decisão.</w:t>
+      </w:r>
+    </w:p>
+    <w:p/>
+    <w:p>
+      <w:pPr>
+        <w:pStyle w:val="Ttulo2"/>
+      </w:pPr>
+      <w:bookmarkStart w:id="46" w:name="_Toc189932310"/>
+      <w:r>
+        <w:t>[RN08] Recuperação de senha</w:t>
+      </w:r>
+      <w:bookmarkEnd w:id="46"/>
+    </w:p>
+    <w:p>
+      <w:r>
+        <w:t xml:space="preserve">Caso o usuário tenha perdido ou esquecido sua senha, poderá recuperá-la através da opção “Esqueci minha senha” exibida na tela de login do sistema. Ao clicá-la, deverá ser direcionado para uma tela onde informará seu endereço de e-mail e, inserindo-o, receberá um link para </w:t>
+      </w:r>
+      <w:proofErr w:type="gramStart"/>
+      <w:r>
+        <w:t>criar uma nova</w:t>
+      </w:r>
+      <w:proofErr w:type="gramEnd"/>
+      <w:r>
+        <w:t xml:space="preserve"> senha.</w:t>
+      </w:r>
+    </w:p>
+    <w:p/>
+    <w:p>
+      <w:pPr>
+        <w:pStyle w:val="Ttulo2"/>
+      </w:pPr>
+      <w:bookmarkStart w:id="47" w:name="_Toc189932311"/>
+      <w:r>
+        <w:t>[RN09] Critérios de criação de senha</w:t>
+      </w:r>
+      <w:bookmarkEnd w:id="47"/>
+    </w:p>
+    <w:p>
+      <w:r>
+        <w:t>Por questões de segurança, para o usuário criar uma senha, deverá obedecer aos seguintes critérios:</w:t>
       </w:r>
     </w:p>
     <w:p>
@@ -5400,55 +6210,7 @@
         </w:numPr>
       </w:pPr>
       <w:r>
-        <w:t>Identificação da pessoa (Administrador) que gerou o relatório.</w:t>
-      </w:r>
-    </w:p>
-    <w:p/>
-    <w:p>
-      <w:pPr>
-        <w:pStyle w:val="Ttulo2"/>
-      </w:pPr>
-      <w:bookmarkStart w:id="43" w:name="_Toc189923729"/>
-      <w:r>
-        <w:t>[RN07] Logout do sistema</w:t>
-      </w:r>
-      <w:bookmarkEnd w:id="43"/>
-    </w:p>
-    <w:p>
-      <w:r>
-        <w:t>Para se desconectarem do sistema, os usuários precisarão clicar em um botão específico. Após clique no mesmo, deverão ser questionados acerca de sua decisão.</w:t>
-      </w:r>
-    </w:p>
-    <w:p/>
-    <w:p>
-      <w:pPr>
-        <w:pStyle w:val="Ttulo2"/>
-      </w:pPr>
-      <w:bookmarkStart w:id="44" w:name="_Toc189923730"/>
-      <w:r>
-        <w:t>[RN08] Recuperação de senha</w:t>
-      </w:r>
-      <w:bookmarkEnd w:id="44"/>
-    </w:p>
-    <w:p>
-      <w:r>
-        <w:t>Caso o usuário tenha perdido ou esquecido sua senha, poderá recuperá-la através da opção “Esqueci minha senha” exibida na tela de login do sistema. Ao clicá-la, deverá ser direcionado para uma tela onde informará seu endereço de e-mail e, inserindo-o, receberá um link para criar uma nova senha.</w:t>
-      </w:r>
-    </w:p>
-    <w:p/>
-    <w:p>
-      <w:pPr>
-        <w:pStyle w:val="Ttulo2"/>
-      </w:pPr>
-      <w:bookmarkStart w:id="45" w:name="_Toc189923731"/>
-      <w:r>
-        <w:t>[RN09] Critérios de criação de senha</w:t>
-      </w:r>
-      <w:bookmarkEnd w:id="45"/>
-    </w:p>
-    <w:p>
-      <w:r>
-        <w:t>Por questões de segurança, para o usuário criar uma senha, deverá obedecer aos seguintes critérios:</w:t>
+        <w:t>Ter no mínimo 6 caracteres;</w:t>
       </w:r>
     </w:p>
     <w:p>
@@ -5460,7 +6222,7 @@
         </w:numPr>
       </w:pPr>
       <w:r>
-        <w:t>Ter no mínimo 6 caracteres;</w:t>
+        <w:t>Ter pelo menos 1 letra em maiúsculo;</w:t>
       </w:r>
     </w:p>
     <w:p>
@@ -5472,7 +6234,7 @@
         </w:numPr>
       </w:pPr>
       <w:r>
-        <w:t>Ter pelo menos 1 letra em maiúsculo;</w:t>
+        <w:t>Ter algum caractere especial;</w:t>
       </w:r>
     </w:p>
     <w:p>
@@ -5484,7 +6246,170 @@
         </w:numPr>
       </w:pPr>
       <w:r>
-        <w:t>Ter algum caractere especial;</w:t>
+        <w:t>Ter algum número incluso.</w:t>
+      </w:r>
+    </w:p>
+    <w:p/>
+    <w:p>
+      <w:pPr>
+        <w:pStyle w:val="Ttulo2"/>
+      </w:pPr>
+      <w:bookmarkStart w:id="48" w:name="_Toc189932312"/>
+      <w:r>
+        <w:t>[RN10] Confirmação</w:t>
+      </w:r>
+      <w:r>
+        <w:t xml:space="preserve"> ou cancelamento</w:t>
+      </w:r>
+      <w:r>
+        <w:t xml:space="preserve"> de agendamentos</w:t>
+      </w:r>
+      <w:bookmarkEnd w:id="48"/>
+    </w:p>
+    <w:p>
+      <w:r>
+        <w:t xml:space="preserve">Os agendamentos deverão ser confirmados </w:t>
+      </w:r>
+      <w:r>
+        <w:t xml:space="preserve">ou cancelados </w:t>
+      </w:r>
+      <w:r>
+        <w:t xml:space="preserve">com os(as) clientes via WhatsApp, por meio de uma API. </w:t>
+      </w:r>
+      <w:r>
+        <w:t>A mensagem a ser enviada para o(a) cliente deverá ser 2 dias antes da data marcada.</w:t>
+      </w:r>
+    </w:p>
+    <w:p>
+      <w:r>
+        <w:t>Mensagem a ser enviada para o(a) cliente confirmar</w:t>
+      </w:r>
+      <w:r>
+        <w:t xml:space="preserve"> ou cancelar o procedimento</w:t>
+      </w:r>
+      <w:r>
+        <w:t>:</w:t>
+      </w:r>
+    </w:p>
+    <w:p>
+      <w:pPr>
+        <w:rPr>
+          <w:i/>
+          <w:iCs/>
+        </w:rPr>
+      </w:pPr>
+      <w:r>
+        <w:rPr>
+          <w:i/>
+          <w:iCs/>
+        </w:rPr>
+        <w:t xml:space="preserve">“Olá, </w:t>
+      </w:r>
+      <w:r>
+        <w:rPr>
+          <w:i/>
+          <w:iCs/>
+        </w:rPr>
+        <w:t>NOME_DO_CLIENTE</w:t>
+      </w:r>
+      <w:r>
+        <w:rPr>
+          <w:i/>
+          <w:iCs/>
+        </w:rPr>
+        <w:t xml:space="preserve">! </w:t>
+      </w:r>
+    </w:p>
+    <w:p>
+      <w:pPr>
+        <w:rPr>
+          <w:i/>
+          <w:iCs/>
+        </w:rPr>
+      </w:pPr>
+      <w:r>
+        <w:rPr>
+          <w:i/>
+          <w:iCs/>
+        </w:rPr>
+        <w:t>Você tem um procedimento marcado</w:t>
+      </w:r>
+      <w:r>
+        <w:rPr>
+          <w:i/>
+          <w:iCs/>
+        </w:rPr>
+        <w:t xml:space="preserve"> com o(a) profissional NOME_PROFISSIONAL no salão NOME_SALÃO em DATA, às HORÁRIO.</w:t>
+      </w:r>
+    </w:p>
+    <w:p>
+      <w:pPr>
+        <w:rPr>
+          <w:i/>
+          <w:iCs/>
+        </w:rPr>
+      </w:pPr>
+      <w:r>
+        <w:rPr>
+          <w:i/>
+          <w:iCs/>
+        </w:rPr>
+        <w:t>Por favor, digite:</w:t>
+      </w:r>
+    </w:p>
+    <w:p>
+      <w:pPr>
+        <w:rPr>
+          <w:i/>
+          <w:iCs/>
+        </w:rPr>
+      </w:pPr>
+      <w:r>
+        <w:rPr>
+          <w:i/>
+          <w:iCs/>
+        </w:rPr>
+        <w:t>1- Para CONFIRMAR;</w:t>
+      </w:r>
+    </w:p>
+    <w:p>
+      <w:pPr>
+        <w:rPr>
+          <w:i/>
+          <w:iCs/>
+        </w:rPr>
+      </w:pPr>
+      <w:r>
+        <w:rPr>
+          <w:i/>
+          <w:iCs/>
+        </w:rPr>
+        <w:t>2- Para CANCELAR.”</w:t>
+      </w:r>
+    </w:p>
+    <w:p>
+      <w:r>
+        <w:lastRenderedPageBreak/>
+        <w:t>Conforme especificação feita acima, se o(a) cliente digitar 1, o sistema deverá confirmar o procedimento. Se o(a) cliente digitar 2, então o sistema cancelará o procedimento.</w:t>
+      </w:r>
+    </w:p>
+    <w:p/>
+    <w:p>
+      <w:pPr>
+        <w:pStyle w:val="Ttulo2"/>
+      </w:pPr>
+      <w:bookmarkStart w:id="49" w:name="_Toc189932313"/>
+      <w:r>
+        <w:t>[RN11] Páginas a serem criadas</w:t>
+      </w:r>
+      <w:bookmarkEnd w:id="49"/>
+    </w:p>
+    <w:p>
+      <w:r>
+        <w:t>O sistema deverá contar com as seguintes páginas</w:t>
+      </w:r>
+      <w:r>
+        <w:t>:</w:t>
       </w:r>
     </w:p>
     <w:p>
@@ -5496,166 +6421,10 @@
         </w:numPr>
       </w:pPr>
       <w:r>
-        <w:t>Ter algum número incluso.</w:t>
-      </w:r>
-    </w:p>
-    <w:p/>
-    <w:p>
-      <w:pPr>
-        <w:pStyle w:val="Ttulo2"/>
-      </w:pPr>
-      <w:bookmarkStart w:id="46" w:name="_Toc189923732"/>
-      <w:r>
-        <w:t>[RN10] Confirmação</w:t>
-      </w:r>
-      <w:r>
-        <w:t xml:space="preserve"> ou cancelamento</w:t>
-      </w:r>
-      <w:r>
-        <w:t xml:space="preserve"> de agendamentos</w:t>
-      </w:r>
-      <w:bookmarkEnd w:id="46"/>
-    </w:p>
-    <w:p>
-      <w:r>
-        <w:t xml:space="preserve">Os agendamentos deverão ser confirmados </w:t>
-      </w:r>
-      <w:r>
-        <w:t xml:space="preserve">ou cancelados </w:t>
-      </w:r>
-      <w:r>
-        <w:t xml:space="preserve">com os(as) clientes via WhatsApp, por meio de uma API. </w:t>
-      </w:r>
-    </w:p>
-    <w:p>
-      <w:r>
-        <w:t>Mensagem a ser enviada para o(a) cliente confirmar</w:t>
-      </w:r>
-      <w:r>
-        <w:t xml:space="preserve"> ou cancelar o procedimento</w:t>
-      </w:r>
-      <w:r>
-        <w:t>:</w:t>
-      </w:r>
-    </w:p>
-    <w:p>
-      <w:pPr>
-        <w:rPr>
-          <w:i/>
-          <w:iCs/>
-        </w:rPr>
-      </w:pPr>
-      <w:r>
-        <w:rPr>
-          <w:i/>
-          <w:iCs/>
-        </w:rPr>
-        <w:t xml:space="preserve">“Olá, </w:t>
-      </w:r>
-      <w:r>
-        <w:rPr>
-          <w:i/>
-          <w:iCs/>
-        </w:rPr>
-        <w:t>NOME_DO_CLIENTE</w:t>
-      </w:r>
-      <w:r>
-        <w:rPr>
-          <w:i/>
-          <w:iCs/>
-        </w:rPr>
-        <w:t xml:space="preserve">! </w:t>
-      </w:r>
-    </w:p>
-    <w:p>
-      <w:pPr>
-        <w:rPr>
-          <w:i/>
-          <w:iCs/>
-        </w:rPr>
-      </w:pPr>
-      <w:r>
-        <w:rPr>
-          <w:i/>
-          <w:iCs/>
-        </w:rPr>
-        <w:t>Você tem um procedimento marcado</w:t>
-      </w:r>
-      <w:r>
-        <w:rPr>
-          <w:i/>
-          <w:iCs/>
-        </w:rPr>
-        <w:t xml:space="preserve"> com o(a) profissional NOME_PROFISSIONAL no salão NOME_SALÃO em DATA, às HORÁRIO.</w:t>
-      </w:r>
-    </w:p>
-    <w:p>
-      <w:pPr>
-        <w:rPr>
-          <w:i/>
-          <w:iCs/>
-        </w:rPr>
-      </w:pPr>
-      <w:r>
-        <w:rPr>
-          <w:i/>
-          <w:iCs/>
-        </w:rPr>
-        <w:t>Por favor, digite:</w:t>
-      </w:r>
-    </w:p>
-    <w:p>
-      <w:pPr>
-        <w:rPr>
-          <w:i/>
-          <w:iCs/>
-        </w:rPr>
-      </w:pPr>
-      <w:r>
-        <w:rPr>
-          <w:i/>
-          <w:iCs/>
-        </w:rPr>
-        <w:t>1- Para CONFIRMAR;</w:t>
-      </w:r>
-    </w:p>
-    <w:p>
-      <w:pPr>
-        <w:rPr>
-          <w:i/>
-          <w:iCs/>
-        </w:rPr>
-      </w:pPr>
-      <w:r>
-        <w:rPr>
-          <w:i/>
-          <w:iCs/>
-        </w:rPr>
-        <w:t>2- Para CANCELAR.”</w:t>
-      </w:r>
-    </w:p>
-    <w:p>
-      <w:r>
-        <w:t>Conforme especificação feita acima, se o(a) cliente digitar 1, o sistema deverá confirmar o procedimento. Se o(a) cliente digitar 2, então o sistema cancelará o procedimento.</w:t>
-      </w:r>
-    </w:p>
-    <w:p/>
-    <w:p>
-      <w:pPr>
-        <w:pStyle w:val="Ttulo2"/>
-      </w:pPr>
-      <w:bookmarkStart w:id="47" w:name="_Toc189923733"/>
-      <w:r>
-        <w:t>[RN11] Páginas a serem criadas</w:t>
-      </w:r>
-      <w:bookmarkEnd w:id="47"/>
-    </w:p>
-    <w:p>
-      <w:r>
-        <w:t>O sistema deverá contar com as seguintes páginas</w:t>
-      </w:r>
-      <w:r>
-        <w:t>:</w:t>
+        <w:t>Login</w:t>
+      </w:r>
+      <w:r>
+        <w:t>;</w:t>
       </w:r>
     </w:p>
     <w:p>
@@ -5667,10 +6436,7 @@
         </w:numPr>
       </w:pPr>
       <w:r>
-        <w:t>Login</w:t>
-      </w:r>
-      <w:r>
-        <w:t>;</w:t>
+        <w:t>Index (página pós-login);</w:t>
       </w:r>
     </w:p>
     <w:p>
@@ -5682,7 +6448,7 @@
         </w:numPr>
       </w:pPr>
       <w:r>
-        <w:t>Index (página pós-login);</w:t>
+        <w:t>Profissionais;</w:t>
       </w:r>
     </w:p>
     <w:p>
@@ -5694,7 +6460,7 @@
         </w:numPr>
       </w:pPr>
       <w:r>
-        <w:t>Profissionais;</w:t>
+        <w:t>Procedimentos;</w:t>
       </w:r>
     </w:p>
     <w:p>
@@ -5706,7 +6472,7 @@
         </w:numPr>
       </w:pPr>
       <w:r>
-        <w:t>Procedimentos;</w:t>
+        <w:t>Clientes;</w:t>
       </w:r>
     </w:p>
     <w:p>
@@ -5718,8 +6484,7 @@
         </w:numPr>
       </w:pPr>
       <w:r>
-        <w:lastRenderedPageBreak/>
-        <w:t>Clientes;</w:t>
+        <w:t>Agendamentos;</w:t>
       </w:r>
     </w:p>
     <w:p>
@@ -5731,7 +6496,237 @@
         </w:numPr>
       </w:pPr>
       <w:r>
-        <w:t>Agendamentos;</w:t>
+        <w:t>Configurações.</w:t>
+      </w:r>
+    </w:p>
+    <w:p/>
+    <w:p>
+      <w:pPr>
+        <w:pStyle w:val="Ttulo2"/>
+      </w:pPr>
+      <w:bookmarkStart w:id="50" w:name="_Toc189932314"/>
+      <w:r>
+        <w:t>[RN12] Troca de senha</w:t>
+      </w:r>
+      <w:bookmarkEnd w:id="50"/>
+    </w:p>
+    <w:p>
+      <w:r>
+        <w:t>O usuário poderá trocar sua senha de acesso ao sistema pela página “Configurações”. Os critérios de redefinição de senha deverão ser os mesmos seguidos da RN08.</w:t>
+      </w:r>
+    </w:p>
+    <w:p/>
+    <w:p>
+      <w:pPr>
+        <w:pStyle w:val="Ttulo2"/>
+      </w:pPr>
+      <w:bookmarkStart w:id="51" w:name="_Toc189932315"/>
+      <w:r>
+        <w:t>[RN13] Troca de e-mail</w:t>
+      </w:r>
+      <w:bookmarkEnd w:id="51"/>
+    </w:p>
+    <w:p>
+      <w:r>
+        <w:t>O usuário poderá trocar seu e-mail cadastrado pela tela “Configurações”.</w:t>
+      </w:r>
+    </w:p>
+    <w:p/>
+    <w:p>
+      <w:pPr>
+        <w:pStyle w:val="Ttulo2"/>
+      </w:pPr>
+      <w:bookmarkStart w:id="52" w:name="_Toc189932316"/>
+      <w:r>
+        <w:t>[RN14] Acesso ao sistema</w:t>
+      </w:r>
+      <w:bookmarkEnd w:id="52"/>
+    </w:p>
+    <w:p>
+      <w:r>
+        <w:t>Para acessar o sistema, o usuário precisará informar o seu código de usuário e sua senha.</w:t>
+      </w:r>
+    </w:p>
+    <w:p/>
+    <w:p>
+      <w:pPr>
+        <w:pStyle w:val="Ttulo2"/>
+      </w:pPr>
+      <w:bookmarkStart w:id="53" w:name="_Toc189932317"/>
+      <w:r>
+        <w:t>[RN15] Exclusão de cadastros</w:t>
+      </w:r>
+      <w:bookmarkEnd w:id="53"/>
+    </w:p>
+    <w:p>
+      <w:r>
+        <w:t>Uma vez que um cadastro for excluído (seja de um profissional, procedimento, cliente ou agendamento), não será possível recuperá-lo.</w:t>
+      </w:r>
+    </w:p>
+    <w:p/>
+    <w:p>
+      <w:pPr>
+        <w:pStyle w:val="Ttulo2"/>
+      </w:pPr>
+      <w:bookmarkStart w:id="54" w:name="_Toc189932318"/>
+      <w:r>
+        <w:t>[RN16] Notificações sobre agendamentos</w:t>
+      </w:r>
+      <w:bookmarkEnd w:id="54"/>
+    </w:p>
+    <w:p>
+      <w:r>
+        <w:t xml:space="preserve">Sempre que </w:t>
+      </w:r>
+      <w:r>
+        <w:t xml:space="preserve">um(a) cliente confirmar ou cancelar um agendamento com um profissional do salão, o sistema deverá notificar o fato para o profissional relacionado. </w:t>
+      </w:r>
+    </w:p>
+    <w:p>
+      <w:r>
+        <w:t>Texto da notificação para agendamentos confirmados:</w:t>
+      </w:r>
+    </w:p>
+    <w:p>
+      <w:pPr>
+        <w:rPr>
+          <w:i/>
+          <w:iCs/>
+        </w:rPr>
+      </w:pPr>
+      <w:r>
+        <w:rPr>
+          <w:i/>
+          <w:iCs/>
+        </w:rPr>
+        <w:lastRenderedPageBreak/>
+        <w:t>“Cliente NOEME_CLIENTE confirmou agendamento de DATA_AGENDAMENTO às HORÁRIO_AGENDAMENTO.”</w:t>
+      </w:r>
+    </w:p>
+    <w:p>
+      <w:r>
+        <w:t>Texto da notificação para agendamentos cancelados:</w:t>
+      </w:r>
+    </w:p>
+    <w:p>
+      <w:pPr>
+        <w:rPr>
+          <w:i/>
+          <w:iCs/>
+        </w:rPr>
+      </w:pPr>
+      <w:r>
+        <w:rPr>
+          <w:i/>
+          <w:iCs/>
+        </w:rPr>
+        <w:t>“Cliente NOEME_CLIENTE</w:t>
+      </w:r>
+      <w:r>
+        <w:rPr>
+          <w:i/>
+          <w:iCs/>
+        </w:rPr>
+        <w:t xml:space="preserve"> cancelou</w:t>
+      </w:r>
+      <w:r>
+        <w:rPr>
+          <w:i/>
+          <w:iCs/>
+        </w:rPr>
+        <w:t xml:space="preserve"> agendamento de DATA_AGENDAMENTO às HORÁRIO_AGENDAMENTO.”</w:t>
+      </w:r>
+    </w:p>
+    <w:p/>
+    <w:p>
+      <w:pPr>
+        <w:pStyle w:val="Ttulo2"/>
+      </w:pPr>
+      <w:bookmarkStart w:id="55" w:name="_Toc189932319"/>
+      <w:r>
+        <w:t>[RN17] Filtros de pesquisa da tela “Profissionais”</w:t>
+      </w:r>
+      <w:bookmarkEnd w:id="55"/>
+    </w:p>
+    <w:p>
+      <w:r>
+        <w:t>Os usuários poderão pesquisar por profissionais cadastrados em “Profissionais” através dos campos “Nome Profissional” e “</w:t>
+      </w:r>
+      <w:r>
+        <w:t>CPF</w:t>
+      </w:r>
+      <w:r>
+        <w:t>”.</w:t>
+      </w:r>
+    </w:p>
+    <w:p/>
+    <w:p>
+      <w:pPr>
+        <w:pStyle w:val="Ttulo2"/>
+      </w:pPr>
+      <w:bookmarkStart w:id="56" w:name="_Toc189932320"/>
+      <w:r>
+        <w:t>[RN18] Filtros de pesquisa da tela “Procedimentos”</w:t>
+      </w:r>
+      <w:bookmarkEnd w:id="56"/>
+    </w:p>
+    <w:p>
+      <w:r>
+        <w:t>Os usuários poderão pesquisar por procedimentos cadastrados em “Procedimentos” através dos campos “Procedimento” e “Valor”.</w:t>
+      </w:r>
+    </w:p>
+    <w:p/>
+    <w:p>
+      <w:pPr>
+        <w:pStyle w:val="Ttulo2"/>
+      </w:pPr>
+      <w:bookmarkStart w:id="57" w:name="_Toc189932321"/>
+      <w:r>
+        <w:t>[RN19] Filtros</w:t>
+      </w:r>
+      <w:r>
+        <w:t xml:space="preserve"> </w:t>
+      </w:r>
+      <w:r>
+        <w:t>de pesquisa da tela “Clientes”</w:t>
+      </w:r>
+      <w:bookmarkEnd w:id="57"/>
+    </w:p>
+    <w:p>
+      <w:r>
+        <w:t>Os usuários poderão pesquisar por clientes cadastrados em “Clientes” através dos campos “Nome Cliente” e “Celular”.</w:t>
+      </w:r>
+    </w:p>
+    <w:p/>
+    <w:p>
+      <w:pPr>
+        <w:pStyle w:val="Ttulo2"/>
+      </w:pPr>
+      <w:bookmarkStart w:id="58" w:name="_Toc189932322"/>
+      <w:r>
+        <w:t>[RN20] Filtros de pesquisa de tela “Agendamentos”</w:t>
+      </w:r>
+      <w:bookmarkEnd w:id="58"/>
+    </w:p>
+    <w:p>
+      <w:r>
+        <w:t>Os usuários poderão pesquisar por agendamentos cadastrados em “Agendamentos” através dos campos “Procedimento” e “Data”.</w:t>
+      </w:r>
+    </w:p>
+    <w:p/>
+    <w:p>
+      <w:pPr>
+        <w:pStyle w:val="Ttulo2"/>
+      </w:pPr>
+      <w:bookmarkStart w:id="59" w:name="_Toc189932323"/>
+      <w:r>
+        <w:t>[RF21] Conteúdo da página “Index”</w:t>
+      </w:r>
+      <w:bookmarkEnd w:id="59"/>
+    </w:p>
+    <w:p>
+      <w:r>
+        <w:t>Sempre que um usuário realizar login no sistema, deverá ser direcionado para a página “Index”. A página index deverá trazer algumas informações resumidas, como:</w:t>
       </w:r>
     </w:p>
     <w:p>
@@ -5743,74 +6738,155 @@
         </w:numPr>
       </w:pPr>
       <w:r>
-        <w:t>Configurações.</w:t>
-      </w:r>
-    </w:p>
-    <w:p/>
-    <w:p>
-      <w:pPr>
-        <w:pStyle w:val="Ttulo2"/>
-      </w:pPr>
-      <w:bookmarkStart w:id="48" w:name="_Toc189923734"/>
-      <w:r>
-        <w:t>[RN12] Troca de senha</w:t>
-      </w:r>
-      <w:bookmarkEnd w:id="48"/>
-    </w:p>
-    <w:p>
-      <w:r>
-        <w:t>O usuário poderá trocar sua senha de acesso ao sistema pela página “Configurações”. Os critérios de redefinição de senha deverão ser os mesmos seguidos da RN08.</w:t>
-      </w:r>
-    </w:p>
-    <w:p/>
-    <w:p>
-      <w:pPr>
-        <w:pStyle w:val="Ttulo2"/>
-      </w:pPr>
-      <w:bookmarkStart w:id="49" w:name="_Toc189923735"/>
-      <w:r>
-        <w:t>[RN13] Troca de e-mail</w:t>
-      </w:r>
-      <w:bookmarkEnd w:id="49"/>
-    </w:p>
-    <w:p>
-      <w:r>
-        <w:t>O usuário poderá trocar seu e-mail cadastrado pela tela “Configurações”.</w:t>
-      </w:r>
-    </w:p>
-    <w:p/>
-    <w:p>
-      <w:pPr>
-        <w:pStyle w:val="Ttulo2"/>
-      </w:pPr>
-      <w:bookmarkStart w:id="50" w:name="_Toc189923736"/>
-      <w:r>
-        <w:t>[RN14] Acesso ao sistema</w:t>
-      </w:r>
-      <w:bookmarkEnd w:id="50"/>
-    </w:p>
-    <w:p>
-      <w:r>
-        <w:t>Para acessar o sistema, o usuário precisará informar o seu código de usuário e sua senha.</w:t>
-      </w:r>
-    </w:p>
-    <w:p/>
-    <w:p>
-      <w:pPr>
-        <w:pStyle w:val="Ttulo2"/>
-      </w:pPr>
-      <w:bookmarkStart w:id="51" w:name="_Toc189923737"/>
-      <w:r>
-        <w:t>[RN15] Exclusão de cadastros</w:t>
-      </w:r>
-      <w:bookmarkEnd w:id="51"/>
-    </w:p>
-    <w:p>
-      <w:r>
-        <w:t>Uma vez que um cadastro for excluído (seja de um profissional, procedimento, cliente ou agendamento), não será possível recuperá-lo.</w:t>
-      </w:r>
-    </w:p>
-    <w:p/>
+        <w:t>Nome do usuário da conta;</w:t>
+      </w:r>
+    </w:p>
+    <w:p>
+      <w:pPr>
+        <w:pStyle w:val="PargrafodaLista"/>
+        <w:numPr>
+          <w:ilvl w:val="0"/>
+          <w:numId w:val="3"/>
+        </w:numPr>
+      </w:pPr>
+      <w:r>
+        <w:t>Total de agendamentos com o profissional na semana;</w:t>
+      </w:r>
+    </w:p>
+    <w:p>
+      <w:pPr>
+        <w:pStyle w:val="PargrafodaLista"/>
+        <w:numPr>
+          <w:ilvl w:val="0"/>
+          <w:numId w:val="3"/>
+        </w:numPr>
+      </w:pPr>
+      <w:r>
+        <w:t>Total de agendamentos com o profissional no dia atual;</w:t>
+      </w:r>
+    </w:p>
+    <w:p>
+      <w:pPr>
+        <w:pStyle w:val="PargrafodaLista"/>
+        <w:numPr>
+          <w:ilvl w:val="0"/>
+          <w:numId w:val="3"/>
+        </w:numPr>
+      </w:pPr>
+      <w:r>
+        <w:t>Total de agendamentos com o profissional no dia seguinte.</w:t>
+      </w:r>
+    </w:p>
+    <w:p>
+      <w:r>
+        <w:t>Observação: os números totais de agendamentos NÃO deverão considerar os agendamentos cancelados.</w:t>
+      </w:r>
+    </w:p>
+    <w:p>
+      <w:proofErr w:type="spellStart"/>
+      <w:r>
+        <w:t>Template</w:t>
+      </w:r>
+      <w:proofErr w:type="spellEnd"/>
+      <w:r>
+        <w:t xml:space="preserve"> das mensagens:</w:t>
+      </w:r>
+    </w:p>
+    <w:p>
+      <w:pPr>
+        <w:rPr>
+          <w:i/>
+          <w:iCs/>
+        </w:rPr>
+      </w:pPr>
+      <w:r>
+        <w:rPr>
+          <w:i/>
+          <w:iCs/>
+        </w:rPr>
+        <w:t>“Olá, NOME_PROFISSIONAL!”</w:t>
+      </w:r>
+    </w:p>
+    <w:p>
+      <w:pPr>
+        <w:rPr>
+          <w:i/>
+          <w:iCs/>
+        </w:rPr>
+      </w:pPr>
+      <w:r>
+        <w:rPr>
+          <w:i/>
+          <w:iCs/>
+        </w:rPr>
+        <w:lastRenderedPageBreak/>
+        <w:t xml:space="preserve">Total de agendamentos marcados com você hoje: </w:t>
+      </w:r>
+      <w:proofErr w:type="spellStart"/>
+      <w:r>
+        <w:rPr>
+          <w:i/>
+          <w:iCs/>
+        </w:rPr>
+        <w:t>xx</w:t>
+      </w:r>
+      <w:proofErr w:type="spellEnd"/>
+    </w:p>
+    <w:p>
+      <w:pPr>
+        <w:rPr>
+          <w:i/>
+          <w:iCs/>
+        </w:rPr>
+      </w:pPr>
+      <w:r>
+        <w:rPr>
+          <w:i/>
+          <w:iCs/>
+        </w:rPr>
+        <w:t xml:space="preserve">Total de agendamentos marcados com você amanhã: </w:t>
+      </w:r>
+      <w:proofErr w:type="spellStart"/>
+      <w:r>
+        <w:rPr>
+          <w:i/>
+          <w:iCs/>
+        </w:rPr>
+        <w:t>xx</w:t>
+      </w:r>
+      <w:proofErr w:type="spellEnd"/>
+    </w:p>
+    <w:p>
+      <w:pPr>
+        <w:rPr>
+          <w:i/>
+          <w:iCs/>
+        </w:rPr>
+      </w:pPr>
+      <w:r>
+        <w:rPr>
+          <w:i/>
+          <w:iCs/>
+        </w:rPr>
+        <w:t xml:space="preserve">Total de agendamentos marcados com você essa semana: </w:t>
+      </w:r>
+      <w:proofErr w:type="spellStart"/>
+      <w:r>
+        <w:rPr>
+          <w:i/>
+          <w:iCs/>
+        </w:rPr>
+        <w:t>xx</w:t>
+      </w:r>
+      <w:proofErr w:type="spellEnd"/>
+      <w:r>
+        <w:rPr>
+          <w:i/>
+          <w:iCs/>
+        </w:rPr>
+        <w:t>”</w:t>
+      </w:r>
+    </w:p>
     <w:p/>
     <w:sectPr>
       <w:headerReference w:type="default" r:id="rId9"/>
@@ -6859,7 +7935,7 @@
   <w:style w:type="paragraph" w:default="1" w:styleId="Normal">
     <w:name w:val="Normal"/>
     <w:qFormat/>
-    <w:rsid w:val="001402CE"/>
+    <w:rsid w:val="00201B1B"/>
     <w:pPr>
       <w:jc w:val="both"/>
     </w:pPr>

</xml_diff>